<commit_message>
Documentación - Revisión rutinaria SQA
Se realiza revisión rutinaria de documentos claves, se aplican correcciones ortográficas sobre el documento/entregable MCU.
</commit_message>
<xml_diff>
--- a/Fases_de_desarrollo/02-Elaboracion/02- Analisis y Diseño/E202-OSLO-Modelo de Casos de Uso.docx
+++ b/Fases_de_desarrollo/02-Elaboracion/02- Analisis y Diseño/E202-OSLO-Modelo de Casos de Uso.docx
@@ -1,6 +1,6 @@
 
 <file path=word/document.xml><?xml version="1.0" encoding="utf-8"?>
-<w:document xmlns:wpc="http://schemas.microsoft.com/office/word/2010/wordprocessingCanvas" xmlns:cx="http://schemas.microsoft.com/office/drawing/2014/chartex" xmlns:mc="http://schemas.openxmlformats.org/markup-compatibility/2006" xmlns:o="urn:schemas-microsoft-com:office:office" xmlns:r="http://schemas.openxmlformats.org/officeDocument/2006/relationships" xmlns:m="http://schemas.openxmlformats.org/officeDocument/2006/math" xmlns:v="urn:schemas-microsoft-com:vml" xmlns:wp14="http://schemas.microsoft.com/office/word/2010/wordprocessingDrawing" xmlns:wp="http://schemas.openxmlformats.org/drawingml/2006/wordprocessingDrawing" xmlns:w10="urn:schemas-microsoft-com:office:word" xmlns:w="http://schemas.openxmlformats.org/wordprocessingml/2006/main" xmlns:w14="http://schemas.microsoft.com/office/word/2010/wordml" xmlns:w15="http://schemas.microsoft.com/office/word/2012/wordml" xmlns:w16se="http://schemas.microsoft.com/office/word/2015/wordml/symex" xmlns:wpg="http://schemas.microsoft.com/office/word/2010/wordprocessingGroup" xmlns:wpi="http://schemas.microsoft.com/office/word/2010/wordprocessingInk" xmlns:wne="http://schemas.microsoft.com/office/word/2006/wordml" xmlns:wps="http://schemas.microsoft.com/office/word/2010/wordprocessingShape" mc:Ignorable="w14 w15 w16se wp14">
+<w:document xmlns:wpc="http://schemas.microsoft.com/office/word/2010/wordprocessingCanvas" xmlns:cx="http://schemas.microsoft.com/office/drawing/2014/chartex" xmlns:cx1="http://schemas.microsoft.com/office/drawing/2015/9/8/chartex" xmlns:cx2="http://schemas.microsoft.com/office/drawing/2015/10/21/chartex" xmlns:cx3="http://schemas.microsoft.com/office/drawing/2016/5/9/chartex" xmlns:cx4="http://schemas.microsoft.com/office/drawing/2016/5/10/chartex" xmlns:cx5="http://schemas.microsoft.com/office/drawing/2016/5/11/chartex" xmlns:cx6="http://schemas.microsoft.com/office/drawing/2016/5/12/chartex" xmlns:cx7="http://schemas.microsoft.com/office/drawing/2016/5/13/chartex" xmlns:cx8="http://schemas.microsoft.com/office/drawing/2016/5/14/chartex" xmlns:mc="http://schemas.openxmlformats.org/markup-compatibility/2006" xmlns:aink="http://schemas.microsoft.com/office/drawing/2016/ink" xmlns:am3d="http://schemas.microsoft.com/office/drawing/2017/model3d" xmlns:o="urn:schemas-microsoft-com:office:office" xmlns:oel="http://schemas.microsoft.com/office/2019/extlst" xmlns:r="http://schemas.openxmlformats.org/officeDocument/2006/relationships" xmlns:m="http://schemas.openxmlformats.org/officeDocument/2006/math" xmlns:v="urn:schemas-microsoft-com:vml" xmlns:wp14="http://schemas.microsoft.com/office/word/2010/wordprocessingDrawing" xmlns:wp="http://schemas.openxmlformats.org/drawingml/2006/wordprocessingDrawing" xmlns:w10="urn:schemas-microsoft-com:office:word" xmlns:w="http://schemas.openxmlformats.org/wordprocessingml/2006/main" xmlns:w14="http://schemas.microsoft.com/office/word/2010/wordml" xmlns:w15="http://schemas.microsoft.com/office/word/2012/wordml" xmlns:w16cex="http://schemas.microsoft.com/office/word/2018/wordml/cex" xmlns:w16cid="http://schemas.microsoft.com/office/word/2016/wordml/cid" xmlns:w16="http://schemas.microsoft.com/office/word/2018/wordml" xmlns:w16sdtdh="http://schemas.microsoft.com/office/word/2020/wordml/sdtdatahash" xmlns:w16se="http://schemas.microsoft.com/office/word/2015/wordml/symex" xmlns:wpg="http://schemas.microsoft.com/office/word/2010/wordprocessingGroup" xmlns:wpi="http://schemas.microsoft.com/office/word/2010/wordprocessingInk" xmlns:wne="http://schemas.microsoft.com/office/word/2006/wordml" xmlns:wps="http://schemas.microsoft.com/office/word/2010/wordprocessingShape" mc:Ignorable="w14 w15 w16se w16cid w16 w16cex w16sdtdh wp14">
   <w:body>
     <w:p>
       <w:pPr>
@@ -703,7 +703,7 @@
                 <v:stroke joinstyle="miter"/>
                 <v:path gradientshapeok="t" o:connecttype="rect"/>
               </v:shapetype>
-              <v:shape id="Text Box 20" o:spid="_x0000_s1026" type="#_x0000_t202" style="position:absolute;left:0;text-align:left;margin-left:281.7pt;margin-top:5.3pt;width:161.25pt;height:577.65pt;z-index:251662336;visibility:visible;mso-wrap-style:square;mso-width-percent:0;mso-height-percent:0;mso-wrap-distance-left:9pt;mso-wrap-distance-top:0;mso-wrap-distance-right:9pt;mso-wrap-distance-bottom:0;mso-position-horizontal:absolute;mso-position-horizontal-relative:margin;mso-position-vertical:absolute;mso-position-vertical-relative:margin;mso-width-percent:0;mso-height-percent:0;mso-width-relative:page;mso-height-relative:page;v-text-anchor:top" o:gfxdata="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">
+              <v:shape id="Text Box 20" o:spid="_x0000_s1026" type="#_x0000_t202" style="position:absolute;left:0;text-align:left;margin-left:281.7pt;margin-top:5.3pt;width:161.25pt;height:577.65pt;z-index:251662336;visibility:visible;mso-wrap-style:square;mso-width-percent:0;mso-height-percent:0;mso-wrap-distance-left:9pt;mso-wrap-distance-top:0;mso-wrap-distance-right:9pt;mso-wrap-distance-bottom:0;mso-position-horizontal:absolute;mso-position-horizontal-relative:margin;mso-position-vertical:absolute;mso-position-vertical-relative:margin;mso-width-percent:0;mso-height-percent:0;mso-width-relative:page;mso-height-relative:page;v-text-anchor:top" o:gfxdata="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">
                 <v:textbox>
                   <w:txbxContent>
                     <w:p>
@@ -881,9 +881,11 @@
           <w:b w:val="0"/>
           <w:bCs w:val="0"/>
           <w:noProof/>
-          <w:sz w:val="22"/>
-          <w:szCs w:val="22"/>
+          <w:kern w:val="2"/>
+          <w:sz w:val="24"/>
+          <w:szCs w:val="24"/>
           <w:lang w:val="es-AR" w:eastAsia="es-AR"/>
+          <w14:ligatures w14:val="standardContextual"/>
         </w:rPr>
       </w:pPr>
       <w:r>
@@ -895,7 +897,7 @@
       <w:r>
         <w:fldChar w:fldCharType="separate"/>
       </w:r>
-      <w:hyperlink w:anchor="_Toc178291363" w:history="1">
+      <w:hyperlink w:anchor="_Toc178512868" w:history="1">
         <w:r>
           <w:rPr>
             <w:rStyle w:val="Hipervnculo"/>
@@ -922,7 +924,7 @@
             <w:noProof/>
             <w:webHidden/>
           </w:rPr>
-          <w:instrText xml:space="preserve"> PAGEREF _Toc178291363 \h </w:instrText>
+          <w:instrText xml:space="preserve"> PAGEREF _Toc178512868 \h </w:instrText>
         </w:r>
         <w:r>
           <w:rPr>
@@ -961,12 +963,14 @@
           <w:i w:val="0"/>
           <w:iCs w:val="0"/>
           <w:noProof/>
-          <w:sz w:val="22"/>
-          <w:szCs w:val="22"/>
+          <w:kern w:val="2"/>
+          <w:sz w:val="24"/>
+          <w:szCs w:val="24"/>
           <w:lang w:val="es-AR" w:eastAsia="es-AR"/>
+          <w14:ligatures w14:val="standardContextual"/>
         </w:rPr>
       </w:pPr>
-      <w:hyperlink w:anchor="_Toc178291364" w:history="1">
+      <w:hyperlink w:anchor="_Toc178512869" w:history="1">
         <w:r>
           <w:rPr>
             <w:rStyle w:val="Hipervnculo"/>
@@ -993,7 +997,7 @@
             <w:noProof/>
             <w:webHidden/>
           </w:rPr>
-          <w:instrText xml:space="preserve"> PAGEREF _Toc178291364 \h </w:instrText>
+          <w:instrText xml:space="preserve"> PAGEREF _Toc178512869 \h </w:instrText>
         </w:r>
         <w:r>
           <w:rPr>
@@ -1032,12 +1036,14 @@
           <w:i w:val="0"/>
           <w:iCs w:val="0"/>
           <w:noProof/>
-          <w:sz w:val="22"/>
-          <w:szCs w:val="22"/>
+          <w:kern w:val="2"/>
+          <w:sz w:val="24"/>
+          <w:szCs w:val="24"/>
           <w:lang w:val="es-AR" w:eastAsia="es-AR"/>
+          <w14:ligatures w14:val="standardContextual"/>
         </w:rPr>
       </w:pPr>
-      <w:hyperlink w:anchor="_Toc178291365" w:history="1">
+      <w:hyperlink w:anchor="_Toc178512870" w:history="1">
         <w:r>
           <w:rPr>
             <w:rStyle w:val="Hipervnculo"/>
@@ -1064,7 +1070,7 @@
             <w:noProof/>
             <w:webHidden/>
           </w:rPr>
-          <w:instrText xml:space="preserve"> PAGEREF _Toc178291365 \h </w:instrText>
+          <w:instrText xml:space="preserve"> PAGEREF _Toc178512870 \h </w:instrText>
         </w:r>
         <w:r>
           <w:rPr>
@@ -1103,12 +1109,14 @@
           <w:b w:val="0"/>
           <w:bCs w:val="0"/>
           <w:noProof/>
-          <w:sz w:val="22"/>
-          <w:szCs w:val="22"/>
+          <w:kern w:val="2"/>
+          <w:sz w:val="24"/>
+          <w:szCs w:val="24"/>
           <w:lang w:val="es-AR" w:eastAsia="es-AR"/>
+          <w14:ligatures w14:val="standardContextual"/>
         </w:rPr>
       </w:pPr>
-      <w:hyperlink w:anchor="_Toc178291366" w:history="1">
+      <w:hyperlink w:anchor="_Toc178512871" w:history="1">
         <w:r>
           <w:rPr>
             <w:rStyle w:val="Hipervnculo"/>
@@ -1135,7 +1143,7 @@
             <w:noProof/>
             <w:webHidden/>
           </w:rPr>
-          <w:instrText xml:space="preserve"> PAGEREF _Toc178291366 \h </w:instrText>
+          <w:instrText xml:space="preserve"> PAGEREF _Toc178512871 \h </w:instrText>
         </w:r>
         <w:r>
           <w:rPr>
@@ -1174,12 +1182,14 @@
           <w:i w:val="0"/>
           <w:iCs w:val="0"/>
           <w:noProof/>
-          <w:sz w:val="22"/>
-          <w:szCs w:val="22"/>
+          <w:kern w:val="2"/>
+          <w:sz w:val="24"/>
+          <w:szCs w:val="24"/>
           <w:lang w:val="es-AR" w:eastAsia="es-AR"/>
+          <w14:ligatures w14:val="standardContextual"/>
         </w:rPr>
       </w:pPr>
-      <w:hyperlink w:anchor="_Toc178291367" w:history="1">
+      <w:hyperlink w:anchor="_Toc178512872" w:history="1">
         <w:r>
           <w:rPr>
             <w:rStyle w:val="Hipervnculo"/>
@@ -1206,7 +1216,7 @@
             <w:noProof/>
             <w:webHidden/>
           </w:rPr>
-          <w:instrText xml:space="preserve"> PAGEREF _Toc178291367 \h </w:instrText>
+          <w:instrText xml:space="preserve"> PAGEREF _Toc178512872 \h </w:instrText>
         </w:r>
         <w:r>
           <w:rPr>
@@ -1245,12 +1255,14 @@
           <w:i w:val="0"/>
           <w:iCs w:val="0"/>
           <w:noProof/>
-          <w:sz w:val="22"/>
-          <w:szCs w:val="22"/>
+          <w:kern w:val="2"/>
+          <w:sz w:val="24"/>
+          <w:szCs w:val="24"/>
           <w:lang w:val="es-AR" w:eastAsia="es-AR"/>
+          <w14:ligatures w14:val="standardContextual"/>
         </w:rPr>
       </w:pPr>
-      <w:hyperlink w:anchor="_Toc178291368" w:history="1">
+      <w:hyperlink w:anchor="_Toc178512873" w:history="1">
         <w:r>
           <w:rPr>
             <w:rStyle w:val="Hipervnculo"/>
@@ -1277,7 +1289,7 @@
             <w:noProof/>
             <w:webHidden/>
           </w:rPr>
-          <w:instrText xml:space="preserve"> PAGEREF _Toc178291368 \h </w:instrText>
+          <w:instrText xml:space="preserve"> PAGEREF _Toc178512873 \h </w:instrText>
         </w:r>
         <w:r>
           <w:rPr>
@@ -1316,12 +1328,14 @@
           <w:i w:val="0"/>
           <w:iCs w:val="0"/>
           <w:noProof/>
-          <w:sz w:val="22"/>
-          <w:szCs w:val="22"/>
+          <w:kern w:val="2"/>
+          <w:sz w:val="24"/>
+          <w:szCs w:val="24"/>
           <w:lang w:val="es-AR" w:eastAsia="es-AR"/>
+          <w14:ligatures w14:val="standardContextual"/>
         </w:rPr>
       </w:pPr>
-      <w:hyperlink w:anchor="_Toc178291369" w:history="1">
+      <w:hyperlink w:anchor="_Toc178512874" w:history="1">
         <w:r>
           <w:rPr>
             <w:rStyle w:val="Hipervnculo"/>
@@ -1348,7 +1362,7 @@
             <w:noProof/>
             <w:webHidden/>
           </w:rPr>
-          <w:instrText xml:space="preserve"> PAGEREF _Toc178291369 \h </w:instrText>
+          <w:instrText xml:space="preserve"> PAGEREF _Toc178512874 \h </w:instrText>
         </w:r>
         <w:r>
           <w:rPr>
@@ -1387,12 +1401,14 @@
           <w:i w:val="0"/>
           <w:iCs w:val="0"/>
           <w:noProof/>
-          <w:sz w:val="22"/>
-          <w:szCs w:val="22"/>
+          <w:kern w:val="2"/>
+          <w:sz w:val="24"/>
+          <w:szCs w:val="24"/>
           <w:lang w:val="es-AR" w:eastAsia="es-AR"/>
+          <w14:ligatures w14:val="standardContextual"/>
         </w:rPr>
       </w:pPr>
-      <w:hyperlink w:anchor="_Toc178291370" w:history="1">
+      <w:hyperlink w:anchor="_Toc178512875" w:history="1">
         <w:r>
           <w:rPr>
             <w:rStyle w:val="Hipervnculo"/>
@@ -1419,7 +1435,7 @@
             <w:noProof/>
             <w:webHidden/>
           </w:rPr>
-          <w:instrText xml:space="preserve"> PAGEREF _Toc178291370 \h </w:instrText>
+          <w:instrText xml:space="preserve"> PAGEREF _Toc178512875 \h </w:instrText>
         </w:r>
         <w:r>
           <w:rPr>
@@ -1458,12 +1474,14 @@
           <w:i w:val="0"/>
           <w:iCs w:val="0"/>
           <w:noProof/>
-          <w:sz w:val="22"/>
-          <w:szCs w:val="22"/>
+          <w:kern w:val="2"/>
+          <w:sz w:val="24"/>
+          <w:szCs w:val="24"/>
           <w:lang w:val="es-AR" w:eastAsia="es-AR"/>
+          <w14:ligatures w14:val="standardContextual"/>
         </w:rPr>
       </w:pPr>
-      <w:hyperlink w:anchor="_Toc178291371" w:history="1">
+      <w:hyperlink w:anchor="_Toc178512876" w:history="1">
         <w:r>
           <w:rPr>
             <w:rStyle w:val="Hipervnculo"/>
@@ -1490,7 +1508,7 @@
             <w:noProof/>
             <w:webHidden/>
           </w:rPr>
-          <w:instrText xml:space="preserve"> PAGEREF _Toc178291371 \h </w:instrText>
+          <w:instrText xml:space="preserve"> PAGEREF _Toc178512876 \h </w:instrText>
         </w:r>
         <w:r>
           <w:rPr>
@@ -1529,12 +1547,14 @@
           <w:b w:val="0"/>
           <w:bCs w:val="0"/>
           <w:noProof/>
-          <w:sz w:val="22"/>
-          <w:szCs w:val="22"/>
+          <w:kern w:val="2"/>
+          <w:sz w:val="24"/>
+          <w:szCs w:val="24"/>
           <w:lang w:val="es-AR" w:eastAsia="es-AR"/>
+          <w14:ligatures w14:val="standardContextual"/>
         </w:rPr>
       </w:pPr>
-      <w:hyperlink w:anchor="_Toc178291372" w:history="1">
+      <w:hyperlink w:anchor="_Toc178512877" w:history="1">
         <w:r>
           <w:rPr>
             <w:rStyle w:val="Hipervnculo"/>
@@ -1561,7 +1581,7 @@
             <w:noProof/>
             <w:webHidden/>
           </w:rPr>
-          <w:instrText xml:space="preserve"> PAGEREF _Toc178291372 \h </w:instrText>
+          <w:instrText xml:space="preserve"> PAGEREF _Toc178512877 \h </w:instrText>
         </w:r>
         <w:r>
           <w:rPr>
@@ -1600,12 +1620,14 @@
           <w:b w:val="0"/>
           <w:bCs w:val="0"/>
           <w:noProof/>
-          <w:sz w:val="22"/>
-          <w:szCs w:val="22"/>
+          <w:kern w:val="2"/>
+          <w:sz w:val="24"/>
+          <w:szCs w:val="24"/>
           <w:lang w:val="es-AR" w:eastAsia="es-AR"/>
+          <w14:ligatures w14:val="standardContextual"/>
         </w:rPr>
       </w:pPr>
-      <w:hyperlink w:anchor="_Toc178291373" w:history="1">
+      <w:hyperlink w:anchor="_Toc178512878" w:history="1">
         <w:r>
           <w:rPr>
             <w:rStyle w:val="Hipervnculo"/>
@@ -1632,7 +1654,7 @@
             <w:noProof/>
             <w:webHidden/>
           </w:rPr>
-          <w:instrText xml:space="preserve"> PAGEREF _Toc178291373 \h </w:instrText>
+          <w:instrText xml:space="preserve"> PAGEREF _Toc178512878 \h </w:instrText>
         </w:r>
         <w:r>
           <w:rPr>
@@ -1671,12 +1693,14 @@
           <w:i w:val="0"/>
           <w:iCs w:val="0"/>
           <w:noProof/>
-          <w:sz w:val="22"/>
-          <w:szCs w:val="22"/>
+          <w:kern w:val="2"/>
+          <w:sz w:val="24"/>
+          <w:szCs w:val="24"/>
           <w:lang w:val="es-AR" w:eastAsia="es-AR"/>
+          <w14:ligatures w14:val="standardContextual"/>
         </w:rPr>
       </w:pPr>
-      <w:hyperlink w:anchor="_Toc178291374" w:history="1">
+      <w:hyperlink w:anchor="_Toc178512879" w:history="1">
         <w:r>
           <w:rPr>
             <w:rStyle w:val="Hipervnculo"/>
@@ -1703,7 +1727,7 @@
             <w:noProof/>
             <w:webHidden/>
           </w:rPr>
-          <w:instrText xml:space="preserve"> PAGEREF _Toc178291374 \h </w:instrText>
+          <w:instrText xml:space="preserve"> PAGEREF _Toc178512879 \h </w:instrText>
         </w:r>
         <w:r>
           <w:rPr>
@@ -1742,18 +1766,20 @@
           <w:i w:val="0"/>
           <w:iCs w:val="0"/>
           <w:noProof/>
-          <w:sz w:val="22"/>
-          <w:szCs w:val="22"/>
+          <w:kern w:val="2"/>
+          <w:sz w:val="24"/>
+          <w:szCs w:val="24"/>
           <w:lang w:val="es-AR" w:eastAsia="es-AR"/>
+          <w14:ligatures w14:val="standardContextual"/>
         </w:rPr>
       </w:pPr>
-      <w:hyperlink w:anchor="_Toc178291375" w:history="1">
+      <w:hyperlink w:anchor="_Toc178512880" w:history="1">
         <w:r>
           <w:rPr>
             <w:rStyle w:val="Hipervnculo"/>
             <w:noProof/>
           </w:rPr>
-          <w:t>Diagramas de Paquetes</w:t>
+          <w:t>Diagrama de Clases</w:t>
         </w:r>
         <w:r>
           <w:rPr>
@@ -1774,7 +1800,7 @@
             <w:noProof/>
             <w:webHidden/>
           </w:rPr>
-          <w:instrText xml:space="preserve"> PAGEREF _Toc178291375 \h </w:instrText>
+          <w:instrText xml:space="preserve"> PAGEREF _Toc178512880 \h </w:instrText>
         </w:r>
         <w:r>
           <w:rPr>
@@ -1807,210 +1833,6 @@
     </w:p>
     <w:p>
       <w:pPr>
-        <w:pStyle w:val="TDC2"/>
-        <w:rPr>
-          <w:rFonts w:asciiTheme="minorHAnsi" w:eastAsiaTheme="minorEastAsia" w:hAnsiTheme="minorHAnsi" w:cstheme="minorBidi"/>
-          <w:i w:val="0"/>
-          <w:iCs w:val="0"/>
-          <w:noProof/>
-          <w:sz w:val="22"/>
-          <w:szCs w:val="22"/>
-          <w:lang w:val="es-AR" w:eastAsia="es-AR"/>
-        </w:rPr>
-      </w:pPr>
-      <w:hyperlink w:anchor="_Toc178291376" w:history="1">
-        <w:r>
-          <w:rPr>
-            <w:rStyle w:val="Hipervnculo"/>
-            <w:noProof/>
-          </w:rPr>
-          <w:t>Diagrama de componentes</w:t>
-        </w:r>
-        <w:r>
-          <w:rPr>
-            <w:noProof/>
-            <w:webHidden/>
-          </w:rPr>
-          <w:tab/>
-        </w:r>
-        <w:r>
-          <w:rPr>
-            <w:noProof/>
-            <w:webHidden/>
-          </w:rPr>
-          <w:fldChar w:fldCharType="begin"/>
-        </w:r>
-        <w:r>
-          <w:rPr>
-            <w:noProof/>
-            <w:webHidden/>
-          </w:rPr>
-          <w:instrText xml:space="preserve"> PAGEREF _Toc178291376 \h </w:instrText>
-        </w:r>
-        <w:r>
-          <w:rPr>
-            <w:noProof/>
-            <w:webHidden/>
-          </w:rPr>
-        </w:r>
-        <w:r>
-          <w:rPr>
-            <w:noProof/>
-            <w:webHidden/>
-          </w:rPr>
-          <w:fldChar w:fldCharType="separate"/>
-        </w:r>
-        <w:r>
-          <w:rPr>
-            <w:noProof/>
-            <w:webHidden/>
-          </w:rPr>
-          <w:t>13</w:t>
-        </w:r>
-        <w:r>
-          <w:rPr>
-            <w:noProof/>
-            <w:webHidden/>
-          </w:rPr>
-          <w:fldChar w:fldCharType="end"/>
-        </w:r>
-      </w:hyperlink>
-    </w:p>
-    <w:p>
-      <w:pPr>
-        <w:pStyle w:val="TDC3"/>
-        <w:rPr>
-          <w:rFonts w:asciiTheme="minorHAnsi" w:eastAsiaTheme="minorEastAsia" w:hAnsiTheme="minorHAnsi" w:cstheme="minorBidi"/>
-          <w:noProof/>
-          <w:sz w:val="22"/>
-          <w:szCs w:val="22"/>
-          <w:lang w:val="es-AR" w:eastAsia="es-AR"/>
-        </w:rPr>
-      </w:pPr>
-      <w:hyperlink w:anchor="_Toc178291377" w:history="1">
-        <w:r>
-          <w:rPr>
-            <w:noProof/>
-            <w:webHidden/>
-          </w:rPr>
-          <w:tab/>
-        </w:r>
-        <w:r>
-          <w:rPr>
-            <w:noProof/>
-            <w:webHidden/>
-          </w:rPr>
-          <w:fldChar w:fldCharType="begin"/>
-        </w:r>
-        <w:r>
-          <w:rPr>
-            <w:noProof/>
-            <w:webHidden/>
-          </w:rPr>
-          <w:instrText xml:space="preserve"> PAGEREF _Toc178291377 \h </w:instrText>
-        </w:r>
-        <w:r>
-          <w:rPr>
-            <w:noProof/>
-            <w:webHidden/>
-          </w:rPr>
-        </w:r>
-        <w:r>
-          <w:rPr>
-            <w:noProof/>
-            <w:webHidden/>
-          </w:rPr>
-          <w:fldChar w:fldCharType="separate"/>
-        </w:r>
-        <w:r>
-          <w:rPr>
-            <w:noProof/>
-            <w:webHidden/>
-          </w:rPr>
-          <w:t>13</w:t>
-        </w:r>
-        <w:r>
-          <w:rPr>
-            <w:noProof/>
-            <w:webHidden/>
-          </w:rPr>
-          <w:fldChar w:fldCharType="end"/>
-        </w:r>
-      </w:hyperlink>
-    </w:p>
-    <w:p>
-      <w:pPr>
-        <w:pStyle w:val="TDC2"/>
-        <w:rPr>
-          <w:rFonts w:asciiTheme="minorHAnsi" w:eastAsiaTheme="minorEastAsia" w:hAnsiTheme="minorHAnsi" w:cstheme="minorBidi"/>
-          <w:i w:val="0"/>
-          <w:iCs w:val="0"/>
-          <w:noProof/>
-          <w:sz w:val="22"/>
-          <w:szCs w:val="22"/>
-          <w:lang w:val="es-AR" w:eastAsia="es-AR"/>
-        </w:rPr>
-      </w:pPr>
-      <w:hyperlink w:anchor="_Toc178291378" w:history="1">
-        <w:r>
-          <w:rPr>
-            <w:rStyle w:val="Hipervnculo"/>
-            <w:noProof/>
-          </w:rPr>
-          <w:t>Diagrama de Clases</w:t>
-        </w:r>
-        <w:r>
-          <w:rPr>
-            <w:noProof/>
-            <w:webHidden/>
-          </w:rPr>
-          <w:tab/>
-        </w:r>
-        <w:r>
-          <w:rPr>
-            <w:noProof/>
-            <w:webHidden/>
-          </w:rPr>
-          <w:fldChar w:fldCharType="begin"/>
-        </w:r>
-        <w:r>
-          <w:rPr>
-            <w:noProof/>
-            <w:webHidden/>
-          </w:rPr>
-          <w:instrText xml:space="preserve"> PAGEREF _Toc178291378 \h </w:instrText>
-        </w:r>
-        <w:r>
-          <w:rPr>
-            <w:noProof/>
-            <w:webHidden/>
-          </w:rPr>
-        </w:r>
-        <w:r>
-          <w:rPr>
-            <w:noProof/>
-            <w:webHidden/>
-          </w:rPr>
-          <w:fldChar w:fldCharType="separate"/>
-        </w:r>
-        <w:r>
-          <w:rPr>
-            <w:noProof/>
-            <w:webHidden/>
-          </w:rPr>
-          <w:t>13</w:t>
-        </w:r>
-        <w:r>
-          <w:rPr>
-            <w:noProof/>
-            <w:webHidden/>
-          </w:rPr>
-          <w:fldChar w:fldCharType="end"/>
-        </w:r>
-      </w:hyperlink>
-    </w:p>
-    <w:p>
-      <w:pPr>
         <w:tabs>
           <w:tab w:val="left" w:pos="5954"/>
         </w:tabs>
@@ -2051,7 +1873,7 @@
       <w:pPr>
         <w:pStyle w:val="PSI-Ttulo1"/>
       </w:pPr>
-      <w:bookmarkStart w:id="3" w:name="_Toc178291363"/>
+      <w:bookmarkStart w:id="3" w:name="_Toc178512868"/>
       <w:r>
         <w:t>Requerimientos</w:t>
       </w:r>
@@ -2070,7 +1892,7 @@
       </w:pPr>
       <w:bookmarkStart w:id="4" w:name="_Toc228266919"/>
       <w:bookmarkStart w:id="5" w:name="_Toc234682911"/>
-      <w:bookmarkStart w:id="6" w:name="_Toc178291364"/>
+      <w:bookmarkStart w:id="6" w:name="_Toc178512869"/>
       <w:r>
         <w:t>Requerimientos</w:t>
       </w:r>
@@ -2086,15 +1908,7 @@
         <w:pStyle w:val="PSI-Normal"/>
       </w:pPr>
       <w:r>
-        <w:t xml:space="preserve">Los requerimientos funcionales del sistema describen la funcionalidad o los servicios que se espera que éste provea. En este apartado se describe lo que el sistema </w:t>
-      </w:r>
-      <w:proofErr w:type="spellStart"/>
-      <w:r>
-        <w:t>Testify</w:t>
-      </w:r>
-      <w:proofErr w:type="spellEnd"/>
-      <w:r>
-        <w:t xml:space="preserve"> tendrá que hacer, los factores que afectan al producto y satisfacen los requerimientos.</w:t>
+        <w:t>Los requerimientos funcionales del sistema describen la funcionalidad o los servicios que se espera que éste provea. En este apartado se describe lo que el sistema Testify tendrá que hacer, los factores que afectan al producto y satisfacen los requerimientos.</w:t>
       </w:r>
     </w:p>
     <w:p>
@@ -2209,15 +2023,7 @@
         <w:pStyle w:val="PSI-Normal"/>
       </w:pPr>
       <w:r>
-        <w:t xml:space="preserve">RF10: El sistema contendrá los roles: Administrador, Gestor de Prueba, </w:t>
-      </w:r>
-      <w:proofErr w:type="spellStart"/>
-      <w:r>
-        <w:t>Tester</w:t>
-      </w:r>
-      <w:proofErr w:type="spellEnd"/>
-      <w:r>
-        <w:t>, desarrollador e Invitado.</w:t>
+        <w:t>RF10: El sistema contendrá los roles: Administrador, Gestor de Prueba, Tester, desarrollador e Invitado.</w:t>
       </w:r>
     </w:p>
     <w:p>
@@ -2257,15 +2063,7 @@
         <w:pStyle w:val="PSI-Normal"/>
       </w:pPr>
       <w:r>
-        <w:t xml:space="preserve">RF15: El </w:t>
-      </w:r>
-      <w:proofErr w:type="spellStart"/>
-      <w:r>
-        <w:t>Tester</w:t>
-      </w:r>
-      <w:proofErr w:type="spellEnd"/>
-      <w:r>
-        <w:t xml:space="preserve"> solo podrá visualizar los casos de </w:t>
+        <w:t xml:space="preserve">RF15: El Tester solo podrá visualizar los casos de </w:t>
       </w:r>
       <w:r>
         <w:t>prueba</w:t>
@@ -2294,15 +2092,7 @@
       </w:pPr>
       <w:r>
         <w:lastRenderedPageBreak/>
-        <w:t xml:space="preserve">RF17: El </w:t>
-      </w:r>
-      <w:proofErr w:type="spellStart"/>
-      <w:r>
-        <w:t>Tester</w:t>
-      </w:r>
-      <w:proofErr w:type="spellEnd"/>
-      <w:r>
-        <w:t xml:space="preserve"> solo podrá actualizar el resultado de los casos de </w:t>
+        <w:t xml:space="preserve">RF17: El Tester solo podrá actualizar el resultado de los casos de </w:t>
       </w:r>
       <w:r>
         <w:t>prueba</w:t>
@@ -2360,15 +2150,7 @@
         <w:pStyle w:val="PSI-Normal"/>
       </w:pPr>
       <w:r>
-        <w:t xml:space="preserve">RF22: Los casos de uso que se tendrán en cuenta para el cálculo de aprobación serán aquellos que fueron asignados a un </w:t>
-      </w:r>
-      <w:proofErr w:type="spellStart"/>
-      <w:r>
-        <w:t>Tester</w:t>
-      </w:r>
-      <w:proofErr w:type="spellEnd"/>
-      <w:r>
-        <w:t>.</w:t>
+        <w:t>RF22: Los casos de uso que se tendrán en cuenta para el cálculo de aprobación serán aquellos que fueron asignados a un Tester.</w:t>
       </w:r>
     </w:p>
     <w:p>
@@ -2396,7 +2178,7 @@
       </w:pPr>
       <w:bookmarkStart w:id="7" w:name="_Toc228266920"/>
       <w:bookmarkStart w:id="8" w:name="_Toc234682912"/>
-      <w:bookmarkStart w:id="9" w:name="_Toc178291365"/>
+      <w:bookmarkStart w:id="9" w:name="_Toc178512870"/>
       <w:r>
         <w:t>Requerimientos no Funcionales</w:t>
       </w:r>
@@ -2421,15 +2203,7 @@
         <w:pStyle w:val="PSI-Normal"/>
       </w:pPr>
       <w:r>
-        <w:t xml:space="preserve">En este documento, se abordarán los requerimientos no funcionales del sistema, los cuales son cruciales para definir las características que pueden influir en el desempeño y las limitaciones del producto. Los requerimientos no funcionales se centran en aspectos que van más allá de las funcionalidades básicas del sistema y que impactan su rendimiento general, fiabilidad y usabilidad. En el caso de </w:t>
-      </w:r>
-      <w:proofErr w:type="spellStart"/>
-      <w:r>
-        <w:t>Testify</w:t>
-      </w:r>
-      <w:proofErr w:type="spellEnd"/>
-      <w:r>
-        <w:t>, se identifican los siguientes:</w:t>
+        <w:t>En este documento, se abordarán los requerimientos no funcionales del sistema, los cuales son cruciales para definir las características que pueden influir en el desempeño y las limitaciones del producto. Los requerimientos no funcionales se centran en aspectos que van más allá de las funcionalidades básicas del sistema y que impactan su rendimiento general, fiabilidad y usabilidad. En el caso de Testify, se identifican los siguientes:</w:t>
       </w:r>
     </w:p>
     <w:p>
@@ -2464,7 +2238,7 @@
       </w:pPr>
       <w:bookmarkStart w:id="10" w:name="_Toc228266921"/>
       <w:bookmarkStart w:id="11" w:name="_Toc234682913"/>
-      <w:bookmarkStart w:id="12" w:name="_Toc178291366"/>
+      <w:bookmarkStart w:id="12" w:name="_Toc178512871"/>
       <w:r>
         <w:t>Actores</w:t>
       </w:r>
@@ -2505,27 +2279,7 @@
           <w:szCs w:val="22"/>
           <w:lang w:val="es-AR" w:eastAsia="en-US"/>
         </w:rPr>
-        <w:t xml:space="preserve">En el sistema </w:t>
-      </w:r>
-      <w:proofErr w:type="spellStart"/>
-      <w:r>
-        <w:rPr>
-          <w:rFonts w:ascii="Calibri" w:eastAsia="Calibri" w:hAnsi="Calibri" w:cs="Times New Roman"/>
-          <w:sz w:val="22"/>
-          <w:szCs w:val="22"/>
-          <w:lang w:val="es-AR" w:eastAsia="en-US"/>
-        </w:rPr>
-        <w:t>Testify</w:t>
-      </w:r>
-      <w:proofErr w:type="spellEnd"/>
-      <w:r>
-        <w:rPr>
-          <w:rFonts w:ascii="Calibri" w:eastAsia="Calibri" w:hAnsi="Calibri" w:cs="Times New Roman"/>
-          <w:sz w:val="22"/>
-          <w:szCs w:val="22"/>
-          <w:lang w:val="es-AR" w:eastAsia="en-US"/>
-        </w:rPr>
-        <w:t>, los actores representan los diferentes usuarios y sistemas que interactúan con las funcionalidades del sistema. Cada actor tiene un conjunto de características y relaciones específicas que definen cómo se relacionan con los casos de uso del sistema. A continuación, se describen los actores identificados:</w:t>
+        <w:t>En el sistema Testify, los actores representan los diferentes usuarios y sistemas que interactúan con las funcionalidades del sistema. Cada actor tiene un conjunto de características y relaciones específicas que definen cómo se relacionan con los casos de uso del sistema. A continuación, se describen los actores identificados:</w:t>
       </w:r>
     </w:p>
     <w:p>
@@ -2545,7 +2299,7 @@
       <w:pPr>
         <w:pStyle w:val="PSI-Ttulo2"/>
       </w:pPr>
-      <w:bookmarkStart w:id="13" w:name="_Toc178291367"/>
+      <w:bookmarkStart w:id="13" w:name="_Toc178512872"/>
       <w:r>
         <w:t>Administrador</w:t>
       </w:r>
@@ -2820,14 +2574,12 @@
               </w:rPr>
               <w:t xml:space="preserve">Se relaciona con los casos de uso de gestión de usuarios, roles, permisos, proyectos </w:t>
             </w:r>
-            <w:proofErr w:type="spellStart"/>
             <w:r>
               <w:rPr>
                 <w:i/>
               </w:rPr>
-              <w:t>y</w:t>
-            </w:r>
-            <w:proofErr w:type="spellEnd"/>
+              <w:t>e</w:t>
+            </w:r>
             <w:r>
               <w:rPr>
                 <w:i/>
@@ -2987,7 +2739,7 @@
       <w:pPr>
         <w:pStyle w:val="PSI-Ttulo2"/>
       </w:pPr>
-      <w:bookmarkStart w:id="14" w:name="_Toc178291368"/>
+      <w:bookmarkStart w:id="14" w:name="_Toc178512873"/>
       <w:r>
         <w:t>Gestor de Prueba</w:t>
       </w:r>
@@ -3438,13 +3190,11 @@
       <w:pPr>
         <w:pStyle w:val="PSI-Ttulo2"/>
       </w:pPr>
-      <w:bookmarkStart w:id="15" w:name="_Toc178291369"/>
-      <w:proofErr w:type="spellStart"/>
+      <w:bookmarkStart w:id="15" w:name="_Toc178512874"/>
       <w:r>
         <w:t>Tester</w:t>
       </w:r>
       <w:bookmarkEnd w:id="15"/>
-      <w:proofErr w:type="spellEnd"/>
     </w:p>
     <w:p>
       <w:pPr>
@@ -3522,14 +3272,12 @@
                 <w:sz w:val="24"/>
               </w:rPr>
             </w:pPr>
-            <w:proofErr w:type="spellStart"/>
             <w:r>
               <w:rPr>
                 <w:sz w:val="24"/>
               </w:rPr>
               <w:t>Tester</w:t>
             </w:r>
-            <w:proofErr w:type="spellEnd"/>
           </w:p>
         </w:tc>
         <w:tc>
@@ -3602,21 +3350,7 @@
               <w:rPr>
                 <w:i/>
               </w:rPr>
-              <w:t xml:space="preserve">El </w:t>
-            </w:r>
-            <w:proofErr w:type="spellStart"/>
-            <w:r>
-              <w:rPr>
-                <w:i/>
-              </w:rPr>
-              <w:t>Tester</w:t>
-            </w:r>
-            <w:proofErr w:type="spellEnd"/>
-            <w:r>
-              <w:rPr>
-                <w:i/>
-              </w:rPr>
-              <w:t xml:space="preserve"> está encargado de ejecutar pruebas en los casos de uso que se le han asignado y de reportar resultados. Puede agregar comentarios y actualizar el estado de las pruebas.</w:t>
+              <w:t>El Tester está encargado de ejecutar pruebas en los casos de uso que se le han asignado y de reportar resultados. Puede agregar comentarios y actualizar el estado de las pruebas.</w:t>
             </w:r>
           </w:p>
         </w:tc>
@@ -3889,7 +3623,7 @@
       <w:pPr>
         <w:pStyle w:val="PSI-Ttulo2"/>
       </w:pPr>
-      <w:bookmarkStart w:id="16" w:name="_Toc178291370"/>
+      <w:bookmarkStart w:id="16" w:name="_Toc178512875"/>
       <w:r>
         <w:t>Desarrollador</w:t>
       </w:r>
@@ -4309,7 +4043,7 @@
       <w:pPr>
         <w:pStyle w:val="PSI-Ttulo2"/>
       </w:pPr>
-      <w:bookmarkStart w:id="17" w:name="_Toc178291371"/>
+      <w:bookmarkStart w:id="17" w:name="_Toc178512876"/>
       <w:r>
         <w:t>Invitado</w:t>
       </w:r>
@@ -4743,7 +4477,7 @@
       <w:bookmarkStart w:id="18" w:name="_Toc12016615"/>
       <w:bookmarkStart w:id="19" w:name="_Toc228266924"/>
       <w:bookmarkStart w:id="20" w:name="_Toc234682916"/>
-      <w:bookmarkStart w:id="21" w:name="_Toc178291372"/>
+      <w:bookmarkStart w:id="21" w:name="_Toc178512877"/>
       <w:r>
         <w:t>Casos de Uso</w:t>
       </w:r>
@@ -4767,15 +4501,7 @@
         <w:t>prueba</w:t>
       </w:r>
       <w:r>
-        <w:t xml:space="preserve"> </w:t>
-      </w:r>
-      <w:proofErr w:type="spellStart"/>
-      <w:r>
-        <w:t>especifica</w:t>
-      </w:r>
-      <w:proofErr w:type="spellEnd"/>
-      <w:r>
-        <w:t xml:space="preserve"> una funcionalidad particular del sistema, describiendo los pasos que un actor, o conjunto de actores, realiza para completar una tarea. Además, se identifican los actores involucrados en cada caso de </w:t>
+        <w:t xml:space="preserve"> especifica una funcionalidad particular del sistema, describiendo los pasos que un actor, o conjunto de actores, realiza para completar una tarea. Además, se identifican los actores involucrados en cada caso de </w:t>
       </w:r>
       <w:r>
         <w:t>prueba</w:t>
@@ -5200,18 +4926,8 @@
                 <w:color w:val="000000"/>
                 <w:lang w:val="es-AR" w:eastAsia="es-AR"/>
               </w:rPr>
-              <w:t xml:space="preserve">Invitado, Desarrollador, </w:t>
-            </w:r>
-            <w:proofErr w:type="spellStart"/>
-            <w:r>
-              <w:rPr>
-                <w:rFonts w:eastAsia="Times New Roman" w:cs="Calibri"/>
-                <w:color w:val="000000"/>
-                <w:lang w:val="es-AR" w:eastAsia="es-AR"/>
-              </w:rPr>
-              <w:t>Tester</w:t>
-            </w:r>
-            <w:proofErr w:type="spellEnd"/>
+              <w:t>Invitado, Desarrollador, Tester</w:t>
+            </w:r>
           </w:p>
         </w:tc>
       </w:tr>
@@ -5550,25 +5266,7 @@
                 <w:color w:val="000000"/>
                 <w:lang w:val="es-AR" w:eastAsia="es-AR"/>
               </w:rPr>
-              <w:t xml:space="preserve">El Desarrollador asigna casos de uso a </w:t>
-            </w:r>
-            <w:proofErr w:type="spellStart"/>
-            <w:r>
-              <w:rPr>
-                <w:rFonts w:eastAsia="Times New Roman" w:cs="Calibri"/>
-                <w:color w:val="000000"/>
-                <w:lang w:val="es-AR" w:eastAsia="es-AR"/>
-              </w:rPr>
-              <w:t>Testers</w:t>
-            </w:r>
-            <w:proofErr w:type="spellEnd"/>
-            <w:r>
-              <w:rPr>
-                <w:rFonts w:eastAsia="Times New Roman" w:cs="Calibri"/>
-                <w:color w:val="000000"/>
-                <w:lang w:val="es-AR" w:eastAsia="es-AR"/>
-              </w:rPr>
-              <w:t xml:space="preserve"> o el Administrador asigna casos de </w:t>
+              <w:t xml:space="preserve">El Desarrollador asigna casos de uso a Testers o el Administrador asigna casos de </w:t>
             </w:r>
             <w:r>
               <w:rPr>
@@ -5739,25 +5437,7 @@
                 <w:color w:val="000000"/>
                 <w:lang w:val="es-AR" w:eastAsia="es-AR"/>
               </w:rPr>
-              <w:t xml:space="preserve">Administrador, </w:t>
-            </w:r>
-            <w:proofErr w:type="spellStart"/>
-            <w:r>
-              <w:rPr>
-                <w:rFonts w:eastAsia="Times New Roman" w:cs="Calibri"/>
-                <w:color w:val="000000"/>
-                <w:lang w:val="es-AR" w:eastAsia="es-AR"/>
-              </w:rPr>
-              <w:t>Tester</w:t>
-            </w:r>
-            <w:proofErr w:type="spellEnd"/>
-            <w:r>
-              <w:rPr>
-                <w:rFonts w:eastAsia="Times New Roman" w:cs="Calibri"/>
-                <w:color w:val="000000"/>
-                <w:lang w:val="es-AR" w:eastAsia="es-AR"/>
-              </w:rPr>
-              <w:t>, Desarrollador, Gestor de Prueba</w:t>
+              <w:t>Administrador, Tester, Desarrollador, Gestor de Prueba</w:t>
             </w:r>
           </w:p>
         </w:tc>
@@ -6017,18 +5697,8 @@
                 <w:color w:val="000000"/>
                 <w:lang w:val="es-AR" w:eastAsia="es-AR"/>
               </w:rPr>
-              <w:t xml:space="preserve">Administrador, Gestor de Prueba, Desarrollador, </w:t>
-            </w:r>
-            <w:proofErr w:type="spellStart"/>
-            <w:r>
-              <w:rPr>
-                <w:rFonts w:eastAsia="Times New Roman" w:cs="Calibri"/>
-                <w:color w:val="000000"/>
-                <w:lang w:val="es-AR" w:eastAsia="es-AR"/>
-              </w:rPr>
-              <w:t>Tester</w:t>
-            </w:r>
-            <w:proofErr w:type="spellEnd"/>
+              <w:t>Administrador, Gestor de Prueba, Desarrollador, Tester</w:t>
+            </w:r>
           </w:p>
         </w:tc>
       </w:tr>
@@ -6547,18 +6217,8 @@
                 <w:color w:val="000000"/>
                 <w:lang w:val="es-AR" w:eastAsia="es-AR"/>
               </w:rPr>
-              <w:t xml:space="preserve">Administrador, </w:t>
-            </w:r>
-            <w:proofErr w:type="spellStart"/>
-            <w:r>
-              <w:rPr>
-                <w:rFonts w:eastAsia="Times New Roman" w:cs="Calibri"/>
-                <w:color w:val="000000"/>
-                <w:lang w:val="es-AR" w:eastAsia="es-AR"/>
-              </w:rPr>
-              <w:t>Tester</w:t>
-            </w:r>
-            <w:proofErr w:type="spellEnd"/>
+              <w:t>Administrador, Tester</w:t>
+            </w:r>
           </w:p>
         </w:tc>
       </w:tr>
@@ -7673,16 +7333,14 @@
               </w:rPr>
               <w:t xml:space="preserve">El usuario administra los hitos del sistema, pudiendo </w:t>
             </w:r>
-            <w:proofErr w:type="spellStart"/>
             <w:r>
               <w:rPr>
                 <w:rFonts w:eastAsia="Times New Roman" w:cs="Calibri"/>
                 <w:color w:val="000000"/>
                 <w:lang w:val="es-AR" w:eastAsia="es-AR"/>
               </w:rPr>
-              <w:t>eligir</w:t>
-            </w:r>
-            <w:proofErr w:type="spellEnd"/>
+              <w:t>elegir</w:t>
+            </w:r>
             <w:r>
               <w:rPr>
                 <w:rFonts w:eastAsia="Times New Roman" w:cs="Calibri"/>
@@ -8892,7 +8550,7 @@
       <w:bookmarkStart w:id="27" w:name="_Toc228242381"/>
       <w:bookmarkStart w:id="28" w:name="_Toc228266927"/>
       <w:bookmarkStart w:id="29" w:name="_Toc234682919"/>
-      <w:bookmarkStart w:id="30" w:name="_Toc178291373"/>
+      <w:bookmarkStart w:id="30" w:name="_Toc178512878"/>
       <w:r>
         <w:t>Diagramas Asociados</w:t>
       </w:r>
@@ -8908,15 +8566,7 @@
       </w:pPr>
       <w:bookmarkStart w:id="31" w:name="_Toc234903959"/>
       <w:r>
-        <w:t xml:space="preserve">En el marco del desarrollo del sistema </w:t>
-      </w:r>
-      <w:proofErr w:type="spellStart"/>
-      <w:r>
-        <w:t>Testify</w:t>
-      </w:r>
-      <w:proofErr w:type="spellEnd"/>
-      <w:r>
-        <w:t xml:space="preserve">, es fundamental describir cómo se organizan y relacionan sus distintos componentes a través de diagramas de UML. Estos diagramas no solo ofrecen una visión clara de la arquitectura interna del sistema, sino que también facilitan la comprensión de las interacciones entre los elementos que lo componen. A continuación, se presentan los diagramas de casos de uso, </w:t>
+        <w:t xml:space="preserve">En el marco del desarrollo del sistema Testify, es fundamental describir cómo se organizan y relacionan sus distintos componentes a través de diagramas de UML. Estos diagramas no solo ofrecen una visión clara de la arquitectura interna del sistema, sino que también facilitan la comprensión de las interacciones entre los elementos que lo componen. A continuación, se presentan los diagramas de casos de uso, </w:t>
       </w:r>
       <w:r>
         <w:t xml:space="preserve">de paquetes, </w:t>
@@ -8935,7 +8585,7 @@
       <w:pPr>
         <w:pStyle w:val="PSI-Ttulo2"/>
       </w:pPr>
-      <w:bookmarkStart w:id="32" w:name="_Toc178291374"/>
+      <w:bookmarkStart w:id="32" w:name="_Toc178512879"/>
       <w:r>
         <w:t>Diagrama de casos de uso</w:t>
       </w:r>
@@ -8961,15 +8611,7 @@
         <w:t>En la siguiente figura se muestra un ejemplo de casos de uso, donde se muestran cinco actores (</w:t>
       </w:r>
       <w:r>
-        <w:t xml:space="preserve">Administrador, Gestor de Prueba, </w:t>
-      </w:r>
-      <w:proofErr w:type="spellStart"/>
-      <w:r>
-        <w:t>Tester</w:t>
-      </w:r>
-      <w:proofErr w:type="spellEnd"/>
-      <w:r>
-        <w:t>, Desarrollador e Invitado</w:t>
+        <w:t>Administrador, Gestor de Prueba, Tester, Desarrollador e Invitado</w:t>
       </w:r>
       <w:r>
         <w:t>) y las operaciones que pueden realizar sus roles.</w:t>
@@ -8991,7 +8633,7 @@
         </w:rPr>
         <w:lastRenderedPageBreak/>
         <w:drawing>
-          <wp:inline distT="0" distB="0" distL="0" distR="0" wp14:anchorId="6567648E" wp14:editId="2852827C">
+          <wp:inline distT="0" distB="0" distL="0" distR="0" wp14:anchorId="6567648E" wp14:editId="73D17F79">
             <wp:extent cx="5391150" cy="3181350"/>
             <wp:effectExtent l="0" t="0" r="0" b="0"/>
             <wp:docPr id="10" name="Imagen 10"/>
@@ -9054,7 +8696,7 @@
       <w:pPr>
         <w:pStyle w:val="PSI-Ttulo2"/>
       </w:pPr>
-      <w:bookmarkStart w:id="33" w:name="_Toc178291378"/>
+      <w:bookmarkStart w:id="33" w:name="_Toc178512880"/>
       <w:r>
         <w:t>Diagrama de Clases</w:t>
       </w:r>
@@ -9099,11 +8741,9 @@
       <w:r>
         <w:t xml:space="preserve">Atributos: id, nombre, estado, </w:t>
       </w:r>
-      <w:proofErr w:type="spellStart"/>
-      <w:r>
-        <w:t>aprobacion</w:t>
-      </w:r>
-      <w:proofErr w:type="spellEnd"/>
+      <w:r>
+        <w:t>aprobación</w:t>
+      </w:r>
       <w:r>
         <w:t>.</w:t>
       </w:r>
@@ -9117,44 +8757,7 @@
         </w:numPr>
       </w:pPr>
       <w:r>
-        <w:t xml:space="preserve">Métodos: </w:t>
-      </w:r>
-      <w:proofErr w:type="spellStart"/>
-      <w:r>
-        <w:t>agregarHito</w:t>
-      </w:r>
-      <w:proofErr w:type="spellEnd"/>
-      <w:r>
-        <w:t xml:space="preserve">(Hito), </w:t>
-      </w:r>
-      <w:proofErr w:type="spellStart"/>
-      <w:r>
-        <w:t>agregarCasoDePrueba</w:t>
-      </w:r>
-      <w:proofErr w:type="spellEnd"/>
-      <w:r>
-        <w:t>(</w:t>
-      </w:r>
-      <w:proofErr w:type="spellStart"/>
-      <w:r>
-        <w:t>CasoDePrueba</w:t>
-      </w:r>
-      <w:proofErr w:type="spellEnd"/>
-      <w:r>
-        <w:t xml:space="preserve">), </w:t>
-      </w:r>
-      <w:proofErr w:type="spellStart"/>
-      <w:proofErr w:type="gramStart"/>
-      <w:r>
-        <w:t>calcularTasaAprobacion</w:t>
-      </w:r>
-      <w:proofErr w:type="spellEnd"/>
-      <w:r>
-        <w:t>(</w:t>
-      </w:r>
-      <w:proofErr w:type="gramEnd"/>
-      <w:r>
-        <w:t>).</w:t>
+        <w:t>Métodos: agregarHito(Hito), agregarCasoDePrueba(CasoDePrueba), calcularTasaAprobacion().</w:t>
       </w:r>
     </w:p>
     <w:p>
@@ -9190,15 +8793,7 @@
         </w:numPr>
       </w:pPr>
       <w:r>
-        <w:t xml:space="preserve">Atributos: id, nombre, email, </w:t>
-      </w:r>
-      <w:proofErr w:type="spellStart"/>
-      <w:r>
-        <w:t>esAdmin</w:t>
-      </w:r>
-      <w:proofErr w:type="spellEnd"/>
-      <w:r>
-        <w:t>.</w:t>
+        <w:t>Atributos: id, nombre, email, esAdmin.</w:t>
       </w:r>
     </w:p>
     <w:p>
@@ -9210,15 +8805,7 @@
         </w:numPr>
       </w:pPr>
       <w:r>
-        <w:t xml:space="preserve">Métodos: </w:t>
-      </w:r>
-      <w:proofErr w:type="gramStart"/>
-      <w:r>
-        <w:t>autenticar(</w:t>
-      </w:r>
-      <w:proofErr w:type="gramEnd"/>
-      <w:r>
-        <w:t>).</w:t>
+        <w:t>Métodos: autenticar().</w:t>
       </w:r>
     </w:p>
     <w:p>
@@ -9230,23 +8817,7 @@
         </w:numPr>
       </w:pPr>
       <w:r>
-        <w:t xml:space="preserve">Relaciones: Un usuario está asociado a uno o varios roles a través de la clase </w:t>
-      </w:r>
-      <w:proofErr w:type="spellStart"/>
-      <w:r>
-        <w:t>RolesAsignados</w:t>
-      </w:r>
-      <w:proofErr w:type="spellEnd"/>
-      <w:r>
-        <w:t xml:space="preserve">. Los usuarios pueden ser desarrolladores o </w:t>
-      </w:r>
-      <w:proofErr w:type="spellStart"/>
-      <w:r>
-        <w:t>testers</w:t>
-      </w:r>
-      <w:proofErr w:type="spellEnd"/>
-      <w:r>
-        <w:t xml:space="preserve"> dentro de los casos de prueba.</w:t>
+        <w:t>Relaciones: Un usuario está asociado a uno o varios roles a través de la clase RolesAsignados. Los usuarios pueden ser desarrolladores o testers dentro de los casos de prueba.</w:t>
       </w:r>
     </w:p>
     <w:p>
@@ -9257,12 +8828,10 @@
           <w:numId w:val="13"/>
         </w:numPr>
       </w:pPr>
-      <w:proofErr w:type="spellStart"/>
       <w:r>
         <w:lastRenderedPageBreak/>
         <w:t>RolesAsignados</w:t>
       </w:r>
-      <w:proofErr w:type="spellEnd"/>
     </w:p>
     <w:p>
       <w:pPr>
@@ -9326,23 +8895,7 @@
         </w:numPr>
       </w:pPr>
       <w:r>
-        <w:t xml:space="preserve">Relaciones: Un rol puede tener múltiples permisos a través de la clase </w:t>
-      </w:r>
-      <w:proofErr w:type="spellStart"/>
-      <w:r>
-        <w:t>RolPermiso</w:t>
-      </w:r>
-      <w:proofErr w:type="spellEnd"/>
-      <w:r>
-        <w:t xml:space="preserve">. Está asociado con usuarios en proyectos mediante </w:t>
-      </w:r>
-      <w:proofErr w:type="spellStart"/>
-      <w:r>
-        <w:t>RolesAsignados</w:t>
-      </w:r>
-      <w:proofErr w:type="spellEnd"/>
-      <w:r>
-        <w:t>.</w:t>
+        <w:t>Relaciones: Un rol puede tener múltiples permisos a través de la clase RolPermiso. Está asociado con usuarios en proyectos mediante RolesAsignados.</w:t>
       </w:r>
     </w:p>
     <w:p>
@@ -9378,15 +8931,7 @@
         </w:numPr>
       </w:pPr>
       <w:r>
-        <w:t xml:space="preserve">Relaciones: Un permiso puede estar relacionado con uno o más roles a través de la clase </w:t>
-      </w:r>
-      <w:proofErr w:type="spellStart"/>
-      <w:r>
-        <w:t>RolPermiso</w:t>
-      </w:r>
-      <w:proofErr w:type="spellEnd"/>
-      <w:r>
-        <w:t>, que establece qué permisos tiene cada rol en el sistema.</w:t>
+        <w:t>Relaciones: Un permiso puede estar relacionado con uno o más roles a través de la clase RolPermiso, que establece qué permisos tiene cada rol en el sistema.</w:t>
       </w:r>
     </w:p>
     <w:p>
@@ -9433,50 +8978,16 @@
           <w:numId w:val="13"/>
         </w:numPr>
       </w:pPr>
-      <w:proofErr w:type="spellStart"/>
       <w:r>
         <w:t>CasoDePrueba</w:t>
       </w:r>
-      <w:proofErr w:type="spellEnd"/>
     </w:p>
     <w:p>
       <w:pPr>
         <w:pStyle w:val="PSI-Comentario"/>
       </w:pPr>
       <w:r>
-        <w:t xml:space="preserve">Atributos: id, nombre, hito, </w:t>
-      </w:r>
-      <w:proofErr w:type="spellStart"/>
-      <w:r>
-        <w:t>tipoCasoPrueba</w:t>
-      </w:r>
-      <w:proofErr w:type="spellEnd"/>
-      <w:r>
-        <w:t xml:space="preserve">, comentario, </w:t>
-      </w:r>
-      <w:proofErr w:type="spellStart"/>
-      <w:r>
-        <w:t>resultadoEsperado</w:t>
-      </w:r>
-      <w:proofErr w:type="spellEnd"/>
-      <w:r>
-        <w:t xml:space="preserve">, </w:t>
-      </w:r>
-      <w:proofErr w:type="spellStart"/>
-      <w:r>
-        <w:t>resultadoObtenido</w:t>
-      </w:r>
-      <w:proofErr w:type="spellEnd"/>
-      <w:r>
-        <w:t xml:space="preserve">, desarrollador, </w:t>
-      </w:r>
-      <w:proofErr w:type="spellStart"/>
-      <w:r>
-        <w:t>tester</w:t>
-      </w:r>
-      <w:proofErr w:type="spellEnd"/>
-      <w:r>
-        <w:t>, estado.</w:t>
+        <w:t>Atributos: id, nombre, hito, tipoCasoPrueba, comentario, resultadoEsperado, resultadoObtenido, desarrollador, tester, estado.</w:t>
       </w:r>
     </w:p>
     <w:p>
@@ -9484,44 +8995,7 @@
         <w:pStyle w:val="PSI-Comentario"/>
       </w:pPr>
       <w:r>
-        <w:t xml:space="preserve">Métodos: </w:t>
-      </w:r>
-      <w:proofErr w:type="spellStart"/>
-      <w:proofErr w:type="gramStart"/>
-      <w:r>
-        <w:t>adjuntarDocumentos</w:t>
-      </w:r>
-      <w:proofErr w:type="spellEnd"/>
-      <w:r>
-        <w:t>(</w:t>
-      </w:r>
-      <w:proofErr w:type="gramEnd"/>
-      <w:r>
-        <w:t xml:space="preserve">), </w:t>
-      </w:r>
-      <w:proofErr w:type="spellStart"/>
-      <w:r>
-        <w:t>asignarCasoDePrueba</w:t>
-      </w:r>
-      <w:proofErr w:type="spellEnd"/>
-      <w:r>
-        <w:t xml:space="preserve">(), </w:t>
-      </w:r>
-      <w:proofErr w:type="spellStart"/>
-      <w:r>
-        <w:t>exportarCasoDePrueba</w:t>
-      </w:r>
-      <w:proofErr w:type="spellEnd"/>
-      <w:r>
-        <w:t xml:space="preserve">(), </w:t>
-      </w:r>
-      <w:proofErr w:type="spellStart"/>
-      <w:r>
-        <w:t>actualizarPasos</w:t>
-      </w:r>
-      <w:proofErr w:type="spellEnd"/>
-      <w:r>
-        <w:t>().</w:t>
+        <w:t>Métodos: adjuntarDocumentos(), asignarCasoDePrueba(), exportarCasoDePrueba(), actualizarPasos().</w:t>
       </w:r>
     </w:p>
     <w:p>
@@ -9529,15 +9003,7 @@
         <w:pStyle w:val="PSI-Comentario"/>
       </w:pPr>
       <w:r>
-        <w:t xml:space="preserve">Relaciones: Un caso de prueba pertenece a un hito y puede tener uno o más pasos y precondiciones. Los usuarios que participan en el desarrollo y pruebas de los casos son los desarrolladores y </w:t>
-      </w:r>
-      <w:proofErr w:type="spellStart"/>
-      <w:r>
-        <w:t>testers</w:t>
-      </w:r>
-      <w:proofErr w:type="spellEnd"/>
-      <w:r>
-        <w:t>.</w:t>
+        <w:t>Relaciones: Un caso de prueba pertenece a un hito y puede tener uno o más pasos y precondiciones. Los usuarios que participan en el desarrollo y pruebas de los casos son los desarrolladores y testers.</w:t>
       </w:r>
     </w:p>
     <w:p>
@@ -9548,26 +9014,16 @@
           <w:numId w:val="13"/>
         </w:numPr>
       </w:pPr>
-      <w:proofErr w:type="spellStart"/>
-      <w:r>
-        <w:t>Precondicion</w:t>
-      </w:r>
-      <w:proofErr w:type="spellEnd"/>
+      <w:r>
+        <w:t>Precondición</w:t>
+      </w:r>
     </w:p>
     <w:p>
       <w:pPr>
         <w:pStyle w:val="PSI-Comentario"/>
       </w:pPr>
       <w:r>
-        <w:t xml:space="preserve">Atributos: id, orden, </w:t>
-      </w:r>
-      <w:proofErr w:type="spellStart"/>
-      <w:r>
-        <w:t>descripcion</w:t>
-      </w:r>
-      <w:proofErr w:type="spellEnd"/>
-      <w:r>
-        <w:t>, estado.</w:t>
+        <w:t>Atributos: id, orden, descripcion, estado.</w:t>
       </w:r>
     </w:p>
     <w:p>
@@ -9595,15 +9051,7 @@
         <w:pStyle w:val="PSI-Comentario"/>
       </w:pPr>
       <w:r>
-        <w:t xml:space="preserve">Atributos: id, orden, </w:t>
-      </w:r>
-      <w:proofErr w:type="spellStart"/>
-      <w:r>
-        <w:t>descripcion</w:t>
-      </w:r>
-      <w:proofErr w:type="spellEnd"/>
-      <w:r>
-        <w:t>, estado.</w:t>
+        <w:t>Atributos: id, orden, descripcion, estado.</w:t>
       </w:r>
     </w:p>
     <w:p>
@@ -9632,23 +9080,7 @@
         <w:pStyle w:val="PSI-Comentario"/>
       </w:pPr>
       <w:r>
-        <w:t xml:space="preserve">Atributos: id, </w:t>
-      </w:r>
-      <w:proofErr w:type="spellStart"/>
-      <w:r>
-        <w:t>descripcion</w:t>
-      </w:r>
-      <w:proofErr w:type="spellEnd"/>
-      <w:r>
-        <w:t xml:space="preserve">, </w:t>
-      </w:r>
-      <w:proofErr w:type="spellStart"/>
-      <w:r>
-        <w:t>document</w:t>
-      </w:r>
-      <w:proofErr w:type="spellEnd"/>
-      <w:r>
-        <w:t>.</w:t>
+        <w:t>Atributos: id, descripcion, document.</w:t>
       </w:r>
     </w:p>
     <w:p>
@@ -9666,7 +9098,6 @@
           <w:b/>
         </w:rPr>
       </w:pPr>
-      <w:bookmarkStart w:id="34" w:name="_GoBack"/>
       <w:r>
         <w:rPr>
           <w:b/>
@@ -9674,21 +9105,12 @@
         <w:t>Relaciones Entre Clases</w:t>
       </w:r>
     </w:p>
-    <w:bookmarkEnd w:id="34"/>
     <w:p>
       <w:pPr>
         <w:pStyle w:val="PSI-Comentario"/>
       </w:pPr>
       <w:r>
-        <w:t xml:space="preserve">Un usuario puede tener múltiples roles en diferentes proyectos a través de </w:t>
-      </w:r>
-      <w:proofErr w:type="spellStart"/>
-      <w:r>
-        <w:t>RolesAsignados</w:t>
-      </w:r>
-      <w:proofErr w:type="spellEnd"/>
-      <w:r>
-        <w:t>.</w:t>
+        <w:t>Un usuario puede tener múltiples roles en diferentes proyectos a través de RolesAsignados.</w:t>
       </w:r>
     </w:p>
     <w:p>
@@ -9696,15 +9118,7 @@
         <w:pStyle w:val="PSI-Comentario"/>
       </w:pPr>
       <w:r>
-        <w:t xml:space="preserve">Un rol puede tener múltiples permisos a través de la relación </w:t>
-      </w:r>
-      <w:proofErr w:type="spellStart"/>
-      <w:r>
-        <w:t>RolPermiso</w:t>
-      </w:r>
-      <w:proofErr w:type="spellEnd"/>
-      <w:r>
-        <w:t>, lo que define los niveles de acceso o funcionalidad disponibles para el usuario que tiene ese rol.</w:t>
+        <w:t>Un rol puede tener múltiples permisos a través de la relación RolPermiso, lo que define los niveles de acceso o funcionalidad disponibles para el usuario que tiene ese rol.</w:t>
       </w:r>
     </w:p>
     <w:p>
@@ -9720,15 +9134,7 @@
         <w:pStyle w:val="PSI-Comentario"/>
       </w:pPr>
       <w:r>
-        <w:t xml:space="preserve">Un caso de prueba puede estar vinculado a un </w:t>
-      </w:r>
-      <w:proofErr w:type="spellStart"/>
-      <w:r>
-        <w:t>tester</w:t>
-      </w:r>
-      <w:proofErr w:type="spellEnd"/>
-      <w:r>
-        <w:t xml:space="preserve"> y a un desarrollador, lo que representa los usuarios responsables de las pruebas y el desarrollo del caso.</w:t>
+        <w:t>Un caso de prueba puede estar vinculado a un tester y a un desarrollador, lo que representa los usuarios responsables de las pruebas y el desarrollo del caso.</w:t>
       </w:r>
     </w:p>
     <w:p>
@@ -9764,40 +9170,20 @@
       <w:pPr>
         <w:pStyle w:val="PSI-Comentario"/>
       </w:pPr>
-      <w:proofErr w:type="spellStart"/>
-      <w:r>
-        <w:t>EstadoProyectoEnum</w:t>
-      </w:r>
-      <w:proofErr w:type="spellEnd"/>
-      <w:r>
-        <w:t xml:space="preserve">: Define los posibles estados en los que puede estar un proyecto: pendiente, </w:t>
-      </w:r>
-      <w:proofErr w:type="spellStart"/>
-      <w:r>
-        <w:t>en_progreso</w:t>
-      </w:r>
-      <w:proofErr w:type="spellEnd"/>
-      <w:r>
-        <w:t>, completado, cancelado.</w:t>
+      <w:r>
+        <w:t>EstadoProyectoEnum: Define los posibles estados en los que puede estar un proyecto: pendiente, en_progreso, completado, cancelado.</w:t>
       </w:r>
     </w:p>
     <w:p>
       <w:pPr>
         <w:pStyle w:val="PSI-Comentario"/>
       </w:pPr>
-      <w:proofErr w:type="spellStart"/>
-      <w:r>
-        <w:t>EstadoTipoCasoPruebaEnum</w:t>
-      </w:r>
-      <w:proofErr w:type="spellEnd"/>
-      <w:r>
-        <w:t xml:space="preserve">: Enumera los tipos de casos de prueba posibles: funcionalidad, componente, modulo, clase, </w:t>
-      </w:r>
-      <w:proofErr w:type="spellStart"/>
-      <w:r>
-        <w:t>documentacion</w:t>
-      </w:r>
-      <w:proofErr w:type="spellEnd"/>
+      <w:r>
+        <w:t xml:space="preserve">EstadoTipoCasoPruebaEnum: Enumera los tipos de casos de prueba posibles: funcionalidad, componente, modulo, clase, </w:t>
+      </w:r>
+      <w:r>
+        <w:t>documentación</w:t>
+      </w:r>
       <w:r>
         <w:t>.</w:t>
       </w:r>
@@ -9806,21 +9192,8 @@
       <w:pPr>
         <w:pStyle w:val="PSI-Comentario"/>
       </w:pPr>
-      <w:proofErr w:type="spellStart"/>
-      <w:r>
-        <w:t>EstadoCasoPruebaEnum</w:t>
-      </w:r>
-      <w:proofErr w:type="spellEnd"/>
-      <w:r>
-        <w:t xml:space="preserve">: Enumera los posibles estados de un caso de prueba: pendiente, </w:t>
-      </w:r>
-      <w:proofErr w:type="spellStart"/>
-      <w:r>
-        <w:t>en_pruebas</w:t>
-      </w:r>
-      <w:proofErr w:type="spellEnd"/>
-      <w:r>
-        <w:t>, corregir, aprobado.</w:t>
+      <w:r>
+        <w:t>EstadoCasoPruebaEnum: Enumera los posibles estados de un caso de prueba: pendiente, en_pruebas, corregir, aprobado.</w:t>
       </w:r>
     </w:p>
     <w:p>
@@ -9902,7 +9275,7 @@
 </file>
 
 <file path=word/endnotes.xml><?xml version="1.0" encoding="utf-8"?>
-<w:endnotes xmlns:wpc="http://schemas.microsoft.com/office/word/2010/wordprocessingCanvas" xmlns:cx="http://schemas.microsoft.com/office/drawing/2014/chartex" xmlns:mc="http://schemas.openxmlformats.org/markup-compatibility/2006" xmlns:o="urn:schemas-microsoft-com:office:office" xmlns:r="http://schemas.openxmlformats.org/officeDocument/2006/relationships" xmlns:m="http://schemas.openxmlformats.org/officeDocument/2006/math" xmlns:v="urn:schemas-microsoft-com:vml" xmlns:wp14="http://schemas.microsoft.com/office/word/2010/wordprocessingDrawing" xmlns:wp="http://schemas.openxmlformats.org/drawingml/2006/wordprocessingDrawing" xmlns:w10="urn:schemas-microsoft-com:office:word" xmlns:w="http://schemas.openxmlformats.org/wordprocessingml/2006/main" xmlns:w14="http://schemas.microsoft.com/office/word/2010/wordml" xmlns:w15="http://schemas.microsoft.com/office/word/2012/wordml" xmlns:w16se="http://schemas.microsoft.com/office/word/2015/wordml/symex" xmlns:wpg="http://schemas.microsoft.com/office/word/2010/wordprocessingGroup" xmlns:wpi="http://schemas.microsoft.com/office/word/2010/wordprocessingInk" xmlns:wne="http://schemas.microsoft.com/office/word/2006/wordml" xmlns:wps="http://schemas.microsoft.com/office/word/2010/wordprocessingShape" mc:Ignorable="w14 w15 w16se wp14">
+<w:endnotes xmlns:wpc="http://schemas.microsoft.com/office/word/2010/wordprocessingCanvas" xmlns:cx="http://schemas.microsoft.com/office/drawing/2014/chartex" xmlns:cx1="http://schemas.microsoft.com/office/drawing/2015/9/8/chartex" xmlns:cx2="http://schemas.microsoft.com/office/drawing/2015/10/21/chartex" xmlns:cx3="http://schemas.microsoft.com/office/drawing/2016/5/9/chartex" xmlns:cx4="http://schemas.microsoft.com/office/drawing/2016/5/10/chartex" xmlns:cx5="http://schemas.microsoft.com/office/drawing/2016/5/11/chartex" xmlns:cx6="http://schemas.microsoft.com/office/drawing/2016/5/12/chartex" xmlns:cx7="http://schemas.microsoft.com/office/drawing/2016/5/13/chartex" xmlns:cx8="http://schemas.microsoft.com/office/drawing/2016/5/14/chartex" xmlns:mc="http://schemas.openxmlformats.org/markup-compatibility/2006" xmlns:aink="http://schemas.microsoft.com/office/drawing/2016/ink" xmlns:am3d="http://schemas.microsoft.com/office/drawing/2017/model3d" xmlns:o="urn:schemas-microsoft-com:office:office" xmlns:oel="http://schemas.microsoft.com/office/2019/extlst" xmlns:r="http://schemas.openxmlformats.org/officeDocument/2006/relationships" xmlns:m="http://schemas.openxmlformats.org/officeDocument/2006/math" xmlns:v="urn:schemas-microsoft-com:vml" xmlns:wp14="http://schemas.microsoft.com/office/word/2010/wordprocessingDrawing" xmlns:wp="http://schemas.openxmlformats.org/drawingml/2006/wordprocessingDrawing" xmlns:w10="urn:schemas-microsoft-com:office:word" xmlns:w="http://schemas.openxmlformats.org/wordprocessingml/2006/main" xmlns:w14="http://schemas.microsoft.com/office/word/2010/wordml" xmlns:w15="http://schemas.microsoft.com/office/word/2012/wordml" xmlns:w16cex="http://schemas.microsoft.com/office/word/2018/wordml/cex" xmlns:w16cid="http://schemas.microsoft.com/office/word/2016/wordml/cid" xmlns:w16="http://schemas.microsoft.com/office/word/2018/wordml" xmlns:w16sdtdh="http://schemas.microsoft.com/office/word/2020/wordml/sdtdatahash" xmlns:w16se="http://schemas.microsoft.com/office/word/2015/wordml/symex" xmlns:wpg="http://schemas.microsoft.com/office/word/2010/wordprocessingGroup" xmlns:wpi="http://schemas.microsoft.com/office/word/2010/wordprocessingInk" xmlns:wne="http://schemas.microsoft.com/office/word/2006/wordml" xmlns:wps="http://schemas.microsoft.com/office/word/2010/wordprocessingShape" mc:Ignorable="w14 w15 w16se w16cid w16 w16cex w16sdtdh wp14">
   <w:endnote w:type="separator" w:id="-1">
     <w:p>
       <w:pPr>
@@ -9929,7 +9302,7 @@
 </file>
 
 <file path=word/footer1.xml><?xml version="1.0" encoding="utf-8"?>
-<w:ftr xmlns:wpc="http://schemas.microsoft.com/office/word/2010/wordprocessingCanvas" xmlns:cx="http://schemas.microsoft.com/office/drawing/2014/chartex" xmlns:mc="http://schemas.openxmlformats.org/markup-compatibility/2006" xmlns:o="urn:schemas-microsoft-com:office:office" xmlns:r="http://schemas.openxmlformats.org/officeDocument/2006/relationships" xmlns:m="http://schemas.openxmlformats.org/officeDocument/2006/math" xmlns:v="urn:schemas-microsoft-com:vml" xmlns:wp14="http://schemas.microsoft.com/office/word/2010/wordprocessingDrawing" xmlns:wp="http://schemas.openxmlformats.org/drawingml/2006/wordprocessingDrawing" xmlns:w10="urn:schemas-microsoft-com:office:word" xmlns:w="http://schemas.openxmlformats.org/wordprocessingml/2006/main" xmlns:w14="http://schemas.microsoft.com/office/word/2010/wordml" xmlns:w15="http://schemas.microsoft.com/office/word/2012/wordml" xmlns:w16se="http://schemas.microsoft.com/office/word/2015/wordml/symex" xmlns:wpg="http://schemas.microsoft.com/office/word/2010/wordprocessingGroup" xmlns:wpi="http://schemas.microsoft.com/office/word/2010/wordprocessingInk" xmlns:wne="http://schemas.microsoft.com/office/word/2006/wordml" xmlns:wps="http://schemas.microsoft.com/office/word/2010/wordprocessingShape" mc:Ignorable="w14 w15 w16se wp14">
+<w:ftr xmlns:wpc="http://schemas.microsoft.com/office/word/2010/wordprocessingCanvas" xmlns:cx="http://schemas.microsoft.com/office/drawing/2014/chartex" xmlns:cx1="http://schemas.microsoft.com/office/drawing/2015/9/8/chartex" xmlns:cx2="http://schemas.microsoft.com/office/drawing/2015/10/21/chartex" xmlns:cx3="http://schemas.microsoft.com/office/drawing/2016/5/9/chartex" xmlns:cx4="http://schemas.microsoft.com/office/drawing/2016/5/10/chartex" xmlns:cx5="http://schemas.microsoft.com/office/drawing/2016/5/11/chartex" xmlns:cx6="http://schemas.microsoft.com/office/drawing/2016/5/12/chartex" xmlns:cx7="http://schemas.microsoft.com/office/drawing/2016/5/13/chartex" xmlns:cx8="http://schemas.microsoft.com/office/drawing/2016/5/14/chartex" xmlns:mc="http://schemas.openxmlformats.org/markup-compatibility/2006" xmlns:aink="http://schemas.microsoft.com/office/drawing/2016/ink" xmlns:am3d="http://schemas.microsoft.com/office/drawing/2017/model3d" xmlns:o="urn:schemas-microsoft-com:office:office" xmlns:oel="http://schemas.microsoft.com/office/2019/extlst" xmlns:r="http://schemas.openxmlformats.org/officeDocument/2006/relationships" xmlns:m="http://schemas.openxmlformats.org/officeDocument/2006/math" xmlns:v="urn:schemas-microsoft-com:vml" xmlns:wp14="http://schemas.microsoft.com/office/word/2010/wordprocessingDrawing" xmlns:wp="http://schemas.openxmlformats.org/drawingml/2006/wordprocessingDrawing" xmlns:w10="urn:schemas-microsoft-com:office:word" xmlns:w="http://schemas.openxmlformats.org/wordprocessingml/2006/main" xmlns:w14="http://schemas.microsoft.com/office/word/2010/wordml" xmlns:w15="http://schemas.microsoft.com/office/word/2012/wordml" xmlns:w16cex="http://schemas.microsoft.com/office/word/2018/wordml/cex" xmlns:w16cid="http://schemas.microsoft.com/office/word/2016/wordml/cid" xmlns:w16="http://schemas.microsoft.com/office/word/2018/wordml" xmlns:w16sdtdh="http://schemas.microsoft.com/office/word/2020/wordml/sdtdatahash" xmlns:w16se="http://schemas.microsoft.com/office/word/2015/wordml/symex" xmlns:wpg="http://schemas.microsoft.com/office/word/2010/wordprocessingGroup" xmlns:wpi="http://schemas.microsoft.com/office/word/2010/wordprocessingInk" xmlns:wne="http://schemas.microsoft.com/office/word/2006/wordml" xmlns:wps="http://schemas.microsoft.com/office/word/2010/wordprocessingShape" mc:Ignorable="w14 w15 w16se w16cid w16 w16cex w16sdtdh wp14">
   <w:p>
     <w:pPr>
       <w:tabs>
@@ -10274,7 +9647,7 @@
 </file>
 
 <file path=word/footnotes.xml><?xml version="1.0" encoding="utf-8"?>
-<w:footnotes xmlns:wpc="http://schemas.microsoft.com/office/word/2010/wordprocessingCanvas" xmlns:cx="http://schemas.microsoft.com/office/drawing/2014/chartex" xmlns:mc="http://schemas.openxmlformats.org/markup-compatibility/2006" xmlns:o="urn:schemas-microsoft-com:office:office" xmlns:r="http://schemas.openxmlformats.org/officeDocument/2006/relationships" xmlns:m="http://schemas.openxmlformats.org/officeDocument/2006/math" xmlns:v="urn:schemas-microsoft-com:vml" xmlns:wp14="http://schemas.microsoft.com/office/word/2010/wordprocessingDrawing" xmlns:wp="http://schemas.openxmlformats.org/drawingml/2006/wordprocessingDrawing" xmlns:w10="urn:schemas-microsoft-com:office:word" xmlns:w="http://schemas.openxmlformats.org/wordprocessingml/2006/main" xmlns:w14="http://schemas.microsoft.com/office/word/2010/wordml" xmlns:w15="http://schemas.microsoft.com/office/word/2012/wordml" xmlns:w16se="http://schemas.microsoft.com/office/word/2015/wordml/symex" xmlns:wpg="http://schemas.microsoft.com/office/word/2010/wordprocessingGroup" xmlns:wpi="http://schemas.microsoft.com/office/word/2010/wordprocessingInk" xmlns:wne="http://schemas.microsoft.com/office/word/2006/wordml" xmlns:wps="http://schemas.microsoft.com/office/word/2010/wordprocessingShape" mc:Ignorable="w14 w15 w16se wp14">
+<w:footnotes xmlns:wpc="http://schemas.microsoft.com/office/word/2010/wordprocessingCanvas" xmlns:cx="http://schemas.microsoft.com/office/drawing/2014/chartex" xmlns:cx1="http://schemas.microsoft.com/office/drawing/2015/9/8/chartex" xmlns:cx2="http://schemas.microsoft.com/office/drawing/2015/10/21/chartex" xmlns:cx3="http://schemas.microsoft.com/office/drawing/2016/5/9/chartex" xmlns:cx4="http://schemas.microsoft.com/office/drawing/2016/5/10/chartex" xmlns:cx5="http://schemas.microsoft.com/office/drawing/2016/5/11/chartex" xmlns:cx6="http://schemas.microsoft.com/office/drawing/2016/5/12/chartex" xmlns:cx7="http://schemas.microsoft.com/office/drawing/2016/5/13/chartex" xmlns:cx8="http://schemas.microsoft.com/office/drawing/2016/5/14/chartex" xmlns:mc="http://schemas.openxmlformats.org/markup-compatibility/2006" xmlns:aink="http://schemas.microsoft.com/office/drawing/2016/ink" xmlns:am3d="http://schemas.microsoft.com/office/drawing/2017/model3d" xmlns:o="urn:schemas-microsoft-com:office:office" xmlns:oel="http://schemas.microsoft.com/office/2019/extlst" xmlns:r="http://schemas.openxmlformats.org/officeDocument/2006/relationships" xmlns:m="http://schemas.openxmlformats.org/officeDocument/2006/math" xmlns:v="urn:schemas-microsoft-com:vml" xmlns:wp14="http://schemas.microsoft.com/office/word/2010/wordprocessingDrawing" xmlns:wp="http://schemas.openxmlformats.org/drawingml/2006/wordprocessingDrawing" xmlns:w10="urn:schemas-microsoft-com:office:word" xmlns:w="http://schemas.openxmlformats.org/wordprocessingml/2006/main" xmlns:w14="http://schemas.microsoft.com/office/word/2010/wordml" xmlns:w15="http://schemas.microsoft.com/office/word/2012/wordml" xmlns:w16cex="http://schemas.microsoft.com/office/word/2018/wordml/cex" xmlns:w16cid="http://schemas.microsoft.com/office/word/2016/wordml/cid" xmlns:w16="http://schemas.microsoft.com/office/word/2018/wordml" xmlns:w16sdtdh="http://schemas.microsoft.com/office/word/2020/wordml/sdtdatahash" xmlns:w16se="http://schemas.microsoft.com/office/word/2015/wordml/symex" xmlns:wpg="http://schemas.microsoft.com/office/word/2010/wordprocessingGroup" xmlns:wpi="http://schemas.microsoft.com/office/word/2010/wordprocessingInk" xmlns:wne="http://schemas.microsoft.com/office/word/2006/wordml" xmlns:wps="http://schemas.microsoft.com/office/word/2010/wordprocessingShape" mc:Ignorable="w14 w15 w16se w16cid w16 w16cex w16sdtdh wp14">
   <w:footnote w:type="separator" w:id="-1">
     <w:p>
       <w:pPr>
@@ -10301,7 +9674,7 @@
 </file>
 
 <file path=word/header1.xml><?xml version="1.0" encoding="utf-8"?>
-<w:hdr xmlns:wpc="http://schemas.microsoft.com/office/word/2010/wordprocessingCanvas" xmlns:cx="http://schemas.microsoft.com/office/drawing/2014/chartex" xmlns:mc="http://schemas.openxmlformats.org/markup-compatibility/2006" xmlns:o="urn:schemas-microsoft-com:office:office" xmlns:r="http://schemas.openxmlformats.org/officeDocument/2006/relationships" xmlns:m="http://schemas.openxmlformats.org/officeDocument/2006/math" xmlns:v="urn:schemas-microsoft-com:vml" xmlns:wp14="http://schemas.microsoft.com/office/word/2010/wordprocessingDrawing" xmlns:wp="http://schemas.openxmlformats.org/drawingml/2006/wordprocessingDrawing" xmlns:w10="urn:schemas-microsoft-com:office:word" xmlns:w="http://schemas.openxmlformats.org/wordprocessingml/2006/main" xmlns:w14="http://schemas.microsoft.com/office/word/2010/wordml" xmlns:w15="http://schemas.microsoft.com/office/word/2012/wordml" xmlns:w16se="http://schemas.microsoft.com/office/word/2015/wordml/symex" xmlns:wpg="http://schemas.microsoft.com/office/word/2010/wordprocessingGroup" xmlns:wpi="http://schemas.microsoft.com/office/word/2010/wordprocessingInk" xmlns:wne="http://schemas.microsoft.com/office/word/2006/wordml" xmlns:wps="http://schemas.microsoft.com/office/word/2010/wordprocessingShape" mc:Ignorable="w14 w15 w16se wp14">
+<w:hdr xmlns:wpc="http://schemas.microsoft.com/office/word/2010/wordprocessingCanvas" xmlns:cx="http://schemas.microsoft.com/office/drawing/2014/chartex" xmlns:cx1="http://schemas.microsoft.com/office/drawing/2015/9/8/chartex" xmlns:cx2="http://schemas.microsoft.com/office/drawing/2015/10/21/chartex" xmlns:cx3="http://schemas.microsoft.com/office/drawing/2016/5/9/chartex" xmlns:cx4="http://schemas.microsoft.com/office/drawing/2016/5/10/chartex" xmlns:cx5="http://schemas.microsoft.com/office/drawing/2016/5/11/chartex" xmlns:cx6="http://schemas.microsoft.com/office/drawing/2016/5/12/chartex" xmlns:cx7="http://schemas.microsoft.com/office/drawing/2016/5/13/chartex" xmlns:cx8="http://schemas.microsoft.com/office/drawing/2016/5/14/chartex" xmlns:mc="http://schemas.openxmlformats.org/markup-compatibility/2006" xmlns:aink="http://schemas.microsoft.com/office/drawing/2016/ink" xmlns:am3d="http://schemas.microsoft.com/office/drawing/2017/model3d" xmlns:o="urn:schemas-microsoft-com:office:office" xmlns:oel="http://schemas.microsoft.com/office/2019/extlst" xmlns:r="http://schemas.openxmlformats.org/officeDocument/2006/relationships" xmlns:m="http://schemas.openxmlformats.org/officeDocument/2006/math" xmlns:v="urn:schemas-microsoft-com:vml" xmlns:wp14="http://schemas.microsoft.com/office/word/2010/wordprocessingDrawing" xmlns:wp="http://schemas.openxmlformats.org/drawingml/2006/wordprocessingDrawing" xmlns:w10="urn:schemas-microsoft-com:office:word" xmlns:w="http://schemas.openxmlformats.org/wordprocessingml/2006/main" xmlns:w14="http://schemas.microsoft.com/office/word/2010/wordml" xmlns:w15="http://schemas.microsoft.com/office/word/2012/wordml" xmlns:w16cex="http://schemas.microsoft.com/office/word/2018/wordml/cex" xmlns:w16cid="http://schemas.microsoft.com/office/word/2016/wordml/cid" xmlns:w16="http://schemas.microsoft.com/office/word/2018/wordml" xmlns:w16sdtdh="http://schemas.microsoft.com/office/word/2020/wordml/sdtdatahash" xmlns:w16se="http://schemas.microsoft.com/office/word/2015/wordml/symex" xmlns:wpg="http://schemas.microsoft.com/office/word/2010/wordprocessingGroup" xmlns:wpi="http://schemas.microsoft.com/office/word/2010/wordprocessingInk" xmlns:wne="http://schemas.microsoft.com/office/word/2006/wordml" xmlns:wps="http://schemas.microsoft.com/office/word/2010/wordprocessingShape" mc:Ignorable="w14 w15 w16se w16cid w16 w16cex w16sdtdh wp14">
   <w:p>
     <w:pPr>
       <w:pStyle w:val="Encabezado"/>
@@ -10621,7 +9994,6 @@
         </mc:Fallback>
       </mc:AlternateContent>
     </w:r>
-    <w:proofErr w:type="spellStart"/>
     <w:r>
       <w:rPr>
         <w:rFonts w:ascii="Cambria" w:eastAsia="Times New Roman" w:hAnsi="Cambria"/>
@@ -10629,7 +10001,6 @@
       </w:rPr>
       <w:t>Testify</w:t>
     </w:r>
-    <w:proofErr w:type="spellEnd"/>
   </w:p>
   <w:p>
     <w:pPr>
@@ -10738,7 +10109,7 @@
 </file>
 
 <file path=word/numbering.xml><?xml version="1.0" encoding="utf-8"?>
-<w:numbering xmlns:wpc="http://schemas.microsoft.com/office/word/2010/wordprocessingCanvas" xmlns:cx="http://schemas.microsoft.com/office/drawing/2014/chartex" xmlns:mc="http://schemas.openxmlformats.org/markup-compatibility/2006" xmlns:o="urn:schemas-microsoft-com:office:office" xmlns:r="http://schemas.openxmlformats.org/officeDocument/2006/relationships" xmlns:m="http://schemas.openxmlformats.org/officeDocument/2006/math" xmlns:v="urn:schemas-microsoft-com:vml" xmlns:wp14="http://schemas.microsoft.com/office/word/2010/wordprocessingDrawing" xmlns:wp="http://schemas.openxmlformats.org/drawingml/2006/wordprocessingDrawing" xmlns:w10="urn:schemas-microsoft-com:office:word" xmlns:w="http://schemas.openxmlformats.org/wordprocessingml/2006/main" xmlns:w14="http://schemas.microsoft.com/office/word/2010/wordml" xmlns:w15="http://schemas.microsoft.com/office/word/2012/wordml" xmlns:w16se="http://schemas.microsoft.com/office/word/2015/wordml/symex" xmlns:wpg="http://schemas.microsoft.com/office/word/2010/wordprocessingGroup" xmlns:wpi="http://schemas.microsoft.com/office/word/2010/wordprocessingInk" xmlns:wne="http://schemas.microsoft.com/office/word/2006/wordml" xmlns:wps="http://schemas.microsoft.com/office/word/2010/wordprocessingShape" mc:Ignorable="w14 w15 w16se wp14">
+<w:numbering xmlns:wpc="http://schemas.microsoft.com/office/word/2010/wordprocessingCanvas" xmlns:cx="http://schemas.microsoft.com/office/drawing/2014/chartex" xmlns:cx1="http://schemas.microsoft.com/office/drawing/2015/9/8/chartex" xmlns:cx2="http://schemas.microsoft.com/office/drawing/2015/10/21/chartex" xmlns:cx3="http://schemas.microsoft.com/office/drawing/2016/5/9/chartex" xmlns:cx4="http://schemas.microsoft.com/office/drawing/2016/5/10/chartex" xmlns:cx5="http://schemas.microsoft.com/office/drawing/2016/5/11/chartex" xmlns:cx6="http://schemas.microsoft.com/office/drawing/2016/5/12/chartex" xmlns:cx7="http://schemas.microsoft.com/office/drawing/2016/5/13/chartex" xmlns:cx8="http://schemas.microsoft.com/office/drawing/2016/5/14/chartex" xmlns:mc="http://schemas.openxmlformats.org/markup-compatibility/2006" xmlns:aink="http://schemas.microsoft.com/office/drawing/2016/ink" xmlns:am3d="http://schemas.microsoft.com/office/drawing/2017/model3d" xmlns:o="urn:schemas-microsoft-com:office:office" xmlns:oel="http://schemas.microsoft.com/office/2019/extlst" xmlns:r="http://schemas.openxmlformats.org/officeDocument/2006/relationships" xmlns:m="http://schemas.openxmlformats.org/officeDocument/2006/math" xmlns:v="urn:schemas-microsoft-com:vml" xmlns:wp14="http://schemas.microsoft.com/office/word/2010/wordprocessingDrawing" xmlns:wp="http://schemas.openxmlformats.org/drawingml/2006/wordprocessingDrawing" xmlns:w10="urn:schemas-microsoft-com:office:word" xmlns:w="http://schemas.openxmlformats.org/wordprocessingml/2006/main" xmlns:w14="http://schemas.microsoft.com/office/word/2010/wordml" xmlns:w15="http://schemas.microsoft.com/office/word/2012/wordml" xmlns:w16cex="http://schemas.microsoft.com/office/word/2018/wordml/cex" xmlns:w16cid="http://schemas.microsoft.com/office/word/2016/wordml/cid" xmlns:w16="http://schemas.microsoft.com/office/word/2018/wordml" xmlns:w16sdtdh="http://schemas.microsoft.com/office/word/2020/wordml/sdtdatahash" xmlns:w16se="http://schemas.microsoft.com/office/word/2015/wordml/symex" xmlns:wpg="http://schemas.microsoft.com/office/word/2010/wordprocessingGroup" xmlns:wpi="http://schemas.microsoft.com/office/word/2010/wordprocessingInk" xmlns:wne="http://schemas.microsoft.com/office/word/2006/wordml" xmlns:wps="http://schemas.microsoft.com/office/word/2010/wordprocessingShape" mc:Ignorable="w14 w15 w16se w16cid w16 w16cex w16sdtdh wp14">
   <w:abstractNum w:abstractNumId="0" w15:restartNumberingAfterBreak="0">
     <w:nsid w:val="00000003"/>
     <w:multiLevelType w:val="multilevel"/>
@@ -12904,71 +12275,71 @@
       </w:rPr>
     </w:lvl>
   </w:abstractNum>
-  <w:num w:numId="1">
+  <w:num w:numId="1" w16cid:durableId="2070954634">
     <w:abstractNumId w:val="8"/>
   </w:num>
-  <w:num w:numId="2">
+  <w:num w:numId="2" w16cid:durableId="1298143228">
     <w:abstractNumId w:val="12"/>
   </w:num>
-  <w:num w:numId="3">
+  <w:num w:numId="3" w16cid:durableId="857616546">
     <w:abstractNumId w:val="12"/>
   </w:num>
-  <w:num w:numId="4">
+  <w:num w:numId="4" w16cid:durableId="1342391711">
     <w:abstractNumId w:val="12"/>
   </w:num>
-  <w:num w:numId="5">
+  <w:num w:numId="5" w16cid:durableId="937443552">
     <w:abstractNumId w:val="1"/>
   </w:num>
-  <w:num w:numId="6">
+  <w:num w:numId="6" w16cid:durableId="1204249880">
     <w:abstractNumId w:val="2"/>
   </w:num>
-  <w:num w:numId="7">
+  <w:num w:numId="7" w16cid:durableId="1011033979">
     <w:abstractNumId w:val="3"/>
   </w:num>
-  <w:num w:numId="8">
+  <w:num w:numId="8" w16cid:durableId="1356887617">
     <w:abstractNumId w:val="0"/>
   </w:num>
-  <w:num w:numId="9">
+  <w:num w:numId="9" w16cid:durableId="755057252">
     <w:abstractNumId w:val="16"/>
   </w:num>
-  <w:num w:numId="10">
+  <w:num w:numId="10" w16cid:durableId="83379083">
     <w:abstractNumId w:val="17"/>
   </w:num>
-  <w:num w:numId="11">
+  <w:num w:numId="11" w16cid:durableId="684789315">
     <w:abstractNumId w:val="6"/>
   </w:num>
-  <w:num w:numId="12">
+  <w:num w:numId="12" w16cid:durableId="302467653">
     <w:abstractNumId w:val="13"/>
   </w:num>
-  <w:num w:numId="13">
+  <w:num w:numId="13" w16cid:durableId="37248877">
     <w:abstractNumId w:val="4"/>
   </w:num>
-  <w:num w:numId="14">
+  <w:num w:numId="14" w16cid:durableId="1635985559">
     <w:abstractNumId w:val="7"/>
   </w:num>
-  <w:num w:numId="15">
+  <w:num w:numId="15" w16cid:durableId="1679573537">
     <w:abstractNumId w:val="11"/>
   </w:num>
-  <w:num w:numId="16">
+  <w:num w:numId="16" w16cid:durableId="1803305863">
     <w:abstractNumId w:val="14"/>
   </w:num>
-  <w:num w:numId="17">
+  <w:num w:numId="17" w16cid:durableId="1058241720">
     <w:abstractNumId w:val="10"/>
   </w:num>
-  <w:num w:numId="18">
+  <w:num w:numId="18" w16cid:durableId="1332028569">
     <w:abstractNumId w:val="15"/>
   </w:num>
-  <w:num w:numId="19">
+  <w:num w:numId="19" w16cid:durableId="1367873463">
     <w:abstractNumId w:val="5"/>
   </w:num>
-  <w:num w:numId="20">
+  <w:num w:numId="20" w16cid:durableId="771436571">
     <w:abstractNumId w:val="9"/>
   </w:num>
 </w:numbering>
 </file>
 
 <file path=word/styles.xml><?xml version="1.0" encoding="utf-8"?>
-<w:styles xmlns:mc="http://schemas.openxmlformats.org/markup-compatibility/2006" xmlns:r="http://schemas.openxmlformats.org/officeDocument/2006/relationships" xmlns:w="http://schemas.openxmlformats.org/wordprocessingml/2006/main" xmlns:w14="http://schemas.microsoft.com/office/word/2010/wordml" xmlns:w15="http://schemas.microsoft.com/office/word/2012/wordml" xmlns:w16se="http://schemas.microsoft.com/office/word/2015/wordml/symex" mc:Ignorable="w14 w15 w16se">
+<w:styles xmlns:mc="http://schemas.openxmlformats.org/markup-compatibility/2006" xmlns:r="http://schemas.openxmlformats.org/officeDocument/2006/relationships" xmlns:w="http://schemas.openxmlformats.org/wordprocessingml/2006/main" xmlns:w14="http://schemas.microsoft.com/office/word/2010/wordml" xmlns:w15="http://schemas.microsoft.com/office/word/2012/wordml" xmlns:w16cex="http://schemas.microsoft.com/office/word/2018/wordml/cex" xmlns:w16cid="http://schemas.microsoft.com/office/word/2016/wordml/cid" xmlns:w16="http://schemas.microsoft.com/office/word/2018/wordml" xmlns:w16sdtdh="http://schemas.microsoft.com/office/word/2020/wordml/sdtdatahash" xmlns:w16se="http://schemas.microsoft.com/office/word/2015/wordml/symex" mc:Ignorable="w14 w15 w16se w16cid w16 w16cex w16sdtdh">
   <w:docDefaults>
     <w:rPrDefault>
       <w:rPr>
@@ -12978,7 +12349,7 @@
     </w:rPrDefault>
     <w:pPrDefault/>
   </w:docDefaults>
-  <w:latentStyles w:defLockedState="0" w:defUIPriority="99" w:defSemiHidden="0" w:defUnhideWhenUsed="0" w:defQFormat="0" w:count="371">
+  <w:latentStyles w:defLockedState="0" w:defUIPriority="99" w:defSemiHidden="0" w:defUnhideWhenUsed="0" w:defQFormat="0" w:count="376">
     <w:lsdException w:name="Normal" w:uiPriority="0" w:qFormat="1"/>
     <w:lsdException w:name="heading 1" w:uiPriority="0" w:qFormat="1"/>
     <w:lsdException w:name="heading 2" w:semiHidden="1" w:uiPriority="0" w:unhideWhenUsed="1" w:qFormat="1"/>
@@ -13350,6 +12721,11 @@
     <w:lsdException w:name="List Table 5 Dark Accent 6" w:uiPriority="50"/>
     <w:lsdException w:name="List Table 6 Colorful Accent 6" w:uiPriority="51"/>
     <w:lsdException w:name="List Table 7 Colorful Accent 6" w:uiPriority="52"/>
+    <w:lsdException w:name="Mention" w:semiHidden="1" w:unhideWhenUsed="1"/>
+    <w:lsdException w:name="Smart Hyperlink" w:semiHidden="1" w:unhideWhenUsed="1"/>
+    <w:lsdException w:name="Hashtag" w:semiHidden="1" w:unhideWhenUsed="1"/>
+    <w:lsdException w:name="Unresolved Mention" w:semiHidden="1" w:unhideWhenUsed="1"/>
+    <w:lsdException w:name="Smart Link" w:semiHidden="1" w:unhideWhenUsed="1"/>
   </w:latentStyles>
   <w:style w:type="paragraph" w:default="1" w:styleId="Normal">
     <w:name w:val="Normal"/>

</xml_diff>

<commit_message>
Update E202-OSLO-Modelo de Casos de Uso.docx
</commit_message>
<xml_diff>
--- a/Fases_de_desarrollo/02-Elaboracion/02- Analisis y Diseño/E202-OSLO-Modelo de Casos de Uso.docx
+++ b/Fases_de_desarrollo/02-Elaboracion/02- Analisis y Diseño/E202-OSLO-Modelo de Casos de Uso.docx
@@ -1,6 +1,6 @@
 
 <file path=word/document.xml><?xml version="1.0" encoding="utf-8"?>
-<w:document xmlns:wpc="http://schemas.microsoft.com/office/word/2010/wordprocessingCanvas" xmlns:cx="http://schemas.microsoft.com/office/drawing/2014/chartex" xmlns:cx1="http://schemas.microsoft.com/office/drawing/2015/9/8/chartex" xmlns:cx2="http://schemas.microsoft.com/office/drawing/2015/10/21/chartex" xmlns:cx3="http://schemas.microsoft.com/office/drawing/2016/5/9/chartex" xmlns:cx4="http://schemas.microsoft.com/office/drawing/2016/5/10/chartex" xmlns:cx5="http://schemas.microsoft.com/office/drawing/2016/5/11/chartex" xmlns:cx6="http://schemas.microsoft.com/office/drawing/2016/5/12/chartex" xmlns:cx7="http://schemas.microsoft.com/office/drawing/2016/5/13/chartex" xmlns:cx8="http://schemas.microsoft.com/office/drawing/2016/5/14/chartex" xmlns:mc="http://schemas.openxmlformats.org/markup-compatibility/2006" xmlns:aink="http://schemas.microsoft.com/office/drawing/2016/ink" xmlns:am3d="http://schemas.microsoft.com/office/drawing/2017/model3d" xmlns:o="urn:schemas-microsoft-com:office:office" xmlns:oel="http://schemas.microsoft.com/office/2019/extlst" xmlns:r="http://schemas.openxmlformats.org/officeDocument/2006/relationships" xmlns:m="http://schemas.openxmlformats.org/officeDocument/2006/math" xmlns:v="urn:schemas-microsoft-com:vml" xmlns:wp14="http://schemas.microsoft.com/office/word/2010/wordprocessingDrawing" xmlns:wp="http://schemas.openxmlformats.org/drawingml/2006/wordprocessingDrawing" xmlns:w10="urn:schemas-microsoft-com:office:word" xmlns:w="http://schemas.openxmlformats.org/wordprocessingml/2006/main" xmlns:w14="http://schemas.microsoft.com/office/word/2010/wordml" xmlns:w15="http://schemas.microsoft.com/office/word/2012/wordml" xmlns:w16cex="http://schemas.microsoft.com/office/word/2018/wordml/cex" xmlns:w16cid="http://schemas.microsoft.com/office/word/2016/wordml/cid" xmlns:w16="http://schemas.microsoft.com/office/word/2018/wordml" xmlns:w16sdtdh="http://schemas.microsoft.com/office/word/2020/wordml/sdtdatahash" xmlns:w16se="http://schemas.microsoft.com/office/word/2015/wordml/symex" xmlns:wpg="http://schemas.microsoft.com/office/word/2010/wordprocessingGroup" xmlns:wpi="http://schemas.microsoft.com/office/word/2010/wordprocessingInk" xmlns:wne="http://schemas.microsoft.com/office/word/2006/wordml" xmlns:wps="http://schemas.microsoft.com/office/word/2010/wordprocessingShape" mc:Ignorable="w14 w15 w16se w16cid w16 w16cex w16sdtdh wp14">
+<w:document xmlns:wpc="http://schemas.microsoft.com/office/word/2010/wordprocessingCanvas" xmlns:cx="http://schemas.microsoft.com/office/drawing/2014/chartex" xmlns:mc="http://schemas.openxmlformats.org/markup-compatibility/2006" xmlns:o="urn:schemas-microsoft-com:office:office" xmlns:r="http://schemas.openxmlformats.org/officeDocument/2006/relationships" xmlns:m="http://schemas.openxmlformats.org/officeDocument/2006/math" xmlns:v="urn:schemas-microsoft-com:vml" xmlns:wp14="http://schemas.microsoft.com/office/word/2010/wordprocessingDrawing" xmlns:wp="http://schemas.openxmlformats.org/drawingml/2006/wordprocessingDrawing" xmlns:w10="urn:schemas-microsoft-com:office:word" xmlns:w="http://schemas.openxmlformats.org/wordprocessingml/2006/main" xmlns:w14="http://schemas.microsoft.com/office/word/2010/wordml" xmlns:w15="http://schemas.microsoft.com/office/word/2012/wordml" xmlns:w16se="http://schemas.microsoft.com/office/word/2015/wordml/symex" xmlns:wpg="http://schemas.microsoft.com/office/word/2010/wordprocessingGroup" xmlns:wpi="http://schemas.microsoft.com/office/word/2010/wordprocessingInk" xmlns:wne="http://schemas.microsoft.com/office/word/2006/wordml" xmlns:wps="http://schemas.microsoft.com/office/word/2010/wordprocessingShape" mc:Ignorable="w14 w15 w16se wp14">
   <w:body>
     <w:p>
       <w:pPr>
@@ -95,7 +95,7 @@
               </wp:anchor>
             </w:drawing>
           </mc:Choice>
-          <mc:Fallback>
+          <mc:Fallback xmlns:w16sdtdh="http://schemas.microsoft.com/office/word/2020/wordml/sdtdatahash" xmlns:w16="http://schemas.microsoft.com/office/word/2018/wordml" xmlns:w16cid="http://schemas.microsoft.com/office/word/2016/wordml/cid" xmlns:w16cex="http://schemas.microsoft.com/office/word/2018/wordml/cex" xmlns:oel="http://schemas.microsoft.com/office/2019/extlst" xmlns:am3d="http://schemas.microsoft.com/office/drawing/2017/model3d" xmlns:aink="http://schemas.microsoft.com/office/drawing/2016/ink" xmlns:cx8="http://schemas.microsoft.com/office/drawing/2016/5/14/chartex" xmlns:cx7="http://schemas.microsoft.com/office/drawing/2016/5/13/chartex" xmlns:cx6="http://schemas.microsoft.com/office/drawing/2016/5/12/chartex" xmlns:cx5="http://schemas.microsoft.com/office/drawing/2016/5/11/chartex" xmlns:cx4="http://schemas.microsoft.com/office/drawing/2016/5/10/chartex" xmlns:cx3="http://schemas.microsoft.com/office/drawing/2016/5/9/chartex" xmlns:cx2="http://schemas.microsoft.com/office/drawing/2015/10/21/chartex" xmlns:cx1="http://schemas.microsoft.com/office/drawing/2015/9/8/chartex">
             <w:pict>
               <v:rect w14:anchorId="57B9339F" id="Rectangle 6" o:spid="_x0000_s1026" style="position:absolute;margin-left:0;margin-top:0;width:623.8pt;height:67.65pt;z-index:251656192;visibility:visible;mso-wrap-style:square;mso-width-percent:1050;mso-height-percent:900;mso-wrap-distance-left:9pt;mso-wrap-distance-top:0;mso-wrap-distance-right:9pt;mso-wrap-distance-bottom:0;mso-position-horizontal:center;mso-position-horizontal-relative:page;mso-position-vertical:bottom;mso-position-vertical-relative:page;mso-width-percent:1050;mso-height-percent:900;mso-width-relative:page;mso-height-relative:top-margin-area;v-text-anchor:top" o:gfxdata="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" o:allowincell="f" fillcolor="#ed7d31" strokecolor="#ed7d31">
                 <w10:wrap anchorx="page" anchory="page"/>
@@ -168,7 +168,7 @@
               </wp:anchor>
             </w:drawing>
           </mc:Choice>
-          <mc:Fallback>
+          <mc:Fallback xmlns:w16sdtdh="http://schemas.microsoft.com/office/word/2020/wordml/sdtdatahash" xmlns:w16="http://schemas.microsoft.com/office/word/2018/wordml" xmlns:w16cid="http://schemas.microsoft.com/office/word/2016/wordml/cid" xmlns:w16cex="http://schemas.microsoft.com/office/word/2018/wordml/cex" xmlns:oel="http://schemas.microsoft.com/office/2019/extlst" xmlns:am3d="http://schemas.microsoft.com/office/drawing/2017/model3d" xmlns:aink="http://schemas.microsoft.com/office/drawing/2016/ink" xmlns:cx8="http://schemas.microsoft.com/office/drawing/2016/5/14/chartex" xmlns:cx7="http://schemas.microsoft.com/office/drawing/2016/5/13/chartex" xmlns:cx6="http://schemas.microsoft.com/office/drawing/2016/5/12/chartex" xmlns:cx5="http://schemas.microsoft.com/office/drawing/2016/5/11/chartex" xmlns:cx4="http://schemas.microsoft.com/office/drawing/2016/5/10/chartex" xmlns:cx3="http://schemas.microsoft.com/office/drawing/2016/5/9/chartex" xmlns:cx2="http://schemas.microsoft.com/office/drawing/2015/10/21/chartex" xmlns:cx1="http://schemas.microsoft.com/office/drawing/2015/9/8/chartex">
             <w:pict>
               <v:rect w14:anchorId="4E98D685" id="Rectangle 9" o:spid="_x0000_s1026" style="position:absolute;margin-left:38.95pt;margin-top:-20.65pt;width:7.15pt;height:882.2pt;z-index:251654144;visibility:visible;mso-wrap-style:square;mso-width-percent:0;mso-height-percent:1050;mso-wrap-distance-left:9pt;mso-wrap-distance-top:0;mso-wrap-distance-right:9pt;mso-wrap-distance-bottom:0;mso-position-horizontal:absolute;mso-position-horizontal-relative:page;mso-position-vertical:absolute;mso-position-vertical-relative:page;mso-width-percent:0;mso-height-percent:1050;mso-width-relative:page;mso-height-relative:page;v-text-anchor:top" o:gfxdata="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" o:allowincell="f" strokecolor="#ed7d31">
                 <w10:wrap anchorx="page" anchory="page"/>
@@ -241,7 +241,7 @@
               </wp:anchor>
             </w:drawing>
           </mc:Choice>
-          <mc:Fallback>
+          <mc:Fallback xmlns:w16sdtdh="http://schemas.microsoft.com/office/word/2020/wordml/sdtdatahash" xmlns:w16="http://schemas.microsoft.com/office/word/2018/wordml" xmlns:w16cid="http://schemas.microsoft.com/office/word/2016/wordml/cid" xmlns:w16cex="http://schemas.microsoft.com/office/word/2018/wordml/cex" xmlns:oel="http://schemas.microsoft.com/office/2019/extlst" xmlns:am3d="http://schemas.microsoft.com/office/drawing/2017/model3d" xmlns:aink="http://schemas.microsoft.com/office/drawing/2016/ink" xmlns:cx8="http://schemas.microsoft.com/office/drawing/2016/5/14/chartex" xmlns:cx7="http://schemas.microsoft.com/office/drawing/2016/5/13/chartex" xmlns:cx6="http://schemas.microsoft.com/office/drawing/2016/5/12/chartex" xmlns:cx5="http://schemas.microsoft.com/office/drawing/2016/5/11/chartex" xmlns:cx4="http://schemas.microsoft.com/office/drawing/2016/5/10/chartex" xmlns:cx3="http://schemas.microsoft.com/office/drawing/2016/5/9/chartex" xmlns:cx2="http://schemas.microsoft.com/office/drawing/2015/10/21/chartex" xmlns:cx1="http://schemas.microsoft.com/office/drawing/2015/9/8/chartex">
             <w:pict>
               <v:rect w14:anchorId="32696341" id="Rectangle 8" o:spid="_x0000_s1026" style="position:absolute;margin-left:549.2pt;margin-top:-20.65pt;width:7.15pt;height:882.2pt;z-index:251655168;visibility:visible;mso-wrap-style:square;mso-width-percent:0;mso-height-percent:1050;mso-wrap-distance-left:9pt;mso-wrap-distance-top:0;mso-wrap-distance-right:9pt;mso-wrap-distance-bottom:0;mso-position-horizontal:absolute;mso-position-horizontal-relative:page;mso-position-vertical:absolute;mso-position-vertical-relative:page;mso-width-percent:0;mso-height-percent:1050;mso-width-relative:page;mso-height-relative:page;v-text-anchor:top" o:gfxdata="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" o:allowincell="f" strokecolor="#ed7d31">
                 <w10:wrap anchorx="page" anchory="page"/>
@@ -314,7 +314,7 @@
               </wp:anchor>
             </w:drawing>
           </mc:Choice>
-          <mc:Fallback>
+          <mc:Fallback xmlns:w16sdtdh="http://schemas.microsoft.com/office/word/2020/wordml/sdtdatahash" xmlns:w16="http://schemas.microsoft.com/office/word/2018/wordml" xmlns:w16cid="http://schemas.microsoft.com/office/word/2016/wordml/cid" xmlns:w16cex="http://schemas.microsoft.com/office/word/2018/wordml/cex" xmlns:oel="http://schemas.microsoft.com/office/2019/extlst" xmlns:am3d="http://schemas.microsoft.com/office/drawing/2017/model3d" xmlns:aink="http://schemas.microsoft.com/office/drawing/2016/ink" xmlns:cx8="http://schemas.microsoft.com/office/drawing/2016/5/14/chartex" xmlns:cx7="http://schemas.microsoft.com/office/drawing/2016/5/13/chartex" xmlns:cx6="http://schemas.microsoft.com/office/drawing/2016/5/12/chartex" xmlns:cx5="http://schemas.microsoft.com/office/drawing/2016/5/11/chartex" xmlns:cx4="http://schemas.microsoft.com/office/drawing/2016/5/10/chartex" xmlns:cx3="http://schemas.microsoft.com/office/drawing/2016/5/9/chartex" xmlns:cx2="http://schemas.microsoft.com/office/drawing/2015/10/21/chartex" xmlns:cx1="http://schemas.microsoft.com/office/drawing/2015/9/8/chartex">
             <w:pict>
               <v:rect w14:anchorId="2E31E359" id="Rectangle 7" o:spid="_x0000_s1026" style="position:absolute;margin-left:-14.45pt;margin-top:.4pt;width:623.8pt;height:67.65pt;z-index:251657216;visibility:visible;mso-wrap-style:square;mso-width-percent:1050;mso-height-percent:900;mso-wrap-distance-left:9pt;mso-wrap-distance-top:0;mso-wrap-distance-right:9pt;mso-wrap-distance-bottom:0;mso-position-horizontal:absolute;mso-position-horizontal-relative:page;mso-position-vertical:absolute;mso-position-vertical-relative:page;mso-width-percent:1050;mso-height-percent:900;mso-width-relative:page;mso-height-relative:top-margin-area;v-text-anchor:top" o:gfxdata="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" o:allowincell="f" fillcolor="#ed7d31" strokecolor="#ed7d31">
                 <w10:wrap anchorx="page" anchory="page"/>
@@ -697,7 +697,7 @@
               </wp:anchor>
             </w:drawing>
           </mc:Choice>
-          <mc:Fallback>
+          <mc:Fallback xmlns:w16sdtdh="http://schemas.microsoft.com/office/word/2020/wordml/sdtdatahash" xmlns:w16="http://schemas.microsoft.com/office/word/2018/wordml" xmlns:w16cid="http://schemas.microsoft.com/office/word/2016/wordml/cid" xmlns:w16cex="http://schemas.microsoft.com/office/word/2018/wordml/cex" xmlns:oel="http://schemas.microsoft.com/office/2019/extlst" xmlns:am3d="http://schemas.microsoft.com/office/drawing/2017/model3d" xmlns:aink="http://schemas.microsoft.com/office/drawing/2016/ink" xmlns:cx8="http://schemas.microsoft.com/office/drawing/2016/5/14/chartex" xmlns:cx7="http://schemas.microsoft.com/office/drawing/2016/5/13/chartex" xmlns:cx6="http://schemas.microsoft.com/office/drawing/2016/5/12/chartex" xmlns:cx5="http://schemas.microsoft.com/office/drawing/2016/5/11/chartex" xmlns:cx4="http://schemas.microsoft.com/office/drawing/2016/5/10/chartex" xmlns:cx3="http://schemas.microsoft.com/office/drawing/2016/5/9/chartex" xmlns:cx2="http://schemas.microsoft.com/office/drawing/2015/10/21/chartex" xmlns:cx1="http://schemas.microsoft.com/office/drawing/2015/9/8/chartex">
             <w:pict>
               <v:shapetype w14:anchorId="4FF82DE3" id="_x0000_t202" coordsize="21600,21600" o:spt="202" path="m,l,21600r21600,l21600,xe">
                 <v:stroke joinstyle="miter"/>
@@ -827,7 +827,7 @@
               </wp:anchor>
             </w:drawing>
           </mc:Choice>
-          <mc:Fallback>
+          <mc:Fallback xmlns:w16sdtdh="http://schemas.microsoft.com/office/word/2020/wordml/sdtdatahash" xmlns:w16="http://schemas.microsoft.com/office/word/2018/wordml" xmlns:w16cid="http://schemas.microsoft.com/office/word/2016/wordml/cid" xmlns:w16cex="http://schemas.microsoft.com/office/word/2018/wordml/cex" xmlns:oel="http://schemas.microsoft.com/office/2019/extlst" xmlns:am3d="http://schemas.microsoft.com/office/drawing/2017/model3d" xmlns:aink="http://schemas.microsoft.com/office/drawing/2016/ink" xmlns:cx8="http://schemas.microsoft.com/office/drawing/2016/5/14/chartex" xmlns:cx7="http://schemas.microsoft.com/office/drawing/2016/5/13/chartex" xmlns:cx6="http://schemas.microsoft.com/office/drawing/2016/5/12/chartex" xmlns:cx5="http://schemas.microsoft.com/office/drawing/2016/5/11/chartex" xmlns:cx4="http://schemas.microsoft.com/office/drawing/2016/5/10/chartex" xmlns:cx3="http://schemas.microsoft.com/office/drawing/2016/5/9/chartex" xmlns:cx2="http://schemas.microsoft.com/office/drawing/2015/10/21/chartex" xmlns:cx1="http://schemas.microsoft.com/office/drawing/2015/9/8/chartex">
             <w:pict>
               <v:rect w14:anchorId="78184FBB" id="Rectangle 17" o:spid="_x0000_s1026" style="position:absolute;margin-left:315.7pt;margin-top:-76.25pt;width:195.35pt;height:844.9pt;z-index:-251655168;visibility:visible;mso-wrap-style:square;mso-width-percent:0;mso-height-percent:0;mso-wrap-distance-left:9pt;mso-wrap-distance-top:0;mso-wrap-distance-right:9pt;mso-wrap-distance-bottom:0;mso-position-horizontal:absolute;mso-position-horizontal-relative:margin;mso-position-vertical:absolute;mso-position-vertical-relative:margin;mso-width-percent:0;mso-height-percent:0;mso-width-relative:page;mso-height-relative:page;v-text-anchor:top" o:gfxdata="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" fillcolor="#ed7d31" strokecolor="#ed7d31">
                 <w10:wrap type="square" anchorx="margin" anchory="margin"/>
@@ -1943,7 +1943,10 @@
         <w:pStyle w:val="PSI-Normal"/>
       </w:pPr>
       <w:r>
-        <w:t>RF02: El sistema debe permitir la creación de múltiples proyectos para un mismo usuario. RF03: Un proyecto estará dividido en Hitos.</w:t>
+        <w:t>RF02: El sistema debe permitir la creación de múltiples p</w:t>
+      </w:r>
+      <w:r>
+        <w:t>royectos para un mismo usuario.</w:t>
       </w:r>
     </w:p>
     <w:p>
@@ -1951,12 +1954,27 @@
         <w:pStyle w:val="PSI-Normal"/>
       </w:pPr>
       <w:r>
-        <w:t xml:space="preserve">RF04: Cada Hito contendrá 1 o más de un caso de </w:t>
+        <w:t>RF0</w:t>
+      </w:r>
+      <w:r>
+        <w:t>3</w:t>
+      </w:r>
+      <w:r>
+        <w:t xml:space="preserve">: </w:t>
+      </w:r>
+      <w:r>
+        <w:t>U</w:t>
+      </w:r>
+      <w:r>
+        <w:t xml:space="preserve">n caso de </w:t>
       </w:r>
       <w:r>
         <w:t>prueba</w:t>
       </w:r>
       <w:r>
+        <w:t xml:space="preserve"> puede estar asignado a un hito</w:t>
+      </w:r>
+      <w:r>
         <w:t xml:space="preserve">. </w:t>
       </w:r>
     </w:p>
@@ -1965,6 +1983,32 @@
         <w:pStyle w:val="PSI-Normal"/>
       </w:pPr>
       <w:r>
+        <w:t>RF0</w:t>
+      </w:r>
+      <w:r>
+        <w:t>4</w:t>
+      </w:r>
+      <w:r>
+        <w:t xml:space="preserve">: </w:t>
+      </w:r>
+      <w:r>
+        <w:t>U</w:t>
+      </w:r>
+      <w:r>
+        <w:t xml:space="preserve">n </w:t>
+      </w:r>
+      <w:r>
+        <w:t>hito puede estar asignado a más de un caso de prueba</w:t>
+      </w:r>
+      <w:r>
+        <w:t xml:space="preserve">. </w:t>
+      </w:r>
+    </w:p>
+    <w:p>
+      <w:pPr>
+        <w:pStyle w:val="PSI-Normal"/>
+      </w:pPr>
+      <w:r>
         <w:t xml:space="preserve">RF05: Cada caso de </w:t>
       </w:r>
       <w:r>
@@ -2001,7 +2045,16 @@
         <w:pStyle w:val="PSI-Normal"/>
       </w:pPr>
       <w:r>
-        <w:t>RF08: Los pasos a seguir pueden estar activos o desestimados.</w:t>
+        <w:t>RF08: L</w:t>
+      </w:r>
+      <w:r>
+        <w:t xml:space="preserve">as pruebas </w:t>
+      </w:r>
+      <w:r>
+        <w:t>pued</w:t>
+      </w:r>
+      <w:r>
+        <w:t>en estar activas o desestimadas.</w:t>
       </w:r>
     </w:p>
     <w:p>
@@ -2015,7 +2068,10 @@
         <w:t>prueba</w:t>
       </w:r>
       <w:r>
-        <w:t xml:space="preserve"> deberán ser identificados según su tipo: Documentación o Código.</w:t>
+        <w:t xml:space="preserve"> deberán ser identificados según su tipo: </w:t>
+      </w:r>
+      <w:r>
+        <w:t>Funcional, No Funcional, de Validación, Seguridad, Usabilidad, Mantenibilidad, Regresión e Integración.</w:t>
       </w:r>
     </w:p>
     <w:p>
@@ -2023,7 +2079,21 @@
         <w:pStyle w:val="PSI-Normal"/>
       </w:pPr>
       <w:r>
-        <w:t>RF10: El sistema contendrá los roles: Administrador, Gestor de Prueba, Tester, desarrollador e Invitado.</w:t>
+        <w:t>RF10: El sistema contendrá los roles: Administr</w:t>
+      </w:r>
+      <w:r>
+        <w:t xml:space="preserve">ador, Gestor de Prueba, </w:t>
+      </w:r>
+      <w:proofErr w:type="spellStart"/>
+      <w:r>
+        <w:t>Tester</w:t>
+      </w:r>
+      <w:proofErr w:type="spellEnd"/>
+      <w:r>
+        <w:t xml:space="preserve"> </w:t>
+      </w:r>
+      <w:r>
+        <w:t>e Invitado.</w:t>
       </w:r>
     </w:p>
     <w:p>
@@ -2077,13 +2147,25 @@
         <w:pStyle w:val="PSI-Normal"/>
       </w:pPr>
       <w:r>
-        <w:t xml:space="preserve">RF16: El desarrollador solo podrá visualizar los casos de </w:t>
+        <w:lastRenderedPageBreak/>
+        <w:t>RF16</w:t>
+      </w:r>
+      <w:r>
+        <w:t xml:space="preserve">: El </w:t>
+      </w:r>
+      <w:proofErr w:type="spellStart"/>
+      <w:r>
+        <w:t>Tester</w:t>
+      </w:r>
+      <w:proofErr w:type="spellEnd"/>
+      <w:r>
+        <w:t xml:space="preserve"> solo podrá actualizar el resultado de los casos de </w:t>
       </w:r>
       <w:r>
         <w:t>prueba</w:t>
       </w:r>
       <w:r>
-        <w:t xml:space="preserve"> a los que fue asignado.</w:t>
+        <w:t xml:space="preserve"> y/o agregar comentarios.</w:t>
       </w:r>
     </w:p>
     <w:p>
@@ -2091,14 +2173,30 @@
         <w:pStyle w:val="PSI-Normal"/>
       </w:pPr>
       <w:r>
-        <w:lastRenderedPageBreak/>
-        <w:t xml:space="preserve">RF17: El Tester solo podrá actualizar el resultado de los casos de </w:t>
+        <w:t>RF1</w:t>
+      </w:r>
+      <w:r>
+        <w:t>7</w:t>
+      </w:r>
+      <w:r>
+        <w:t>: La página principal del sistema debe mostrar los gráficos del proyecto de estado de pruebas y cantidad de pruebas, como su estado Aprobado o Pendiente.</w:t>
+      </w:r>
+    </w:p>
+    <w:p>
+      <w:pPr>
+        <w:pStyle w:val="PSI-Normal"/>
+      </w:pPr>
+      <w:r>
+        <w:t>RF18</w:t>
+      </w:r>
+      <w:r>
+        <w:t xml:space="preserve">: El sistema debe permitir adjuntar documentos a los casos de </w:t>
       </w:r>
       <w:r>
         <w:t>prueba</w:t>
       </w:r>
       <w:r>
-        <w:t xml:space="preserve"> y/o agregar comentarios.</w:t>
+        <w:t xml:space="preserve">. </w:t>
       </w:r>
     </w:p>
     <w:p>
@@ -2106,13 +2204,33 @@
         <w:pStyle w:val="PSI-Normal"/>
       </w:pPr>
       <w:r>
-        <w:t xml:space="preserve">RF18: El desarrollador podrá agregar comentarios a los casos de </w:t>
+        <w:t>RF19</w:t>
+      </w:r>
+      <w:r>
+        <w:t>: Cada proyecto puede tener configurado una tasa mínima de aprobación, el proyecto será marcado como Aprobado cuando el porcentaje de casos de uso aprobados supere la tasa.</w:t>
+      </w:r>
+    </w:p>
+    <w:p>
+      <w:pPr>
+        <w:pStyle w:val="PSI-Normal"/>
+      </w:pPr>
+      <w:r>
+        <w:t>RF</w:t>
+      </w:r>
+      <w:r>
+        <w:t>2</w:t>
+      </w:r>
+      <w:r>
+        <w:t>0</w:t>
+      </w:r>
+      <w:r>
+        <w:t xml:space="preserve">: Los casos de </w:t>
       </w:r>
       <w:r>
         <w:t>prueba</w:t>
       </w:r>
       <w:r>
-        <w:t xml:space="preserve"> a los que fue asignado.</w:t>
+        <w:t xml:space="preserve"> que se tendrán en cuenta para el cálculo de aprobación serán aquellos que fueron asignados a un Tester.</w:t>
       </w:r>
     </w:p>
     <w:p>
@@ -2120,45 +2238,10 @@
         <w:pStyle w:val="PSI-Normal"/>
       </w:pPr>
       <w:r>
-        <w:t>RF19: La página principal del sistema debe mostrar los gráficos del proyecto de estado de pruebas y cantidad de pruebas, como su estado Aprobado o Pendiente.</w:t>
-      </w:r>
-    </w:p>
-    <w:p>
-      <w:pPr>
-        <w:pStyle w:val="PSI-Normal"/>
-      </w:pPr>
-      <w:r>
-        <w:t xml:space="preserve">RF20: El sistema debe permitir adjuntar documentos a los casos de </w:t>
-      </w:r>
-      <w:r>
-        <w:t>prueba</w:t>
-      </w:r>
-      <w:r>
-        <w:t xml:space="preserve">. </w:t>
-      </w:r>
-    </w:p>
-    <w:p>
-      <w:pPr>
-        <w:pStyle w:val="PSI-Normal"/>
-      </w:pPr>
-      <w:r>
-        <w:t>RF21: Cada proyecto puede tener configurado una tasa mínima de aprobación, el proyecto será marcado como Aprobado cuando el porcentaje de casos de uso aprobados supere la tasa.</w:t>
-      </w:r>
-    </w:p>
-    <w:p>
-      <w:pPr>
-        <w:pStyle w:val="PSI-Normal"/>
-      </w:pPr>
-      <w:r>
-        <w:t>RF22: Los casos de uso que se tendrán en cuenta para el cálculo de aprobación serán aquellos que fueron asignados a un Tester.</w:t>
-      </w:r>
-    </w:p>
-    <w:p>
-      <w:pPr>
-        <w:pStyle w:val="PSI-Normal"/>
-      </w:pPr>
-      <w:r>
-        <w:t xml:space="preserve">RF23: El sistema permitirá exportar en un documento PDF los casos de </w:t>
+        <w:t>RF21</w:t>
+      </w:r>
+      <w:r>
+        <w:t xml:space="preserve">: El sistema permitirá exportar en un documento PDF los casos de </w:t>
       </w:r>
       <w:r>
         <w:t>prueba</w:t>
@@ -3623,9 +3706,9 @@
       <w:pPr>
         <w:pStyle w:val="PSI-Ttulo2"/>
       </w:pPr>
-      <w:bookmarkStart w:id="16" w:name="_Toc178512875"/>
-      <w:r>
-        <w:t>Desarrollador</w:t>
+      <w:bookmarkStart w:id="16" w:name="_Toc178512876"/>
+      <w:r>
+        <w:t>Invitado</w:t>
       </w:r>
       <w:bookmarkEnd w:id="16"/>
     </w:p>
@@ -3709,7 +3792,7 @@
               <w:rPr>
                 <w:sz w:val="24"/>
               </w:rPr>
-              <w:t>Desarrollador</w:t>
+              <w:t>Invitado</w:t>
             </w:r>
           </w:p>
         </w:tc>
@@ -3730,7 +3813,7 @@
               <w:rPr>
                 <w:sz w:val="16"/>
               </w:rPr>
-              <w:t>A04</w:t>
+              <w:t>A05</w:t>
             </w:r>
           </w:p>
         </w:tc>
@@ -3782,7 +3865,7 @@
               <w:rPr>
                 <w:i/>
               </w:rPr>
-              <w:t>El Desarrollador trabaja en los casos de uso asignados para su desarrollo o corrección. Puede agregar comentarios y consultar el progreso de sus casos de uso asignados.</w:t>
+              <w:t>El Invitado tiene acceso limitado al sistema, solo puede consultar información básica de los proyectos y los casos de uso sin poder realizar modificaciones.</w:t>
             </w:r>
           </w:p>
         </w:tc>
@@ -3832,7 +3915,7 @@
               <w:rPr>
                 <w:i/>
               </w:rPr>
-              <w:t>Puede agregar comentarios sobre los casos de uso a los que está asignado y seguir su progreso.</w:t>
+              <w:t>Solo puede consultar información. No tiene permisos de modificación ni de creación.</w:t>
             </w:r>
           </w:p>
         </w:tc>
@@ -3883,7 +3966,7 @@
               <w:rPr>
                 <w:i/>
               </w:rPr>
-              <w:t>Relación con la gestión de casos de uso y el seguimiento del avance en las pruebas.</w:t>
+              <w:t>Relación con la consulta de casos de uso y proyectos.</w:t>
             </w:r>
           </w:p>
         </w:tc>
@@ -3935,7 +4018,7 @@
               <w:rPr>
                 <w:i/>
               </w:rPr>
-              <w:t>Participa en el desarrollo y análisis de los casos de uso.</w:t>
+              <w:t>Solo participa en la consulta de datos.</w:t>
             </w:r>
           </w:p>
         </w:tc>
@@ -4028,7 +4111,7 @@
               <w:rPr>
                 <w:i/>
               </w:rPr>
-              <w:t>Solo tiene acceso a los casos de uso que le han sido asignados.</w:t>
+              <w:t>Tiene acceso limitado a la información del sistema.</w:t>
             </w:r>
           </w:p>
         </w:tc>
@@ -4041,459 +4124,39 @@
     </w:p>
     <w:p>
       <w:pPr>
-        <w:pStyle w:val="PSI-Ttulo2"/>
-      </w:pPr>
-      <w:bookmarkStart w:id="17" w:name="_Toc178512876"/>
-      <w:r>
-        <w:t>Invitado</w:t>
+        <w:jc w:val="both"/>
+      </w:pPr>
+    </w:p>
+    <w:p>
+      <w:pPr>
+        <w:pStyle w:val="MTemaNormal"/>
+      </w:pPr>
+    </w:p>
+    <w:p>
+      <w:pPr>
+        <w:pStyle w:val="PSI-Ttulo1"/>
+      </w:pPr>
+      <w:bookmarkStart w:id="17" w:name="_Toc12016615"/>
+      <w:bookmarkStart w:id="18" w:name="_Toc228266924"/>
+      <w:bookmarkStart w:id="19" w:name="_Toc234682916"/>
+      <w:bookmarkStart w:id="20" w:name="_Toc178512877"/>
+      <w:r>
+        <w:lastRenderedPageBreak/>
+        <w:t>Casos de Uso</w:t>
       </w:r>
       <w:bookmarkEnd w:id="17"/>
-    </w:p>
-    <w:p>
-      <w:pPr>
-        <w:pStyle w:val="MTemaNormal"/>
-      </w:pPr>
-    </w:p>
-    <w:tbl>
-      <w:tblPr>
-        <w:tblW w:w="8186" w:type="dxa"/>
-        <w:tblInd w:w="610" w:type="dxa"/>
-        <w:tblBorders>
-          <w:top w:val="single" w:sz="4" w:space="0" w:color="auto"/>
-          <w:left w:val="single" w:sz="4" w:space="0" w:color="auto"/>
-          <w:bottom w:val="single" w:sz="4" w:space="0" w:color="auto"/>
-          <w:right w:val="single" w:sz="4" w:space="0" w:color="auto"/>
-          <w:insideH w:val="single" w:sz="4" w:space="0" w:color="auto"/>
-          <w:insideV w:val="single" w:sz="4" w:space="0" w:color="auto"/>
-        </w:tblBorders>
-        <w:tblLayout w:type="fixed"/>
-        <w:tblCellMar>
-          <w:left w:w="70" w:type="dxa"/>
-          <w:right w:w="70" w:type="dxa"/>
-        </w:tblCellMar>
-        <w:tblLook w:val="0000" w:firstRow="0" w:lastRow="0" w:firstColumn="0" w:lastColumn="0" w:noHBand="0" w:noVBand="0"/>
-      </w:tblPr>
-      <w:tblGrid>
-        <w:gridCol w:w="1686"/>
-        <w:gridCol w:w="395"/>
-        <w:gridCol w:w="4563"/>
-        <w:gridCol w:w="1542"/>
-      </w:tblGrid>
-      <w:tr>
-        <w:trPr>
-          <w:trHeight w:val="283"/>
-        </w:trPr>
-        <w:tc>
-          <w:tcPr>
-            <w:tcW w:w="2081" w:type="dxa"/>
-            <w:gridSpan w:val="2"/>
-            <w:tcBorders>
-              <w:top w:val="single" w:sz="18" w:space="0" w:color="auto"/>
-              <w:left w:val="single" w:sz="18" w:space="0" w:color="auto"/>
-              <w:bottom w:val="single" w:sz="12" w:space="0" w:color="auto"/>
-              <w:right w:val="single" w:sz="18" w:space="0" w:color="auto"/>
-            </w:tcBorders>
-            <w:vAlign w:val="bottom"/>
-          </w:tcPr>
-          <w:p>
-            <w:pPr>
-              <w:rPr>
-                <w:sz w:val="24"/>
-              </w:rPr>
-            </w:pPr>
-            <w:r>
-              <w:rPr>
-                <w:sz w:val="24"/>
-              </w:rPr>
-              <w:lastRenderedPageBreak/>
-              <w:t xml:space="preserve">Actor </w:t>
-            </w:r>
-          </w:p>
-        </w:tc>
-        <w:tc>
-          <w:tcPr>
-            <w:tcW w:w="4563" w:type="dxa"/>
-            <w:tcBorders>
-              <w:top w:val="single" w:sz="18" w:space="0" w:color="auto"/>
-              <w:bottom w:val="single" w:sz="12" w:space="0" w:color="auto"/>
-              <w:right w:val="single" w:sz="18" w:space="0" w:color="auto"/>
-            </w:tcBorders>
-            <w:vAlign w:val="bottom"/>
-          </w:tcPr>
-          <w:p>
-            <w:pPr>
-              <w:rPr>
-                <w:sz w:val="24"/>
-              </w:rPr>
-            </w:pPr>
-            <w:r>
-              <w:rPr>
-                <w:sz w:val="24"/>
-              </w:rPr>
-              <w:t>Invitado</w:t>
-            </w:r>
-          </w:p>
-        </w:tc>
-        <w:tc>
-          <w:tcPr>
-            <w:tcW w:w="1542" w:type="dxa"/>
-            <w:tcBorders>
-              <w:top w:val="single" w:sz="18" w:space="0" w:color="auto"/>
-              <w:left w:val="nil"/>
-              <w:bottom w:val="single" w:sz="12" w:space="0" w:color="auto"/>
-              <w:right w:val="single" w:sz="18" w:space="0" w:color="auto"/>
-            </w:tcBorders>
-            <w:shd w:val="pct10" w:color="000000" w:fill="FFFFFF"/>
-            <w:vAlign w:val="bottom"/>
-          </w:tcPr>
-          <w:p>
-            <w:r>
-              <w:rPr>
-                <w:sz w:val="16"/>
-              </w:rPr>
-              <w:t>A05</w:t>
-            </w:r>
-          </w:p>
-        </w:tc>
-      </w:tr>
-      <w:tr>
-        <w:trPr>
-          <w:trHeight w:val="312"/>
-        </w:trPr>
-        <w:tc>
-          <w:tcPr>
-            <w:tcW w:w="1686" w:type="dxa"/>
-            <w:tcBorders>
-              <w:top w:val="single" w:sz="12" w:space="0" w:color="auto"/>
-              <w:left w:val="single" w:sz="18" w:space="0" w:color="auto"/>
-            </w:tcBorders>
-            <w:vAlign w:val="center"/>
-          </w:tcPr>
-          <w:p>
-            <w:pPr>
-              <w:rPr>
-                <w:b/>
-              </w:rPr>
-            </w:pPr>
-            <w:r>
-              <w:rPr>
-                <w:b/>
-              </w:rPr>
-              <w:t>Descripción</w:t>
-            </w:r>
-          </w:p>
-        </w:tc>
-        <w:tc>
-          <w:tcPr>
-            <w:tcW w:w="6500" w:type="dxa"/>
-            <w:gridSpan w:val="3"/>
-            <w:tcBorders>
-              <w:top w:val="single" w:sz="12" w:space="0" w:color="auto"/>
-              <w:right w:val="single" w:sz="18" w:space="0" w:color="auto"/>
-            </w:tcBorders>
-          </w:tcPr>
-          <w:p>
-            <w:pPr>
-              <w:ind w:left="0" w:firstLine="15"/>
-              <w:rPr>
-                <w:i/>
-              </w:rPr>
-            </w:pPr>
-            <w:r>
-              <w:rPr>
-                <w:i/>
-              </w:rPr>
-              <w:t>El Invitado tiene acceso limitado al sistema, solo puede consultar información básica de los proyectos y los casos de uso sin poder realizar modificaciones.</w:t>
-            </w:r>
-          </w:p>
-        </w:tc>
-      </w:tr>
-      <w:tr>
-        <w:trPr>
-          <w:trHeight w:val="312"/>
-        </w:trPr>
-        <w:tc>
-          <w:tcPr>
-            <w:tcW w:w="1686" w:type="dxa"/>
-            <w:tcBorders>
-              <w:left w:val="single" w:sz="18" w:space="0" w:color="auto"/>
-            </w:tcBorders>
-            <w:vAlign w:val="center"/>
-          </w:tcPr>
-          <w:p>
-            <w:pPr>
-              <w:rPr>
-                <w:b/>
-              </w:rPr>
-            </w:pPr>
-            <w:r>
-              <w:rPr>
-                <w:b/>
-              </w:rPr>
-              <w:t>Características</w:t>
-            </w:r>
-          </w:p>
-        </w:tc>
-        <w:tc>
-          <w:tcPr>
-            <w:tcW w:w="6500" w:type="dxa"/>
-            <w:gridSpan w:val="3"/>
-            <w:tcBorders>
-              <w:right w:val="single" w:sz="18" w:space="0" w:color="auto"/>
-            </w:tcBorders>
-          </w:tcPr>
-          <w:p>
-            <w:pPr>
-              <w:ind w:left="0" w:firstLine="15"/>
-              <w:rPr>
-                <w:i/>
-              </w:rPr>
-            </w:pPr>
-            <w:r>
-              <w:rPr>
-                <w:i/>
-              </w:rPr>
-              <w:t>Solo puede consultar información. No tiene permisos de modificación ni de creación.</w:t>
-            </w:r>
-          </w:p>
-        </w:tc>
-      </w:tr>
-      <w:tr>
-        <w:trPr>
-          <w:cantSplit/>
-          <w:trHeight w:val="312"/>
-        </w:trPr>
-        <w:tc>
-          <w:tcPr>
-            <w:tcW w:w="1686" w:type="dxa"/>
-            <w:tcBorders>
-              <w:left w:val="single" w:sz="18" w:space="0" w:color="auto"/>
-            </w:tcBorders>
-            <w:vAlign w:val="center"/>
-          </w:tcPr>
-          <w:p>
-            <w:pPr>
-              <w:rPr>
-                <w:b/>
-              </w:rPr>
-            </w:pPr>
-            <w:r>
-              <w:rPr>
-                <w:b/>
-              </w:rPr>
-              <w:t>Relaciones</w:t>
-            </w:r>
-          </w:p>
-        </w:tc>
-        <w:tc>
-          <w:tcPr>
-            <w:tcW w:w="6500" w:type="dxa"/>
-            <w:gridSpan w:val="3"/>
-            <w:tcBorders>
-              <w:right w:val="single" w:sz="18" w:space="0" w:color="auto"/>
-            </w:tcBorders>
-          </w:tcPr>
-          <w:p>
-            <w:pPr>
-              <w:ind w:left="0" w:firstLine="15"/>
-              <w:rPr>
-                <w:i/>
-              </w:rPr>
-            </w:pPr>
-            <w:r>
-              <w:rPr>
-                <w:i/>
-              </w:rPr>
-              <w:t>Relación con la consulta de casos de uso y proyectos.</w:t>
-            </w:r>
-          </w:p>
-        </w:tc>
-      </w:tr>
-      <w:tr>
-        <w:trPr>
-          <w:trHeight w:val="312"/>
-        </w:trPr>
-        <w:tc>
-          <w:tcPr>
-            <w:tcW w:w="1686" w:type="dxa"/>
-            <w:tcBorders>
-              <w:left w:val="single" w:sz="18" w:space="0" w:color="auto"/>
-              <w:bottom w:val="single" w:sz="4" w:space="0" w:color="auto"/>
-            </w:tcBorders>
-            <w:vAlign w:val="center"/>
-          </w:tcPr>
-          <w:p>
-            <w:pPr>
-              <w:rPr>
-                <w:b/>
-              </w:rPr>
-            </w:pPr>
-            <w:r>
-              <w:rPr>
-                <w:b/>
-              </w:rPr>
-              <w:t>Referencias</w:t>
-            </w:r>
-          </w:p>
-        </w:tc>
-        <w:tc>
-          <w:tcPr>
-            <w:tcW w:w="6500" w:type="dxa"/>
-            <w:gridSpan w:val="3"/>
-            <w:tcBorders>
-              <w:bottom w:val="single" w:sz="4" w:space="0" w:color="auto"/>
-              <w:right w:val="single" w:sz="18" w:space="0" w:color="auto"/>
-            </w:tcBorders>
-          </w:tcPr>
-          <w:p>
-            <w:pPr>
-              <w:ind w:left="0" w:firstLine="15"/>
-              <w:rPr>
-                <w:i/>
-              </w:rPr>
-            </w:pPr>
-            <w:r>
-              <w:rPr>
-                <w:i/>
-              </w:rPr>
-              <w:t>Solo participa en la consulta de datos.</w:t>
-            </w:r>
-          </w:p>
-        </w:tc>
-      </w:tr>
-    </w:tbl>
-    <w:p>
-      <w:pPr>
-        <w:rPr>
-          <w:sz w:val="24"/>
-        </w:rPr>
-      </w:pPr>
-    </w:p>
-    <w:tbl>
-      <w:tblPr>
-        <w:tblW w:w="8186" w:type="dxa"/>
-        <w:tblInd w:w="610" w:type="dxa"/>
-        <w:tblBorders>
-          <w:top w:val="single" w:sz="4" w:space="0" w:color="auto"/>
-          <w:left w:val="single" w:sz="4" w:space="0" w:color="auto"/>
-          <w:bottom w:val="single" w:sz="4" w:space="0" w:color="auto"/>
-          <w:right w:val="single" w:sz="4" w:space="0" w:color="auto"/>
-          <w:insideH w:val="single" w:sz="4" w:space="0" w:color="auto"/>
-          <w:insideV w:val="single" w:sz="4" w:space="0" w:color="auto"/>
-        </w:tblBorders>
-        <w:tblLayout w:type="fixed"/>
-        <w:tblCellMar>
-          <w:left w:w="70" w:type="dxa"/>
-          <w:right w:w="70" w:type="dxa"/>
-        </w:tblCellMar>
-        <w:tblLook w:val="0000" w:firstRow="0" w:lastRow="0" w:firstColumn="0" w:lastColumn="0" w:noHBand="0" w:noVBand="0"/>
-      </w:tblPr>
-      <w:tblGrid>
-        <w:gridCol w:w="8186"/>
-      </w:tblGrid>
-      <w:tr>
-        <w:trPr>
-          <w:cantSplit/>
-          <w:trHeight w:val="269"/>
-        </w:trPr>
-        <w:tc>
-          <w:tcPr>
-            <w:tcW w:w="8186" w:type="dxa"/>
-            <w:tcBorders>
-              <w:top w:val="single" w:sz="18" w:space="0" w:color="auto"/>
-              <w:left w:val="single" w:sz="18" w:space="0" w:color="auto"/>
-              <w:bottom w:val="single" w:sz="12" w:space="0" w:color="auto"/>
-              <w:right w:val="single" w:sz="18" w:space="0" w:color="auto"/>
-            </w:tcBorders>
-            <w:shd w:val="pct5" w:color="000000" w:fill="FFFFFF"/>
-            <w:vAlign w:val="center"/>
-          </w:tcPr>
-          <w:p>
-            <w:pPr>
-              <w:rPr>
-                <w:sz w:val="24"/>
-              </w:rPr>
-            </w:pPr>
-            <w:r>
-              <w:rPr>
-                <w:sz w:val="24"/>
-              </w:rPr>
-              <w:t>Comentarios</w:t>
-            </w:r>
-          </w:p>
-        </w:tc>
-      </w:tr>
-      <w:tr>
-        <w:trPr>
-          <w:cantSplit/>
-          <w:trHeight w:val="519"/>
-        </w:trPr>
-        <w:tc>
-          <w:tcPr>
-            <w:tcW w:w="8186" w:type="dxa"/>
-            <w:tcBorders>
-              <w:top w:val="single" w:sz="12" w:space="0" w:color="auto"/>
-              <w:left w:val="single" w:sz="18" w:space="0" w:color="auto"/>
-              <w:bottom w:val="single" w:sz="18" w:space="0" w:color="auto"/>
-              <w:right w:val="single" w:sz="18" w:space="0" w:color="auto"/>
-            </w:tcBorders>
-          </w:tcPr>
-          <w:p>
-            <w:pPr>
-              <w:jc w:val="both"/>
-              <w:rPr>
-                <w:i/>
-              </w:rPr>
-            </w:pPr>
-            <w:r>
-              <w:rPr>
-                <w:i/>
-              </w:rPr>
-              <w:t>Tiene acceso limitado a la información del sistema.</w:t>
-            </w:r>
-          </w:p>
-        </w:tc>
-      </w:tr>
-    </w:tbl>
-    <w:p>
-      <w:pPr>
-        <w:jc w:val="both"/>
-      </w:pPr>
-    </w:p>
-    <w:p>
-      <w:pPr>
-        <w:jc w:val="both"/>
-      </w:pPr>
-    </w:p>
-    <w:p>
-      <w:pPr>
-        <w:pStyle w:val="MTemaNormal"/>
-      </w:pPr>
-    </w:p>
-    <w:p>
-      <w:pPr>
-        <w:pStyle w:val="PSI-Ttulo1"/>
-      </w:pPr>
-      <w:bookmarkStart w:id="18" w:name="_Toc12016615"/>
-      <w:bookmarkStart w:id="19" w:name="_Toc228266924"/>
-      <w:bookmarkStart w:id="20" w:name="_Toc234682916"/>
-      <w:bookmarkStart w:id="21" w:name="_Toc178512877"/>
-      <w:r>
-        <w:t>Casos de Uso</w:t>
-      </w:r>
       <w:bookmarkEnd w:id="18"/>
       <w:bookmarkEnd w:id="19"/>
       <w:bookmarkEnd w:id="20"/>
-      <w:bookmarkEnd w:id="21"/>
     </w:p>
     <w:p>
       <w:pPr>
         <w:pStyle w:val="PSI-Normal"/>
       </w:pPr>
-      <w:bookmarkStart w:id="22" w:name="_Toc12016616"/>
-      <w:bookmarkStart w:id="23" w:name="_Toc228266925"/>
-      <w:bookmarkStart w:id="24" w:name="_Toc234682917"/>
-      <w:bookmarkStart w:id="25" w:name="_Toc235346532"/>
+      <w:bookmarkStart w:id="21" w:name="_Toc12016616"/>
+      <w:bookmarkStart w:id="22" w:name="_Toc228266925"/>
+      <w:bookmarkStart w:id="23" w:name="_Toc234682917"/>
+      <w:bookmarkStart w:id="24" w:name="_Toc235346532"/>
       <w:r>
         <w:t xml:space="preserve">En este apartado se detallan los Casos de Uso del sistema, los cuales describen las interacciones clave entre los usuarios y el sistema para alcanzar objetivos específicos. Cada caso de </w:t>
       </w:r>
@@ -4553,10 +4216,10 @@
             </w:tcMar>
             <w:hideMark/>
           </w:tcPr>
+          <w:bookmarkEnd w:id="21"/>
           <w:bookmarkEnd w:id="22"/>
           <w:bookmarkEnd w:id="23"/>
           <w:bookmarkEnd w:id="24"/>
-          <w:bookmarkEnd w:id="25"/>
           <w:p>
             <w:pPr>
               <w:spacing w:before="0" w:line="240" w:lineRule="auto"/>
@@ -5097,7 +4760,6 @@
                 <w:color w:val="000000"/>
                 <w:lang w:val="es-AR" w:eastAsia="es-AR"/>
               </w:rPr>
-              <w:lastRenderedPageBreak/>
               <w:t xml:space="preserve">CU03 - Asignar Caso de </w:t>
             </w:r>
             <w:r>
@@ -5868,6 +5530,7 @@
                 <w:color w:val="000000"/>
                 <w:lang w:val="es-AR" w:eastAsia="es-AR"/>
               </w:rPr>
+              <w:lastRenderedPageBreak/>
               <w:t xml:space="preserve">CU06 - Exportar Casos de </w:t>
             </w:r>
             <w:r>
@@ -6138,7 +5801,17 @@
                 <w:color w:val="000000"/>
                 <w:lang w:val="es-AR" w:eastAsia="es-AR"/>
               </w:rPr>
-              <w:t>CU07 - Actualizar Pasos a Seguir</w:t>
+              <w:t>CU07</w:t>
+            </w:r>
+            <w:r>
+              <w:rPr>
+                <w:rFonts w:eastAsia="Times New Roman" w:cs="Calibri"/>
+                <w:b/>
+                <w:bCs/>
+                <w:color w:val="000000"/>
+                <w:lang w:val="es-AR" w:eastAsia="es-AR"/>
+              </w:rPr>
+              <w:t xml:space="preserve"> - Consultar Proyectos</w:t>
             </w:r>
           </w:p>
         </w:tc>
@@ -6217,7 +5890,7 @@
                 <w:color w:val="000000"/>
                 <w:lang w:val="es-AR" w:eastAsia="es-AR"/>
               </w:rPr>
-              <w:t>Administrador, Tester</w:t>
+              <w:t>Invitado</w:t>
             </w:r>
           </w:p>
         </w:tc>
@@ -6296,75 +5969,7 @@
                 <w:color w:val="000000"/>
                 <w:lang w:val="es-AR" w:eastAsia="es-AR"/>
               </w:rPr>
-              <w:t xml:space="preserve">El usuario actualiza el resultado de un caso de </w:t>
-            </w:r>
-            <w:r>
-              <w:rPr>
-                <w:rFonts w:eastAsia="Times New Roman" w:cs="Calibri"/>
-                <w:color w:val="000000"/>
-                <w:lang w:val="es-AR" w:eastAsia="es-AR"/>
-              </w:rPr>
-              <w:t>prueba</w:t>
-            </w:r>
-            <w:r>
-              <w:rPr>
-                <w:rFonts w:eastAsia="Times New Roman" w:cs="Calibri"/>
-                <w:color w:val="000000"/>
-                <w:lang w:val="es-AR" w:eastAsia="es-AR"/>
-              </w:rPr>
-              <w:t xml:space="preserve"> asignado, indicando si es satisfactorio o fallido.</w:t>
-            </w:r>
-          </w:p>
-          <w:p>
-            <w:pPr>
-              <w:spacing w:before="0" w:line="240" w:lineRule="auto"/>
-              <w:ind w:left="0" w:firstLine="0"/>
-              <w:rPr>
-                <w:rFonts w:ascii="Times New Roman" w:eastAsia="Times New Roman" w:hAnsi="Times New Roman"/>
-                <w:sz w:val="24"/>
-                <w:szCs w:val="24"/>
-                <w:lang w:val="es-AR" w:eastAsia="es-AR"/>
-              </w:rPr>
-            </w:pPr>
-            <w:r>
-              <w:rPr>
-                <w:rFonts w:eastAsia="Times New Roman" w:cs="Calibri"/>
-                <w:color w:val="000000"/>
-                <w:lang w:val="es-AR" w:eastAsia="es-AR"/>
-              </w:rPr>
-              <w:t xml:space="preserve">El usuario accede al caso de </w:t>
-            </w:r>
-            <w:r>
-              <w:rPr>
-                <w:rFonts w:eastAsia="Times New Roman" w:cs="Calibri"/>
-                <w:color w:val="000000"/>
-                <w:lang w:val="es-AR" w:eastAsia="es-AR"/>
-              </w:rPr>
-              <w:t>prueba</w:t>
-            </w:r>
-            <w:r>
-              <w:rPr>
-                <w:rFonts w:eastAsia="Times New Roman" w:cs="Calibri"/>
-                <w:color w:val="000000"/>
-                <w:lang w:val="es-AR" w:eastAsia="es-AR"/>
-              </w:rPr>
-              <w:t>, revisa los pasos a seguir de un C</w:t>
-            </w:r>
-            <w:r>
-              <w:rPr>
-                <w:rFonts w:eastAsia="Times New Roman" w:cs="Calibri"/>
-                <w:color w:val="000000"/>
-                <w:lang w:val="es-AR" w:eastAsia="es-AR"/>
-              </w:rPr>
-              <w:t>P</w:t>
-            </w:r>
-            <w:r>
-              <w:rPr>
-                <w:rFonts w:eastAsia="Times New Roman" w:cs="Calibri"/>
-                <w:color w:val="000000"/>
-                <w:lang w:val="es-AR" w:eastAsia="es-AR"/>
-              </w:rPr>
-              <w:t xml:space="preserve"> y cambia el estado de Pendiente a Satisfactorio o de Pendiente a Error Detectado.</w:t>
+              <w:t>El usuario puede visualizar la información general de todos los proyectos. Al consultar la sección de proyectos, pueden acceder a los detalles relevantes y seleccionar el proyecto que deseen revisar.</w:t>
             </w:r>
           </w:p>
         </w:tc>
@@ -6618,7 +6223,6 @@
                 <w:color w:val="000000"/>
                 <w:lang w:val="es-AR" w:eastAsia="es-AR"/>
               </w:rPr>
-              <w:lastRenderedPageBreak/>
               <w:t>El usuario selecciona el proyecto y establece el porcentaje requerido para marcar el proyecto como satisfactorio.</w:t>
             </w:r>
           </w:p>
@@ -6695,7 +6299,17 @@
                 <w:color w:val="000000"/>
                 <w:lang w:val="es-AR" w:eastAsia="es-AR"/>
               </w:rPr>
-              <w:t>CU09 - Consultar Proyectos</w:t>
+              <w:t>CU09</w:t>
+            </w:r>
+            <w:r>
+              <w:rPr>
+                <w:rFonts w:eastAsia="Times New Roman" w:cs="Calibri"/>
+                <w:b/>
+                <w:bCs/>
+                <w:color w:val="000000"/>
+                <w:lang w:val="es-AR" w:eastAsia="es-AR"/>
+              </w:rPr>
+              <w:t xml:space="preserve"> - CRUD Permisos</w:t>
             </w:r>
           </w:p>
         </w:tc>
@@ -6774,7 +6388,7 @@
                 <w:color w:val="000000"/>
                 <w:lang w:val="es-AR" w:eastAsia="es-AR"/>
               </w:rPr>
-              <w:t>Invitado</w:t>
+              <w:t>Administrador</w:t>
             </w:r>
           </w:p>
         </w:tc>
@@ -6853,7 +6467,7 @@
                 <w:color w:val="000000"/>
                 <w:lang w:val="es-AR" w:eastAsia="es-AR"/>
               </w:rPr>
-              <w:t>El usuario puede visualizar la información general de todos los proyectos. Al consultar la sección de proyectos, pueden acceder a los detalles relevantes y seleccionar el proyecto que deseen revisar.</w:t>
+              <w:t>El usuario administra los permisos asignados a los diferentes roles dentro del sistema, pudiendo crear, modificar, eliminar y buscar permisos.</w:t>
             </w:r>
           </w:p>
         </w:tc>
@@ -6929,7 +6543,17 @@
                 <w:color w:val="000000"/>
                 <w:lang w:val="es-AR" w:eastAsia="es-AR"/>
               </w:rPr>
-              <w:t>CU10 - Consultar Proyectos Asignados</w:t>
+              <w:t>CU10</w:t>
+            </w:r>
+            <w:r>
+              <w:rPr>
+                <w:rFonts w:eastAsia="Times New Roman" w:cs="Calibri"/>
+                <w:b/>
+                <w:bCs/>
+                <w:color w:val="000000"/>
+                <w:lang w:val="es-AR" w:eastAsia="es-AR"/>
+              </w:rPr>
+              <w:t xml:space="preserve"> - CRUD Usuarios</w:t>
             </w:r>
           </w:p>
         </w:tc>
@@ -7008,7 +6632,7 @@
                 <w:color w:val="000000"/>
                 <w:lang w:val="es-AR" w:eastAsia="es-AR"/>
               </w:rPr>
-              <w:t>Gestor de Pruebas</w:t>
+              <w:t>Administrador</w:t>
             </w:r>
           </w:p>
         </w:tc>
@@ -7087,7 +6711,7 @@
                 <w:color w:val="000000"/>
                 <w:lang w:val="es-AR" w:eastAsia="es-AR"/>
               </w:rPr>
-              <w:t>El usuario ve los proyectos que les han sido asignados. Al acceder a la sección de proyectos, los usuarios pueden revisar la información detallada de aquellos proyectos en los que están involucrados.</w:t>
+              <w:t>El usuario administra los usuarios del sistema, pudiendo crear, modificar, buscar y eliminar, y el sistema actualiza la lista de usuarios.</w:t>
             </w:r>
           </w:p>
         </w:tc>
@@ -7163,7 +6787,37 @@
                 <w:color w:val="000000"/>
                 <w:lang w:val="es-AR" w:eastAsia="es-AR"/>
               </w:rPr>
-              <w:t>CU11 - CRUD Hito</w:t>
+              <w:t>CU</w:t>
+            </w:r>
+            <w:r>
+              <w:rPr>
+                <w:rFonts w:eastAsia="Times New Roman" w:cs="Calibri"/>
+                <w:b/>
+                <w:bCs/>
+                <w:color w:val="000000"/>
+                <w:lang w:val="es-AR" w:eastAsia="es-AR"/>
+              </w:rPr>
+              <w:t>1</w:t>
+            </w:r>
+            <w:r>
+              <w:rPr>
+                <w:rFonts w:eastAsia="Times New Roman" w:cs="Calibri"/>
+                <w:b/>
+                <w:bCs/>
+                <w:color w:val="000000"/>
+                <w:lang w:val="es-AR" w:eastAsia="es-AR"/>
+              </w:rPr>
+              <w:t>1</w:t>
+            </w:r>
+            <w:r>
+              <w:rPr>
+                <w:rFonts w:eastAsia="Times New Roman" w:cs="Calibri"/>
+                <w:b/>
+                <w:bCs/>
+                <w:color w:val="000000"/>
+                <w:lang w:val="es-AR" w:eastAsia="es-AR"/>
+              </w:rPr>
+              <w:t xml:space="preserve"> - CRUD Hito</w:t>
             </w:r>
             <w:r>
               <w:rPr>
@@ -7423,7 +7077,17 @@
                 <w:color w:val="000000"/>
                 <w:lang w:val="es-AR" w:eastAsia="es-AR"/>
               </w:rPr>
-              <w:t>CU12 - CRUD Permisos</w:t>
+              <w:t>CU12</w:t>
+            </w:r>
+            <w:r>
+              <w:rPr>
+                <w:rFonts w:eastAsia="Times New Roman" w:cs="Calibri"/>
+                <w:b/>
+                <w:bCs/>
+                <w:color w:val="000000"/>
+                <w:lang w:val="es-AR" w:eastAsia="es-AR"/>
+              </w:rPr>
+              <w:t xml:space="preserve"> - CRUD Roles</w:t>
             </w:r>
           </w:p>
         </w:tc>
@@ -7581,7 +7245,7 @@
                 <w:color w:val="000000"/>
                 <w:lang w:val="es-AR" w:eastAsia="es-AR"/>
               </w:rPr>
-              <w:t>El usuario administra los permisos asignados a los diferentes roles dentro del sistema, pudiendo crear, modificar, eliminar y buscar permisos.</w:t>
+              <w:t>El usuario administra los roles en el sistema, pudiendo elegir entre crear, modificar, eliminar y buscar roles.</w:t>
             </w:r>
           </w:p>
         </w:tc>
@@ -7657,7 +7321,17 @@
                 <w:color w:val="000000"/>
                 <w:lang w:val="es-AR" w:eastAsia="es-AR"/>
               </w:rPr>
-              <w:t>CU13 - Consultar Hitos</w:t>
+              <w:t>CU13</w:t>
+            </w:r>
+            <w:r>
+              <w:rPr>
+                <w:rFonts w:eastAsia="Times New Roman" w:cs="Calibri"/>
+                <w:b/>
+                <w:bCs/>
+                <w:color w:val="000000"/>
+                <w:lang w:val="es-AR" w:eastAsia="es-AR"/>
+              </w:rPr>
+              <w:t xml:space="preserve"> - Gestionar Rol</w:t>
             </w:r>
           </w:p>
         </w:tc>
@@ -7736,7 +7410,7 @@
                 <w:color w:val="000000"/>
                 <w:lang w:val="es-AR" w:eastAsia="es-AR"/>
               </w:rPr>
-              <w:t>Invitado</w:t>
+              <w:t>Administrador</w:t>
             </w:r>
           </w:p>
         </w:tc>
@@ -7815,7 +7489,7 @@
                 <w:color w:val="000000"/>
                 <w:lang w:val="es-AR" w:eastAsia="es-AR"/>
               </w:rPr>
-              <w:t>El usuario puede visualizar los hitos de un proyecto específico. Después de seleccionar un proyecto, acceden a la lista de hitos asociados, obteniendo una visión clara de su progreso.</w:t>
+              <w:t>El usuario gestiona los roles asignados a un usuario específico. Desde esta sección, puede modificar, eliminar y buscar roles asignados, asegurando que cada usuario tenga los permisos adecuados para sus tareas.</w:t>
             </w:r>
           </w:p>
         </w:tc>
@@ -7891,7 +7565,27 @@
                 <w:color w:val="000000"/>
                 <w:lang w:val="es-AR" w:eastAsia="es-AR"/>
               </w:rPr>
-              <w:t>CU14 - CRUD Roles</w:t>
+              <w:t>CU1</w:t>
+            </w:r>
+            <w:r>
+              <w:rPr>
+                <w:rFonts w:eastAsia="Times New Roman" w:cs="Calibri"/>
+                <w:b/>
+                <w:bCs/>
+                <w:color w:val="000000"/>
+                <w:lang w:val="es-AR" w:eastAsia="es-AR"/>
+              </w:rPr>
+              <w:t>4</w:t>
+            </w:r>
+            <w:r>
+              <w:rPr>
+                <w:rFonts w:eastAsia="Times New Roman" w:cs="Calibri"/>
+                <w:b/>
+                <w:bCs/>
+                <w:color w:val="000000"/>
+                <w:lang w:val="es-AR" w:eastAsia="es-AR"/>
+              </w:rPr>
+              <w:t xml:space="preserve"> - Consultar Hitos</w:t>
             </w:r>
           </w:p>
         </w:tc>
@@ -7932,7 +7626,6 @@
                 <w:color w:val="000000"/>
                 <w:lang w:val="es-AR" w:eastAsia="es-AR"/>
               </w:rPr>
-              <w:lastRenderedPageBreak/>
               <w:t>Actores</w:t>
             </w:r>
           </w:p>
@@ -7971,7 +7664,7 @@
                 <w:color w:val="000000"/>
                 <w:lang w:val="es-AR" w:eastAsia="es-AR"/>
               </w:rPr>
-              <w:t>Administrador</w:t>
+              <w:t>Invitado</w:t>
             </w:r>
           </w:p>
         </w:tc>
@@ -8050,485 +7743,12 @@
                 <w:color w:val="000000"/>
                 <w:lang w:val="es-AR" w:eastAsia="es-AR"/>
               </w:rPr>
-              <w:t>El usuario administra los roles en el sistema, pudiendo elegir entre crear, modificar, eliminar y buscar roles.</w:t>
+              <w:t>El usuario puede visualizar los hitos de un proyecto específico. Después de seleccionar un proyecto, acceden a la lista de hitos asociados, obteniendo una visión clara de su progreso.</w:t>
             </w:r>
           </w:p>
         </w:tc>
       </w:tr>
     </w:tbl>
-    <w:p>
-      <w:pPr>
-        <w:spacing w:before="0" w:line="240" w:lineRule="auto"/>
-        <w:ind w:left="0" w:firstLine="0"/>
-        <w:rPr>
-          <w:rFonts w:ascii="Times New Roman" w:eastAsia="Times New Roman" w:hAnsi="Times New Roman"/>
-          <w:sz w:val="24"/>
-          <w:szCs w:val="24"/>
-          <w:lang w:val="es-AR" w:eastAsia="es-AR"/>
-        </w:rPr>
-      </w:pPr>
-    </w:p>
-    <w:tbl>
-      <w:tblPr>
-        <w:tblW w:w="0" w:type="auto"/>
-        <w:tblCellMar>
-          <w:top w:w="15" w:type="dxa"/>
-          <w:left w:w="15" w:type="dxa"/>
-          <w:bottom w:w="15" w:type="dxa"/>
-          <w:right w:w="15" w:type="dxa"/>
-        </w:tblCellMar>
-        <w:tblLook w:val="04A0" w:firstRow="1" w:lastRow="0" w:firstColumn="1" w:lastColumn="0" w:noHBand="0" w:noVBand="1"/>
-      </w:tblPr>
-      <w:tblGrid>
-        <w:gridCol w:w="1242"/>
-        <w:gridCol w:w="7242"/>
-      </w:tblGrid>
-      <w:tr>
-        <w:trPr>
-          <w:trHeight w:val="420"/>
-        </w:trPr>
-        <w:tc>
-          <w:tcPr>
-            <w:tcW w:w="0" w:type="auto"/>
-            <w:gridSpan w:val="2"/>
-            <w:tcBorders>
-              <w:top w:val="single" w:sz="8" w:space="0" w:color="000000"/>
-              <w:left w:val="single" w:sz="8" w:space="0" w:color="000000"/>
-              <w:bottom w:val="single" w:sz="8" w:space="0" w:color="000000"/>
-              <w:right w:val="single" w:sz="8" w:space="0" w:color="000000"/>
-            </w:tcBorders>
-            <w:shd w:val="clear" w:color="auto" w:fill="EFEFEF"/>
-            <w:tcMar>
-              <w:top w:w="100" w:type="dxa"/>
-              <w:left w:w="100" w:type="dxa"/>
-              <w:bottom w:w="100" w:type="dxa"/>
-              <w:right w:w="100" w:type="dxa"/>
-            </w:tcMar>
-            <w:hideMark/>
-          </w:tcPr>
-          <w:p>
-            <w:pPr>
-              <w:spacing w:before="0" w:line="240" w:lineRule="auto"/>
-              <w:ind w:left="0" w:firstLine="0"/>
-              <w:jc w:val="center"/>
-              <w:rPr>
-                <w:rFonts w:ascii="Times New Roman" w:eastAsia="Times New Roman" w:hAnsi="Times New Roman"/>
-                <w:sz w:val="24"/>
-                <w:szCs w:val="24"/>
-                <w:lang w:val="es-AR" w:eastAsia="es-AR"/>
-              </w:rPr>
-            </w:pPr>
-            <w:r>
-              <w:rPr>
-                <w:rFonts w:eastAsia="Times New Roman" w:cs="Calibri"/>
-                <w:b/>
-                <w:bCs/>
-                <w:color w:val="000000"/>
-                <w:lang w:val="es-AR" w:eastAsia="es-AR"/>
-              </w:rPr>
-              <w:t>CU15 - CRUD Usuarios</w:t>
-            </w:r>
-          </w:p>
-        </w:tc>
-      </w:tr>
-      <w:tr>
-        <w:tc>
-          <w:tcPr>
-            <w:tcW w:w="0" w:type="auto"/>
-            <w:tcBorders>
-              <w:top w:val="single" w:sz="8" w:space="0" w:color="000000"/>
-              <w:left w:val="single" w:sz="8" w:space="0" w:color="000000"/>
-              <w:bottom w:val="single" w:sz="8" w:space="0" w:color="000000"/>
-              <w:right w:val="single" w:sz="8" w:space="0" w:color="000000"/>
-            </w:tcBorders>
-            <w:shd w:val="clear" w:color="auto" w:fill="EFEFEF"/>
-            <w:tcMar>
-              <w:top w:w="100" w:type="dxa"/>
-              <w:left w:w="100" w:type="dxa"/>
-              <w:bottom w:w="100" w:type="dxa"/>
-              <w:right w:w="100" w:type="dxa"/>
-            </w:tcMar>
-            <w:hideMark/>
-          </w:tcPr>
-          <w:p>
-            <w:pPr>
-              <w:spacing w:before="0" w:line="240" w:lineRule="auto"/>
-              <w:ind w:left="0" w:firstLine="0"/>
-              <w:rPr>
-                <w:rFonts w:ascii="Times New Roman" w:eastAsia="Times New Roman" w:hAnsi="Times New Roman"/>
-                <w:sz w:val="24"/>
-                <w:szCs w:val="24"/>
-                <w:lang w:val="es-AR" w:eastAsia="es-AR"/>
-              </w:rPr>
-            </w:pPr>
-            <w:r>
-              <w:rPr>
-                <w:rFonts w:eastAsia="Times New Roman" w:cs="Calibri"/>
-                <w:color w:val="000000"/>
-                <w:lang w:val="es-AR" w:eastAsia="es-AR"/>
-              </w:rPr>
-              <w:t>Actores</w:t>
-            </w:r>
-          </w:p>
-        </w:tc>
-        <w:tc>
-          <w:tcPr>
-            <w:tcW w:w="0" w:type="auto"/>
-            <w:tcBorders>
-              <w:top w:val="single" w:sz="8" w:space="0" w:color="000000"/>
-              <w:left w:val="single" w:sz="8" w:space="0" w:color="000000"/>
-              <w:bottom w:val="single" w:sz="8" w:space="0" w:color="000000"/>
-              <w:right w:val="single" w:sz="8" w:space="0" w:color="000000"/>
-            </w:tcBorders>
-            <w:tcMar>
-              <w:top w:w="100" w:type="dxa"/>
-              <w:left w:w="100" w:type="dxa"/>
-              <w:bottom w:w="100" w:type="dxa"/>
-              <w:right w:w="100" w:type="dxa"/>
-            </w:tcMar>
-            <w:hideMark/>
-          </w:tcPr>
-          <w:p>
-            <w:pPr>
-              <w:spacing w:before="0" w:line="240" w:lineRule="auto"/>
-              <w:ind w:left="0" w:firstLine="0"/>
-              <w:rPr>
-                <w:rFonts w:ascii="Times New Roman" w:eastAsia="Times New Roman" w:hAnsi="Times New Roman"/>
-                <w:sz w:val="24"/>
-                <w:szCs w:val="24"/>
-                <w:lang w:val="es-AR" w:eastAsia="es-AR"/>
-              </w:rPr>
-            </w:pPr>
-            <w:r>
-              <w:rPr>
-                <w:rFonts w:eastAsia="Times New Roman" w:cs="Calibri"/>
-                <w:color w:val="000000"/>
-                <w:lang w:val="es-AR" w:eastAsia="es-AR"/>
-              </w:rPr>
-              <w:t>Administrador</w:t>
-            </w:r>
-          </w:p>
-        </w:tc>
-      </w:tr>
-      <w:tr>
-        <w:tc>
-          <w:tcPr>
-            <w:tcW w:w="0" w:type="auto"/>
-            <w:tcBorders>
-              <w:top w:val="single" w:sz="8" w:space="0" w:color="000000"/>
-              <w:left w:val="single" w:sz="8" w:space="0" w:color="000000"/>
-              <w:bottom w:val="single" w:sz="8" w:space="0" w:color="000000"/>
-              <w:right w:val="single" w:sz="8" w:space="0" w:color="000000"/>
-            </w:tcBorders>
-            <w:shd w:val="clear" w:color="auto" w:fill="EFEFEF"/>
-            <w:tcMar>
-              <w:top w:w="100" w:type="dxa"/>
-              <w:left w:w="100" w:type="dxa"/>
-              <w:bottom w:w="100" w:type="dxa"/>
-              <w:right w:w="100" w:type="dxa"/>
-            </w:tcMar>
-            <w:hideMark/>
-          </w:tcPr>
-          <w:p>
-            <w:pPr>
-              <w:spacing w:before="0" w:line="240" w:lineRule="auto"/>
-              <w:ind w:left="0" w:firstLine="0"/>
-              <w:rPr>
-                <w:rFonts w:ascii="Times New Roman" w:eastAsia="Times New Roman" w:hAnsi="Times New Roman"/>
-                <w:sz w:val="24"/>
-                <w:szCs w:val="24"/>
-                <w:lang w:val="es-AR" w:eastAsia="es-AR"/>
-              </w:rPr>
-            </w:pPr>
-            <w:r>
-              <w:rPr>
-                <w:rFonts w:eastAsia="Times New Roman" w:cs="Calibri"/>
-                <w:color w:val="000000"/>
-                <w:lang w:val="es-AR" w:eastAsia="es-AR"/>
-              </w:rPr>
-              <w:t>Descripción</w:t>
-            </w:r>
-          </w:p>
-        </w:tc>
-        <w:tc>
-          <w:tcPr>
-            <w:tcW w:w="0" w:type="auto"/>
-            <w:tcBorders>
-              <w:top w:val="single" w:sz="8" w:space="0" w:color="000000"/>
-              <w:left w:val="single" w:sz="8" w:space="0" w:color="000000"/>
-              <w:bottom w:val="single" w:sz="8" w:space="0" w:color="000000"/>
-              <w:right w:val="single" w:sz="8" w:space="0" w:color="000000"/>
-            </w:tcBorders>
-            <w:tcMar>
-              <w:top w:w="100" w:type="dxa"/>
-              <w:left w:w="100" w:type="dxa"/>
-              <w:bottom w:w="100" w:type="dxa"/>
-              <w:right w:w="100" w:type="dxa"/>
-            </w:tcMar>
-            <w:hideMark/>
-          </w:tcPr>
-          <w:p>
-            <w:pPr>
-              <w:spacing w:before="0" w:line="240" w:lineRule="auto"/>
-              <w:ind w:left="0" w:firstLine="0"/>
-              <w:rPr>
-                <w:rFonts w:ascii="Times New Roman" w:eastAsia="Times New Roman" w:hAnsi="Times New Roman"/>
-                <w:sz w:val="24"/>
-                <w:szCs w:val="24"/>
-                <w:lang w:val="es-AR" w:eastAsia="es-AR"/>
-              </w:rPr>
-            </w:pPr>
-            <w:r>
-              <w:rPr>
-                <w:rFonts w:eastAsia="Times New Roman" w:cs="Calibri"/>
-                <w:color w:val="000000"/>
-                <w:lang w:val="es-AR" w:eastAsia="es-AR"/>
-              </w:rPr>
-              <w:t>El usuario administra los usuarios del sistema, pudiendo crear, modificar, buscar y eliminar, y el sistema actualiza la lista de usuarios.</w:t>
-            </w:r>
-          </w:p>
-        </w:tc>
-      </w:tr>
-    </w:tbl>
-    <w:p>
-      <w:pPr>
-        <w:spacing w:before="0" w:line="240" w:lineRule="auto"/>
-        <w:ind w:left="0" w:firstLine="0"/>
-        <w:rPr>
-          <w:rFonts w:ascii="Times New Roman" w:eastAsia="Times New Roman" w:hAnsi="Times New Roman"/>
-          <w:sz w:val="24"/>
-          <w:szCs w:val="24"/>
-          <w:lang w:val="es-AR" w:eastAsia="es-AR"/>
-        </w:rPr>
-      </w:pPr>
-    </w:p>
-    <w:tbl>
-      <w:tblPr>
-        <w:tblW w:w="0" w:type="auto"/>
-        <w:tblCellMar>
-          <w:top w:w="15" w:type="dxa"/>
-          <w:left w:w="15" w:type="dxa"/>
-          <w:bottom w:w="15" w:type="dxa"/>
-          <w:right w:w="15" w:type="dxa"/>
-        </w:tblCellMar>
-        <w:tblLook w:val="04A0" w:firstRow="1" w:lastRow="0" w:firstColumn="1" w:lastColumn="0" w:noHBand="0" w:noVBand="1"/>
-      </w:tblPr>
-      <w:tblGrid>
-        <w:gridCol w:w="1242"/>
-        <w:gridCol w:w="7242"/>
-      </w:tblGrid>
-      <w:tr>
-        <w:trPr>
-          <w:trHeight w:val="420"/>
-        </w:trPr>
-        <w:tc>
-          <w:tcPr>
-            <w:tcW w:w="0" w:type="auto"/>
-            <w:gridSpan w:val="2"/>
-            <w:tcBorders>
-              <w:top w:val="single" w:sz="8" w:space="0" w:color="000000"/>
-              <w:left w:val="single" w:sz="8" w:space="0" w:color="000000"/>
-              <w:bottom w:val="single" w:sz="8" w:space="0" w:color="000000"/>
-              <w:right w:val="single" w:sz="8" w:space="0" w:color="000000"/>
-            </w:tcBorders>
-            <w:shd w:val="clear" w:color="auto" w:fill="EFEFEF"/>
-            <w:tcMar>
-              <w:top w:w="100" w:type="dxa"/>
-              <w:left w:w="100" w:type="dxa"/>
-              <w:bottom w:w="100" w:type="dxa"/>
-              <w:right w:w="100" w:type="dxa"/>
-            </w:tcMar>
-            <w:hideMark/>
-          </w:tcPr>
-          <w:p>
-            <w:pPr>
-              <w:spacing w:before="0" w:line="240" w:lineRule="auto"/>
-              <w:ind w:left="0" w:firstLine="0"/>
-              <w:jc w:val="center"/>
-              <w:rPr>
-                <w:rFonts w:ascii="Times New Roman" w:eastAsia="Times New Roman" w:hAnsi="Times New Roman"/>
-                <w:sz w:val="24"/>
-                <w:szCs w:val="24"/>
-                <w:lang w:val="es-AR" w:eastAsia="es-AR"/>
-              </w:rPr>
-            </w:pPr>
-            <w:r>
-              <w:rPr>
-                <w:rFonts w:eastAsia="Times New Roman" w:cs="Calibri"/>
-                <w:b/>
-                <w:bCs/>
-                <w:color w:val="000000"/>
-                <w:lang w:val="es-AR" w:eastAsia="es-AR"/>
-              </w:rPr>
-              <w:t>CU16 - Gestionar Rol</w:t>
-            </w:r>
-          </w:p>
-        </w:tc>
-      </w:tr>
-      <w:tr>
-        <w:tc>
-          <w:tcPr>
-            <w:tcW w:w="0" w:type="auto"/>
-            <w:tcBorders>
-              <w:top w:val="single" w:sz="8" w:space="0" w:color="000000"/>
-              <w:left w:val="single" w:sz="8" w:space="0" w:color="000000"/>
-              <w:bottom w:val="single" w:sz="8" w:space="0" w:color="000000"/>
-              <w:right w:val="single" w:sz="8" w:space="0" w:color="000000"/>
-            </w:tcBorders>
-            <w:shd w:val="clear" w:color="auto" w:fill="EFEFEF"/>
-            <w:tcMar>
-              <w:top w:w="100" w:type="dxa"/>
-              <w:left w:w="100" w:type="dxa"/>
-              <w:bottom w:w="100" w:type="dxa"/>
-              <w:right w:w="100" w:type="dxa"/>
-            </w:tcMar>
-            <w:hideMark/>
-          </w:tcPr>
-          <w:p>
-            <w:pPr>
-              <w:spacing w:before="0" w:line="240" w:lineRule="auto"/>
-              <w:ind w:left="0" w:firstLine="0"/>
-              <w:rPr>
-                <w:rFonts w:ascii="Times New Roman" w:eastAsia="Times New Roman" w:hAnsi="Times New Roman"/>
-                <w:sz w:val="24"/>
-                <w:szCs w:val="24"/>
-                <w:lang w:val="es-AR" w:eastAsia="es-AR"/>
-              </w:rPr>
-            </w:pPr>
-            <w:r>
-              <w:rPr>
-                <w:rFonts w:eastAsia="Times New Roman" w:cs="Calibri"/>
-                <w:color w:val="000000"/>
-                <w:lang w:val="es-AR" w:eastAsia="es-AR"/>
-              </w:rPr>
-              <w:t>Actores</w:t>
-            </w:r>
-          </w:p>
-        </w:tc>
-        <w:tc>
-          <w:tcPr>
-            <w:tcW w:w="0" w:type="auto"/>
-            <w:tcBorders>
-              <w:top w:val="single" w:sz="8" w:space="0" w:color="000000"/>
-              <w:left w:val="single" w:sz="8" w:space="0" w:color="000000"/>
-              <w:bottom w:val="single" w:sz="8" w:space="0" w:color="000000"/>
-              <w:right w:val="single" w:sz="8" w:space="0" w:color="000000"/>
-            </w:tcBorders>
-            <w:tcMar>
-              <w:top w:w="100" w:type="dxa"/>
-              <w:left w:w="100" w:type="dxa"/>
-              <w:bottom w:w="100" w:type="dxa"/>
-              <w:right w:w="100" w:type="dxa"/>
-            </w:tcMar>
-            <w:hideMark/>
-          </w:tcPr>
-          <w:p>
-            <w:pPr>
-              <w:spacing w:before="0" w:line="240" w:lineRule="auto"/>
-              <w:ind w:left="0" w:firstLine="0"/>
-              <w:rPr>
-                <w:rFonts w:ascii="Times New Roman" w:eastAsia="Times New Roman" w:hAnsi="Times New Roman"/>
-                <w:sz w:val="24"/>
-                <w:szCs w:val="24"/>
-                <w:lang w:val="es-AR" w:eastAsia="es-AR"/>
-              </w:rPr>
-            </w:pPr>
-            <w:r>
-              <w:rPr>
-                <w:rFonts w:eastAsia="Times New Roman" w:cs="Calibri"/>
-                <w:color w:val="000000"/>
-                <w:lang w:val="es-AR" w:eastAsia="es-AR"/>
-              </w:rPr>
-              <w:t>Administrador</w:t>
-            </w:r>
-          </w:p>
-        </w:tc>
-      </w:tr>
-      <w:tr>
-        <w:tc>
-          <w:tcPr>
-            <w:tcW w:w="0" w:type="auto"/>
-            <w:tcBorders>
-              <w:top w:val="single" w:sz="8" w:space="0" w:color="000000"/>
-              <w:left w:val="single" w:sz="8" w:space="0" w:color="000000"/>
-              <w:bottom w:val="single" w:sz="8" w:space="0" w:color="000000"/>
-              <w:right w:val="single" w:sz="8" w:space="0" w:color="000000"/>
-            </w:tcBorders>
-            <w:shd w:val="clear" w:color="auto" w:fill="EFEFEF"/>
-            <w:tcMar>
-              <w:top w:w="100" w:type="dxa"/>
-              <w:left w:w="100" w:type="dxa"/>
-              <w:bottom w:w="100" w:type="dxa"/>
-              <w:right w:w="100" w:type="dxa"/>
-            </w:tcMar>
-            <w:hideMark/>
-          </w:tcPr>
-          <w:p>
-            <w:pPr>
-              <w:spacing w:before="0" w:line="240" w:lineRule="auto"/>
-              <w:ind w:left="0" w:firstLine="0"/>
-              <w:rPr>
-                <w:rFonts w:ascii="Times New Roman" w:eastAsia="Times New Roman" w:hAnsi="Times New Roman"/>
-                <w:sz w:val="24"/>
-                <w:szCs w:val="24"/>
-                <w:lang w:val="es-AR" w:eastAsia="es-AR"/>
-              </w:rPr>
-            </w:pPr>
-            <w:r>
-              <w:rPr>
-                <w:rFonts w:eastAsia="Times New Roman" w:cs="Calibri"/>
-                <w:color w:val="000000"/>
-                <w:lang w:val="es-AR" w:eastAsia="es-AR"/>
-              </w:rPr>
-              <w:t>Descripción</w:t>
-            </w:r>
-          </w:p>
-        </w:tc>
-        <w:tc>
-          <w:tcPr>
-            <w:tcW w:w="0" w:type="auto"/>
-            <w:tcBorders>
-              <w:top w:val="single" w:sz="8" w:space="0" w:color="000000"/>
-              <w:left w:val="single" w:sz="8" w:space="0" w:color="000000"/>
-              <w:bottom w:val="single" w:sz="8" w:space="0" w:color="000000"/>
-              <w:right w:val="single" w:sz="8" w:space="0" w:color="000000"/>
-            </w:tcBorders>
-            <w:tcMar>
-              <w:top w:w="100" w:type="dxa"/>
-              <w:left w:w="100" w:type="dxa"/>
-              <w:bottom w:w="100" w:type="dxa"/>
-              <w:right w:w="100" w:type="dxa"/>
-            </w:tcMar>
-            <w:hideMark/>
-          </w:tcPr>
-          <w:p>
-            <w:pPr>
-              <w:spacing w:before="0" w:line="240" w:lineRule="auto"/>
-              <w:ind w:left="0" w:firstLine="0"/>
-              <w:rPr>
-                <w:rFonts w:ascii="Times New Roman" w:eastAsia="Times New Roman" w:hAnsi="Times New Roman"/>
-                <w:sz w:val="24"/>
-                <w:szCs w:val="24"/>
-                <w:lang w:val="es-AR" w:eastAsia="es-AR"/>
-              </w:rPr>
-            </w:pPr>
-            <w:r>
-              <w:rPr>
-                <w:rFonts w:eastAsia="Times New Roman" w:cs="Calibri"/>
-                <w:color w:val="000000"/>
-                <w:lang w:val="es-AR" w:eastAsia="es-AR"/>
-              </w:rPr>
-              <w:t>El usuario gestiona los roles asignados a un usuario específico. Desde esta sección, puede modificar, eliminar y buscar roles asignados, asegurando que cada usuario tenga los permisos adecuados para sus tareas.</w:t>
-            </w:r>
-          </w:p>
-        </w:tc>
-      </w:tr>
-    </w:tbl>
-    <w:p>
-      <w:pPr>
-        <w:pStyle w:val="PSI-Normal"/>
-      </w:pPr>
-    </w:p>
     <w:p>
       <w:pPr>
         <w:pStyle w:val="MTemaNormal"/>
@@ -8546,72 +7766,86 @@
       <w:pPr>
         <w:pStyle w:val="PSI-Ttulo1"/>
       </w:pPr>
-      <w:bookmarkStart w:id="26" w:name="_Toc228206481"/>
-      <w:bookmarkStart w:id="27" w:name="_Toc228242381"/>
-      <w:bookmarkStart w:id="28" w:name="_Toc228266927"/>
-      <w:bookmarkStart w:id="29" w:name="_Toc234682919"/>
-      <w:bookmarkStart w:id="30" w:name="_Toc178512878"/>
+      <w:bookmarkStart w:id="25" w:name="_Toc228206481"/>
+      <w:bookmarkStart w:id="26" w:name="_Toc228242381"/>
+      <w:bookmarkStart w:id="27" w:name="_Toc228266927"/>
+      <w:bookmarkStart w:id="28" w:name="_Toc234682919"/>
+      <w:bookmarkStart w:id="29" w:name="_Toc178512878"/>
       <w:r>
         <w:t>Diagramas Asociados</w:t>
       </w:r>
+      <w:bookmarkEnd w:id="25"/>
       <w:bookmarkEnd w:id="26"/>
       <w:bookmarkEnd w:id="27"/>
       <w:bookmarkEnd w:id="28"/>
       <w:bookmarkEnd w:id="29"/>
+    </w:p>
+    <w:p>
+      <w:pPr>
+        <w:pStyle w:val="PSI-Comentario"/>
+      </w:pPr>
+      <w:bookmarkStart w:id="30" w:name="_Toc234903959"/>
+      <w:r>
+        <w:t xml:space="preserve">En el marco del desarrollo del sistema Testify, es fundamental describir cómo se organizan y relacionan sus distintos componentes a través de diagramas de UML. Estos diagramas no solo ofrecen una visión clara de la arquitectura interna del sistema, sino que también facilitan la comprensión de las interacciones entre los elementos que lo componen. A continuación, se presentan los diagramas de casos de uso, </w:t>
+      </w:r>
+      <w:r>
+        <w:t xml:space="preserve">de paquetes, </w:t>
+      </w:r>
+      <w:r>
+        <w:t>de componentes</w:t>
+      </w:r>
+      <w:r>
+        <w:t xml:space="preserve"> y de clases</w:t>
+      </w:r>
+      <w:r>
+        <w:t>, los cuales permiten visualizar las diferentes capas de abstracción del sistema.</w:t>
+      </w:r>
+    </w:p>
+    <w:p>
+      <w:pPr>
+        <w:pStyle w:val="PSI-Ttulo2"/>
+      </w:pPr>
+      <w:bookmarkStart w:id="31" w:name="_Toc178512879"/>
+      <w:r>
+        <w:t>Diagrama de casos de uso</w:t>
+      </w:r>
       <w:bookmarkEnd w:id="30"/>
+      <w:bookmarkEnd w:id="31"/>
     </w:p>
     <w:p>
       <w:pPr>
         <w:pStyle w:val="PSI-Comentario"/>
       </w:pPr>
-      <w:bookmarkStart w:id="31" w:name="_Toc234903959"/>
-      <w:r>
-        <w:t xml:space="preserve">En el marco del desarrollo del sistema Testify, es fundamental describir cómo se organizan y relacionan sus distintos componentes a través de diagramas de UML. Estos diagramas no solo ofrecen una visión clara de la arquitectura interna del sistema, sino que también facilitan la comprensión de las interacciones entre los elementos que lo componen. A continuación, se presentan los diagramas de casos de uso, </w:t>
-      </w:r>
-      <w:r>
-        <w:t xml:space="preserve">de paquetes, </w:t>
-      </w:r>
-      <w:r>
-        <w:t>de componentes</w:t>
-      </w:r>
-      <w:r>
-        <w:t xml:space="preserve"> y de clases</w:t>
-      </w:r>
-      <w:r>
-        <w:t>, los cuales permiten visualizar las diferentes capas de abstracción del sistema.</w:t>
-      </w:r>
-    </w:p>
-    <w:p>
-      <w:pPr>
-        <w:pStyle w:val="PSI-Ttulo2"/>
-      </w:pPr>
-      <w:bookmarkStart w:id="32" w:name="_Toc178512879"/>
-      <w:r>
-        <w:t>Diagrama de casos de uso</w:t>
-      </w:r>
-      <w:bookmarkEnd w:id="31"/>
-      <w:bookmarkEnd w:id="32"/>
+      <w:r>
+        <w:t>El diagrama de casos de uso representa gráficamente los casos de uso que tiene un sistema. Se define un caso de uso como cada interacción supuesta con el sistema a desarrollar, donde se representan los requisitos funcionales. Es decir, se está diciendo lo que tie</w:t>
+      </w:r>
+      <w:r>
+        <w:t>ne que hacer un sistema y cómo.</w:t>
+      </w:r>
     </w:p>
     <w:p>
       <w:pPr>
         <w:pStyle w:val="PSI-Comentario"/>
       </w:pPr>
       <w:r>
-        <w:t>El diagrama de casos de uso representa gráficamente los casos de uso que tiene un sistema. Se define un caso de uso como cada interacción supuesta con el sistema a desarrollar, donde se representan los requisitos funcionales. Es decir, se está diciendo lo que tie</w:t>
-      </w:r>
-      <w:r>
-        <w:t>ne que hacer un sistema y cómo.</w:t>
-      </w:r>
-    </w:p>
-    <w:p>
-      <w:pPr>
-        <w:pStyle w:val="PSI-Comentario"/>
-      </w:pPr>
-      <w:r>
         <w:t>En la siguiente figura se muestra un ejemplo de casos de uso, donde se muestran cinco actores (</w:t>
       </w:r>
       <w:r>
-        <w:t>Administrador, Gestor de Prueba, Tester, Desarrollador e Invitado</w:t>
+        <w:t>Administrador, Gesto</w:t>
+      </w:r>
+      <w:r>
+        <w:t xml:space="preserve">r de Prueba, </w:t>
+      </w:r>
+      <w:proofErr w:type="spellStart"/>
+      <w:r>
+        <w:t>Tester</w:t>
+      </w:r>
+      <w:proofErr w:type="spellEnd"/>
+      <w:r>
+        <w:t xml:space="preserve"> </w:t>
+      </w:r>
+      <w:r>
+        <w:t>e Invitado</w:t>
       </w:r>
       <w:r>
         <w:t>) y las operaciones que pueden realizar sus roles.</w:t>
@@ -8633,10 +7867,10 @@
         </w:rPr>
         <w:lastRenderedPageBreak/>
         <w:drawing>
-          <wp:inline distT="0" distB="0" distL="0" distR="0" wp14:anchorId="6567648E" wp14:editId="73D17F79">
-            <wp:extent cx="5391150" cy="3181350"/>
+          <wp:inline distT="0" distB="0" distL="0" distR="0" wp14:anchorId="46BA654D" wp14:editId="0F1D2413">
+            <wp:extent cx="5400040" cy="3185160"/>
             <wp:effectExtent l="0" t="0" r="0" b="0"/>
-            <wp:docPr id="10" name="Imagen 10"/>
+            <wp:docPr id="9" name="Imagen 9"/>
             <wp:cNvGraphicFramePr>
               <a:graphicFrameLocks xmlns:a="http://schemas.openxmlformats.org/drawingml/2006/main" noChangeAspect="1"/>
             </wp:cNvGraphicFramePr>
@@ -8644,36 +7878,29 @@
               <a:graphicData uri="http://schemas.openxmlformats.org/drawingml/2006/picture">
                 <pic:pic xmlns:pic="http://schemas.openxmlformats.org/drawingml/2006/picture">
                   <pic:nvPicPr>
-                    <pic:cNvPr id="0" name="Picture 1"/>
-                    <pic:cNvPicPr>
-                      <a:picLocks noChangeAspect="1" noChangeArrowheads="1"/>
-                    </pic:cNvPicPr>
+                    <pic:cNvPr id="9" name="Diagrama CU.png"/>
+                    <pic:cNvPicPr/>
                   </pic:nvPicPr>
                   <pic:blipFill>
-                    <a:blip r:embed="rId11" cstate="print">
+                    <a:blip r:embed="rId11">
                       <a:extLst>
                         <a:ext uri="{28A0092B-C50C-407E-A947-70E740481C1C}">
                           <a14:useLocalDpi xmlns:a14="http://schemas.microsoft.com/office/drawing/2010/main" val="0"/>
                         </a:ext>
                       </a:extLst>
                     </a:blip>
-                    <a:srcRect/>
                     <a:stretch>
                       <a:fillRect/>
                     </a:stretch>
                   </pic:blipFill>
-                  <pic:spPr bwMode="auto">
+                  <pic:spPr>
                     <a:xfrm>
                       <a:off x="0" y="0"/>
-                      <a:ext cx="5391150" cy="3181350"/>
+                      <a:ext cx="5400040" cy="3185160"/>
                     </a:xfrm>
                     <a:prstGeom prst="rect">
                       <a:avLst/>
                     </a:prstGeom>
-                    <a:noFill/>
-                    <a:ln>
-                      <a:noFill/>
-                    </a:ln>
                   </pic:spPr>
                 </pic:pic>
               </a:graphicData>
@@ -8681,16 +7908,8 @@
           </wp:inline>
         </w:drawing>
       </w:r>
-    </w:p>
-    <w:p>
-      <w:pPr>
-        <w:pStyle w:val="PSI-Comentario"/>
-      </w:pPr>
-    </w:p>
-    <w:p>
-      <w:pPr>
-        <w:pStyle w:val="PSI-Comentario"/>
-      </w:pPr>
+      <w:bookmarkStart w:id="32" w:name="_GoBack"/>
+      <w:bookmarkEnd w:id="32"/>
     </w:p>
     <w:p>
       <w:pPr>
@@ -8829,7 +8048,6 @@
         </w:numPr>
       </w:pPr>
       <w:r>
-        <w:lastRenderedPageBreak/>
         <w:t>RolesAsignados</w:t>
       </w:r>
     </w:p>
@@ -8847,6 +8065,7 @@
         </w:numPr>
       </w:pPr>
       <w:r>
+        <w:lastRenderedPageBreak/>
         <w:t>Atributos: id, usuario, rol, proyecto.</w:t>
       </w:r>
     </w:p>
@@ -9059,7 +8278,6 @@
         <w:pStyle w:val="PSI-Comentario"/>
       </w:pPr>
       <w:r>
-        <w:lastRenderedPageBreak/>
         <w:t>Relaciones: Un paso también pertenece a un caso de prueba y define una secuencia de acciones que deben realizarse dentro del caso.</w:t>
       </w:r>
     </w:p>
@@ -9072,6 +8290,7 @@
         </w:numPr>
       </w:pPr>
       <w:r>
+        <w:lastRenderedPageBreak/>
         <w:t>Adjunto</w:t>
       </w:r>
     </w:p>
@@ -9275,7 +8494,7 @@
 </file>
 
 <file path=word/endnotes.xml><?xml version="1.0" encoding="utf-8"?>
-<w:endnotes xmlns:wpc="http://schemas.microsoft.com/office/word/2010/wordprocessingCanvas" xmlns:cx="http://schemas.microsoft.com/office/drawing/2014/chartex" xmlns:cx1="http://schemas.microsoft.com/office/drawing/2015/9/8/chartex" xmlns:cx2="http://schemas.microsoft.com/office/drawing/2015/10/21/chartex" xmlns:cx3="http://schemas.microsoft.com/office/drawing/2016/5/9/chartex" xmlns:cx4="http://schemas.microsoft.com/office/drawing/2016/5/10/chartex" xmlns:cx5="http://schemas.microsoft.com/office/drawing/2016/5/11/chartex" xmlns:cx6="http://schemas.microsoft.com/office/drawing/2016/5/12/chartex" xmlns:cx7="http://schemas.microsoft.com/office/drawing/2016/5/13/chartex" xmlns:cx8="http://schemas.microsoft.com/office/drawing/2016/5/14/chartex" xmlns:mc="http://schemas.openxmlformats.org/markup-compatibility/2006" xmlns:aink="http://schemas.microsoft.com/office/drawing/2016/ink" xmlns:am3d="http://schemas.microsoft.com/office/drawing/2017/model3d" xmlns:o="urn:schemas-microsoft-com:office:office" xmlns:oel="http://schemas.microsoft.com/office/2019/extlst" xmlns:r="http://schemas.openxmlformats.org/officeDocument/2006/relationships" xmlns:m="http://schemas.openxmlformats.org/officeDocument/2006/math" xmlns:v="urn:schemas-microsoft-com:vml" xmlns:wp14="http://schemas.microsoft.com/office/word/2010/wordprocessingDrawing" xmlns:wp="http://schemas.openxmlformats.org/drawingml/2006/wordprocessingDrawing" xmlns:w10="urn:schemas-microsoft-com:office:word" xmlns:w="http://schemas.openxmlformats.org/wordprocessingml/2006/main" xmlns:w14="http://schemas.microsoft.com/office/word/2010/wordml" xmlns:w15="http://schemas.microsoft.com/office/word/2012/wordml" xmlns:w16cex="http://schemas.microsoft.com/office/word/2018/wordml/cex" xmlns:w16cid="http://schemas.microsoft.com/office/word/2016/wordml/cid" xmlns:w16="http://schemas.microsoft.com/office/word/2018/wordml" xmlns:w16sdtdh="http://schemas.microsoft.com/office/word/2020/wordml/sdtdatahash" xmlns:w16se="http://schemas.microsoft.com/office/word/2015/wordml/symex" xmlns:wpg="http://schemas.microsoft.com/office/word/2010/wordprocessingGroup" xmlns:wpi="http://schemas.microsoft.com/office/word/2010/wordprocessingInk" xmlns:wne="http://schemas.microsoft.com/office/word/2006/wordml" xmlns:wps="http://schemas.microsoft.com/office/word/2010/wordprocessingShape" mc:Ignorable="w14 w15 w16se w16cid w16 w16cex w16sdtdh wp14">
+<w:endnotes xmlns:wpc="http://schemas.microsoft.com/office/word/2010/wordprocessingCanvas" xmlns:cx="http://schemas.microsoft.com/office/drawing/2014/chartex" xmlns:mc="http://schemas.openxmlformats.org/markup-compatibility/2006" xmlns:o="urn:schemas-microsoft-com:office:office" xmlns:r="http://schemas.openxmlformats.org/officeDocument/2006/relationships" xmlns:m="http://schemas.openxmlformats.org/officeDocument/2006/math" xmlns:v="urn:schemas-microsoft-com:vml" xmlns:wp14="http://schemas.microsoft.com/office/word/2010/wordprocessingDrawing" xmlns:wp="http://schemas.openxmlformats.org/drawingml/2006/wordprocessingDrawing" xmlns:w10="urn:schemas-microsoft-com:office:word" xmlns:w="http://schemas.openxmlformats.org/wordprocessingml/2006/main" xmlns:w14="http://schemas.microsoft.com/office/word/2010/wordml" xmlns:w15="http://schemas.microsoft.com/office/word/2012/wordml" xmlns:w16se="http://schemas.microsoft.com/office/word/2015/wordml/symex" xmlns:wpg="http://schemas.microsoft.com/office/word/2010/wordprocessingGroup" xmlns:wpi="http://schemas.microsoft.com/office/word/2010/wordprocessingInk" xmlns:wne="http://schemas.microsoft.com/office/word/2006/wordml" xmlns:wps="http://schemas.microsoft.com/office/word/2010/wordprocessingShape" mc:Ignorable="w14 w15 w16se wp14">
   <w:endnote w:type="separator" w:id="-1">
     <w:p>
       <w:pPr>
@@ -9302,7 +8521,7 @@
 </file>
 
 <file path=word/footer1.xml><?xml version="1.0" encoding="utf-8"?>
-<w:ftr xmlns:wpc="http://schemas.microsoft.com/office/word/2010/wordprocessingCanvas" xmlns:cx="http://schemas.microsoft.com/office/drawing/2014/chartex" xmlns:cx1="http://schemas.microsoft.com/office/drawing/2015/9/8/chartex" xmlns:cx2="http://schemas.microsoft.com/office/drawing/2015/10/21/chartex" xmlns:cx3="http://schemas.microsoft.com/office/drawing/2016/5/9/chartex" xmlns:cx4="http://schemas.microsoft.com/office/drawing/2016/5/10/chartex" xmlns:cx5="http://schemas.microsoft.com/office/drawing/2016/5/11/chartex" xmlns:cx6="http://schemas.microsoft.com/office/drawing/2016/5/12/chartex" xmlns:cx7="http://schemas.microsoft.com/office/drawing/2016/5/13/chartex" xmlns:cx8="http://schemas.microsoft.com/office/drawing/2016/5/14/chartex" xmlns:mc="http://schemas.openxmlformats.org/markup-compatibility/2006" xmlns:aink="http://schemas.microsoft.com/office/drawing/2016/ink" xmlns:am3d="http://schemas.microsoft.com/office/drawing/2017/model3d" xmlns:o="urn:schemas-microsoft-com:office:office" xmlns:oel="http://schemas.microsoft.com/office/2019/extlst" xmlns:r="http://schemas.openxmlformats.org/officeDocument/2006/relationships" xmlns:m="http://schemas.openxmlformats.org/officeDocument/2006/math" xmlns:v="urn:schemas-microsoft-com:vml" xmlns:wp14="http://schemas.microsoft.com/office/word/2010/wordprocessingDrawing" xmlns:wp="http://schemas.openxmlformats.org/drawingml/2006/wordprocessingDrawing" xmlns:w10="urn:schemas-microsoft-com:office:word" xmlns:w="http://schemas.openxmlformats.org/wordprocessingml/2006/main" xmlns:w14="http://schemas.microsoft.com/office/word/2010/wordml" xmlns:w15="http://schemas.microsoft.com/office/word/2012/wordml" xmlns:w16cex="http://schemas.microsoft.com/office/word/2018/wordml/cex" xmlns:w16cid="http://schemas.microsoft.com/office/word/2016/wordml/cid" xmlns:w16="http://schemas.microsoft.com/office/word/2018/wordml" xmlns:w16sdtdh="http://schemas.microsoft.com/office/word/2020/wordml/sdtdatahash" xmlns:w16se="http://schemas.microsoft.com/office/word/2015/wordml/symex" xmlns:wpg="http://schemas.microsoft.com/office/word/2010/wordprocessingGroup" xmlns:wpi="http://schemas.microsoft.com/office/word/2010/wordprocessingInk" xmlns:wne="http://schemas.microsoft.com/office/word/2006/wordml" xmlns:wps="http://schemas.microsoft.com/office/word/2010/wordprocessingShape" mc:Ignorable="w14 w15 w16se w16cid w16 w16cex w16sdtdh wp14">
+<w:ftr xmlns:wpc="http://schemas.microsoft.com/office/word/2010/wordprocessingCanvas" xmlns:cx="http://schemas.microsoft.com/office/drawing/2014/chartex" xmlns:mc="http://schemas.openxmlformats.org/markup-compatibility/2006" xmlns:o="urn:schemas-microsoft-com:office:office" xmlns:r="http://schemas.openxmlformats.org/officeDocument/2006/relationships" xmlns:m="http://schemas.openxmlformats.org/officeDocument/2006/math" xmlns:v="urn:schemas-microsoft-com:vml" xmlns:wp14="http://schemas.microsoft.com/office/word/2010/wordprocessingDrawing" xmlns:wp="http://schemas.openxmlformats.org/drawingml/2006/wordprocessingDrawing" xmlns:w10="urn:schemas-microsoft-com:office:word" xmlns:w="http://schemas.openxmlformats.org/wordprocessingml/2006/main" xmlns:w14="http://schemas.microsoft.com/office/word/2010/wordml" xmlns:w15="http://schemas.microsoft.com/office/word/2012/wordml" xmlns:w16se="http://schemas.microsoft.com/office/word/2015/wordml/symex" xmlns:wpg="http://schemas.microsoft.com/office/word/2010/wordprocessingGroup" xmlns:wpi="http://schemas.microsoft.com/office/word/2010/wordprocessingInk" xmlns:wne="http://schemas.microsoft.com/office/word/2006/wordml" xmlns:wps="http://schemas.microsoft.com/office/word/2010/wordprocessingShape" mc:Ignorable="w14 w15 w16se wp14">
   <w:p>
     <w:pPr>
       <w:tabs>
@@ -9376,7 +8595,7 @@
             </wp:anchor>
           </w:drawing>
         </mc:Choice>
-        <mc:Fallback>
+        <mc:Fallback xmlns:w16sdtdh="http://schemas.microsoft.com/office/word/2020/wordml/sdtdatahash" xmlns:w16="http://schemas.microsoft.com/office/word/2018/wordml" xmlns:w16cid="http://schemas.microsoft.com/office/word/2016/wordml/cid" xmlns:w16cex="http://schemas.microsoft.com/office/word/2018/wordml/cex" xmlns:oel="http://schemas.microsoft.com/office/2019/extlst" xmlns:am3d="http://schemas.microsoft.com/office/drawing/2017/model3d" xmlns:aink="http://schemas.microsoft.com/office/drawing/2016/ink" xmlns:cx8="http://schemas.microsoft.com/office/drawing/2016/5/14/chartex" xmlns:cx7="http://schemas.microsoft.com/office/drawing/2016/5/13/chartex" xmlns:cx6="http://schemas.microsoft.com/office/drawing/2016/5/12/chartex" xmlns:cx5="http://schemas.microsoft.com/office/drawing/2016/5/11/chartex" xmlns:cx4="http://schemas.microsoft.com/office/drawing/2016/5/10/chartex" xmlns:cx3="http://schemas.microsoft.com/office/drawing/2016/5/9/chartex" xmlns:cx2="http://schemas.microsoft.com/office/drawing/2015/10/21/chartex" xmlns:cx1="http://schemas.microsoft.com/office/drawing/2015/9/8/chartex">
           <w:pict>
             <v:shapetype w14:anchorId="4DBDFC12" id="_x0000_t32" coordsize="21600,21600" o:spt="32" o:oned="t" path="m,l21600,21600e" filled="f">
               <v:path arrowok="t" fillok="f" o:connecttype="none"/>
@@ -9463,7 +8682,7 @@
             </wp:anchor>
           </w:drawing>
         </mc:Choice>
-        <mc:Fallback>
+        <mc:Fallback xmlns:w16sdtdh="http://schemas.microsoft.com/office/word/2020/wordml/sdtdatahash" xmlns:w16="http://schemas.microsoft.com/office/word/2018/wordml" xmlns:w16cid="http://schemas.microsoft.com/office/word/2016/wordml/cid" xmlns:w16cex="http://schemas.microsoft.com/office/word/2018/wordml/cex" xmlns:oel="http://schemas.microsoft.com/office/2019/extlst" xmlns:am3d="http://schemas.microsoft.com/office/drawing/2017/model3d" xmlns:aink="http://schemas.microsoft.com/office/drawing/2016/ink" xmlns:cx8="http://schemas.microsoft.com/office/drawing/2016/5/14/chartex" xmlns:cx7="http://schemas.microsoft.com/office/drawing/2016/5/13/chartex" xmlns:cx6="http://schemas.microsoft.com/office/drawing/2016/5/12/chartex" xmlns:cx5="http://schemas.microsoft.com/office/drawing/2016/5/11/chartex" xmlns:cx4="http://schemas.microsoft.com/office/drawing/2016/5/10/chartex" xmlns:cx3="http://schemas.microsoft.com/office/drawing/2016/5/9/chartex" xmlns:cx2="http://schemas.microsoft.com/office/drawing/2015/10/21/chartex" xmlns:cx1="http://schemas.microsoft.com/office/drawing/2015/9/8/chartex">
           <w:pict>
             <v:rect w14:anchorId="438C3030" id="Rectangle 26" o:spid="_x0000_s1026" style="position:absolute;margin-left:38.95pt;margin-top:778.55pt;width:7.15pt;height:62.15pt;z-index:251655168;visibility:visible;mso-wrap-style:square;mso-width-percent:0;mso-height-percent:900;mso-wrap-distance-left:9pt;mso-wrap-distance-top:0;mso-wrap-distance-right:9pt;mso-wrap-distance-bottom:0;mso-position-horizontal:absolute;mso-position-horizontal-relative:page;mso-position-vertical:absolute;mso-position-vertical-relative:page;mso-width-percent:0;mso-height-percent:900;mso-width-relative:page;mso-height-relative:bottom-margin-area;v-text-anchor:top" o:gfxdata="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" fillcolor="#ed7d31" strokecolor="#ed7d31">
               <w10:wrap anchorx="page" anchory="page"/>
@@ -9516,7 +8735,7 @@
         <w:rFonts w:ascii="Cambria" w:hAnsi="Cambria" w:cs="Cambria"/>
         <w:noProof/>
       </w:rPr>
-      <w:t>15</w:t>
+      <w:t>13</w:t>
     </w:r>
     <w:r>
       <w:rPr>
@@ -9553,7 +8772,7 @@
         <w:rFonts w:ascii="Cambria" w:hAnsi="Cambria" w:cs="Cambria"/>
         <w:noProof/>
       </w:rPr>
-      <w:t>15</w:t>
+      <w:t>14</w:t>
     </w:r>
     <w:r>
       <w:rPr>
@@ -9625,7 +8844,7 @@
             </wp:anchor>
           </w:drawing>
         </mc:Choice>
-        <mc:Fallback>
+        <mc:Fallback xmlns:w16sdtdh="http://schemas.microsoft.com/office/word/2020/wordml/sdtdatahash" xmlns:w16="http://schemas.microsoft.com/office/word/2018/wordml" xmlns:w16cid="http://schemas.microsoft.com/office/word/2016/wordml/cid" xmlns:w16cex="http://schemas.microsoft.com/office/word/2018/wordml/cex" xmlns:oel="http://schemas.microsoft.com/office/2019/extlst" xmlns:am3d="http://schemas.microsoft.com/office/drawing/2017/model3d" xmlns:aink="http://schemas.microsoft.com/office/drawing/2016/ink" xmlns:cx8="http://schemas.microsoft.com/office/drawing/2016/5/14/chartex" xmlns:cx7="http://schemas.microsoft.com/office/drawing/2016/5/13/chartex" xmlns:cx6="http://schemas.microsoft.com/office/drawing/2016/5/12/chartex" xmlns:cx5="http://schemas.microsoft.com/office/drawing/2016/5/11/chartex" xmlns:cx4="http://schemas.microsoft.com/office/drawing/2016/5/10/chartex" xmlns:cx3="http://schemas.microsoft.com/office/drawing/2016/5/9/chartex" xmlns:cx2="http://schemas.microsoft.com/office/drawing/2015/10/21/chartex" xmlns:cx1="http://schemas.microsoft.com/office/drawing/2015/9/8/chartex">
           <w:pict>
             <v:rect w14:anchorId="38DD0C56" id="Rectangle 11" o:spid="_x0000_s1026" style="position:absolute;margin-left:549.2pt;margin-top:778.55pt;width:7.15pt;height:62.15pt;z-index:251654144;visibility:visible;mso-wrap-style:square;mso-width-percent:0;mso-height-percent:900;mso-wrap-distance-left:9pt;mso-wrap-distance-top:0;mso-wrap-distance-right:9pt;mso-wrap-distance-bottom:0;mso-position-horizontal:absolute;mso-position-horizontal-relative:page;mso-position-vertical:absolute;mso-position-vertical-relative:page;mso-width-percent:0;mso-height-percent:900;mso-width-relative:page;mso-height-relative:bottom-margin-area;v-text-anchor:top" o:gfxdata="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" fillcolor="#ed7d31" strokecolor="#ed7d31">
               <w10:wrap anchorx="page" anchory="page"/>
@@ -9647,7 +8866,7 @@
 </file>
 
 <file path=word/footnotes.xml><?xml version="1.0" encoding="utf-8"?>
-<w:footnotes xmlns:wpc="http://schemas.microsoft.com/office/word/2010/wordprocessingCanvas" xmlns:cx="http://schemas.microsoft.com/office/drawing/2014/chartex" xmlns:cx1="http://schemas.microsoft.com/office/drawing/2015/9/8/chartex" xmlns:cx2="http://schemas.microsoft.com/office/drawing/2015/10/21/chartex" xmlns:cx3="http://schemas.microsoft.com/office/drawing/2016/5/9/chartex" xmlns:cx4="http://schemas.microsoft.com/office/drawing/2016/5/10/chartex" xmlns:cx5="http://schemas.microsoft.com/office/drawing/2016/5/11/chartex" xmlns:cx6="http://schemas.microsoft.com/office/drawing/2016/5/12/chartex" xmlns:cx7="http://schemas.microsoft.com/office/drawing/2016/5/13/chartex" xmlns:cx8="http://schemas.microsoft.com/office/drawing/2016/5/14/chartex" xmlns:mc="http://schemas.openxmlformats.org/markup-compatibility/2006" xmlns:aink="http://schemas.microsoft.com/office/drawing/2016/ink" xmlns:am3d="http://schemas.microsoft.com/office/drawing/2017/model3d" xmlns:o="urn:schemas-microsoft-com:office:office" xmlns:oel="http://schemas.microsoft.com/office/2019/extlst" xmlns:r="http://schemas.openxmlformats.org/officeDocument/2006/relationships" xmlns:m="http://schemas.openxmlformats.org/officeDocument/2006/math" xmlns:v="urn:schemas-microsoft-com:vml" xmlns:wp14="http://schemas.microsoft.com/office/word/2010/wordprocessingDrawing" xmlns:wp="http://schemas.openxmlformats.org/drawingml/2006/wordprocessingDrawing" xmlns:w10="urn:schemas-microsoft-com:office:word" xmlns:w="http://schemas.openxmlformats.org/wordprocessingml/2006/main" xmlns:w14="http://schemas.microsoft.com/office/word/2010/wordml" xmlns:w15="http://schemas.microsoft.com/office/word/2012/wordml" xmlns:w16cex="http://schemas.microsoft.com/office/word/2018/wordml/cex" xmlns:w16cid="http://schemas.microsoft.com/office/word/2016/wordml/cid" xmlns:w16="http://schemas.microsoft.com/office/word/2018/wordml" xmlns:w16sdtdh="http://schemas.microsoft.com/office/word/2020/wordml/sdtdatahash" xmlns:w16se="http://schemas.microsoft.com/office/word/2015/wordml/symex" xmlns:wpg="http://schemas.microsoft.com/office/word/2010/wordprocessingGroup" xmlns:wpi="http://schemas.microsoft.com/office/word/2010/wordprocessingInk" xmlns:wne="http://schemas.microsoft.com/office/word/2006/wordml" xmlns:wps="http://schemas.microsoft.com/office/word/2010/wordprocessingShape" mc:Ignorable="w14 w15 w16se w16cid w16 w16cex w16sdtdh wp14">
+<w:footnotes xmlns:wpc="http://schemas.microsoft.com/office/word/2010/wordprocessingCanvas" xmlns:cx="http://schemas.microsoft.com/office/drawing/2014/chartex" xmlns:mc="http://schemas.openxmlformats.org/markup-compatibility/2006" xmlns:o="urn:schemas-microsoft-com:office:office" xmlns:r="http://schemas.openxmlformats.org/officeDocument/2006/relationships" xmlns:m="http://schemas.openxmlformats.org/officeDocument/2006/math" xmlns:v="urn:schemas-microsoft-com:vml" xmlns:wp14="http://schemas.microsoft.com/office/word/2010/wordprocessingDrawing" xmlns:wp="http://schemas.openxmlformats.org/drawingml/2006/wordprocessingDrawing" xmlns:w10="urn:schemas-microsoft-com:office:word" xmlns:w="http://schemas.openxmlformats.org/wordprocessingml/2006/main" xmlns:w14="http://schemas.microsoft.com/office/word/2010/wordml" xmlns:w15="http://schemas.microsoft.com/office/word/2012/wordml" xmlns:w16se="http://schemas.microsoft.com/office/word/2015/wordml/symex" xmlns:wpg="http://schemas.microsoft.com/office/word/2010/wordprocessingGroup" xmlns:wpi="http://schemas.microsoft.com/office/word/2010/wordprocessingInk" xmlns:wne="http://schemas.microsoft.com/office/word/2006/wordml" xmlns:wps="http://schemas.microsoft.com/office/word/2010/wordprocessingShape" mc:Ignorable="w14 w15 w16se wp14">
   <w:footnote w:type="separator" w:id="-1">
     <w:p>
       <w:pPr>
@@ -9674,7 +8893,7 @@
 </file>
 
 <file path=word/header1.xml><?xml version="1.0" encoding="utf-8"?>
-<w:hdr xmlns:wpc="http://schemas.microsoft.com/office/word/2010/wordprocessingCanvas" xmlns:cx="http://schemas.microsoft.com/office/drawing/2014/chartex" xmlns:cx1="http://schemas.microsoft.com/office/drawing/2015/9/8/chartex" xmlns:cx2="http://schemas.microsoft.com/office/drawing/2015/10/21/chartex" xmlns:cx3="http://schemas.microsoft.com/office/drawing/2016/5/9/chartex" xmlns:cx4="http://schemas.microsoft.com/office/drawing/2016/5/10/chartex" xmlns:cx5="http://schemas.microsoft.com/office/drawing/2016/5/11/chartex" xmlns:cx6="http://schemas.microsoft.com/office/drawing/2016/5/12/chartex" xmlns:cx7="http://schemas.microsoft.com/office/drawing/2016/5/13/chartex" xmlns:cx8="http://schemas.microsoft.com/office/drawing/2016/5/14/chartex" xmlns:mc="http://schemas.openxmlformats.org/markup-compatibility/2006" xmlns:aink="http://schemas.microsoft.com/office/drawing/2016/ink" xmlns:am3d="http://schemas.microsoft.com/office/drawing/2017/model3d" xmlns:o="urn:schemas-microsoft-com:office:office" xmlns:oel="http://schemas.microsoft.com/office/2019/extlst" xmlns:r="http://schemas.openxmlformats.org/officeDocument/2006/relationships" xmlns:m="http://schemas.openxmlformats.org/officeDocument/2006/math" xmlns:v="urn:schemas-microsoft-com:vml" xmlns:wp14="http://schemas.microsoft.com/office/word/2010/wordprocessingDrawing" xmlns:wp="http://schemas.openxmlformats.org/drawingml/2006/wordprocessingDrawing" xmlns:w10="urn:schemas-microsoft-com:office:word" xmlns:w="http://schemas.openxmlformats.org/wordprocessingml/2006/main" xmlns:w14="http://schemas.microsoft.com/office/word/2010/wordml" xmlns:w15="http://schemas.microsoft.com/office/word/2012/wordml" xmlns:w16cex="http://schemas.microsoft.com/office/word/2018/wordml/cex" xmlns:w16cid="http://schemas.microsoft.com/office/word/2016/wordml/cid" xmlns:w16="http://schemas.microsoft.com/office/word/2018/wordml" xmlns:w16sdtdh="http://schemas.microsoft.com/office/word/2020/wordml/sdtdatahash" xmlns:w16se="http://schemas.microsoft.com/office/word/2015/wordml/symex" xmlns:wpg="http://schemas.microsoft.com/office/word/2010/wordprocessingGroup" xmlns:wpi="http://schemas.microsoft.com/office/word/2010/wordprocessingInk" xmlns:wne="http://schemas.microsoft.com/office/word/2006/wordml" xmlns:wps="http://schemas.microsoft.com/office/word/2010/wordprocessingShape" mc:Ignorable="w14 w15 w16se w16cid w16 w16cex w16sdtdh wp14">
+<w:hdr xmlns:wpc="http://schemas.microsoft.com/office/word/2010/wordprocessingCanvas" xmlns:cx="http://schemas.microsoft.com/office/drawing/2014/chartex" xmlns:mc="http://schemas.openxmlformats.org/markup-compatibility/2006" xmlns:o="urn:schemas-microsoft-com:office:office" xmlns:r="http://schemas.openxmlformats.org/officeDocument/2006/relationships" xmlns:m="http://schemas.openxmlformats.org/officeDocument/2006/math" xmlns:v="urn:schemas-microsoft-com:vml" xmlns:wp14="http://schemas.microsoft.com/office/word/2010/wordprocessingDrawing" xmlns:wp="http://schemas.openxmlformats.org/drawingml/2006/wordprocessingDrawing" xmlns:w10="urn:schemas-microsoft-com:office:word" xmlns:w="http://schemas.openxmlformats.org/wordprocessingml/2006/main" xmlns:w14="http://schemas.microsoft.com/office/word/2010/wordml" xmlns:w15="http://schemas.microsoft.com/office/word/2012/wordml" xmlns:w16se="http://schemas.microsoft.com/office/word/2015/wordml/symex" xmlns:wpg="http://schemas.microsoft.com/office/word/2010/wordprocessingGroup" xmlns:wpi="http://schemas.microsoft.com/office/word/2010/wordprocessingInk" xmlns:wne="http://schemas.microsoft.com/office/word/2006/wordml" xmlns:wps="http://schemas.microsoft.com/office/word/2010/wordprocessingShape" mc:Ignorable="w14 w15 w16se wp14">
   <w:p>
     <w:pPr>
       <w:pStyle w:val="Encabezado"/>
@@ -9910,7 +9129,7 @@
             </wp:anchor>
           </w:drawing>
         </mc:Choice>
-        <mc:Fallback>
+        <mc:Fallback xmlns:w16sdtdh="http://schemas.microsoft.com/office/word/2020/wordml/sdtdatahash" xmlns:w16="http://schemas.microsoft.com/office/word/2018/wordml" xmlns:w16cid="http://schemas.microsoft.com/office/word/2016/wordml/cid" xmlns:w16cex="http://schemas.microsoft.com/office/word/2018/wordml/cex" xmlns:oel="http://schemas.microsoft.com/office/2019/extlst" xmlns:am3d="http://schemas.microsoft.com/office/drawing/2017/model3d" xmlns:aink="http://schemas.microsoft.com/office/drawing/2016/ink" xmlns:cx8="http://schemas.microsoft.com/office/drawing/2016/5/14/chartex" xmlns:cx7="http://schemas.microsoft.com/office/drawing/2016/5/13/chartex" xmlns:cx6="http://schemas.microsoft.com/office/drawing/2016/5/12/chartex" xmlns:cx5="http://schemas.microsoft.com/office/drawing/2016/5/11/chartex" xmlns:cx4="http://schemas.microsoft.com/office/drawing/2016/5/10/chartex" xmlns:cx3="http://schemas.microsoft.com/office/drawing/2016/5/9/chartex" xmlns:cx2="http://schemas.microsoft.com/office/drawing/2015/10/21/chartex" xmlns:cx1="http://schemas.microsoft.com/office/drawing/2015/9/8/chartex">
           <w:pict>
             <v:rect w14:anchorId="280A97BD" id="Rectangle 41" o:spid="_x0000_s1026" style="position:absolute;margin-left:39.3pt;margin-top:.4pt;width:7.15pt;height:62.95pt;z-index:251657216;visibility:visible;mso-wrap-style:square;mso-width-percent:0;mso-height-percent:900;mso-wrap-distance-left:9pt;mso-wrap-distance-top:0;mso-wrap-distance-right:9pt;mso-wrap-distance-bottom:0;mso-position-horizontal:absolute;mso-position-horizontal-relative:page;mso-position-vertical:absolute;mso-position-vertical-relative:page;mso-width-percent:0;mso-height-percent:900;mso-width-relative:page;mso-height-relative:bottom-margin-area;v-text-anchor:top" o:gfxdata="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" fillcolor="#ed7d31" strokecolor="#ed7d31">
               <w10:wrap anchorx="page" anchory="page"/>
@@ -9985,7 +9204,7 @@
             </wp:anchor>
           </w:drawing>
         </mc:Choice>
-        <mc:Fallback>
+        <mc:Fallback xmlns:w16sdtdh="http://schemas.microsoft.com/office/word/2020/wordml/sdtdatahash" xmlns:w16="http://schemas.microsoft.com/office/word/2018/wordml" xmlns:w16cid="http://schemas.microsoft.com/office/word/2016/wordml/cid" xmlns:w16cex="http://schemas.microsoft.com/office/word/2018/wordml/cex" xmlns:oel="http://schemas.microsoft.com/office/2019/extlst" xmlns:am3d="http://schemas.microsoft.com/office/drawing/2017/model3d" xmlns:aink="http://schemas.microsoft.com/office/drawing/2016/ink" xmlns:cx8="http://schemas.microsoft.com/office/drawing/2016/5/14/chartex" xmlns:cx7="http://schemas.microsoft.com/office/drawing/2016/5/13/chartex" xmlns:cx6="http://schemas.microsoft.com/office/drawing/2016/5/12/chartex" xmlns:cx5="http://schemas.microsoft.com/office/drawing/2016/5/11/chartex" xmlns:cx4="http://schemas.microsoft.com/office/drawing/2016/5/10/chartex" xmlns:cx3="http://schemas.microsoft.com/office/drawing/2016/5/9/chartex" xmlns:cx2="http://schemas.microsoft.com/office/drawing/2015/10/21/chartex" xmlns:cx1="http://schemas.microsoft.com/office/drawing/2015/9/8/chartex">
           <w:pict>
             <v:rect w14:anchorId="065A89A6" id="Rectangle 34" o:spid="_x0000_s1026" style="position:absolute;margin-left:549.6pt;margin-top:.4pt;width:7.15pt;height:62.9pt;z-index:251656192;visibility:visible;mso-wrap-style:square;mso-width-percent:0;mso-height-percent:900;mso-wrap-distance-left:9pt;mso-wrap-distance-top:0;mso-wrap-distance-right:9pt;mso-wrap-distance-bottom:0;mso-position-horizontal:absolute;mso-position-horizontal-relative:page;mso-position-vertical:absolute;mso-position-vertical-relative:page;mso-width-percent:0;mso-height-percent:900;mso-width-relative:page;mso-height-relative:bottom-margin-area;v-text-anchor:top" o:gfxdata="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" fillcolor="#ed7d31" strokecolor="#ed7d31">
               <w10:wrap anchorx="page" anchory="page"/>
@@ -10086,7 +9305,7 @@
             </wp:anchor>
           </w:drawing>
         </mc:Choice>
-        <mc:Fallback>
+        <mc:Fallback xmlns:w16sdtdh="http://schemas.microsoft.com/office/word/2020/wordml/sdtdatahash" xmlns:w16="http://schemas.microsoft.com/office/word/2018/wordml" xmlns:w16cid="http://schemas.microsoft.com/office/word/2016/wordml/cid" xmlns:w16cex="http://schemas.microsoft.com/office/word/2018/wordml/cex" xmlns:oel="http://schemas.microsoft.com/office/2019/extlst" xmlns:am3d="http://schemas.microsoft.com/office/drawing/2017/model3d" xmlns:aink="http://schemas.microsoft.com/office/drawing/2016/ink" xmlns:cx8="http://schemas.microsoft.com/office/drawing/2016/5/14/chartex" xmlns:cx7="http://schemas.microsoft.com/office/drawing/2016/5/13/chartex" xmlns:cx6="http://schemas.microsoft.com/office/drawing/2016/5/12/chartex" xmlns:cx5="http://schemas.microsoft.com/office/drawing/2016/5/11/chartex" xmlns:cx4="http://schemas.microsoft.com/office/drawing/2016/5/10/chartex" xmlns:cx3="http://schemas.microsoft.com/office/drawing/2016/5/9/chartex" xmlns:cx2="http://schemas.microsoft.com/office/drawing/2015/10/21/chartex" xmlns:cx1="http://schemas.microsoft.com/office/drawing/2015/9/8/chartex">
           <w:pict>
             <v:shapetype w14:anchorId="7DD4A485" id="_x0000_t32" coordsize="21600,21600" o:spt="32" o:oned="t" path="m,l21600,21600e" filled="f">
               <v:path arrowok="t" fillok="f" o:connecttype="none"/>
@@ -10109,7 +9328,7 @@
 </file>
 
 <file path=word/numbering.xml><?xml version="1.0" encoding="utf-8"?>
-<w:numbering xmlns:wpc="http://schemas.microsoft.com/office/word/2010/wordprocessingCanvas" xmlns:cx="http://schemas.microsoft.com/office/drawing/2014/chartex" xmlns:cx1="http://schemas.microsoft.com/office/drawing/2015/9/8/chartex" xmlns:cx2="http://schemas.microsoft.com/office/drawing/2015/10/21/chartex" xmlns:cx3="http://schemas.microsoft.com/office/drawing/2016/5/9/chartex" xmlns:cx4="http://schemas.microsoft.com/office/drawing/2016/5/10/chartex" xmlns:cx5="http://schemas.microsoft.com/office/drawing/2016/5/11/chartex" xmlns:cx6="http://schemas.microsoft.com/office/drawing/2016/5/12/chartex" xmlns:cx7="http://schemas.microsoft.com/office/drawing/2016/5/13/chartex" xmlns:cx8="http://schemas.microsoft.com/office/drawing/2016/5/14/chartex" xmlns:mc="http://schemas.openxmlformats.org/markup-compatibility/2006" xmlns:aink="http://schemas.microsoft.com/office/drawing/2016/ink" xmlns:am3d="http://schemas.microsoft.com/office/drawing/2017/model3d" xmlns:o="urn:schemas-microsoft-com:office:office" xmlns:oel="http://schemas.microsoft.com/office/2019/extlst" xmlns:r="http://schemas.openxmlformats.org/officeDocument/2006/relationships" xmlns:m="http://schemas.openxmlformats.org/officeDocument/2006/math" xmlns:v="urn:schemas-microsoft-com:vml" xmlns:wp14="http://schemas.microsoft.com/office/word/2010/wordprocessingDrawing" xmlns:wp="http://schemas.openxmlformats.org/drawingml/2006/wordprocessingDrawing" xmlns:w10="urn:schemas-microsoft-com:office:word" xmlns:w="http://schemas.openxmlformats.org/wordprocessingml/2006/main" xmlns:w14="http://schemas.microsoft.com/office/word/2010/wordml" xmlns:w15="http://schemas.microsoft.com/office/word/2012/wordml" xmlns:w16cex="http://schemas.microsoft.com/office/word/2018/wordml/cex" xmlns:w16cid="http://schemas.microsoft.com/office/word/2016/wordml/cid" xmlns:w16="http://schemas.microsoft.com/office/word/2018/wordml" xmlns:w16sdtdh="http://schemas.microsoft.com/office/word/2020/wordml/sdtdatahash" xmlns:w16se="http://schemas.microsoft.com/office/word/2015/wordml/symex" xmlns:wpg="http://schemas.microsoft.com/office/word/2010/wordprocessingGroup" xmlns:wpi="http://schemas.microsoft.com/office/word/2010/wordprocessingInk" xmlns:wne="http://schemas.microsoft.com/office/word/2006/wordml" xmlns:wps="http://schemas.microsoft.com/office/word/2010/wordprocessingShape" mc:Ignorable="w14 w15 w16se w16cid w16 w16cex w16sdtdh wp14">
+<w:numbering xmlns:wpc="http://schemas.microsoft.com/office/word/2010/wordprocessingCanvas" xmlns:cx="http://schemas.microsoft.com/office/drawing/2014/chartex" xmlns:mc="http://schemas.openxmlformats.org/markup-compatibility/2006" xmlns:o="urn:schemas-microsoft-com:office:office" xmlns:r="http://schemas.openxmlformats.org/officeDocument/2006/relationships" xmlns:m="http://schemas.openxmlformats.org/officeDocument/2006/math" xmlns:v="urn:schemas-microsoft-com:vml" xmlns:wp14="http://schemas.microsoft.com/office/word/2010/wordprocessingDrawing" xmlns:wp="http://schemas.openxmlformats.org/drawingml/2006/wordprocessingDrawing" xmlns:w10="urn:schemas-microsoft-com:office:word" xmlns:w="http://schemas.openxmlformats.org/wordprocessingml/2006/main" xmlns:w14="http://schemas.microsoft.com/office/word/2010/wordml" xmlns:w15="http://schemas.microsoft.com/office/word/2012/wordml" xmlns:w16se="http://schemas.microsoft.com/office/word/2015/wordml/symex" xmlns:wpg="http://schemas.microsoft.com/office/word/2010/wordprocessingGroup" xmlns:wpi="http://schemas.microsoft.com/office/word/2010/wordprocessingInk" xmlns:wne="http://schemas.microsoft.com/office/word/2006/wordml" xmlns:wps="http://schemas.microsoft.com/office/word/2010/wordprocessingShape" mc:Ignorable="w14 w15 w16se wp14">
   <w:abstractNum w:abstractNumId="0" w15:restartNumberingAfterBreak="0">
     <w:nsid w:val="00000003"/>
     <w:multiLevelType w:val="multilevel"/>
@@ -12275,71 +11494,71 @@
       </w:rPr>
     </w:lvl>
   </w:abstractNum>
-  <w:num w:numId="1" w16cid:durableId="2070954634">
+  <w:num w:numId="1">
     <w:abstractNumId w:val="8"/>
   </w:num>
-  <w:num w:numId="2" w16cid:durableId="1298143228">
+  <w:num w:numId="2">
     <w:abstractNumId w:val="12"/>
   </w:num>
-  <w:num w:numId="3" w16cid:durableId="857616546">
+  <w:num w:numId="3">
     <w:abstractNumId w:val="12"/>
   </w:num>
-  <w:num w:numId="4" w16cid:durableId="1342391711">
+  <w:num w:numId="4">
     <w:abstractNumId w:val="12"/>
   </w:num>
-  <w:num w:numId="5" w16cid:durableId="937443552">
+  <w:num w:numId="5">
     <w:abstractNumId w:val="1"/>
   </w:num>
-  <w:num w:numId="6" w16cid:durableId="1204249880">
+  <w:num w:numId="6">
     <w:abstractNumId w:val="2"/>
   </w:num>
-  <w:num w:numId="7" w16cid:durableId="1011033979">
+  <w:num w:numId="7">
     <w:abstractNumId w:val="3"/>
   </w:num>
-  <w:num w:numId="8" w16cid:durableId="1356887617">
+  <w:num w:numId="8">
     <w:abstractNumId w:val="0"/>
   </w:num>
-  <w:num w:numId="9" w16cid:durableId="755057252">
+  <w:num w:numId="9">
     <w:abstractNumId w:val="16"/>
   </w:num>
-  <w:num w:numId="10" w16cid:durableId="83379083">
+  <w:num w:numId="10">
     <w:abstractNumId w:val="17"/>
   </w:num>
-  <w:num w:numId="11" w16cid:durableId="684789315">
+  <w:num w:numId="11">
     <w:abstractNumId w:val="6"/>
   </w:num>
-  <w:num w:numId="12" w16cid:durableId="302467653">
+  <w:num w:numId="12">
     <w:abstractNumId w:val="13"/>
   </w:num>
-  <w:num w:numId="13" w16cid:durableId="37248877">
+  <w:num w:numId="13">
     <w:abstractNumId w:val="4"/>
   </w:num>
-  <w:num w:numId="14" w16cid:durableId="1635985559">
+  <w:num w:numId="14">
     <w:abstractNumId w:val="7"/>
   </w:num>
-  <w:num w:numId="15" w16cid:durableId="1679573537">
+  <w:num w:numId="15">
     <w:abstractNumId w:val="11"/>
   </w:num>
-  <w:num w:numId="16" w16cid:durableId="1803305863">
+  <w:num w:numId="16">
     <w:abstractNumId w:val="14"/>
   </w:num>
-  <w:num w:numId="17" w16cid:durableId="1058241720">
+  <w:num w:numId="17">
     <w:abstractNumId w:val="10"/>
   </w:num>
-  <w:num w:numId="18" w16cid:durableId="1332028569">
+  <w:num w:numId="18">
     <w:abstractNumId w:val="15"/>
   </w:num>
-  <w:num w:numId="19" w16cid:durableId="1367873463">
+  <w:num w:numId="19">
     <w:abstractNumId w:val="5"/>
   </w:num>
-  <w:num w:numId="20" w16cid:durableId="771436571">
+  <w:num w:numId="20">
     <w:abstractNumId w:val="9"/>
   </w:num>
 </w:numbering>
 </file>
 
 <file path=word/styles.xml><?xml version="1.0" encoding="utf-8"?>
-<w:styles xmlns:mc="http://schemas.openxmlformats.org/markup-compatibility/2006" xmlns:r="http://schemas.openxmlformats.org/officeDocument/2006/relationships" xmlns:w="http://schemas.openxmlformats.org/wordprocessingml/2006/main" xmlns:w14="http://schemas.microsoft.com/office/word/2010/wordml" xmlns:w15="http://schemas.microsoft.com/office/word/2012/wordml" xmlns:w16cex="http://schemas.microsoft.com/office/word/2018/wordml/cex" xmlns:w16cid="http://schemas.microsoft.com/office/word/2016/wordml/cid" xmlns:w16="http://schemas.microsoft.com/office/word/2018/wordml" xmlns:w16sdtdh="http://schemas.microsoft.com/office/word/2020/wordml/sdtdatahash" xmlns:w16se="http://schemas.microsoft.com/office/word/2015/wordml/symex" mc:Ignorable="w14 w15 w16se w16cid w16 w16cex w16sdtdh">
+<w:styles xmlns:mc="http://schemas.openxmlformats.org/markup-compatibility/2006" xmlns:r="http://schemas.openxmlformats.org/officeDocument/2006/relationships" xmlns:w="http://schemas.openxmlformats.org/wordprocessingml/2006/main" xmlns:w14="http://schemas.microsoft.com/office/word/2010/wordml" xmlns:w15="http://schemas.microsoft.com/office/word/2012/wordml" xmlns:w16se="http://schemas.microsoft.com/office/word/2015/wordml/symex" mc:Ignorable="w14 w15 w16se">
   <w:docDefaults>
     <w:rPrDefault>
       <w:rPr>
@@ -12349,7 +11568,7 @@
     </w:rPrDefault>
     <w:pPrDefault/>
   </w:docDefaults>
-  <w:latentStyles w:defLockedState="0" w:defUIPriority="99" w:defSemiHidden="0" w:defUnhideWhenUsed="0" w:defQFormat="0" w:count="376">
+  <w:latentStyles w:defLockedState="0" w:defUIPriority="99" w:defSemiHidden="0" w:defUnhideWhenUsed="0" w:defQFormat="0" w:count="371">
     <w:lsdException w:name="Normal" w:uiPriority="0" w:qFormat="1"/>
     <w:lsdException w:name="heading 1" w:uiPriority="0" w:qFormat="1"/>
     <w:lsdException w:name="heading 2" w:semiHidden="1" w:uiPriority="0" w:unhideWhenUsed="1" w:qFormat="1"/>
@@ -12721,11 +11940,6 @@
     <w:lsdException w:name="List Table 5 Dark Accent 6" w:uiPriority="50"/>
     <w:lsdException w:name="List Table 6 Colorful Accent 6" w:uiPriority="51"/>
     <w:lsdException w:name="List Table 7 Colorful Accent 6" w:uiPriority="52"/>
-    <w:lsdException w:name="Mention" w:semiHidden="1" w:unhideWhenUsed="1"/>
-    <w:lsdException w:name="Smart Hyperlink" w:semiHidden="1" w:unhideWhenUsed="1"/>
-    <w:lsdException w:name="Hashtag" w:semiHidden="1" w:unhideWhenUsed="1"/>
-    <w:lsdException w:name="Unresolved Mention" w:semiHidden="1" w:unhideWhenUsed="1"/>
-    <w:lsdException w:name="Smart Link" w:semiHidden="1" w:unhideWhenUsed="1"/>
   </w:latentStyles>
   <w:style w:type="paragraph" w:default="1" w:styleId="Normal">
     <w:name w:val="Normal"/>
@@ -13816,7 +13030,7 @@
 </file>
 
 <file path=customXml/itemProps2.xml><?xml version="1.0" encoding="utf-8"?>
-<ds:datastoreItem xmlns:ds="http://schemas.openxmlformats.org/officeDocument/2006/customXml" ds:itemID="{25CDC75C-49D0-40F2-A965-E6C964C27F7F}">
+<ds:datastoreItem xmlns:ds="http://schemas.openxmlformats.org/officeDocument/2006/customXml" ds:itemID="{EA554B4B-9AB4-4ACC-BE35-639339062042}">
   <ds:schemaRefs>
     <ds:schemaRef ds:uri="http://schemas.openxmlformats.org/officeDocument/2006/bibliography"/>
   </ds:schemaRefs>

</xml_diff>

<commit_message>
Modificacion E104 Y E202
Especificación de Requerimientos
Modelo de Casos de Uso
</commit_message>
<xml_diff>
--- a/Fases_de_desarrollo/02-Elaboracion/02- Analisis y Diseño/E202-OSLO-Modelo de Casos de Uso.docx
+++ b/Fases_de_desarrollo/02-Elaboracion/02- Analisis y Diseño/E202-OSLO-Modelo de Casos de Uso.docx
@@ -95,7 +95,7 @@
               </wp:anchor>
             </w:drawing>
           </mc:Choice>
-          <mc:Fallback xmlns:w16sdtdh="http://schemas.microsoft.com/office/word/2020/wordml/sdtdatahash" xmlns:w16="http://schemas.microsoft.com/office/word/2018/wordml" xmlns:w16cid="http://schemas.microsoft.com/office/word/2016/wordml/cid" xmlns:w16cex="http://schemas.microsoft.com/office/word/2018/wordml/cex" xmlns:oel="http://schemas.microsoft.com/office/2019/extlst" xmlns:am3d="http://schemas.microsoft.com/office/drawing/2017/model3d" xmlns:aink="http://schemas.microsoft.com/office/drawing/2016/ink" xmlns:cx8="http://schemas.microsoft.com/office/drawing/2016/5/14/chartex" xmlns:cx7="http://schemas.microsoft.com/office/drawing/2016/5/13/chartex" xmlns:cx6="http://schemas.microsoft.com/office/drawing/2016/5/12/chartex" xmlns:cx5="http://schemas.microsoft.com/office/drawing/2016/5/11/chartex" xmlns:cx4="http://schemas.microsoft.com/office/drawing/2016/5/10/chartex" xmlns:cx3="http://schemas.microsoft.com/office/drawing/2016/5/9/chartex" xmlns:cx2="http://schemas.microsoft.com/office/drawing/2015/10/21/chartex" xmlns:cx1="http://schemas.microsoft.com/office/drawing/2015/9/8/chartex">
+          <mc:Fallback xmlns:cx1="http://schemas.microsoft.com/office/drawing/2015/9/8/chartex" xmlns:cx2="http://schemas.microsoft.com/office/drawing/2015/10/21/chartex" xmlns:cx3="http://schemas.microsoft.com/office/drawing/2016/5/9/chartex" xmlns:cx4="http://schemas.microsoft.com/office/drawing/2016/5/10/chartex" xmlns:cx5="http://schemas.microsoft.com/office/drawing/2016/5/11/chartex" xmlns:cx6="http://schemas.microsoft.com/office/drawing/2016/5/12/chartex" xmlns:cx7="http://schemas.microsoft.com/office/drawing/2016/5/13/chartex" xmlns:cx8="http://schemas.microsoft.com/office/drawing/2016/5/14/chartex" xmlns:aink="http://schemas.microsoft.com/office/drawing/2016/ink" xmlns:am3d="http://schemas.microsoft.com/office/drawing/2017/model3d" xmlns:oel="http://schemas.microsoft.com/office/2019/extlst" xmlns:w16cex="http://schemas.microsoft.com/office/word/2018/wordml/cex" xmlns:w16cid="http://schemas.microsoft.com/office/word/2016/wordml/cid" xmlns:w16="http://schemas.microsoft.com/office/word/2018/wordml" xmlns:w16sdtdh="http://schemas.microsoft.com/office/word/2020/wordml/sdtdatahash">
             <w:pict>
               <v:rect w14:anchorId="57B9339F" id="Rectangle 6" o:spid="_x0000_s1026" style="position:absolute;margin-left:0;margin-top:0;width:623.8pt;height:67.65pt;z-index:251656192;visibility:visible;mso-wrap-style:square;mso-width-percent:1050;mso-height-percent:900;mso-wrap-distance-left:9pt;mso-wrap-distance-top:0;mso-wrap-distance-right:9pt;mso-wrap-distance-bottom:0;mso-position-horizontal:center;mso-position-horizontal-relative:page;mso-position-vertical:bottom;mso-position-vertical-relative:page;mso-width-percent:1050;mso-height-percent:900;mso-width-relative:page;mso-height-relative:top-margin-area;v-text-anchor:top" o:gfxdata="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" o:allowincell="f" fillcolor="#ed7d31" strokecolor="#ed7d31">
                 <w10:wrap anchorx="page" anchory="page"/>
@@ -168,7 +168,7 @@
               </wp:anchor>
             </w:drawing>
           </mc:Choice>
-          <mc:Fallback xmlns:w16sdtdh="http://schemas.microsoft.com/office/word/2020/wordml/sdtdatahash" xmlns:w16="http://schemas.microsoft.com/office/word/2018/wordml" xmlns:w16cid="http://schemas.microsoft.com/office/word/2016/wordml/cid" xmlns:w16cex="http://schemas.microsoft.com/office/word/2018/wordml/cex" xmlns:oel="http://schemas.microsoft.com/office/2019/extlst" xmlns:am3d="http://schemas.microsoft.com/office/drawing/2017/model3d" xmlns:aink="http://schemas.microsoft.com/office/drawing/2016/ink" xmlns:cx8="http://schemas.microsoft.com/office/drawing/2016/5/14/chartex" xmlns:cx7="http://schemas.microsoft.com/office/drawing/2016/5/13/chartex" xmlns:cx6="http://schemas.microsoft.com/office/drawing/2016/5/12/chartex" xmlns:cx5="http://schemas.microsoft.com/office/drawing/2016/5/11/chartex" xmlns:cx4="http://schemas.microsoft.com/office/drawing/2016/5/10/chartex" xmlns:cx3="http://schemas.microsoft.com/office/drawing/2016/5/9/chartex" xmlns:cx2="http://schemas.microsoft.com/office/drawing/2015/10/21/chartex" xmlns:cx1="http://schemas.microsoft.com/office/drawing/2015/9/8/chartex">
+          <mc:Fallback xmlns:cx1="http://schemas.microsoft.com/office/drawing/2015/9/8/chartex" xmlns:cx2="http://schemas.microsoft.com/office/drawing/2015/10/21/chartex" xmlns:cx3="http://schemas.microsoft.com/office/drawing/2016/5/9/chartex" xmlns:cx4="http://schemas.microsoft.com/office/drawing/2016/5/10/chartex" xmlns:cx5="http://schemas.microsoft.com/office/drawing/2016/5/11/chartex" xmlns:cx6="http://schemas.microsoft.com/office/drawing/2016/5/12/chartex" xmlns:cx7="http://schemas.microsoft.com/office/drawing/2016/5/13/chartex" xmlns:cx8="http://schemas.microsoft.com/office/drawing/2016/5/14/chartex" xmlns:aink="http://schemas.microsoft.com/office/drawing/2016/ink" xmlns:am3d="http://schemas.microsoft.com/office/drawing/2017/model3d" xmlns:oel="http://schemas.microsoft.com/office/2019/extlst" xmlns:w16cex="http://schemas.microsoft.com/office/word/2018/wordml/cex" xmlns:w16cid="http://schemas.microsoft.com/office/word/2016/wordml/cid" xmlns:w16="http://schemas.microsoft.com/office/word/2018/wordml" xmlns:w16sdtdh="http://schemas.microsoft.com/office/word/2020/wordml/sdtdatahash">
             <w:pict>
               <v:rect w14:anchorId="4E98D685" id="Rectangle 9" o:spid="_x0000_s1026" style="position:absolute;margin-left:38.95pt;margin-top:-20.65pt;width:7.15pt;height:882.2pt;z-index:251654144;visibility:visible;mso-wrap-style:square;mso-width-percent:0;mso-height-percent:1050;mso-wrap-distance-left:9pt;mso-wrap-distance-top:0;mso-wrap-distance-right:9pt;mso-wrap-distance-bottom:0;mso-position-horizontal:absolute;mso-position-horizontal-relative:page;mso-position-vertical:absolute;mso-position-vertical-relative:page;mso-width-percent:0;mso-height-percent:1050;mso-width-relative:page;mso-height-relative:page;v-text-anchor:top" o:gfxdata="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" o:allowincell="f" strokecolor="#ed7d31">
                 <w10:wrap anchorx="page" anchory="page"/>
@@ -241,7 +241,7 @@
               </wp:anchor>
             </w:drawing>
           </mc:Choice>
-          <mc:Fallback xmlns:w16sdtdh="http://schemas.microsoft.com/office/word/2020/wordml/sdtdatahash" xmlns:w16="http://schemas.microsoft.com/office/word/2018/wordml" xmlns:w16cid="http://schemas.microsoft.com/office/word/2016/wordml/cid" xmlns:w16cex="http://schemas.microsoft.com/office/word/2018/wordml/cex" xmlns:oel="http://schemas.microsoft.com/office/2019/extlst" xmlns:am3d="http://schemas.microsoft.com/office/drawing/2017/model3d" xmlns:aink="http://schemas.microsoft.com/office/drawing/2016/ink" xmlns:cx8="http://schemas.microsoft.com/office/drawing/2016/5/14/chartex" xmlns:cx7="http://schemas.microsoft.com/office/drawing/2016/5/13/chartex" xmlns:cx6="http://schemas.microsoft.com/office/drawing/2016/5/12/chartex" xmlns:cx5="http://schemas.microsoft.com/office/drawing/2016/5/11/chartex" xmlns:cx4="http://schemas.microsoft.com/office/drawing/2016/5/10/chartex" xmlns:cx3="http://schemas.microsoft.com/office/drawing/2016/5/9/chartex" xmlns:cx2="http://schemas.microsoft.com/office/drawing/2015/10/21/chartex" xmlns:cx1="http://schemas.microsoft.com/office/drawing/2015/9/8/chartex">
+          <mc:Fallback xmlns:cx1="http://schemas.microsoft.com/office/drawing/2015/9/8/chartex" xmlns:cx2="http://schemas.microsoft.com/office/drawing/2015/10/21/chartex" xmlns:cx3="http://schemas.microsoft.com/office/drawing/2016/5/9/chartex" xmlns:cx4="http://schemas.microsoft.com/office/drawing/2016/5/10/chartex" xmlns:cx5="http://schemas.microsoft.com/office/drawing/2016/5/11/chartex" xmlns:cx6="http://schemas.microsoft.com/office/drawing/2016/5/12/chartex" xmlns:cx7="http://schemas.microsoft.com/office/drawing/2016/5/13/chartex" xmlns:cx8="http://schemas.microsoft.com/office/drawing/2016/5/14/chartex" xmlns:aink="http://schemas.microsoft.com/office/drawing/2016/ink" xmlns:am3d="http://schemas.microsoft.com/office/drawing/2017/model3d" xmlns:oel="http://schemas.microsoft.com/office/2019/extlst" xmlns:w16cex="http://schemas.microsoft.com/office/word/2018/wordml/cex" xmlns:w16cid="http://schemas.microsoft.com/office/word/2016/wordml/cid" xmlns:w16="http://schemas.microsoft.com/office/word/2018/wordml" xmlns:w16sdtdh="http://schemas.microsoft.com/office/word/2020/wordml/sdtdatahash">
             <w:pict>
               <v:rect w14:anchorId="32696341" id="Rectangle 8" o:spid="_x0000_s1026" style="position:absolute;margin-left:549.2pt;margin-top:-20.65pt;width:7.15pt;height:882.2pt;z-index:251655168;visibility:visible;mso-wrap-style:square;mso-width-percent:0;mso-height-percent:1050;mso-wrap-distance-left:9pt;mso-wrap-distance-top:0;mso-wrap-distance-right:9pt;mso-wrap-distance-bottom:0;mso-position-horizontal:absolute;mso-position-horizontal-relative:page;mso-position-vertical:absolute;mso-position-vertical-relative:page;mso-width-percent:0;mso-height-percent:1050;mso-width-relative:page;mso-height-relative:page;v-text-anchor:top" o:gfxdata="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" o:allowincell="f" strokecolor="#ed7d31">
                 <w10:wrap anchorx="page" anchory="page"/>
@@ -314,7 +314,7 @@
               </wp:anchor>
             </w:drawing>
           </mc:Choice>
-          <mc:Fallback xmlns:w16sdtdh="http://schemas.microsoft.com/office/word/2020/wordml/sdtdatahash" xmlns:w16="http://schemas.microsoft.com/office/word/2018/wordml" xmlns:w16cid="http://schemas.microsoft.com/office/word/2016/wordml/cid" xmlns:w16cex="http://schemas.microsoft.com/office/word/2018/wordml/cex" xmlns:oel="http://schemas.microsoft.com/office/2019/extlst" xmlns:am3d="http://schemas.microsoft.com/office/drawing/2017/model3d" xmlns:aink="http://schemas.microsoft.com/office/drawing/2016/ink" xmlns:cx8="http://schemas.microsoft.com/office/drawing/2016/5/14/chartex" xmlns:cx7="http://schemas.microsoft.com/office/drawing/2016/5/13/chartex" xmlns:cx6="http://schemas.microsoft.com/office/drawing/2016/5/12/chartex" xmlns:cx5="http://schemas.microsoft.com/office/drawing/2016/5/11/chartex" xmlns:cx4="http://schemas.microsoft.com/office/drawing/2016/5/10/chartex" xmlns:cx3="http://schemas.microsoft.com/office/drawing/2016/5/9/chartex" xmlns:cx2="http://schemas.microsoft.com/office/drawing/2015/10/21/chartex" xmlns:cx1="http://schemas.microsoft.com/office/drawing/2015/9/8/chartex">
+          <mc:Fallback xmlns:cx1="http://schemas.microsoft.com/office/drawing/2015/9/8/chartex" xmlns:cx2="http://schemas.microsoft.com/office/drawing/2015/10/21/chartex" xmlns:cx3="http://schemas.microsoft.com/office/drawing/2016/5/9/chartex" xmlns:cx4="http://schemas.microsoft.com/office/drawing/2016/5/10/chartex" xmlns:cx5="http://schemas.microsoft.com/office/drawing/2016/5/11/chartex" xmlns:cx6="http://schemas.microsoft.com/office/drawing/2016/5/12/chartex" xmlns:cx7="http://schemas.microsoft.com/office/drawing/2016/5/13/chartex" xmlns:cx8="http://schemas.microsoft.com/office/drawing/2016/5/14/chartex" xmlns:aink="http://schemas.microsoft.com/office/drawing/2016/ink" xmlns:am3d="http://schemas.microsoft.com/office/drawing/2017/model3d" xmlns:oel="http://schemas.microsoft.com/office/2019/extlst" xmlns:w16cex="http://schemas.microsoft.com/office/word/2018/wordml/cex" xmlns:w16cid="http://schemas.microsoft.com/office/word/2016/wordml/cid" xmlns:w16="http://schemas.microsoft.com/office/word/2018/wordml" xmlns:w16sdtdh="http://schemas.microsoft.com/office/word/2020/wordml/sdtdatahash">
             <w:pict>
               <v:rect w14:anchorId="2E31E359" id="Rectangle 7" o:spid="_x0000_s1026" style="position:absolute;margin-left:-14.45pt;margin-top:.4pt;width:623.8pt;height:67.65pt;z-index:251657216;visibility:visible;mso-wrap-style:square;mso-width-percent:1050;mso-height-percent:900;mso-wrap-distance-left:9pt;mso-wrap-distance-top:0;mso-wrap-distance-right:9pt;mso-wrap-distance-bottom:0;mso-position-horizontal:absolute;mso-position-horizontal-relative:page;mso-position-vertical:absolute;mso-position-vertical-relative:page;mso-width-percent:1050;mso-height-percent:900;mso-width-relative:page;mso-height-relative:top-margin-area;v-text-anchor:top" o:gfxdata="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" o:allowincell="f" fillcolor="#ed7d31" strokecolor="#ed7d31">
                 <w10:wrap anchorx="page" anchory="page"/>
@@ -352,6 +352,7 @@
           <w:szCs w:val="56"/>
         </w:rPr>
       </w:pPr>
+      <w:proofErr w:type="spellStart"/>
       <w:r>
         <w:rPr>
           <w:rFonts w:ascii="Ink Free" w:hAnsi="Ink Free"/>
@@ -361,6 +362,7 @@
         </w:rPr>
         <w:t>Testify</w:t>
       </w:r>
+      <w:proofErr w:type="spellEnd"/>
     </w:p>
     <w:p>
       <w:pPr>
@@ -412,7 +414,21 @@
         <w:rPr>
           <w:rFonts w:eastAsia="Times New Roman"/>
         </w:rPr>
-        <w:t>Ojeda Valeria – Sly Eduardo</w:t>
+        <w:t xml:space="preserve">Ojeda Valeria – </w:t>
+      </w:r>
+      <w:proofErr w:type="spellStart"/>
+      <w:r>
+        <w:rPr>
+          <w:rFonts w:eastAsia="Times New Roman"/>
+        </w:rPr>
+        <w:t>Sly</w:t>
+      </w:r>
+      <w:proofErr w:type="spellEnd"/>
+      <w:r>
+        <w:rPr>
+          <w:rFonts w:eastAsia="Times New Roman"/>
+        </w:rPr>
+        <w:t xml:space="preserve"> Eduardo</w:t>
       </w:r>
     </w:p>
     <w:p>
@@ -423,17 +439,39 @@
           <w:rFonts w:eastAsia="Times New Roman"/>
         </w:rPr>
       </w:pPr>
+      <w:proofErr w:type="spellStart"/>
       <w:r>
         <w:rPr>
           <w:rFonts w:eastAsia="Times New Roman"/>
         </w:rPr>
-        <w:t>Levipichun Emilio</w:t>
-      </w:r>
+        <w:t>Levipichun</w:t>
+      </w:r>
+      <w:proofErr w:type="spellEnd"/>
       <w:r>
         <w:rPr>
           <w:rFonts w:eastAsia="Times New Roman"/>
         </w:rPr>
-        <w:t xml:space="preserve"> – Oyarzo Malena</w:t>
+        <w:t xml:space="preserve"> Emilio</w:t>
+      </w:r>
+      <w:r>
+        <w:rPr>
+          <w:rFonts w:eastAsia="Times New Roman"/>
+        </w:rPr>
+        <w:t xml:space="preserve"> – </w:t>
+      </w:r>
+      <w:proofErr w:type="spellStart"/>
+      <w:r>
+        <w:rPr>
+          <w:rFonts w:eastAsia="Times New Roman"/>
+        </w:rPr>
+        <w:t>Oyarzo</w:t>
+      </w:r>
+      <w:proofErr w:type="spellEnd"/>
+      <w:r>
+        <w:rPr>
+          <w:rFonts w:eastAsia="Times New Roman"/>
+        </w:rPr>
+        <w:t xml:space="preserve"> Malena</w:t>
       </w:r>
     </w:p>
     <w:p>
@@ -827,7 +865,7 @@
               </wp:anchor>
             </w:drawing>
           </mc:Choice>
-          <mc:Fallback xmlns:w16sdtdh="http://schemas.microsoft.com/office/word/2020/wordml/sdtdatahash" xmlns:w16="http://schemas.microsoft.com/office/word/2018/wordml" xmlns:w16cid="http://schemas.microsoft.com/office/word/2016/wordml/cid" xmlns:w16cex="http://schemas.microsoft.com/office/word/2018/wordml/cex" xmlns:oel="http://schemas.microsoft.com/office/2019/extlst" xmlns:am3d="http://schemas.microsoft.com/office/drawing/2017/model3d" xmlns:aink="http://schemas.microsoft.com/office/drawing/2016/ink" xmlns:cx8="http://schemas.microsoft.com/office/drawing/2016/5/14/chartex" xmlns:cx7="http://schemas.microsoft.com/office/drawing/2016/5/13/chartex" xmlns:cx6="http://schemas.microsoft.com/office/drawing/2016/5/12/chartex" xmlns:cx5="http://schemas.microsoft.com/office/drawing/2016/5/11/chartex" xmlns:cx4="http://schemas.microsoft.com/office/drawing/2016/5/10/chartex" xmlns:cx3="http://schemas.microsoft.com/office/drawing/2016/5/9/chartex" xmlns:cx2="http://schemas.microsoft.com/office/drawing/2015/10/21/chartex" xmlns:cx1="http://schemas.microsoft.com/office/drawing/2015/9/8/chartex">
+          <mc:Fallback xmlns:cx1="http://schemas.microsoft.com/office/drawing/2015/9/8/chartex" xmlns:cx2="http://schemas.microsoft.com/office/drawing/2015/10/21/chartex" xmlns:cx3="http://schemas.microsoft.com/office/drawing/2016/5/9/chartex" xmlns:cx4="http://schemas.microsoft.com/office/drawing/2016/5/10/chartex" xmlns:cx5="http://schemas.microsoft.com/office/drawing/2016/5/11/chartex" xmlns:cx6="http://schemas.microsoft.com/office/drawing/2016/5/12/chartex" xmlns:cx7="http://schemas.microsoft.com/office/drawing/2016/5/13/chartex" xmlns:cx8="http://schemas.microsoft.com/office/drawing/2016/5/14/chartex" xmlns:aink="http://schemas.microsoft.com/office/drawing/2016/ink" xmlns:am3d="http://schemas.microsoft.com/office/drawing/2017/model3d" xmlns:oel="http://schemas.microsoft.com/office/2019/extlst" xmlns:w16cex="http://schemas.microsoft.com/office/word/2018/wordml/cex" xmlns:w16cid="http://schemas.microsoft.com/office/word/2016/wordml/cid" xmlns:w16="http://schemas.microsoft.com/office/word/2018/wordml" xmlns:w16sdtdh="http://schemas.microsoft.com/office/word/2020/wordml/sdtdatahash">
             <w:pict>
               <v:rect w14:anchorId="78184FBB" id="Rectangle 17" o:spid="_x0000_s1026" style="position:absolute;margin-left:315.7pt;margin-top:-76.25pt;width:195.35pt;height:844.9pt;z-index:-251655168;visibility:visible;mso-wrap-style:square;mso-width-percent:0;mso-height-percent:0;mso-wrap-distance-left:9pt;mso-wrap-distance-top:0;mso-wrap-distance-right:9pt;mso-wrap-distance-bottom:0;mso-position-horizontal:absolute;mso-position-horizontal-relative:margin;mso-position-vertical:absolute;mso-position-vertical-relative:margin;mso-width-percent:0;mso-height-percent:0;mso-width-relative:page;mso-height-relative:page;v-text-anchor:top" o:gfxdata="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" fillcolor="#ed7d31" strokecolor="#ed7d31">
                 <w10:wrap type="square" anchorx="margin" anchory="margin"/>
@@ -873,6 +911,8 @@
         <w:t>Tabla de contenido</w:t>
       </w:r>
     </w:p>
+    <w:bookmarkStart w:id="0" w:name="_GoBack"/>
+    <w:bookmarkEnd w:id="0"/>
     <w:p>
       <w:pPr>
         <w:pStyle w:val="TDC1"/>
@@ -881,11 +921,9 @@
           <w:b w:val="0"/>
           <w:bCs w:val="0"/>
           <w:noProof/>
-          <w:kern w:val="2"/>
-          <w:sz w:val="24"/>
-          <w:szCs w:val="24"/>
+          <w:sz w:val="22"/>
+          <w:szCs w:val="22"/>
           <w:lang w:val="es-AR" w:eastAsia="es-AR"/>
-          <w14:ligatures w14:val="standardContextual"/>
         </w:rPr>
       </w:pPr>
       <w:r>
@@ -897,7 +935,7 @@
       <w:r>
         <w:fldChar w:fldCharType="separate"/>
       </w:r>
-      <w:hyperlink w:anchor="_Toc178512868" w:history="1">
+      <w:hyperlink w:anchor="_Toc179069148" w:history="1">
         <w:r>
           <w:rPr>
             <w:rStyle w:val="Hipervnculo"/>
@@ -924,7 +962,7 @@
             <w:noProof/>
             <w:webHidden/>
           </w:rPr>
-          <w:instrText xml:space="preserve"> PAGEREF _Toc178512868 \h </w:instrText>
+          <w:instrText xml:space="preserve"> PAGEREF _Toc179069148 \h </w:instrText>
         </w:r>
         <w:r>
           <w:rPr>
@@ -963,14 +1001,12 @@
           <w:i w:val="0"/>
           <w:iCs w:val="0"/>
           <w:noProof/>
-          <w:kern w:val="2"/>
-          <w:sz w:val="24"/>
-          <w:szCs w:val="24"/>
+          <w:sz w:val="22"/>
+          <w:szCs w:val="22"/>
           <w:lang w:val="es-AR" w:eastAsia="es-AR"/>
-          <w14:ligatures w14:val="standardContextual"/>
         </w:rPr>
       </w:pPr>
-      <w:hyperlink w:anchor="_Toc178512869" w:history="1">
+      <w:hyperlink w:anchor="_Toc179069149" w:history="1">
         <w:r>
           <w:rPr>
             <w:rStyle w:val="Hipervnculo"/>
@@ -997,7 +1033,7 @@
             <w:noProof/>
             <w:webHidden/>
           </w:rPr>
-          <w:instrText xml:space="preserve"> PAGEREF _Toc178512869 \h </w:instrText>
+          <w:instrText xml:space="preserve"> PAGEREF _Toc179069149 \h </w:instrText>
         </w:r>
         <w:r>
           <w:rPr>
@@ -1036,14 +1072,12 @@
           <w:i w:val="0"/>
           <w:iCs w:val="0"/>
           <w:noProof/>
-          <w:kern w:val="2"/>
-          <w:sz w:val="24"/>
-          <w:szCs w:val="24"/>
+          <w:sz w:val="22"/>
+          <w:szCs w:val="22"/>
           <w:lang w:val="es-AR" w:eastAsia="es-AR"/>
-          <w14:ligatures w14:val="standardContextual"/>
         </w:rPr>
       </w:pPr>
-      <w:hyperlink w:anchor="_Toc178512870" w:history="1">
+      <w:hyperlink w:anchor="_Toc179069150" w:history="1">
         <w:r>
           <w:rPr>
             <w:rStyle w:val="Hipervnculo"/>
@@ -1070,7 +1104,7 @@
             <w:noProof/>
             <w:webHidden/>
           </w:rPr>
-          <w:instrText xml:space="preserve"> PAGEREF _Toc178512870 \h </w:instrText>
+          <w:instrText xml:space="preserve"> PAGEREF _Toc179069150 \h </w:instrText>
         </w:r>
         <w:r>
           <w:rPr>
@@ -1109,14 +1143,12 @@
           <w:b w:val="0"/>
           <w:bCs w:val="0"/>
           <w:noProof/>
-          <w:kern w:val="2"/>
-          <w:sz w:val="24"/>
-          <w:szCs w:val="24"/>
+          <w:sz w:val="22"/>
+          <w:szCs w:val="22"/>
           <w:lang w:val="es-AR" w:eastAsia="es-AR"/>
-          <w14:ligatures w14:val="standardContextual"/>
         </w:rPr>
       </w:pPr>
-      <w:hyperlink w:anchor="_Toc178512871" w:history="1">
+      <w:hyperlink w:anchor="_Toc179069151" w:history="1">
         <w:r>
           <w:rPr>
             <w:rStyle w:val="Hipervnculo"/>
@@ -1143,7 +1175,7 @@
             <w:noProof/>
             <w:webHidden/>
           </w:rPr>
-          <w:instrText xml:space="preserve"> PAGEREF _Toc178512871 \h </w:instrText>
+          <w:instrText xml:space="preserve"> PAGEREF _Toc179069151 \h </w:instrText>
         </w:r>
         <w:r>
           <w:rPr>
@@ -1182,14 +1214,12 @@
           <w:i w:val="0"/>
           <w:iCs w:val="0"/>
           <w:noProof/>
-          <w:kern w:val="2"/>
-          <w:sz w:val="24"/>
-          <w:szCs w:val="24"/>
+          <w:sz w:val="22"/>
+          <w:szCs w:val="22"/>
           <w:lang w:val="es-AR" w:eastAsia="es-AR"/>
-          <w14:ligatures w14:val="standardContextual"/>
         </w:rPr>
       </w:pPr>
-      <w:hyperlink w:anchor="_Toc178512872" w:history="1">
+      <w:hyperlink w:anchor="_Toc179069152" w:history="1">
         <w:r>
           <w:rPr>
             <w:rStyle w:val="Hipervnculo"/>
@@ -1216,7 +1246,7 @@
             <w:noProof/>
             <w:webHidden/>
           </w:rPr>
-          <w:instrText xml:space="preserve"> PAGEREF _Toc178512872 \h </w:instrText>
+          <w:instrText xml:space="preserve"> PAGEREF _Toc179069152 \h </w:instrText>
         </w:r>
         <w:r>
           <w:rPr>
@@ -1255,14 +1285,12 @@
           <w:i w:val="0"/>
           <w:iCs w:val="0"/>
           <w:noProof/>
-          <w:kern w:val="2"/>
-          <w:sz w:val="24"/>
-          <w:szCs w:val="24"/>
+          <w:sz w:val="22"/>
+          <w:szCs w:val="22"/>
           <w:lang w:val="es-AR" w:eastAsia="es-AR"/>
-          <w14:ligatures w14:val="standardContextual"/>
         </w:rPr>
       </w:pPr>
-      <w:hyperlink w:anchor="_Toc178512873" w:history="1">
+      <w:hyperlink w:anchor="_Toc179069153" w:history="1">
         <w:r>
           <w:rPr>
             <w:rStyle w:val="Hipervnculo"/>
@@ -1289,7 +1317,7 @@
             <w:noProof/>
             <w:webHidden/>
           </w:rPr>
-          <w:instrText xml:space="preserve"> PAGEREF _Toc178512873 \h </w:instrText>
+          <w:instrText xml:space="preserve"> PAGEREF _Toc179069153 \h </w:instrText>
         </w:r>
         <w:r>
           <w:rPr>
@@ -1328,14 +1356,12 @@
           <w:i w:val="0"/>
           <w:iCs w:val="0"/>
           <w:noProof/>
-          <w:kern w:val="2"/>
-          <w:sz w:val="24"/>
-          <w:szCs w:val="24"/>
+          <w:sz w:val="22"/>
+          <w:szCs w:val="22"/>
           <w:lang w:val="es-AR" w:eastAsia="es-AR"/>
-          <w14:ligatures w14:val="standardContextual"/>
         </w:rPr>
       </w:pPr>
-      <w:hyperlink w:anchor="_Toc178512874" w:history="1">
+      <w:hyperlink w:anchor="_Toc179069154" w:history="1">
         <w:r>
           <w:rPr>
             <w:rStyle w:val="Hipervnculo"/>
@@ -1362,7 +1388,7 @@
             <w:noProof/>
             <w:webHidden/>
           </w:rPr>
-          <w:instrText xml:space="preserve"> PAGEREF _Toc178512874 \h </w:instrText>
+          <w:instrText xml:space="preserve"> PAGEREF _Toc179069154 \h </w:instrText>
         </w:r>
         <w:r>
           <w:rPr>
@@ -1401,20 +1427,18 @@
           <w:i w:val="0"/>
           <w:iCs w:val="0"/>
           <w:noProof/>
-          <w:kern w:val="2"/>
-          <w:sz w:val="24"/>
-          <w:szCs w:val="24"/>
+          <w:sz w:val="22"/>
+          <w:szCs w:val="22"/>
           <w:lang w:val="es-AR" w:eastAsia="es-AR"/>
-          <w14:ligatures w14:val="standardContextual"/>
         </w:rPr>
       </w:pPr>
-      <w:hyperlink w:anchor="_Toc178512875" w:history="1">
+      <w:hyperlink w:anchor="_Toc179069155" w:history="1">
         <w:r>
           <w:rPr>
             <w:rStyle w:val="Hipervnculo"/>
             <w:noProof/>
           </w:rPr>
-          <w:t>Desarrollador</w:t>
+          <w:t>Invitado</w:t>
         </w:r>
         <w:r>
           <w:rPr>
@@ -1435,7 +1459,7 @@
             <w:noProof/>
             <w:webHidden/>
           </w:rPr>
-          <w:instrText xml:space="preserve"> PAGEREF _Toc178512875 \h </w:instrText>
+          <w:instrText xml:space="preserve"> PAGEREF _Toc179069155 \h </w:instrText>
         </w:r>
         <w:r>
           <w:rPr>
@@ -1468,93 +1492,18 @@
     </w:p>
     <w:p>
       <w:pPr>
-        <w:pStyle w:val="TDC2"/>
-        <w:rPr>
-          <w:rFonts w:asciiTheme="minorHAnsi" w:eastAsiaTheme="minorEastAsia" w:hAnsiTheme="minorHAnsi" w:cstheme="minorBidi"/>
-          <w:i w:val="0"/>
-          <w:iCs w:val="0"/>
-          <w:noProof/>
-          <w:kern w:val="2"/>
-          <w:sz w:val="24"/>
-          <w:szCs w:val="24"/>
-          <w:lang w:val="es-AR" w:eastAsia="es-AR"/>
-          <w14:ligatures w14:val="standardContextual"/>
-        </w:rPr>
-      </w:pPr>
-      <w:hyperlink w:anchor="_Toc178512876" w:history="1">
-        <w:r>
-          <w:rPr>
-            <w:rStyle w:val="Hipervnculo"/>
-            <w:noProof/>
-          </w:rPr>
-          <w:t>Invitado</w:t>
-        </w:r>
-        <w:r>
-          <w:rPr>
-            <w:noProof/>
-            <w:webHidden/>
-          </w:rPr>
-          <w:tab/>
-        </w:r>
-        <w:r>
-          <w:rPr>
-            <w:noProof/>
-            <w:webHidden/>
-          </w:rPr>
-          <w:fldChar w:fldCharType="begin"/>
-        </w:r>
-        <w:r>
-          <w:rPr>
-            <w:noProof/>
-            <w:webHidden/>
-          </w:rPr>
-          <w:instrText xml:space="preserve"> PAGEREF _Toc178512876 \h </w:instrText>
-        </w:r>
-        <w:r>
-          <w:rPr>
-            <w:noProof/>
-            <w:webHidden/>
-          </w:rPr>
-        </w:r>
-        <w:r>
-          <w:rPr>
-            <w:noProof/>
-            <w:webHidden/>
-          </w:rPr>
-          <w:fldChar w:fldCharType="separate"/>
-        </w:r>
-        <w:r>
-          <w:rPr>
-            <w:noProof/>
-            <w:webHidden/>
-          </w:rPr>
-          <w:t>7</w:t>
-        </w:r>
-        <w:r>
-          <w:rPr>
-            <w:noProof/>
-            <w:webHidden/>
-          </w:rPr>
-          <w:fldChar w:fldCharType="end"/>
-        </w:r>
-      </w:hyperlink>
-    </w:p>
-    <w:p>
-      <w:pPr>
         <w:pStyle w:val="TDC1"/>
         <w:rPr>
           <w:rFonts w:asciiTheme="minorHAnsi" w:eastAsiaTheme="minorEastAsia" w:hAnsiTheme="minorHAnsi" w:cstheme="minorBidi"/>
           <w:b w:val="0"/>
           <w:bCs w:val="0"/>
           <w:noProof/>
-          <w:kern w:val="2"/>
-          <w:sz w:val="24"/>
-          <w:szCs w:val="24"/>
+          <w:sz w:val="22"/>
+          <w:szCs w:val="22"/>
           <w:lang w:val="es-AR" w:eastAsia="es-AR"/>
-          <w14:ligatures w14:val="standardContextual"/>
         </w:rPr>
       </w:pPr>
-      <w:hyperlink w:anchor="_Toc178512877" w:history="1">
+      <w:hyperlink w:anchor="_Toc179069156" w:history="1">
         <w:r>
           <w:rPr>
             <w:rStyle w:val="Hipervnculo"/>
@@ -1581,7 +1530,7 @@
             <w:noProof/>
             <w:webHidden/>
           </w:rPr>
-          <w:instrText xml:space="preserve"> PAGEREF _Toc178512877 \h </w:instrText>
+          <w:instrText xml:space="preserve"> PAGEREF _Toc179069156 \h </w:instrText>
         </w:r>
         <w:r>
           <w:rPr>
@@ -1620,14 +1569,12 @@
           <w:b w:val="0"/>
           <w:bCs w:val="0"/>
           <w:noProof/>
-          <w:kern w:val="2"/>
-          <w:sz w:val="24"/>
-          <w:szCs w:val="24"/>
+          <w:sz w:val="22"/>
+          <w:szCs w:val="22"/>
           <w:lang w:val="es-AR" w:eastAsia="es-AR"/>
-          <w14:ligatures w14:val="standardContextual"/>
         </w:rPr>
       </w:pPr>
-      <w:hyperlink w:anchor="_Toc178512878" w:history="1">
+      <w:hyperlink w:anchor="_Toc179069157" w:history="1">
         <w:r>
           <w:rPr>
             <w:rStyle w:val="Hipervnculo"/>
@@ -1654,7 +1601,78 @@
             <w:noProof/>
             <w:webHidden/>
           </w:rPr>
-          <w:instrText xml:space="preserve"> PAGEREF _Toc178512878 \h </w:instrText>
+          <w:instrText xml:space="preserve"> PAGEREF _Toc179069157 \h </w:instrText>
+        </w:r>
+        <w:r>
+          <w:rPr>
+            <w:noProof/>
+            <w:webHidden/>
+          </w:rPr>
+        </w:r>
+        <w:r>
+          <w:rPr>
+            <w:noProof/>
+            <w:webHidden/>
+          </w:rPr>
+          <w:fldChar w:fldCharType="separate"/>
+        </w:r>
+        <w:r>
+          <w:rPr>
+            <w:noProof/>
+            <w:webHidden/>
+          </w:rPr>
+          <w:t>10</w:t>
+        </w:r>
+        <w:r>
+          <w:rPr>
+            <w:noProof/>
+            <w:webHidden/>
+          </w:rPr>
+          <w:fldChar w:fldCharType="end"/>
+        </w:r>
+      </w:hyperlink>
+    </w:p>
+    <w:p>
+      <w:pPr>
+        <w:pStyle w:val="TDC2"/>
+        <w:rPr>
+          <w:rFonts w:asciiTheme="minorHAnsi" w:eastAsiaTheme="minorEastAsia" w:hAnsiTheme="minorHAnsi" w:cstheme="minorBidi"/>
+          <w:i w:val="0"/>
+          <w:iCs w:val="0"/>
+          <w:noProof/>
+          <w:sz w:val="22"/>
+          <w:szCs w:val="22"/>
+          <w:lang w:val="es-AR" w:eastAsia="es-AR"/>
+        </w:rPr>
+      </w:pPr>
+      <w:hyperlink w:anchor="_Toc179069158" w:history="1">
+        <w:r>
+          <w:rPr>
+            <w:rStyle w:val="Hipervnculo"/>
+            <w:noProof/>
+          </w:rPr>
+          <w:t>Diagrama de casos de uso</w:t>
+        </w:r>
+        <w:r>
+          <w:rPr>
+            <w:noProof/>
+            <w:webHidden/>
+          </w:rPr>
+          <w:tab/>
+        </w:r>
+        <w:r>
+          <w:rPr>
+            <w:noProof/>
+            <w:webHidden/>
+          </w:rPr>
+          <w:fldChar w:fldCharType="begin"/>
+        </w:r>
+        <w:r>
+          <w:rPr>
+            <w:noProof/>
+            <w:webHidden/>
+          </w:rPr>
+          <w:instrText xml:space="preserve"> PAGEREF _Toc179069158 \h </w:instrText>
         </w:r>
         <w:r>
           <w:rPr>
@@ -1693,20 +1711,18 @@
           <w:i w:val="0"/>
           <w:iCs w:val="0"/>
           <w:noProof/>
-          <w:kern w:val="2"/>
-          <w:sz w:val="24"/>
-          <w:szCs w:val="24"/>
+          <w:sz w:val="22"/>
+          <w:szCs w:val="22"/>
           <w:lang w:val="es-AR" w:eastAsia="es-AR"/>
-          <w14:ligatures w14:val="standardContextual"/>
         </w:rPr>
       </w:pPr>
-      <w:hyperlink w:anchor="_Toc178512879" w:history="1">
+      <w:hyperlink w:anchor="_Toc179069159" w:history="1">
         <w:r>
           <w:rPr>
             <w:rStyle w:val="Hipervnculo"/>
             <w:noProof/>
           </w:rPr>
-          <w:t>Diagrama de casos de uso</w:t>
+          <w:t>Diagrama de Clases</w:t>
         </w:r>
         <w:r>
           <w:rPr>
@@ -1727,7 +1743,7 @@
             <w:noProof/>
             <w:webHidden/>
           </w:rPr>
-          <w:instrText xml:space="preserve"> PAGEREF _Toc178512879 \h </w:instrText>
+          <w:instrText xml:space="preserve"> PAGEREF _Toc179069159 \h </w:instrText>
         </w:r>
         <w:r>
           <w:rPr>
@@ -1760,79 +1776,6 @@
     </w:p>
     <w:p>
       <w:pPr>
-        <w:pStyle w:val="TDC2"/>
-        <w:rPr>
-          <w:rFonts w:asciiTheme="minorHAnsi" w:eastAsiaTheme="minorEastAsia" w:hAnsiTheme="minorHAnsi" w:cstheme="minorBidi"/>
-          <w:i w:val="0"/>
-          <w:iCs w:val="0"/>
-          <w:noProof/>
-          <w:kern w:val="2"/>
-          <w:sz w:val="24"/>
-          <w:szCs w:val="24"/>
-          <w:lang w:val="es-AR" w:eastAsia="es-AR"/>
-          <w14:ligatures w14:val="standardContextual"/>
-        </w:rPr>
-      </w:pPr>
-      <w:hyperlink w:anchor="_Toc178512880" w:history="1">
-        <w:r>
-          <w:rPr>
-            <w:rStyle w:val="Hipervnculo"/>
-            <w:noProof/>
-          </w:rPr>
-          <w:t>Diagrama de Clases</w:t>
-        </w:r>
-        <w:r>
-          <w:rPr>
-            <w:noProof/>
-            <w:webHidden/>
-          </w:rPr>
-          <w:tab/>
-        </w:r>
-        <w:r>
-          <w:rPr>
-            <w:noProof/>
-            <w:webHidden/>
-          </w:rPr>
-          <w:fldChar w:fldCharType="begin"/>
-        </w:r>
-        <w:r>
-          <w:rPr>
-            <w:noProof/>
-            <w:webHidden/>
-          </w:rPr>
-          <w:instrText xml:space="preserve"> PAGEREF _Toc178512880 \h </w:instrText>
-        </w:r>
-        <w:r>
-          <w:rPr>
-            <w:noProof/>
-            <w:webHidden/>
-          </w:rPr>
-        </w:r>
-        <w:r>
-          <w:rPr>
-            <w:noProof/>
-            <w:webHidden/>
-          </w:rPr>
-          <w:fldChar w:fldCharType="separate"/>
-        </w:r>
-        <w:r>
-          <w:rPr>
-            <w:noProof/>
-            <w:webHidden/>
-          </w:rPr>
-          <w:t>12</w:t>
-        </w:r>
-        <w:r>
-          <w:rPr>
-            <w:noProof/>
-            <w:webHidden/>
-          </w:rPr>
-          <w:fldChar w:fldCharType="end"/>
-        </w:r>
-      </w:hyperlink>
-    </w:p>
-    <w:p>
-      <w:pPr>
         <w:tabs>
           <w:tab w:val="left" w:pos="5954"/>
         </w:tabs>
@@ -1865,21 +1808,21 @@
       </w:r>
     </w:p>
     <w:p>
-      <w:bookmarkStart w:id="0" w:name="_Toc228266918"/>
-      <w:bookmarkStart w:id="1" w:name="_Toc234682910"/>
-      <w:bookmarkStart w:id="2" w:name="_Toc12016612"/>
+      <w:bookmarkStart w:id="1" w:name="_Toc228266918"/>
+      <w:bookmarkStart w:id="2" w:name="_Toc234682910"/>
+      <w:bookmarkStart w:id="3" w:name="_Toc12016612"/>
     </w:p>
     <w:p>
       <w:pPr>
         <w:pStyle w:val="PSI-Ttulo1"/>
       </w:pPr>
-      <w:bookmarkStart w:id="3" w:name="_Toc178512868"/>
+      <w:bookmarkStart w:id="4" w:name="_Toc179069148"/>
       <w:r>
         <w:t>Requerimientos</w:t>
       </w:r>
-      <w:bookmarkEnd w:id="0"/>
       <w:bookmarkEnd w:id="1"/>
-      <w:bookmarkEnd w:id="3"/>
+      <w:bookmarkEnd w:id="2"/>
+      <w:bookmarkEnd w:id="4"/>
     </w:p>
     <w:p>
       <w:pPr>
@@ -1890,25 +1833,33 @@
       <w:pPr>
         <w:pStyle w:val="PSI-Ttulo2"/>
       </w:pPr>
-      <w:bookmarkStart w:id="4" w:name="_Toc228266919"/>
-      <w:bookmarkStart w:id="5" w:name="_Toc234682911"/>
-      <w:bookmarkStart w:id="6" w:name="_Toc178512869"/>
+      <w:bookmarkStart w:id="5" w:name="_Toc228266919"/>
+      <w:bookmarkStart w:id="6" w:name="_Toc234682911"/>
+      <w:bookmarkStart w:id="7" w:name="_Toc179069149"/>
       <w:r>
         <w:t>Requerimientos</w:t>
       </w:r>
       <w:r>
         <w:t xml:space="preserve"> Funcionales</w:t>
       </w:r>
-      <w:bookmarkEnd w:id="4"/>
       <w:bookmarkEnd w:id="5"/>
       <w:bookmarkEnd w:id="6"/>
+      <w:bookmarkEnd w:id="7"/>
     </w:p>
     <w:p>
       <w:pPr>
         <w:pStyle w:val="PSI-Normal"/>
       </w:pPr>
       <w:r>
-        <w:t>Los requerimientos funcionales del sistema describen la funcionalidad o los servicios que se espera que éste provea. En este apartado se describe lo que el sistema Testify tendrá que hacer, los factores que afectan al producto y satisfacen los requerimientos.</w:t>
+        <w:t xml:space="preserve">Los requerimientos funcionales del sistema describen la funcionalidad o los servicios que se espera que éste provea. En este apartado se describe lo que el sistema </w:t>
+      </w:r>
+      <w:proofErr w:type="spellStart"/>
+      <w:r>
+        <w:t>Testify</w:t>
+      </w:r>
+      <w:proofErr w:type="spellEnd"/>
+      <w:r>
+        <w:t xml:space="preserve"> tendrá que hacer, los factores que afectan al producto y satisfacen los requerimientos.</w:t>
       </w:r>
     </w:p>
     <w:p>
@@ -1972,7 +1923,10 @@
         <w:t>prueba</w:t>
       </w:r>
       <w:r>
-        <w:t xml:space="preserve"> puede estar asignado a un hito</w:t>
+        <w:t xml:space="preserve"> puede estar asignado a un </w:t>
+      </w:r>
+      <w:r>
+        <w:t>escenario</w:t>
       </w:r>
       <w:r>
         <w:t xml:space="preserve">. </w:t>
@@ -1998,7 +1952,10 @@
         <w:t xml:space="preserve">n </w:t>
       </w:r>
       <w:r>
-        <w:t>hito puede estar asignado a más de un caso de prueba</w:t>
+        <w:t>escenario</w:t>
+      </w:r>
+      <w:r>
+        <w:t xml:space="preserve"> puede estar asignado a más de un caso de prueba</w:t>
       </w:r>
       <w:r>
         <w:t xml:space="preserve">. </w:t>
@@ -2082,7 +2039,15 @@
         <w:t>RF10: El sistema contendrá los roles: Administr</w:t>
       </w:r>
       <w:r>
-        <w:t xml:space="preserve">ador, Gestor de Prueba, Tester </w:t>
+        <w:t xml:space="preserve">ador, Gestor de Prueba, </w:t>
+      </w:r>
+      <w:proofErr w:type="spellStart"/>
+      <w:r>
+        <w:t>Tester</w:t>
+      </w:r>
+      <w:proofErr w:type="spellEnd"/>
+      <w:r>
+        <w:t xml:space="preserve"> </w:t>
       </w:r>
       <w:r>
         <w:t>e Invitado.</w:t>
@@ -2125,7 +2090,15 @@
         <w:pStyle w:val="PSI-Normal"/>
       </w:pPr>
       <w:r>
-        <w:t xml:space="preserve">RF15: El Tester solo podrá visualizar los casos de </w:t>
+        <w:t xml:space="preserve">RF15: El </w:t>
+      </w:r>
+      <w:proofErr w:type="spellStart"/>
+      <w:r>
+        <w:t>Tester</w:t>
+      </w:r>
+      <w:proofErr w:type="spellEnd"/>
+      <w:r>
+        <w:t xml:space="preserve"> solo podrá visualizar los casos de </w:t>
       </w:r>
       <w:r>
         <w:t>prueba</w:t>
@@ -2143,7 +2116,15 @@
         <w:t>RF16</w:t>
       </w:r>
       <w:r>
-        <w:t xml:space="preserve">: El Tester solo podrá actualizar el resultado de los casos de </w:t>
+        <w:t xml:space="preserve">: El </w:t>
+      </w:r>
+      <w:proofErr w:type="spellStart"/>
+      <w:r>
+        <w:t>Tester</w:t>
+      </w:r>
+      <w:proofErr w:type="spellEnd"/>
+      <w:r>
+        <w:t xml:space="preserve"> solo podrá actualizar el resultado de los casos de </w:t>
       </w:r>
       <w:r>
         <w:t>prueba</w:t>
@@ -2214,7 +2195,15 @@
         <w:t>prueba</w:t>
       </w:r>
       <w:r>
-        <w:t xml:space="preserve"> que se tendrán en cuenta para el cálculo de aprobación serán aquellos que fueron asignados a un Tester.</w:t>
+        <w:t xml:space="preserve"> que se tendrán en cuenta para el cálculo de aprobación serán aquellos que fueron asignados a un </w:t>
+      </w:r>
+      <w:proofErr w:type="spellStart"/>
+      <w:r>
+        <w:t>Tester</w:t>
+      </w:r>
+      <w:proofErr w:type="spellEnd"/>
+      <w:r>
+        <w:t>.</w:t>
       </w:r>
     </w:p>
     <w:p>
@@ -2243,15 +2232,15 @@
       <w:pPr>
         <w:pStyle w:val="PSI-Ttulo2"/>
       </w:pPr>
-      <w:bookmarkStart w:id="7" w:name="_Toc228266920"/>
-      <w:bookmarkStart w:id="8" w:name="_Toc234682912"/>
-      <w:bookmarkStart w:id="9" w:name="_Toc178512870"/>
+      <w:bookmarkStart w:id="8" w:name="_Toc228266920"/>
+      <w:bookmarkStart w:id="9" w:name="_Toc234682912"/>
+      <w:bookmarkStart w:id="10" w:name="_Toc179069150"/>
       <w:r>
         <w:t>Requerimientos no Funcionales</w:t>
       </w:r>
-      <w:bookmarkEnd w:id="7"/>
       <w:bookmarkEnd w:id="8"/>
       <w:bookmarkEnd w:id="9"/>
+      <w:bookmarkEnd w:id="10"/>
     </w:p>
     <w:p>
       <w:pPr>
@@ -2270,7 +2259,15 @@
         <w:pStyle w:val="PSI-Normal"/>
       </w:pPr>
       <w:r>
-        <w:t>En este documento, se abordarán los requerimientos no funcionales del sistema, los cuales son cruciales para definir las características que pueden influir en el desempeño y las limitaciones del producto. Los requerimientos no funcionales se centran en aspectos que van más allá de las funcionalidades básicas del sistema y que impactan su rendimiento general, fiabilidad y usabilidad. En el caso de Testify, se identifican los siguientes:</w:t>
+        <w:t xml:space="preserve">En este documento, se abordarán los requerimientos no funcionales del sistema, los cuales son cruciales para definir las características que pueden influir en el desempeño y las limitaciones del producto. Los requerimientos no funcionales se centran en aspectos que van más allá de las funcionalidades básicas del sistema y que impactan su rendimiento general, fiabilidad y usabilidad. En el caso de </w:t>
+      </w:r>
+      <w:proofErr w:type="spellStart"/>
+      <w:r>
+        <w:t>Testify</w:t>
+      </w:r>
+      <w:proofErr w:type="spellEnd"/>
+      <w:r>
+        <w:t>, se identifican los siguientes:</w:t>
       </w:r>
     </w:p>
     <w:p>
@@ -2303,16 +2300,16 @@
       <w:pPr>
         <w:pStyle w:val="PSI-Ttulo1"/>
       </w:pPr>
-      <w:bookmarkStart w:id="10" w:name="_Toc228266921"/>
-      <w:bookmarkStart w:id="11" w:name="_Toc234682913"/>
-      <w:bookmarkStart w:id="12" w:name="_Toc178512871"/>
+      <w:bookmarkStart w:id="11" w:name="_Toc228266921"/>
+      <w:bookmarkStart w:id="12" w:name="_Toc234682913"/>
+      <w:bookmarkStart w:id="13" w:name="_Toc179069151"/>
       <w:r>
         <w:t>Actores</w:t>
       </w:r>
-      <w:bookmarkEnd w:id="2"/>
-      <w:bookmarkEnd w:id="10"/>
+      <w:bookmarkEnd w:id="3"/>
       <w:bookmarkEnd w:id="11"/>
       <w:bookmarkEnd w:id="12"/>
+      <w:bookmarkEnd w:id="13"/>
     </w:p>
     <w:p>
       <w:pPr>
@@ -2346,7 +2343,27 @@
           <w:szCs w:val="22"/>
           <w:lang w:val="es-AR" w:eastAsia="en-US"/>
         </w:rPr>
-        <w:t>En el sistema Testify, los actores representan los diferentes usuarios y sistemas que interactúan con las funcionalidades del sistema. Cada actor tiene un conjunto de características y relaciones específicas que definen cómo se relacionan con los casos de uso del sistema. A continuación, se describen los actores identificados:</w:t>
+        <w:t xml:space="preserve">En el sistema </w:t>
+      </w:r>
+      <w:proofErr w:type="spellStart"/>
+      <w:r>
+        <w:rPr>
+          <w:rFonts w:ascii="Calibri" w:eastAsia="Calibri" w:hAnsi="Calibri" w:cs="Times New Roman"/>
+          <w:sz w:val="22"/>
+          <w:szCs w:val="22"/>
+          <w:lang w:val="es-AR" w:eastAsia="en-US"/>
+        </w:rPr>
+        <w:t>Testify</w:t>
+      </w:r>
+      <w:proofErr w:type="spellEnd"/>
+      <w:r>
+        <w:rPr>
+          <w:rFonts w:ascii="Calibri" w:eastAsia="Calibri" w:hAnsi="Calibri" w:cs="Times New Roman"/>
+          <w:sz w:val="22"/>
+          <w:szCs w:val="22"/>
+          <w:lang w:val="es-AR" w:eastAsia="en-US"/>
+        </w:rPr>
+        <w:t>, los actores representan los diferentes usuarios y sistemas que interactúan con las funcionalidades del sistema. Cada actor tiene un conjunto de características y relaciones específicas que definen cómo se relacionan con los casos de uso del sistema. A continuación, se describen los actores identificados:</w:t>
       </w:r>
     </w:p>
     <w:p>
@@ -2366,11 +2383,11 @@
       <w:pPr>
         <w:pStyle w:val="PSI-Ttulo2"/>
       </w:pPr>
-      <w:bookmarkStart w:id="13" w:name="_Toc178512872"/>
+      <w:bookmarkStart w:id="14" w:name="_Toc179069152"/>
       <w:r>
         <w:t>Administrador</w:t>
       </w:r>
-      <w:bookmarkEnd w:id="13"/>
+      <w:bookmarkEnd w:id="14"/>
     </w:p>
     <w:p>
       <w:pPr>
@@ -2538,7 +2555,19 @@
               <w:rPr>
                 <w:i/>
               </w:rPr>
-              <w:t>, hitos y otras entidades del sistema</w:t>
+              <w:t xml:space="preserve">, </w:t>
+            </w:r>
+            <w:r>
+              <w:rPr>
+                <w:i/>
+              </w:rPr>
+              <w:t>escenario</w:t>
+            </w:r>
+            <w:r>
+              <w:rPr>
+                <w:i/>
+              </w:rPr>
+              <w:t>s y otras entidades del sistema</w:t>
             </w:r>
           </w:p>
         </w:tc>
@@ -2651,7 +2680,19 @@
               <w:rPr>
                 <w:i/>
               </w:rPr>
-              <w:t xml:space="preserve"> hitos.</w:t>
+              <w:t xml:space="preserve"> </w:t>
+            </w:r>
+            <w:r>
+              <w:rPr>
+                <w:i/>
+              </w:rPr>
+              <w:t>escenario</w:t>
+            </w:r>
+            <w:r>
+              <w:rPr>
+                <w:i/>
+              </w:rPr>
+              <w:t>s.</w:t>
             </w:r>
           </w:p>
         </w:tc>
@@ -2806,11 +2847,11 @@
       <w:pPr>
         <w:pStyle w:val="PSI-Ttulo2"/>
       </w:pPr>
-      <w:bookmarkStart w:id="14" w:name="_Toc178512873"/>
+      <w:bookmarkStart w:id="15" w:name="_Toc179069153"/>
       <w:r>
         <w:t>Gestor de Prueba</w:t>
       </w:r>
-      <w:bookmarkEnd w:id="14"/>
+      <w:bookmarkEnd w:id="15"/>
     </w:p>
     <w:p>
       <w:pPr>
@@ -3257,11 +3298,13 @@
       <w:pPr>
         <w:pStyle w:val="PSI-Ttulo2"/>
       </w:pPr>
-      <w:bookmarkStart w:id="15" w:name="_Toc178512874"/>
+      <w:bookmarkStart w:id="16" w:name="_Toc179069154"/>
+      <w:proofErr w:type="spellStart"/>
       <w:r>
         <w:t>Tester</w:t>
       </w:r>
-      <w:bookmarkEnd w:id="15"/>
+      <w:bookmarkEnd w:id="16"/>
+      <w:proofErr w:type="spellEnd"/>
     </w:p>
     <w:p>
       <w:pPr>
@@ -3339,12 +3382,14 @@
                 <w:sz w:val="24"/>
               </w:rPr>
             </w:pPr>
+            <w:proofErr w:type="spellStart"/>
             <w:r>
               <w:rPr>
                 <w:sz w:val="24"/>
               </w:rPr>
               <w:t>Tester</w:t>
             </w:r>
+            <w:proofErr w:type="spellEnd"/>
           </w:p>
         </w:tc>
         <w:tc>
@@ -3417,7 +3462,21 @@
               <w:rPr>
                 <w:i/>
               </w:rPr>
-              <w:t>El Tester está encargado de ejecutar pruebas en los casos de uso que se le han asignado y de reportar resultados. Puede agregar comentarios y actualizar el estado de las pruebas.</w:t>
+              <w:t xml:space="preserve">El </w:t>
+            </w:r>
+            <w:proofErr w:type="spellStart"/>
+            <w:r>
+              <w:rPr>
+                <w:i/>
+              </w:rPr>
+              <w:t>Tester</w:t>
+            </w:r>
+            <w:proofErr w:type="spellEnd"/>
+            <w:r>
+              <w:rPr>
+                <w:i/>
+              </w:rPr>
+              <w:t xml:space="preserve"> está encargado de ejecutar pruebas en los casos de uso que se le han asignado y de reportar resultados. Puede agregar comentarios y actualizar el estado de las pruebas.</w:t>
             </w:r>
           </w:p>
         </w:tc>
@@ -3690,11 +3749,11 @@
       <w:pPr>
         <w:pStyle w:val="PSI-Ttulo2"/>
       </w:pPr>
-      <w:bookmarkStart w:id="16" w:name="_Toc178512876"/>
+      <w:bookmarkStart w:id="17" w:name="_Toc179069155"/>
       <w:r>
         <w:t>Invitado</w:t>
       </w:r>
-      <w:bookmarkEnd w:id="16"/>
+      <w:bookmarkEnd w:id="17"/>
     </w:p>
     <w:p>
       <w:pPr>
@@ -4120,27 +4179,27 @@
       <w:pPr>
         <w:pStyle w:val="PSI-Ttulo1"/>
       </w:pPr>
-      <w:bookmarkStart w:id="17" w:name="_Toc12016615"/>
-      <w:bookmarkStart w:id="18" w:name="_Toc228266924"/>
-      <w:bookmarkStart w:id="19" w:name="_Toc234682916"/>
-      <w:bookmarkStart w:id="20" w:name="_Toc178512877"/>
+      <w:bookmarkStart w:id="18" w:name="_Toc12016615"/>
+      <w:bookmarkStart w:id="19" w:name="_Toc228266924"/>
+      <w:bookmarkStart w:id="20" w:name="_Toc234682916"/>
+      <w:bookmarkStart w:id="21" w:name="_Toc179069156"/>
       <w:r>
         <w:lastRenderedPageBreak/>
         <w:t>Casos de Uso</w:t>
       </w:r>
-      <w:bookmarkEnd w:id="17"/>
       <w:bookmarkEnd w:id="18"/>
       <w:bookmarkEnd w:id="19"/>
       <w:bookmarkEnd w:id="20"/>
+      <w:bookmarkEnd w:id="21"/>
     </w:p>
     <w:p>
       <w:pPr>
         <w:pStyle w:val="PSI-Normal"/>
       </w:pPr>
-      <w:bookmarkStart w:id="21" w:name="_Toc12016616"/>
-      <w:bookmarkStart w:id="22" w:name="_Toc228266925"/>
-      <w:bookmarkStart w:id="23" w:name="_Toc234682917"/>
-      <w:bookmarkStart w:id="24" w:name="_Toc235346532"/>
+      <w:bookmarkStart w:id="22" w:name="_Toc12016616"/>
+      <w:bookmarkStart w:id="23" w:name="_Toc228266925"/>
+      <w:bookmarkStart w:id="24" w:name="_Toc234682917"/>
+      <w:bookmarkStart w:id="25" w:name="_Toc235346532"/>
       <w:r>
         <w:t xml:space="preserve">En este apartado se detallan los Casos de Uso del sistema, los cuales describen las interacciones clave entre los usuarios y el sistema para alcanzar objetivos específicos. Cada caso de </w:t>
       </w:r>
@@ -4148,7 +4207,15 @@
         <w:t>prueba</w:t>
       </w:r>
       <w:r>
-        <w:t xml:space="preserve"> especifica una funcionalidad particular del sistema, describiendo los pasos que un actor, o conjunto de actores, realiza para completar una tarea. Además, se identifican los actores involucrados en cada caso de </w:t>
+        <w:t xml:space="preserve"> </w:t>
+      </w:r>
+      <w:proofErr w:type="spellStart"/>
+      <w:r>
+        <w:t>especifica</w:t>
+      </w:r>
+      <w:proofErr w:type="spellEnd"/>
+      <w:r>
+        <w:t xml:space="preserve"> una funcionalidad particular del sistema, describiendo los pasos que un actor, o conjunto de actores, realiza para completar una tarea. Además, se identifican los actores involucrados en cada caso de </w:t>
       </w:r>
       <w:r>
         <w:t>prueba</w:t>
@@ -4200,10 +4267,10 @@
             </w:tcMar>
             <w:hideMark/>
           </w:tcPr>
-          <w:bookmarkEnd w:id="21"/>
           <w:bookmarkEnd w:id="22"/>
           <w:bookmarkEnd w:id="23"/>
           <w:bookmarkEnd w:id="24"/>
+          <w:bookmarkEnd w:id="25"/>
           <w:p>
             <w:pPr>
               <w:spacing w:before="0" w:line="240" w:lineRule="auto"/>
@@ -4573,8 +4640,26 @@
                 <w:color w:val="000000"/>
                 <w:lang w:val="es-AR" w:eastAsia="es-AR"/>
               </w:rPr>
-              <w:t>Invitado, Desarrollador, Tester</w:t>
-            </w:r>
+              <w:t>Invitado</w:t>
+            </w:r>
+            <w:r>
+              <w:rPr>
+                <w:rFonts w:eastAsia="Times New Roman" w:cs="Calibri"/>
+                <w:color w:val="000000"/>
+                <w:lang w:val="es-AR" w:eastAsia="es-AR"/>
+              </w:rPr>
+              <w:t xml:space="preserve">, </w:t>
+            </w:r>
+            <w:proofErr w:type="spellStart"/>
+            <w:r>
+              <w:rPr>
+                <w:rFonts w:eastAsia="Times New Roman" w:cs="Calibri"/>
+                <w:color w:val="000000"/>
+                <w:lang w:val="es-AR" w:eastAsia="es-AR"/>
+              </w:rPr>
+              <w:t>Tester</w:t>
+            </w:r>
+            <w:proofErr w:type="spellEnd"/>
           </w:p>
         </w:tc>
       </w:tr>
@@ -4833,7 +4918,15 @@
                 <w:color w:val="000000"/>
                 <w:lang w:val="es-AR" w:eastAsia="es-AR"/>
               </w:rPr>
-              <w:t>Administrador, Gestor de Prueba, Desarrollador</w:t>
+              <w:t>A</w:t>
+            </w:r>
+            <w:r>
+              <w:rPr>
+                <w:rFonts w:eastAsia="Times New Roman" w:cs="Calibri"/>
+                <w:color w:val="000000"/>
+                <w:lang w:val="es-AR" w:eastAsia="es-AR"/>
+              </w:rPr>
+              <w:t>dministrador, Gestor de Prueba</w:t>
             </w:r>
           </w:p>
         </w:tc>
@@ -4912,7 +5005,7 @@
                 <w:color w:val="000000"/>
                 <w:lang w:val="es-AR" w:eastAsia="es-AR"/>
               </w:rPr>
-              <w:t xml:space="preserve">El Desarrollador asigna casos de uso a Testers o el Administrador asigna casos de </w:t>
+              <w:t xml:space="preserve">El </w:t>
             </w:r>
             <w:r>
               <w:rPr>
@@ -4920,7 +5013,7 @@
                 <w:color w:val="000000"/>
                 <w:lang w:val="es-AR" w:eastAsia="es-AR"/>
               </w:rPr>
-              <w:t>prueba</w:t>
+              <w:t>Gestor de Prueba</w:t>
             </w:r>
             <w:r>
               <w:rPr>
@@ -4928,7 +5021,25 @@
                 <w:color w:val="000000"/>
                 <w:lang w:val="es-AR" w:eastAsia="es-AR"/>
               </w:rPr>
-              <w:t xml:space="preserve"> al Desarrollador para su evaluación o implementación.</w:t>
+              <w:t xml:space="preserve"> asigna casos de uso a </w:t>
+            </w:r>
+            <w:proofErr w:type="spellStart"/>
+            <w:r>
+              <w:rPr>
+                <w:rFonts w:eastAsia="Times New Roman" w:cs="Calibri"/>
+                <w:color w:val="000000"/>
+                <w:lang w:val="es-AR" w:eastAsia="es-AR"/>
+              </w:rPr>
+              <w:t>Tester</w:t>
+            </w:r>
+            <w:proofErr w:type="spellEnd"/>
+            <w:r>
+              <w:rPr>
+                <w:rFonts w:eastAsia="Times New Roman" w:cs="Calibri"/>
+                <w:color w:val="000000"/>
+                <w:lang w:val="es-AR" w:eastAsia="es-AR"/>
+              </w:rPr>
+              <w:t xml:space="preserve"> para su evaluación o implementación.</w:t>
             </w:r>
           </w:p>
         </w:tc>
@@ -5083,7 +5194,25 @@
                 <w:color w:val="000000"/>
                 <w:lang w:val="es-AR" w:eastAsia="es-AR"/>
               </w:rPr>
-              <w:t>Administrador, Tester, Desarrollador, Gestor de Prueba</w:t>
+              <w:t xml:space="preserve">Administrador, </w:t>
+            </w:r>
+            <w:proofErr w:type="spellStart"/>
+            <w:r>
+              <w:rPr>
+                <w:rFonts w:eastAsia="Times New Roman" w:cs="Calibri"/>
+                <w:color w:val="000000"/>
+                <w:lang w:val="es-AR" w:eastAsia="es-AR"/>
+              </w:rPr>
+              <w:t>Tester</w:t>
+            </w:r>
+            <w:proofErr w:type="spellEnd"/>
+            <w:r>
+              <w:rPr>
+                <w:rFonts w:eastAsia="Times New Roman" w:cs="Calibri"/>
+                <w:color w:val="000000"/>
+                <w:lang w:val="es-AR" w:eastAsia="es-AR"/>
+              </w:rPr>
+              <w:t>, Gestor de Prueba</w:t>
             </w:r>
           </w:p>
         </w:tc>
@@ -5343,8 +5472,34 @@
                 <w:color w:val="000000"/>
                 <w:lang w:val="es-AR" w:eastAsia="es-AR"/>
               </w:rPr>
-              <w:t>Administrador, Gestor de Prueba, Desarrollador, Tester</w:t>
-            </w:r>
+              <w:t>A</w:t>
+            </w:r>
+            <w:r>
+              <w:rPr>
+                <w:rFonts w:eastAsia="Times New Roman" w:cs="Calibri"/>
+                <w:color w:val="000000"/>
+                <w:lang w:val="es-AR" w:eastAsia="es-AR"/>
+              </w:rPr>
+              <w:t>dministrador, Gestor de Prueba</w:t>
+            </w:r>
+            <w:r>
+              <w:rPr>
+                <w:rFonts w:eastAsia="Times New Roman" w:cs="Calibri"/>
+                <w:color w:val="000000"/>
+                <w:lang w:val="es-AR" w:eastAsia="es-AR"/>
+              </w:rPr>
+              <w:t xml:space="preserve">, </w:t>
+            </w:r>
+            <w:proofErr w:type="spellStart"/>
+            <w:r>
+              <w:rPr>
+                <w:rFonts w:eastAsia="Times New Roman" w:cs="Calibri"/>
+                <w:color w:val="000000"/>
+                <w:lang w:val="es-AR" w:eastAsia="es-AR"/>
+              </w:rPr>
+              <w:t>Tester</w:t>
+            </w:r>
+            <w:proofErr w:type="spellEnd"/>
           </w:p>
         </w:tc>
       </w:tr>
@@ -6029,7 +6184,17 @@
                 <w:color w:val="000000"/>
                 <w:lang w:val="es-AR" w:eastAsia="es-AR"/>
               </w:rPr>
-              <w:t>CU08 - CRUD Proyectos</w:t>
+              <w:t>CU08</w:t>
+            </w:r>
+            <w:r>
+              <w:rPr>
+                <w:rFonts w:eastAsia="Times New Roman" w:cs="Calibri"/>
+                <w:b/>
+                <w:bCs/>
+                <w:color w:val="000000"/>
+                <w:lang w:val="es-AR" w:eastAsia="es-AR"/>
+              </w:rPr>
+              <w:t xml:space="preserve"> - Consultar Proyectos Asignados</w:t>
             </w:r>
           </w:p>
         </w:tc>
@@ -6108,7 +6273,7 @@
                 <w:color w:val="000000"/>
                 <w:lang w:val="es-AR" w:eastAsia="es-AR"/>
               </w:rPr>
-              <w:t>Administrador</w:t>
+              <w:t>Gestor de Pruebas</w:t>
             </w:r>
           </w:p>
         </w:tc>
@@ -6187,27 +6352,7 @@
                 <w:color w:val="000000"/>
                 <w:lang w:val="es-AR" w:eastAsia="es-AR"/>
               </w:rPr>
-              <w:t>El usuario administra la creación, modificación, eliminación y búsqueda de proyectos en el sistema</w:t>
-            </w:r>
-          </w:p>
-          <w:p>
-            <w:pPr>
-              <w:spacing w:before="0" w:line="240" w:lineRule="auto"/>
-              <w:ind w:left="0" w:firstLine="0"/>
-              <w:rPr>
-                <w:rFonts w:ascii="Times New Roman" w:eastAsia="Times New Roman" w:hAnsi="Times New Roman"/>
-                <w:sz w:val="24"/>
-                <w:szCs w:val="24"/>
-                <w:lang w:val="es-AR" w:eastAsia="es-AR"/>
-              </w:rPr>
-            </w:pPr>
-            <w:r>
-              <w:rPr>
-                <w:rFonts w:eastAsia="Times New Roman" w:cs="Calibri"/>
-                <w:color w:val="000000"/>
-                <w:lang w:val="es-AR" w:eastAsia="es-AR"/>
-              </w:rPr>
-              <w:t>El usuario selecciona el proyecto y establece el porcentaje requerido para marcar el proyecto como satisfactorio.</w:t>
+              <w:t>El usuario ve los proyectos que les han sido asignados. Al acceder a la sección de proyectos, los usuarios pueden revisar la información detallada de aquellos proyectos en los que están involucrados.</w:t>
             </w:r>
           </w:p>
         </w:tc>
@@ -6283,7 +6428,7 @@
                 <w:color w:val="000000"/>
                 <w:lang w:val="es-AR" w:eastAsia="es-AR"/>
               </w:rPr>
-              <w:t>CU09</w:t>
+              <w:t>CU0</w:t>
             </w:r>
             <w:r>
               <w:rPr>
@@ -6293,7 +6438,17 @@
                 <w:color w:val="000000"/>
                 <w:lang w:val="es-AR" w:eastAsia="es-AR"/>
               </w:rPr>
-              <w:t xml:space="preserve"> - CRUD Permisos</w:t>
+              <w:t>9</w:t>
+            </w:r>
+            <w:r>
+              <w:rPr>
+                <w:rFonts w:eastAsia="Times New Roman" w:cs="Calibri"/>
+                <w:b/>
+                <w:bCs/>
+                <w:color w:val="000000"/>
+                <w:lang w:val="es-AR" w:eastAsia="es-AR"/>
+              </w:rPr>
+              <w:t xml:space="preserve"> - CRUD Proyectos</w:t>
             </w:r>
           </w:p>
         </w:tc>
@@ -6451,7 +6606,35 @@
                 <w:color w:val="000000"/>
                 <w:lang w:val="es-AR" w:eastAsia="es-AR"/>
               </w:rPr>
-              <w:t>El usuario administra los permisos asignados a los diferentes roles dentro del sistema, pudiendo crear, modificar, eliminar y buscar permisos.</w:t>
+              <w:t>El usuario administra la creación, modificación, eliminación y búsqueda de proyectos en el sistema</w:t>
+            </w:r>
+            <w:r>
+              <w:rPr>
+                <w:rFonts w:eastAsia="Times New Roman" w:cs="Calibri"/>
+                <w:color w:val="000000"/>
+                <w:lang w:val="es-AR" w:eastAsia="es-AR"/>
+              </w:rPr>
+              <w:t>.</w:t>
+            </w:r>
+          </w:p>
+          <w:p>
+            <w:pPr>
+              <w:spacing w:before="0" w:line="240" w:lineRule="auto"/>
+              <w:ind w:left="0" w:firstLine="0"/>
+              <w:rPr>
+                <w:rFonts w:ascii="Times New Roman" w:eastAsia="Times New Roman" w:hAnsi="Times New Roman"/>
+                <w:sz w:val="24"/>
+                <w:szCs w:val="24"/>
+                <w:lang w:val="es-AR" w:eastAsia="es-AR"/>
+              </w:rPr>
+            </w:pPr>
+            <w:r>
+              <w:rPr>
+                <w:rFonts w:eastAsia="Times New Roman" w:cs="Calibri"/>
+                <w:color w:val="000000"/>
+                <w:lang w:val="es-AR" w:eastAsia="es-AR"/>
+              </w:rPr>
+              <w:t>El usuario selecciona el proyecto y establece el porcentaje requerido para marcar el proyecto como satisfactorio.</w:t>
             </w:r>
           </w:p>
         </w:tc>
@@ -6537,7 +6720,7 @@
                 <w:color w:val="000000"/>
                 <w:lang w:val="es-AR" w:eastAsia="es-AR"/>
               </w:rPr>
-              <w:t xml:space="preserve"> - CRUD Usuarios</w:t>
+              <w:t xml:space="preserve"> - CRUD Permisos</w:t>
             </w:r>
           </w:p>
         </w:tc>
@@ -6695,7 +6878,7 @@
                 <w:color w:val="000000"/>
                 <w:lang w:val="es-AR" w:eastAsia="es-AR"/>
               </w:rPr>
-              <w:t>El usuario administra los usuarios del sistema, pudiendo crear, modificar, buscar y eliminar, y el sistema actualiza la lista de usuarios.</w:t>
+              <w:t>El usuario administra los permisos asignados a los diferentes roles dentro del sistema, pudiendo crear, modificar, eliminar y buscar permisos.</w:t>
             </w:r>
           </w:p>
         </w:tc>
@@ -6771,7 +6954,7 @@
                 <w:color w:val="000000"/>
                 <w:lang w:val="es-AR" w:eastAsia="es-AR"/>
               </w:rPr>
-              <w:t>CU</w:t>
+              <w:t>CU11</w:t>
             </w:r>
             <w:r>
               <w:rPr>
@@ -6781,37 +6964,7 @@
                 <w:color w:val="000000"/>
                 <w:lang w:val="es-AR" w:eastAsia="es-AR"/>
               </w:rPr>
-              <w:t>1</w:t>
-            </w:r>
-            <w:r>
-              <w:rPr>
-                <w:rFonts w:eastAsia="Times New Roman" w:cs="Calibri"/>
-                <w:b/>
-                <w:bCs/>
-                <w:color w:val="000000"/>
-                <w:lang w:val="es-AR" w:eastAsia="es-AR"/>
-              </w:rPr>
-              <w:t>1</w:t>
-            </w:r>
-            <w:r>
-              <w:rPr>
-                <w:rFonts w:eastAsia="Times New Roman" w:cs="Calibri"/>
-                <w:b/>
-                <w:bCs/>
-                <w:color w:val="000000"/>
-                <w:lang w:val="es-AR" w:eastAsia="es-AR"/>
-              </w:rPr>
-              <w:t xml:space="preserve"> - CRUD Hito</w:t>
-            </w:r>
-            <w:r>
-              <w:rPr>
-                <w:rFonts w:eastAsia="Times New Roman" w:cs="Calibri"/>
-                <w:b/>
-                <w:bCs/>
-                <w:color w:val="000000"/>
-                <w:lang w:val="es-AR" w:eastAsia="es-AR"/>
-              </w:rPr>
-              <w:t>s</w:t>
+              <w:t xml:space="preserve"> - CRUD Usuarios</w:t>
             </w:r>
           </w:p>
         </w:tc>
@@ -6931,6 +7084,7 @@
                 <w:color w:val="000000"/>
                 <w:lang w:val="es-AR" w:eastAsia="es-AR"/>
               </w:rPr>
+              <w:lastRenderedPageBreak/>
               <w:t>Descripción</w:t>
             </w:r>
           </w:p>
@@ -6969,23 +7123,7 @@
                 <w:color w:val="000000"/>
                 <w:lang w:val="es-AR" w:eastAsia="es-AR"/>
               </w:rPr>
-              <w:t xml:space="preserve">El usuario administra los hitos del sistema, pudiendo </w:t>
-            </w:r>
-            <w:r>
-              <w:rPr>
-                <w:rFonts w:eastAsia="Times New Roman" w:cs="Calibri"/>
-                <w:color w:val="000000"/>
-                <w:lang w:val="es-AR" w:eastAsia="es-AR"/>
-              </w:rPr>
-              <w:t>elegir</w:t>
-            </w:r>
-            <w:r>
-              <w:rPr>
-                <w:rFonts w:eastAsia="Times New Roman" w:cs="Calibri"/>
-                <w:color w:val="000000"/>
-                <w:lang w:val="es-AR" w:eastAsia="es-AR"/>
-              </w:rPr>
-              <w:t xml:space="preserve"> entre crear, modificar, eliminar y consultar hitos.</w:t>
+              <w:t>El usuario administra los usuarios del sistema, pudiendo crear, modificar, buscar y eliminar, y el sistema actualiza la lista de usuarios.</w:t>
             </w:r>
           </w:p>
         </w:tc>
@@ -7071,7 +7209,17 @@
                 <w:color w:val="000000"/>
                 <w:lang w:val="es-AR" w:eastAsia="es-AR"/>
               </w:rPr>
-              <w:t xml:space="preserve"> - CRUD Roles</w:t>
+              <w:t xml:space="preserve"> - CRUD </w:t>
+            </w:r>
+            <w:r>
+              <w:rPr>
+                <w:rFonts w:eastAsia="Times New Roman" w:cs="Calibri"/>
+                <w:b/>
+                <w:bCs/>
+                <w:color w:val="000000"/>
+                <w:lang w:val="es-AR" w:eastAsia="es-AR"/>
+              </w:rPr>
+              <w:t>Escenarios</w:t>
             </w:r>
           </w:p>
         </w:tc>
@@ -7229,7 +7377,39 @@
                 <w:color w:val="000000"/>
                 <w:lang w:val="es-AR" w:eastAsia="es-AR"/>
               </w:rPr>
-              <w:t>El usuario administra los roles en el sistema, pudiendo elegir entre crear, modificar, eliminar y buscar roles.</w:t>
+              <w:t xml:space="preserve">El usuario administra los </w:t>
+            </w:r>
+            <w:r>
+              <w:rPr>
+                <w:rFonts w:eastAsia="Times New Roman" w:cs="Calibri"/>
+                <w:color w:val="000000"/>
+                <w:lang w:val="es-AR" w:eastAsia="es-AR"/>
+              </w:rPr>
+              <w:t>escenario</w:t>
+            </w:r>
+            <w:r>
+              <w:rPr>
+                <w:rFonts w:eastAsia="Times New Roman" w:cs="Calibri"/>
+                <w:color w:val="000000"/>
+                <w:lang w:val="es-AR" w:eastAsia="es-AR"/>
+              </w:rPr>
+              <w:t xml:space="preserve">s del sistema, pudiendo elegir entre crear, modificar, eliminar y consultar </w:t>
+            </w:r>
+            <w:r>
+              <w:rPr>
+                <w:rFonts w:eastAsia="Times New Roman" w:cs="Calibri"/>
+                <w:color w:val="000000"/>
+                <w:lang w:val="es-AR" w:eastAsia="es-AR"/>
+              </w:rPr>
+              <w:t>escenarios</w:t>
+            </w:r>
+            <w:r>
+              <w:rPr>
+                <w:rFonts w:eastAsia="Times New Roman" w:cs="Calibri"/>
+                <w:color w:val="000000"/>
+                <w:lang w:val="es-AR" w:eastAsia="es-AR"/>
+              </w:rPr>
+              <w:t>.</w:t>
             </w:r>
           </w:p>
         </w:tc>
@@ -7305,7 +7485,7 @@
                 <w:color w:val="000000"/>
                 <w:lang w:val="es-AR" w:eastAsia="es-AR"/>
               </w:rPr>
-              <w:t>CU13</w:t>
+              <w:t>CU1</w:t>
             </w:r>
             <w:r>
               <w:rPr>
@@ -7315,7 +7495,17 @@
                 <w:color w:val="000000"/>
                 <w:lang w:val="es-AR" w:eastAsia="es-AR"/>
               </w:rPr>
-              <w:t xml:space="preserve"> - Gestionar Rol</w:t>
+              <w:t>3</w:t>
+            </w:r>
+            <w:r>
+              <w:rPr>
+                <w:rFonts w:eastAsia="Times New Roman" w:cs="Calibri"/>
+                <w:b/>
+                <w:bCs/>
+                <w:color w:val="000000"/>
+                <w:lang w:val="es-AR" w:eastAsia="es-AR"/>
+              </w:rPr>
+              <w:t xml:space="preserve"> - CRUD Roles</w:t>
             </w:r>
           </w:p>
         </w:tc>
@@ -7473,7 +7663,7 @@
                 <w:color w:val="000000"/>
                 <w:lang w:val="es-AR" w:eastAsia="es-AR"/>
               </w:rPr>
-              <w:t>El usuario gestiona los roles asignados a un usuario específico. Desde esta sección, puede modificar, eliminar y buscar roles asignados, asegurando que cada usuario tenga los permisos adecuados para sus tareas.</w:t>
+              <w:t>El usuario administra los roles en el sistema, pudiendo elegir entre crear, modificar, eliminar y buscar roles.</w:t>
             </w:r>
           </w:p>
         </w:tc>
@@ -7549,7 +7739,7 @@
                 <w:color w:val="000000"/>
                 <w:lang w:val="es-AR" w:eastAsia="es-AR"/>
               </w:rPr>
-              <w:t>CU1</w:t>
+              <w:t>CU14</w:t>
             </w:r>
             <w:r>
               <w:rPr>
@@ -7559,17 +7749,7 @@
                 <w:color w:val="000000"/>
                 <w:lang w:val="es-AR" w:eastAsia="es-AR"/>
               </w:rPr>
-              <w:t>4</w:t>
-            </w:r>
-            <w:r>
-              <w:rPr>
-                <w:rFonts w:eastAsia="Times New Roman" w:cs="Calibri"/>
-                <w:b/>
-                <w:bCs/>
-                <w:color w:val="000000"/>
-                <w:lang w:val="es-AR" w:eastAsia="es-AR"/>
-              </w:rPr>
-              <w:t xml:space="preserve"> - Consultar Hitos</w:t>
+              <w:t xml:space="preserve"> - Gestionar Rol</w:t>
             </w:r>
           </w:p>
         </w:tc>
@@ -7648,7 +7828,7 @@
                 <w:color w:val="000000"/>
                 <w:lang w:val="es-AR" w:eastAsia="es-AR"/>
               </w:rPr>
-              <w:t>Invitado</w:t>
+              <w:t>Administrador</w:t>
             </w:r>
           </w:p>
         </w:tc>
@@ -7727,7 +7907,303 @@
                 <w:color w:val="000000"/>
                 <w:lang w:val="es-AR" w:eastAsia="es-AR"/>
               </w:rPr>
-              <w:t>El usuario puede visualizar los hitos de un proyecto específico. Después de seleccionar un proyecto, acceden a la lista de hitos asociados, obteniendo una visión clara de su progreso.</w:t>
+              <w:t>El usuario gestiona los roles asignados a un usuario específico. Desde esta sección, puede modificar, eliminar y buscar roles asignados, asegurando que cada usuario tenga los permisos adecuados para sus tareas.</w:t>
+            </w:r>
+          </w:p>
+        </w:tc>
+      </w:tr>
+    </w:tbl>
+    <w:p>
+      <w:pPr>
+        <w:spacing w:before="0" w:line="240" w:lineRule="auto"/>
+        <w:ind w:left="0" w:firstLine="0"/>
+        <w:rPr>
+          <w:rFonts w:ascii="Times New Roman" w:eastAsia="Times New Roman" w:hAnsi="Times New Roman"/>
+          <w:sz w:val="24"/>
+          <w:szCs w:val="24"/>
+          <w:lang w:val="es-AR" w:eastAsia="es-AR"/>
+        </w:rPr>
+      </w:pPr>
+    </w:p>
+    <w:tbl>
+      <w:tblPr>
+        <w:tblW w:w="0" w:type="auto"/>
+        <w:tblCellMar>
+          <w:top w:w="15" w:type="dxa"/>
+          <w:left w:w="15" w:type="dxa"/>
+          <w:bottom w:w="15" w:type="dxa"/>
+          <w:right w:w="15" w:type="dxa"/>
+        </w:tblCellMar>
+        <w:tblLook w:val="04A0" w:firstRow="1" w:lastRow="0" w:firstColumn="1" w:lastColumn="0" w:noHBand="0" w:noVBand="1"/>
+      </w:tblPr>
+      <w:tblGrid>
+        <w:gridCol w:w="1242"/>
+        <w:gridCol w:w="7242"/>
+      </w:tblGrid>
+      <w:tr>
+        <w:trPr>
+          <w:trHeight w:val="420"/>
+        </w:trPr>
+        <w:tc>
+          <w:tcPr>
+            <w:tcW w:w="0" w:type="auto"/>
+            <w:gridSpan w:val="2"/>
+            <w:tcBorders>
+              <w:top w:val="single" w:sz="8" w:space="0" w:color="000000"/>
+              <w:left w:val="single" w:sz="8" w:space="0" w:color="000000"/>
+              <w:bottom w:val="single" w:sz="8" w:space="0" w:color="000000"/>
+              <w:right w:val="single" w:sz="8" w:space="0" w:color="000000"/>
+            </w:tcBorders>
+            <w:shd w:val="clear" w:color="auto" w:fill="EFEFEF"/>
+            <w:tcMar>
+              <w:top w:w="100" w:type="dxa"/>
+              <w:left w:w="100" w:type="dxa"/>
+              <w:bottom w:w="100" w:type="dxa"/>
+              <w:right w:w="100" w:type="dxa"/>
+            </w:tcMar>
+            <w:hideMark/>
+          </w:tcPr>
+          <w:p>
+            <w:pPr>
+              <w:spacing w:before="0" w:line="240" w:lineRule="auto"/>
+              <w:ind w:left="0" w:firstLine="0"/>
+              <w:jc w:val="center"/>
+              <w:rPr>
+                <w:rFonts w:ascii="Times New Roman" w:eastAsia="Times New Roman" w:hAnsi="Times New Roman"/>
+                <w:sz w:val="24"/>
+                <w:szCs w:val="24"/>
+                <w:lang w:val="es-AR" w:eastAsia="es-AR"/>
+              </w:rPr>
+            </w:pPr>
+            <w:r>
+              <w:rPr>
+                <w:rFonts w:eastAsia="Times New Roman" w:cs="Calibri"/>
+                <w:b/>
+                <w:bCs/>
+                <w:color w:val="000000"/>
+                <w:lang w:val="es-AR" w:eastAsia="es-AR"/>
+              </w:rPr>
+              <w:t>CU1</w:t>
+            </w:r>
+            <w:r>
+              <w:rPr>
+                <w:rFonts w:eastAsia="Times New Roman" w:cs="Calibri"/>
+                <w:b/>
+                <w:bCs/>
+                <w:color w:val="000000"/>
+                <w:lang w:val="es-AR" w:eastAsia="es-AR"/>
+              </w:rPr>
+              <w:t>5</w:t>
+            </w:r>
+            <w:r>
+              <w:rPr>
+                <w:rFonts w:eastAsia="Times New Roman" w:cs="Calibri"/>
+                <w:b/>
+                <w:bCs/>
+                <w:color w:val="000000"/>
+                <w:lang w:val="es-AR" w:eastAsia="es-AR"/>
+              </w:rPr>
+              <w:t xml:space="preserve"> - Consultar </w:t>
+            </w:r>
+            <w:r>
+              <w:rPr>
+                <w:rFonts w:eastAsia="Times New Roman" w:cs="Calibri"/>
+                <w:b/>
+                <w:bCs/>
+                <w:color w:val="000000"/>
+                <w:lang w:val="es-AR" w:eastAsia="es-AR"/>
+              </w:rPr>
+              <w:t>Escenarios</w:t>
+            </w:r>
+          </w:p>
+        </w:tc>
+      </w:tr>
+      <w:tr>
+        <w:tc>
+          <w:tcPr>
+            <w:tcW w:w="0" w:type="auto"/>
+            <w:tcBorders>
+              <w:top w:val="single" w:sz="8" w:space="0" w:color="000000"/>
+              <w:left w:val="single" w:sz="8" w:space="0" w:color="000000"/>
+              <w:bottom w:val="single" w:sz="8" w:space="0" w:color="000000"/>
+              <w:right w:val="single" w:sz="8" w:space="0" w:color="000000"/>
+            </w:tcBorders>
+            <w:shd w:val="clear" w:color="auto" w:fill="EFEFEF"/>
+            <w:tcMar>
+              <w:top w:w="100" w:type="dxa"/>
+              <w:left w:w="100" w:type="dxa"/>
+              <w:bottom w:w="100" w:type="dxa"/>
+              <w:right w:w="100" w:type="dxa"/>
+            </w:tcMar>
+            <w:hideMark/>
+          </w:tcPr>
+          <w:p>
+            <w:pPr>
+              <w:spacing w:before="0" w:line="240" w:lineRule="auto"/>
+              <w:ind w:left="0" w:firstLine="0"/>
+              <w:rPr>
+                <w:rFonts w:ascii="Times New Roman" w:eastAsia="Times New Roman" w:hAnsi="Times New Roman"/>
+                <w:sz w:val="24"/>
+                <w:szCs w:val="24"/>
+                <w:lang w:val="es-AR" w:eastAsia="es-AR"/>
+              </w:rPr>
+            </w:pPr>
+            <w:r>
+              <w:rPr>
+                <w:rFonts w:eastAsia="Times New Roman" w:cs="Calibri"/>
+                <w:color w:val="000000"/>
+                <w:lang w:val="es-AR" w:eastAsia="es-AR"/>
+              </w:rPr>
+              <w:t>Actores</w:t>
+            </w:r>
+          </w:p>
+        </w:tc>
+        <w:tc>
+          <w:tcPr>
+            <w:tcW w:w="0" w:type="auto"/>
+            <w:tcBorders>
+              <w:top w:val="single" w:sz="8" w:space="0" w:color="000000"/>
+              <w:left w:val="single" w:sz="8" w:space="0" w:color="000000"/>
+              <w:bottom w:val="single" w:sz="8" w:space="0" w:color="000000"/>
+              <w:right w:val="single" w:sz="8" w:space="0" w:color="000000"/>
+            </w:tcBorders>
+            <w:tcMar>
+              <w:top w:w="100" w:type="dxa"/>
+              <w:left w:w="100" w:type="dxa"/>
+              <w:bottom w:w="100" w:type="dxa"/>
+              <w:right w:w="100" w:type="dxa"/>
+            </w:tcMar>
+            <w:hideMark/>
+          </w:tcPr>
+          <w:p>
+            <w:pPr>
+              <w:spacing w:before="0" w:line="240" w:lineRule="auto"/>
+              <w:ind w:left="0" w:firstLine="0"/>
+              <w:rPr>
+                <w:rFonts w:ascii="Times New Roman" w:eastAsia="Times New Roman" w:hAnsi="Times New Roman"/>
+                <w:sz w:val="24"/>
+                <w:szCs w:val="24"/>
+                <w:lang w:val="es-AR" w:eastAsia="es-AR"/>
+              </w:rPr>
+            </w:pPr>
+            <w:r>
+              <w:rPr>
+                <w:rFonts w:eastAsia="Times New Roman" w:cs="Calibri"/>
+                <w:color w:val="000000"/>
+                <w:lang w:val="es-AR" w:eastAsia="es-AR"/>
+              </w:rPr>
+              <w:t>Invitado</w:t>
+            </w:r>
+          </w:p>
+        </w:tc>
+      </w:tr>
+      <w:tr>
+        <w:tc>
+          <w:tcPr>
+            <w:tcW w:w="0" w:type="auto"/>
+            <w:tcBorders>
+              <w:top w:val="single" w:sz="8" w:space="0" w:color="000000"/>
+              <w:left w:val="single" w:sz="8" w:space="0" w:color="000000"/>
+              <w:bottom w:val="single" w:sz="8" w:space="0" w:color="000000"/>
+              <w:right w:val="single" w:sz="8" w:space="0" w:color="000000"/>
+            </w:tcBorders>
+            <w:shd w:val="clear" w:color="auto" w:fill="EFEFEF"/>
+            <w:tcMar>
+              <w:top w:w="100" w:type="dxa"/>
+              <w:left w:w="100" w:type="dxa"/>
+              <w:bottom w:w="100" w:type="dxa"/>
+              <w:right w:w="100" w:type="dxa"/>
+            </w:tcMar>
+            <w:hideMark/>
+          </w:tcPr>
+          <w:p>
+            <w:pPr>
+              <w:spacing w:before="0" w:line="240" w:lineRule="auto"/>
+              <w:ind w:left="0" w:firstLine="0"/>
+              <w:rPr>
+                <w:rFonts w:ascii="Times New Roman" w:eastAsia="Times New Roman" w:hAnsi="Times New Roman"/>
+                <w:sz w:val="24"/>
+                <w:szCs w:val="24"/>
+                <w:lang w:val="es-AR" w:eastAsia="es-AR"/>
+              </w:rPr>
+            </w:pPr>
+            <w:r>
+              <w:rPr>
+                <w:rFonts w:eastAsia="Times New Roman" w:cs="Calibri"/>
+                <w:color w:val="000000"/>
+                <w:lang w:val="es-AR" w:eastAsia="es-AR"/>
+              </w:rPr>
+              <w:t>Descripción</w:t>
+            </w:r>
+          </w:p>
+        </w:tc>
+        <w:tc>
+          <w:tcPr>
+            <w:tcW w:w="0" w:type="auto"/>
+            <w:tcBorders>
+              <w:top w:val="single" w:sz="8" w:space="0" w:color="000000"/>
+              <w:left w:val="single" w:sz="8" w:space="0" w:color="000000"/>
+              <w:bottom w:val="single" w:sz="8" w:space="0" w:color="000000"/>
+              <w:right w:val="single" w:sz="8" w:space="0" w:color="000000"/>
+            </w:tcBorders>
+            <w:tcMar>
+              <w:top w:w="100" w:type="dxa"/>
+              <w:left w:w="100" w:type="dxa"/>
+              <w:bottom w:w="100" w:type="dxa"/>
+              <w:right w:w="100" w:type="dxa"/>
+            </w:tcMar>
+            <w:hideMark/>
+          </w:tcPr>
+          <w:p>
+            <w:pPr>
+              <w:spacing w:before="0" w:line="240" w:lineRule="auto"/>
+              <w:ind w:left="0" w:firstLine="0"/>
+              <w:rPr>
+                <w:rFonts w:ascii="Times New Roman" w:eastAsia="Times New Roman" w:hAnsi="Times New Roman"/>
+                <w:sz w:val="24"/>
+                <w:szCs w:val="24"/>
+                <w:lang w:val="es-AR" w:eastAsia="es-AR"/>
+              </w:rPr>
+            </w:pPr>
+            <w:r>
+              <w:rPr>
+                <w:rFonts w:eastAsia="Times New Roman" w:cs="Calibri"/>
+                <w:color w:val="000000"/>
+                <w:lang w:val="es-AR" w:eastAsia="es-AR"/>
+              </w:rPr>
+              <w:t xml:space="preserve">El usuario puede visualizar los </w:t>
+            </w:r>
+            <w:r>
+              <w:rPr>
+                <w:rFonts w:eastAsia="Times New Roman" w:cs="Calibri"/>
+                <w:color w:val="000000"/>
+                <w:lang w:val="es-AR" w:eastAsia="es-AR"/>
+              </w:rPr>
+              <w:t>escenarios</w:t>
+            </w:r>
+            <w:r>
+              <w:rPr>
+                <w:rFonts w:eastAsia="Times New Roman" w:cs="Calibri"/>
+                <w:color w:val="000000"/>
+                <w:lang w:val="es-AR" w:eastAsia="es-AR"/>
+              </w:rPr>
+              <w:t xml:space="preserve"> de un proyecto específico. Después de seleccionar un proyecto, acceden a la lista de </w:t>
+            </w:r>
+            <w:r>
+              <w:rPr>
+                <w:rFonts w:eastAsia="Times New Roman" w:cs="Calibri"/>
+                <w:color w:val="000000"/>
+                <w:lang w:val="es-AR" w:eastAsia="es-AR"/>
+              </w:rPr>
+              <w:t>escenario</w:t>
+            </w:r>
+            <w:r>
+              <w:rPr>
+                <w:rFonts w:eastAsia="Times New Roman" w:cs="Calibri"/>
+                <w:color w:val="000000"/>
+                <w:lang w:val="es-AR" w:eastAsia="es-AR"/>
+              </w:rPr>
+              <w:t>s asociados, obteniendo una visión clara de su progreso.</w:t>
             </w:r>
           </w:p>
         </w:tc>
@@ -7750,27 +8226,35 @@
       <w:pPr>
         <w:pStyle w:val="PSI-Ttulo1"/>
       </w:pPr>
-      <w:bookmarkStart w:id="25" w:name="_Toc228206481"/>
-      <w:bookmarkStart w:id="26" w:name="_Toc228242381"/>
-      <w:bookmarkStart w:id="27" w:name="_Toc228266927"/>
-      <w:bookmarkStart w:id="28" w:name="_Toc234682919"/>
-      <w:bookmarkStart w:id="29" w:name="_Toc178512878"/>
+      <w:bookmarkStart w:id="26" w:name="_Toc228206481"/>
+      <w:bookmarkStart w:id="27" w:name="_Toc228242381"/>
+      <w:bookmarkStart w:id="28" w:name="_Toc228266927"/>
+      <w:bookmarkStart w:id="29" w:name="_Toc234682919"/>
+      <w:bookmarkStart w:id="30" w:name="_Toc179069157"/>
       <w:r>
         <w:t>Diagramas Asociados</w:t>
       </w:r>
-      <w:bookmarkEnd w:id="25"/>
       <w:bookmarkEnd w:id="26"/>
       <w:bookmarkEnd w:id="27"/>
       <w:bookmarkEnd w:id="28"/>
       <w:bookmarkEnd w:id="29"/>
+      <w:bookmarkEnd w:id="30"/>
     </w:p>
     <w:p>
       <w:pPr>
         <w:pStyle w:val="PSI-Comentario"/>
       </w:pPr>
-      <w:bookmarkStart w:id="30" w:name="_Toc234903959"/>
-      <w:r>
-        <w:t xml:space="preserve">En el marco del desarrollo del sistema Testify, es fundamental describir cómo se organizan y relacionan sus distintos componentes a través de diagramas de UML. Estos diagramas no solo ofrecen una visión clara de la arquitectura interna del sistema, sino que también facilitan la comprensión de las interacciones entre los elementos que lo componen. A continuación, se presentan los diagramas de casos de uso, </w:t>
+      <w:bookmarkStart w:id="31" w:name="_Toc234903959"/>
+      <w:r>
+        <w:t xml:space="preserve">En el marco del desarrollo del sistema </w:t>
+      </w:r>
+      <w:proofErr w:type="spellStart"/>
+      <w:r>
+        <w:t>Testify</w:t>
+      </w:r>
+      <w:proofErr w:type="spellEnd"/>
+      <w:r>
+        <w:t xml:space="preserve">, es fundamental describir cómo se organizan y relacionan sus distintos componentes a través de diagramas de UML. Estos diagramas no solo ofrecen una visión clara de la arquitectura interna del sistema, sino que también facilitan la comprensión de las interacciones entre los elementos que lo componen. A continuación, se presentan los diagramas de casos de uso, </w:t>
       </w:r>
       <w:r>
         <w:t xml:space="preserve">de paquetes, </w:t>
@@ -7789,12 +8273,13 @@
       <w:pPr>
         <w:pStyle w:val="PSI-Ttulo2"/>
       </w:pPr>
-      <w:bookmarkStart w:id="31" w:name="_Toc178512879"/>
-      <w:r>
+      <w:bookmarkStart w:id="32" w:name="_Toc179069158"/>
+      <w:r>
+        <w:lastRenderedPageBreak/>
         <w:t>Diagrama de casos de uso</w:t>
       </w:r>
-      <w:bookmarkEnd w:id="30"/>
       <w:bookmarkEnd w:id="31"/>
+      <w:bookmarkEnd w:id="32"/>
     </w:p>
     <w:p>
       <w:pPr>
@@ -7818,7 +8303,15 @@
         <w:t>Administrador, Gesto</w:t>
       </w:r>
       <w:r>
-        <w:t xml:space="preserve">r de Prueba, Tester </w:t>
+        <w:t xml:space="preserve">r de Prueba, </w:t>
+      </w:r>
+      <w:proofErr w:type="spellStart"/>
+      <w:r>
+        <w:t>Tester</w:t>
+      </w:r>
+      <w:proofErr w:type="spellEnd"/>
+      <w:r>
+        <w:t xml:space="preserve"> </w:t>
       </w:r>
       <w:r>
         <w:t>e Invitado</w:t>
@@ -7841,12 +8334,11 @@
           <w:noProof/>
           <w:lang w:eastAsia="es-AR"/>
         </w:rPr>
-        <w:lastRenderedPageBreak/>
         <w:drawing>
-          <wp:inline distT="0" distB="0" distL="0" distR="0" wp14:anchorId="768B1629" wp14:editId="638A4FE8">
-            <wp:extent cx="5398135" cy="3228340"/>
+          <wp:inline distT="0" distB="0" distL="0" distR="0" wp14:anchorId="507DD7DA" wp14:editId="22D7FC03">
+            <wp:extent cx="5391785" cy="3163570"/>
             <wp:effectExtent l="0" t="0" r="0" b="0"/>
-            <wp:docPr id="7" name="Imagen 7"/>
+            <wp:docPr id="9" name="Imagen 9"/>
             <wp:cNvGraphicFramePr>
               <a:graphicFrameLocks xmlns:a="http://schemas.openxmlformats.org/drawingml/2006/main" noChangeAspect="1"/>
             </wp:cNvGraphicFramePr>
@@ -7875,7 +8367,7 @@
                   <pic:spPr bwMode="auto">
                     <a:xfrm>
                       <a:off x="0" y="0"/>
-                      <a:ext cx="5398135" cy="3228340"/>
+                      <a:ext cx="5391785" cy="3163570"/>
                     </a:xfrm>
                     <a:prstGeom prst="rect">
                       <a:avLst/>
@@ -7896,11 +8388,11 @@
       <w:pPr>
         <w:pStyle w:val="PSI-Ttulo2"/>
       </w:pPr>
-      <w:bookmarkStart w:id="32" w:name="_Toc178512880"/>
+      <w:bookmarkStart w:id="33" w:name="_Toc179069159"/>
       <w:r>
         <w:t>Diagrama de Clases</w:t>
       </w:r>
-      <w:bookmarkEnd w:id="32"/>
+      <w:bookmarkEnd w:id="33"/>
     </w:p>
     <w:p>
       <w:pPr>
@@ -7977,7 +8469,24 @@
         </w:numPr>
       </w:pPr>
       <w:r>
-        <w:t>estado: Tipo enumerado EstadoProyectoEnum que puede ser pendiente, enProceso o completado.</w:t>
+        <w:lastRenderedPageBreak/>
+        <w:t xml:space="preserve">estado: Tipo enumerado </w:t>
+      </w:r>
+      <w:proofErr w:type="spellStart"/>
+      <w:r>
+        <w:t>EstadoProyectoEnum</w:t>
+      </w:r>
+      <w:proofErr w:type="spellEnd"/>
+      <w:r>
+        <w:t xml:space="preserve"> que puede ser pendiente, </w:t>
+      </w:r>
+      <w:proofErr w:type="spellStart"/>
+      <w:r>
+        <w:t>enProceso</w:t>
+      </w:r>
+      <w:proofErr w:type="spellEnd"/>
+      <w:r>
+        <w:t xml:space="preserve"> o completado.</w:t>
       </w:r>
     </w:p>
     <w:p>
@@ -7988,8 +8497,13 @@
           <w:numId w:val="22"/>
         </w:numPr>
       </w:pPr>
-      <w:r>
-        <w:t>aprobacion: Representa el porcentaje de aprobación.</w:t>
+      <w:proofErr w:type="spellStart"/>
+      <w:r>
+        <w:t>aprobacion</w:t>
+      </w:r>
+      <w:proofErr w:type="spellEnd"/>
+      <w:r>
+        <w:t>: Representa el porcentaje de aprobación.</w:t>
       </w:r>
     </w:p>
     <w:p>
@@ -8008,8 +8522,21 @@
           <w:numId w:val="23"/>
         </w:numPr>
       </w:pPr>
-      <w:r>
-        <w:t>agregarCasoDePrueba(Revision): Permite agregar un caso de prueba al proyecto.</w:t>
+      <w:proofErr w:type="spellStart"/>
+      <w:r>
+        <w:t>agregarCasoDePrueba</w:t>
+      </w:r>
+      <w:proofErr w:type="spellEnd"/>
+      <w:r>
+        <w:t>(</w:t>
+      </w:r>
+      <w:proofErr w:type="spellStart"/>
+      <w:r>
+        <w:t>Revision</w:t>
+      </w:r>
+      <w:proofErr w:type="spellEnd"/>
+      <w:r>
+        <w:t>): Permite agregar un caso de prueba al proyecto.</w:t>
       </w:r>
     </w:p>
     <w:p>
@@ -8020,8 +8547,18 @@
           <w:numId w:val="23"/>
         </w:numPr>
       </w:pPr>
-      <w:r>
-        <w:t>calcularTasaAprobacion(): Método para calcular la tasa de aprobación del proyecto.</w:t>
+      <w:proofErr w:type="spellStart"/>
+      <w:proofErr w:type="gramStart"/>
+      <w:r>
+        <w:t>calcularTasaAprobacion</w:t>
+      </w:r>
+      <w:proofErr w:type="spellEnd"/>
+      <w:r>
+        <w:t>(</w:t>
+      </w:r>
+      <w:proofErr w:type="gramEnd"/>
+      <w:r>
+        <w:t>): Método para calcular la tasa de aprobación del proyecto.</w:t>
       </w:r>
     </w:p>
     <w:p>
@@ -8041,7 +8578,19 @@
         </w:numPr>
       </w:pPr>
       <w:r>
-        <w:t>Relación uno a muchos con Hito: Un proyecto contiene múltiples hitos.</w:t>
+        <w:t xml:space="preserve">Relación uno a muchos con </w:t>
+      </w:r>
+      <w:r>
+        <w:t>Escenario</w:t>
+      </w:r>
+      <w:r>
+        <w:t xml:space="preserve">: Un proyecto contiene múltiples </w:t>
+      </w:r>
+      <w:r>
+        <w:t>escenario</w:t>
+      </w:r>
+      <w:r>
+        <w:t>s.</w:t>
       </w:r>
     </w:p>
     <w:p>
@@ -8053,8 +8602,15 @@
         </w:numPr>
       </w:pPr>
       <w:r>
-        <w:lastRenderedPageBreak/>
-        <w:t>Relación de muchos a muchos con Usuario a través de RolesAsignados.</w:t>
+        <w:t xml:space="preserve">Relación de muchos a muchos con Usuario a través de </w:t>
+      </w:r>
+      <w:proofErr w:type="spellStart"/>
+      <w:r>
+        <w:t>RolesAsignados</w:t>
+      </w:r>
+      <w:proofErr w:type="spellEnd"/>
+      <w:r>
+        <w:t>.</w:t>
       </w:r>
     </w:p>
     <w:p>
@@ -8066,7 +8622,15 @@
         </w:numPr>
       </w:pPr>
       <w:r>
-        <w:t>Relación uno a muchos con Categoria: Un proyecto puede tener múltiples categorías.</w:t>
+        <w:t xml:space="preserve">Relación uno a muchos con </w:t>
+      </w:r>
+      <w:proofErr w:type="spellStart"/>
+      <w:r>
+        <w:t>Categoria</w:t>
+      </w:r>
+      <w:proofErr w:type="spellEnd"/>
+      <w:r>
+        <w:t>: Un proyecto puede tener múltiples categorías.</w:t>
       </w:r>
     </w:p>
     <w:p>
@@ -8139,8 +8703,13 @@
           <w:numId w:val="25"/>
         </w:numPr>
       </w:pPr>
-      <w:r>
-        <w:t>esAdmin: Indica si el usuario tiene privilegios de administrador.</w:t>
+      <w:proofErr w:type="spellStart"/>
+      <w:r>
+        <w:t>esAdmin</w:t>
+      </w:r>
+      <w:proofErr w:type="spellEnd"/>
+      <w:r>
+        <w:t>: Indica si el usuario tiene privilegios de administrador.</w:t>
       </w:r>
     </w:p>
     <w:p>
@@ -8172,7 +8741,15 @@
         </w:numPr>
       </w:pPr>
       <w:r>
-        <w:t>Relación uno a muchos con RolesAsignados: Un usuario puede tener varios roles asignados en diferentes proyectos.</w:t>
+        <w:t xml:space="preserve">Relación uno a muchos con </w:t>
+      </w:r>
+      <w:proofErr w:type="spellStart"/>
+      <w:r>
+        <w:t>RolesAsignados</w:t>
+      </w:r>
+      <w:proofErr w:type="spellEnd"/>
+      <w:r>
+        <w:t>: Un usuario puede tener varios roles asignados en diferentes proyectos.</w:t>
       </w:r>
     </w:p>
     <w:p>
@@ -8184,7 +8761,23 @@
         </w:numPr>
       </w:pPr>
       <w:r>
-        <w:t>Relación uno a muchos con Revision: Un usuario puede estar asignado como desarrollador o tester en varias revisiones.</w:t>
+        <w:t xml:space="preserve">Relación uno a muchos con </w:t>
+      </w:r>
+      <w:proofErr w:type="spellStart"/>
+      <w:r>
+        <w:t>Revision</w:t>
+      </w:r>
+      <w:proofErr w:type="spellEnd"/>
+      <w:r>
+        <w:t xml:space="preserve">: Un usuario puede estar asignado como </w:t>
+      </w:r>
+      <w:proofErr w:type="spellStart"/>
+      <w:r>
+        <w:t>tester</w:t>
+      </w:r>
+      <w:proofErr w:type="spellEnd"/>
+      <w:r>
+        <w:t xml:space="preserve"> en varias revisiones.</w:t>
       </w:r>
     </w:p>
     <w:p>
@@ -8239,7 +8832,21 @@
         </w:numPr>
       </w:pPr>
       <w:r>
-        <w:t>nombre: Nombre del rol (Administrador, Tester, Desarrollador, etc.).</w:t>
+        <w:t xml:space="preserve">nombre: Nombre del rol (Administrador, </w:t>
+      </w:r>
+      <w:proofErr w:type="spellStart"/>
+      <w:r>
+        <w:t>Tester</w:t>
+      </w:r>
+      <w:proofErr w:type="spellEnd"/>
+      <w:r>
+        <w:t xml:space="preserve">, </w:t>
+      </w:r>
+      <w:r>
+        <w:t>Gestor de Pruebas</w:t>
+      </w:r>
+      <w:r>
+        <w:t>).</w:t>
       </w:r>
     </w:p>
     <w:p>
@@ -8263,7 +8870,16 @@
         </w:numPr>
       </w:pPr>
       <w:r>
-        <w:t>Relación uno a muchos con RolesAsignados: Un rol puede estar asignado a varios usuarios en diferentes proyectos.</w:t>
+        <w:lastRenderedPageBreak/>
+        <w:t xml:space="preserve">Relación uno a muchos con </w:t>
+      </w:r>
+      <w:proofErr w:type="spellStart"/>
+      <w:r>
+        <w:t>RolesAsignados</w:t>
+      </w:r>
+      <w:proofErr w:type="spellEnd"/>
+      <w:r>
+        <w:t>: Un rol puede estar asignado a varios usuarios en diferentes proyectos.</w:t>
       </w:r>
     </w:p>
     <w:p>
@@ -8338,8 +8954,15 @@
         </w:numPr>
       </w:pPr>
       <w:r>
-        <w:lastRenderedPageBreak/>
-        <w:t>Relación muchos a muchos con Rol a través de RolPermiso: Un rol puede tener varios permisos, y un permiso puede estar asignado a varios roles.</w:t>
+        <w:t xml:space="preserve">Relación muchos a muchos con Rol a través de </w:t>
+      </w:r>
+      <w:proofErr w:type="spellStart"/>
+      <w:r>
+        <w:t>RolPermiso</w:t>
+      </w:r>
+      <w:proofErr w:type="spellEnd"/>
+      <w:r>
+        <w:t>: Un rol puede tener varios permisos, y un permiso puede estar asignado a varios roles.</w:t>
       </w:r>
     </w:p>
     <w:p>
@@ -8353,12 +8976,14 @@
           <w:u w:val="single"/>
         </w:rPr>
       </w:pPr>
+      <w:proofErr w:type="spellStart"/>
       <w:r>
         <w:rPr>
           <w:u w:val="single"/>
         </w:rPr>
         <w:t>RolesAsignados</w:t>
       </w:r>
+      <w:proofErr w:type="spellEnd"/>
     </w:p>
     <w:p>
       <w:pPr>
@@ -8450,7 +9075,7 @@
         </w:numPr>
       </w:pPr>
       <w:r>
-        <w:t>Hito</w:t>
+        <w:t>Escenario</w:t>
       </w:r>
     </w:p>
     <w:p>
@@ -8487,7 +9112,13 @@
         </w:numPr>
       </w:pPr>
       <w:r>
-        <w:t>nombre: Nombre del hito.</w:t>
+        <w:t xml:space="preserve">nombre: Nombre del </w:t>
+      </w:r>
+      <w:r>
+        <w:t>escenario</w:t>
+      </w:r>
+      <w:r>
+        <w:t>.</w:t>
       </w:r>
     </w:p>
     <w:p>
@@ -8498,8 +9129,19 @@
           <w:numId w:val="39"/>
         </w:numPr>
       </w:pPr>
-      <w:r>
-        <w:t>fechaInicio: Fecha de inicio del hito.</w:t>
+      <w:proofErr w:type="spellStart"/>
+      <w:r>
+        <w:t>fechaInicio</w:t>
+      </w:r>
+      <w:proofErr w:type="spellEnd"/>
+      <w:r>
+        <w:t xml:space="preserve">: Fecha de inicio del </w:t>
+      </w:r>
+      <w:r>
+        <w:t>escenario</w:t>
+      </w:r>
+      <w:r>
+        <w:t>.</w:t>
       </w:r>
     </w:p>
     <w:p>
@@ -8510,8 +9152,19 @@
           <w:numId w:val="39"/>
         </w:numPr>
       </w:pPr>
-      <w:r>
-        <w:t>fechaFin: Fecha de finalización del hito.</w:t>
+      <w:proofErr w:type="spellStart"/>
+      <w:r>
+        <w:t>fechaFin</w:t>
+      </w:r>
+      <w:proofErr w:type="spellEnd"/>
+      <w:r>
+        <w:t xml:space="preserve">: Fecha de finalización del </w:t>
+      </w:r>
+      <w:r>
+        <w:t>escenario</w:t>
+      </w:r>
+      <w:r>
+        <w:t>.</w:t>
       </w:r>
     </w:p>
     <w:p>
@@ -8531,7 +9184,14 @@
         </w:numPr>
       </w:pPr>
       <w:r>
-        <w:t>Relación muchos a uno con Proyecto: Un hito pertenece a un proyecto.</w:t>
+        <w:lastRenderedPageBreak/>
+        <w:t xml:space="preserve">Relación muchos a uno con Proyecto: Un </w:t>
+      </w:r>
+      <w:r>
+        <w:t>escenario</w:t>
+      </w:r>
+      <w:r>
+        <w:t xml:space="preserve"> pertenece a un proyecto.</w:t>
       </w:r>
     </w:p>
     <w:p>
@@ -8543,7 +9203,21 @@
         </w:numPr>
       </w:pPr>
       <w:r>
-        <w:t>Relación uno a muchos con Revision: Un hito puede contener varias revisiones.</w:t>
+        <w:t xml:space="preserve">Relación uno a muchos con </w:t>
+      </w:r>
+      <w:proofErr w:type="spellStart"/>
+      <w:r>
+        <w:t>Revision</w:t>
+      </w:r>
+      <w:proofErr w:type="spellEnd"/>
+      <w:r>
+        <w:t xml:space="preserve">: Un </w:t>
+      </w:r>
+      <w:r>
+        <w:t>escenario</w:t>
+      </w:r>
+      <w:r>
+        <w:t xml:space="preserve"> puede contener varias revisiones.</w:t>
       </w:r>
     </w:p>
     <w:p>
@@ -8554,9 +9228,11 @@
           <w:numId w:val="21"/>
         </w:numPr>
       </w:pPr>
+      <w:proofErr w:type="spellStart"/>
       <w:r>
         <w:t>Revision</w:t>
       </w:r>
+      <w:proofErr w:type="spellEnd"/>
     </w:p>
     <w:p>
       <w:pPr>
@@ -8604,7 +9280,16 @@
         </w:numPr>
       </w:pPr>
       <w:r>
-        <w:t>hito: Relación con Hito.</w:t>
+        <w:t>escenario</w:t>
+      </w:r>
+      <w:r>
+        <w:t xml:space="preserve">: Relación con </w:t>
+      </w:r>
+      <w:r>
+        <w:t>Escenario</w:t>
+      </w:r>
+      <w:r>
+        <w:t>.</w:t>
       </w:r>
     </w:p>
     <w:p>
@@ -8615,9 +9300,27 @@
           <w:numId w:val="31"/>
         </w:numPr>
       </w:pPr>
-      <w:r>
-        <w:lastRenderedPageBreak/>
-        <w:t>tester y desarrollador: Relaciones con Usuario que representan a las personas asignadas como tester y desarrollador de esa revisión.</w:t>
+      <w:proofErr w:type="spellStart"/>
+      <w:r>
+        <w:t>tester</w:t>
+      </w:r>
+      <w:proofErr w:type="spellEnd"/>
+      <w:r>
+        <w:t>: Relaciones con Usuario que representan a las p</w:t>
+      </w:r>
+      <w:r>
+        <w:t xml:space="preserve">ersonas asignadas como </w:t>
+      </w:r>
+      <w:proofErr w:type="spellStart"/>
+      <w:r>
+        <w:t>tester</w:t>
+      </w:r>
+      <w:proofErr w:type="spellEnd"/>
+      <w:r>
+        <w:t xml:space="preserve"> </w:t>
+      </w:r>
+      <w:r>
+        <w:t>de esa revisión.</w:t>
       </w:r>
     </w:p>
     <w:p>
@@ -8628,8 +9331,21 @@
           <w:numId w:val="32"/>
         </w:numPr>
       </w:pPr>
-      <w:r>
-        <w:t>precondicion: Relación con la clase Checklist.</w:t>
+      <w:proofErr w:type="spellStart"/>
+      <w:r>
+        <w:t>precondicion</w:t>
+      </w:r>
+      <w:proofErr w:type="spellEnd"/>
+      <w:r>
+        <w:t xml:space="preserve">: Relación con la clase </w:t>
+      </w:r>
+      <w:proofErr w:type="spellStart"/>
+      <w:r>
+        <w:t>Checklist</w:t>
+      </w:r>
+      <w:proofErr w:type="spellEnd"/>
+      <w:r>
+        <w:t>.</w:t>
       </w:r>
     </w:p>
     <w:p>
@@ -8641,7 +9357,23 @@
         </w:numPr>
       </w:pPr>
       <w:r>
-        <w:t>estado: Tipo enumerado EstadoCasoPruebaEnum, con valores pendiente, enPruebas, corregir, aprobado.</w:t>
+        <w:t xml:space="preserve">estado: Tipo enumerado </w:t>
+      </w:r>
+      <w:proofErr w:type="spellStart"/>
+      <w:r>
+        <w:t>EstadoCasoPruebaEnum</w:t>
+      </w:r>
+      <w:proofErr w:type="spellEnd"/>
+      <w:r>
+        <w:t xml:space="preserve">, con valores pendiente, </w:t>
+      </w:r>
+      <w:proofErr w:type="spellStart"/>
+      <w:r>
+        <w:t>enPruebas</w:t>
+      </w:r>
+      <w:proofErr w:type="spellEnd"/>
+      <w:r>
+        <w:t>, corregir, aprobado.</w:t>
       </w:r>
     </w:p>
     <w:p>
@@ -8652,8 +9384,13 @@
           <w:numId w:val="32"/>
         </w:numPr>
       </w:pPr>
-      <w:r>
-        <w:t>resultadoEsperado: Resultado esperado de la revisión.</w:t>
+      <w:proofErr w:type="spellStart"/>
+      <w:r>
+        <w:t>resultadoEsperado</w:t>
+      </w:r>
+      <w:proofErr w:type="spellEnd"/>
+      <w:r>
+        <w:t>: Resultado esperado de la revisión.</w:t>
       </w:r>
     </w:p>
     <w:p>
@@ -8664,8 +9401,13 @@
           <w:numId w:val="32"/>
         </w:numPr>
       </w:pPr>
-      <w:r>
-        <w:t>resultadoObtenido: Resultado obtenido tras las pruebas.</w:t>
+      <w:proofErr w:type="spellStart"/>
+      <w:r>
+        <w:t>resultadoObtenido</w:t>
+      </w:r>
+      <w:proofErr w:type="spellEnd"/>
+      <w:r>
+        <w:t>: Resultado obtenido tras las pruebas.</w:t>
       </w:r>
     </w:p>
     <w:p>
@@ -8696,8 +9438,18 @@
           <w:numId w:val="33"/>
         </w:numPr>
       </w:pPr>
-      <w:r>
-        <w:t>adjuntarDocumentos(): Permite adjuntar documentos a la revisión.</w:t>
+      <w:proofErr w:type="spellStart"/>
+      <w:proofErr w:type="gramStart"/>
+      <w:r>
+        <w:t>adjuntarDocumentos</w:t>
+      </w:r>
+      <w:proofErr w:type="spellEnd"/>
+      <w:r>
+        <w:t>(</w:t>
+      </w:r>
+      <w:proofErr w:type="gramEnd"/>
+      <w:r>
+        <w:t>): Permite adjuntar documentos a la revisión.</w:t>
       </w:r>
     </w:p>
     <w:p>
@@ -8708,8 +9460,18 @@
           <w:numId w:val="33"/>
         </w:numPr>
       </w:pPr>
-      <w:r>
-        <w:t>asignarCasoDePrueba(): Asigna un caso de prueba.</w:t>
+      <w:proofErr w:type="spellStart"/>
+      <w:proofErr w:type="gramStart"/>
+      <w:r>
+        <w:t>asignarCasoDePrueba</w:t>
+      </w:r>
+      <w:proofErr w:type="spellEnd"/>
+      <w:r>
+        <w:t>(</w:t>
+      </w:r>
+      <w:proofErr w:type="gramEnd"/>
+      <w:r>
+        <w:t>): Asigna un caso de prueba.</w:t>
       </w:r>
     </w:p>
     <w:p>
@@ -8720,8 +9482,18 @@
           <w:numId w:val="33"/>
         </w:numPr>
       </w:pPr>
-      <w:r>
-        <w:t>exportarCasoDePrueba(): Exporta el caso de prueba.</w:t>
+      <w:proofErr w:type="spellStart"/>
+      <w:proofErr w:type="gramStart"/>
+      <w:r>
+        <w:t>exportarCasoDePrueba</w:t>
+      </w:r>
+      <w:proofErr w:type="spellEnd"/>
+      <w:r>
+        <w:t>(</w:t>
+      </w:r>
+      <w:proofErr w:type="gramEnd"/>
+      <w:r>
+        <w:t>): Exporta el caso de prueba.</w:t>
       </w:r>
     </w:p>
     <w:p>
@@ -8741,7 +9513,15 @@
         </w:numPr>
       </w:pPr>
       <w:r>
-        <w:t>Relación uno a muchos con Checklist: Las revisiones tienen varias precondiciones.</w:t>
+        <w:t xml:space="preserve">Relación uno a muchos con </w:t>
+      </w:r>
+      <w:proofErr w:type="spellStart"/>
+      <w:r>
+        <w:t>Checklist</w:t>
+      </w:r>
+      <w:proofErr w:type="spellEnd"/>
+      <w:r>
+        <w:t>: Las revisiones tienen varias precondiciones.</w:t>
       </w:r>
     </w:p>
     <w:p>
@@ -8764,9 +9544,11 @@
           <w:numId w:val="21"/>
         </w:numPr>
       </w:pPr>
+      <w:proofErr w:type="spellStart"/>
       <w:r>
         <w:t>Checklist</w:t>
       </w:r>
+      <w:proofErr w:type="spellEnd"/>
     </w:p>
     <w:p>
       <w:pPr>
@@ -8801,8 +9583,22 @@
           <w:numId w:val="35"/>
         </w:numPr>
       </w:pPr>
-      <w:r>
-        <w:t>descripcion: Descripción del checklist.</w:t>
+      <w:proofErr w:type="spellStart"/>
+      <w:r>
+        <w:lastRenderedPageBreak/>
+        <w:t>descripcion</w:t>
+      </w:r>
+      <w:proofErr w:type="spellEnd"/>
+      <w:r>
+        <w:t xml:space="preserve">: Descripción del </w:t>
+      </w:r>
+      <w:proofErr w:type="spellStart"/>
+      <w:r>
+        <w:t>checklist</w:t>
+      </w:r>
+      <w:proofErr w:type="spellEnd"/>
+      <w:r>
+        <w:t>.</w:t>
       </w:r>
     </w:p>
     <w:p>
@@ -8814,7 +9610,15 @@
         </w:numPr>
       </w:pPr>
       <w:r>
-        <w:t>estado: Estado del checklist (activo o no).</w:t>
+        <w:t xml:space="preserve">estado: Estado del </w:t>
+      </w:r>
+      <w:proofErr w:type="spellStart"/>
+      <w:r>
+        <w:t>checklist</w:t>
+      </w:r>
+      <w:proofErr w:type="spellEnd"/>
+      <w:r>
+        <w:t xml:space="preserve"> (activo o no).</w:t>
       </w:r>
     </w:p>
     <w:p>
@@ -8834,7 +9638,23 @@
         </w:numPr>
       </w:pPr>
       <w:r>
-        <w:t>Relación uno a muchos con Revision: Una revisión puede tener múltiples elementos en su checklist.</w:t>
+        <w:t xml:space="preserve">Relación uno a muchos con </w:t>
+      </w:r>
+      <w:proofErr w:type="spellStart"/>
+      <w:r>
+        <w:t>Revision</w:t>
+      </w:r>
+      <w:proofErr w:type="spellEnd"/>
+      <w:r>
+        <w:t xml:space="preserve">: Una revisión puede tener múltiples elementos en su </w:t>
+      </w:r>
+      <w:proofErr w:type="spellStart"/>
+      <w:r>
+        <w:t>checklist</w:t>
+      </w:r>
+      <w:proofErr w:type="spellEnd"/>
+      <w:r>
+        <w:t>.</w:t>
       </w:r>
     </w:p>
     <w:p>
@@ -8882,9 +9702,13 @@
           <w:numId w:val="36"/>
         </w:numPr>
       </w:pPr>
-      <w:r>
-        <w:lastRenderedPageBreak/>
-        <w:t>descripcion: Descripción del paso.</w:t>
+      <w:proofErr w:type="spellStart"/>
+      <w:r>
+        <w:t>descripcion</w:t>
+      </w:r>
+      <w:proofErr w:type="spellEnd"/>
+      <w:r>
+        <w:t>: Descripción del paso.</w:t>
       </w:r>
     </w:p>
     <w:p>
@@ -8904,7 +9728,15 @@
         </w:numPr>
       </w:pPr>
       <w:r>
-        <w:t>Relación uno a muchos con Revision: Los pasos están relacionados con una revisión.</w:t>
+        <w:t xml:space="preserve">Relación uno a muchos con </w:t>
+      </w:r>
+      <w:proofErr w:type="spellStart"/>
+      <w:r>
+        <w:t>Revision</w:t>
+      </w:r>
+      <w:proofErr w:type="spellEnd"/>
+      <w:r>
+        <w:t>: Los pasos están relacionados con una revisión.</w:t>
       </w:r>
     </w:p>
     <w:p>
@@ -8915,9 +9747,11 @@
           <w:numId w:val="21"/>
         </w:numPr>
       </w:pPr>
+      <w:proofErr w:type="spellStart"/>
       <w:r>
         <w:t>Categoria</w:t>
       </w:r>
+      <w:proofErr w:type="spellEnd"/>
     </w:p>
     <w:p>
       <w:pPr>
@@ -9013,8 +9847,21 @@
           <w:numId w:val="28"/>
         </w:numPr>
       </w:pPr>
-      <w:r>
-        <w:t>EstadoProyectoEnum: Representa el estado del proyecto, con valores pendiente, enProceso, completado.</w:t>
+      <w:proofErr w:type="spellStart"/>
+      <w:r>
+        <w:t>EstadoProyectoEnum</w:t>
+      </w:r>
+      <w:proofErr w:type="spellEnd"/>
+      <w:r>
+        <w:t xml:space="preserve">: Representa el estado del proyecto, con valores pendiente, </w:t>
+      </w:r>
+      <w:proofErr w:type="spellStart"/>
+      <w:r>
+        <w:t>enProceso</w:t>
+      </w:r>
+      <w:proofErr w:type="spellEnd"/>
+      <w:r>
+        <w:t>, completado.</w:t>
       </w:r>
     </w:p>
     <w:p>
@@ -9025,8 +9872,21 @@
           <w:numId w:val="28"/>
         </w:numPr>
       </w:pPr>
-      <w:r>
-        <w:t>EstadoCasoPruebaEnum: Define el estado del caso de prueba, con valores como pendiente, enPruebas, corregir, aprobado.</w:t>
+      <w:proofErr w:type="spellStart"/>
+      <w:r>
+        <w:t>EstadoCasoPruebaEnum</w:t>
+      </w:r>
+      <w:proofErr w:type="spellEnd"/>
+      <w:r>
+        <w:t xml:space="preserve">: Define el estado del caso de prueba, con valores como pendiente, </w:t>
+      </w:r>
+      <w:proofErr w:type="spellStart"/>
+      <w:r>
+        <w:t>enPruebas</w:t>
+      </w:r>
+      <w:proofErr w:type="spellEnd"/>
+      <w:r>
+        <w:t>, corregir, aprobado.</w:t>
       </w:r>
     </w:p>
     <w:p>
@@ -9037,8 +9897,13 @@
           <w:numId w:val="28"/>
         </w:numPr>
       </w:pPr>
-      <w:r>
-        <w:t>PrioridadEnum: Representa la prioridad de la revisión, con valores baja, media, alta.</w:t>
+      <w:proofErr w:type="spellStart"/>
+      <w:r>
+        <w:t>PrioridadEnum</w:t>
+      </w:r>
+      <w:proofErr w:type="spellEnd"/>
+      <w:r>
+        <w:t>: Representa la prioridad de la revisión, con valores baja, media, alta.</w:t>
       </w:r>
     </w:p>
     <w:p>
@@ -9064,7 +9929,16 @@
         </w:numPr>
       </w:pPr>
       <w:r>
-        <w:t>La relación clave es entre Usuario, Proyecto, y Rol, donde la clase RolesAsignados funciona como entidad puente para asignar roles específicos a usuarios dentro de proyectos.</w:t>
+        <w:lastRenderedPageBreak/>
+        <w:t xml:space="preserve">La relación clave es entre Usuario, Proyecto, y Rol, donde la clase </w:t>
+      </w:r>
+      <w:proofErr w:type="spellStart"/>
+      <w:r>
+        <w:t>RolesAsignados</w:t>
+      </w:r>
+      <w:proofErr w:type="spellEnd"/>
+      <w:r>
+        <w:t xml:space="preserve"> funciona como entidad puente para asignar roles específicos a usuarios dentro de proyectos.</w:t>
       </w:r>
     </w:p>
     <w:p>
@@ -9076,7 +9950,38 @@
         </w:numPr>
       </w:pPr>
       <w:r>
-        <w:t>La clase Revision está relacionada con hitos (Hito) y usuarios (Usuario como tester y desarrollador), y es central en el seguimiento de las pruebas dentro de un proyecto.</w:t>
+        <w:t xml:space="preserve">La clase </w:t>
+      </w:r>
+      <w:proofErr w:type="spellStart"/>
+      <w:r>
+        <w:t>Revision</w:t>
+      </w:r>
+      <w:proofErr w:type="spellEnd"/>
+      <w:r>
+        <w:t xml:space="preserve"> está relacionada con </w:t>
+      </w:r>
+      <w:r>
+        <w:t>escenario</w:t>
+      </w:r>
+      <w:r>
+        <w:t>s (</w:t>
+      </w:r>
+      <w:r>
+        <w:t>Escenario</w:t>
+      </w:r>
+      <w:r>
+        <w:t xml:space="preserve">) y usuarios (Usuario </w:t>
+      </w:r>
+      <w:r>
+        <w:t xml:space="preserve">como </w:t>
+      </w:r>
+      <w:proofErr w:type="spellStart"/>
+      <w:r>
+        <w:t>tester</w:t>
+      </w:r>
+      <w:proofErr w:type="spellEnd"/>
+      <w:r>
+        <w:t>), y es central en el seguimiento de las pruebas dentro de un proyecto.</w:t>
       </w:r>
     </w:p>
     <w:p>
@@ -9088,7 +9993,15 @@
         </w:numPr>
       </w:pPr>
       <w:r>
-        <w:t>La clase Categoria agrupa revisiones por proyecto, permitiendo una organización adicional dentro del sistema.</w:t>
+        <w:t xml:space="preserve">La clase </w:t>
+      </w:r>
+      <w:proofErr w:type="spellStart"/>
+      <w:r>
+        <w:t>Categoria</w:t>
+      </w:r>
+      <w:proofErr w:type="spellEnd"/>
+      <w:r>
+        <w:t xml:space="preserve"> agrupa revisiones por proyecto, permitiendo una organización adicional dentro del sistema.</w:t>
       </w:r>
     </w:p>
     <w:p>
@@ -9100,7 +10013,6 @@
           <w:noProof/>
           <w:lang w:eastAsia="es-AR"/>
         </w:rPr>
-        <w:lastRenderedPageBreak/>
         <w:drawing>
           <wp:inline distT="0" distB="0" distL="0" distR="0" wp14:anchorId="3827CC81" wp14:editId="642EDCEF">
             <wp:extent cx="5393690" cy="5324475"/>
@@ -9150,8 +10062,6 @@
           </wp:inline>
         </w:drawing>
       </w:r>
-      <w:bookmarkStart w:id="33" w:name="_GoBack"/>
-      <w:bookmarkEnd w:id="33"/>
     </w:p>
     <w:sectPr>
       <w:headerReference w:type="default" r:id="rId13"/>
@@ -9268,7 +10178,7 @@
             </wp:anchor>
           </w:drawing>
         </mc:Choice>
-        <mc:Fallback xmlns:w16sdtdh="http://schemas.microsoft.com/office/word/2020/wordml/sdtdatahash" xmlns:w16="http://schemas.microsoft.com/office/word/2018/wordml" xmlns:w16cid="http://schemas.microsoft.com/office/word/2016/wordml/cid" xmlns:w16cex="http://schemas.microsoft.com/office/word/2018/wordml/cex" xmlns:oel="http://schemas.microsoft.com/office/2019/extlst" xmlns:am3d="http://schemas.microsoft.com/office/drawing/2017/model3d" xmlns:aink="http://schemas.microsoft.com/office/drawing/2016/ink" xmlns:cx8="http://schemas.microsoft.com/office/drawing/2016/5/14/chartex" xmlns:cx7="http://schemas.microsoft.com/office/drawing/2016/5/13/chartex" xmlns:cx6="http://schemas.microsoft.com/office/drawing/2016/5/12/chartex" xmlns:cx5="http://schemas.microsoft.com/office/drawing/2016/5/11/chartex" xmlns:cx4="http://schemas.microsoft.com/office/drawing/2016/5/10/chartex" xmlns:cx3="http://schemas.microsoft.com/office/drawing/2016/5/9/chartex" xmlns:cx2="http://schemas.microsoft.com/office/drawing/2015/10/21/chartex" xmlns:cx1="http://schemas.microsoft.com/office/drawing/2015/9/8/chartex">
+        <mc:Fallback xmlns:cx1="http://schemas.microsoft.com/office/drawing/2015/9/8/chartex" xmlns:cx2="http://schemas.microsoft.com/office/drawing/2015/10/21/chartex" xmlns:cx3="http://schemas.microsoft.com/office/drawing/2016/5/9/chartex" xmlns:cx4="http://schemas.microsoft.com/office/drawing/2016/5/10/chartex" xmlns:cx5="http://schemas.microsoft.com/office/drawing/2016/5/11/chartex" xmlns:cx6="http://schemas.microsoft.com/office/drawing/2016/5/12/chartex" xmlns:cx7="http://schemas.microsoft.com/office/drawing/2016/5/13/chartex" xmlns:cx8="http://schemas.microsoft.com/office/drawing/2016/5/14/chartex" xmlns:aink="http://schemas.microsoft.com/office/drawing/2016/ink" xmlns:am3d="http://schemas.microsoft.com/office/drawing/2017/model3d" xmlns:oel="http://schemas.microsoft.com/office/2019/extlst" xmlns:w16cex="http://schemas.microsoft.com/office/word/2018/wordml/cex" xmlns:w16cid="http://schemas.microsoft.com/office/word/2016/wordml/cid" xmlns:w16="http://schemas.microsoft.com/office/word/2018/wordml" xmlns:w16sdtdh="http://schemas.microsoft.com/office/word/2020/wordml/sdtdatahash">
           <w:pict>
             <v:shapetype w14:anchorId="4DBDFC12" id="_x0000_t32" coordsize="21600,21600" o:spt="32" o:oned="t" path="m,l21600,21600e" filled="f">
               <v:path arrowok="t" fillok="f" o:connecttype="none"/>
@@ -9355,7 +10265,7 @@
             </wp:anchor>
           </w:drawing>
         </mc:Choice>
-        <mc:Fallback xmlns:w16sdtdh="http://schemas.microsoft.com/office/word/2020/wordml/sdtdatahash" xmlns:w16="http://schemas.microsoft.com/office/word/2018/wordml" xmlns:w16cid="http://schemas.microsoft.com/office/word/2016/wordml/cid" xmlns:w16cex="http://schemas.microsoft.com/office/word/2018/wordml/cex" xmlns:oel="http://schemas.microsoft.com/office/2019/extlst" xmlns:am3d="http://schemas.microsoft.com/office/drawing/2017/model3d" xmlns:aink="http://schemas.microsoft.com/office/drawing/2016/ink" xmlns:cx8="http://schemas.microsoft.com/office/drawing/2016/5/14/chartex" xmlns:cx7="http://schemas.microsoft.com/office/drawing/2016/5/13/chartex" xmlns:cx6="http://schemas.microsoft.com/office/drawing/2016/5/12/chartex" xmlns:cx5="http://schemas.microsoft.com/office/drawing/2016/5/11/chartex" xmlns:cx4="http://schemas.microsoft.com/office/drawing/2016/5/10/chartex" xmlns:cx3="http://schemas.microsoft.com/office/drawing/2016/5/9/chartex" xmlns:cx2="http://schemas.microsoft.com/office/drawing/2015/10/21/chartex" xmlns:cx1="http://schemas.microsoft.com/office/drawing/2015/9/8/chartex">
+        <mc:Fallback xmlns:cx1="http://schemas.microsoft.com/office/drawing/2015/9/8/chartex" xmlns:cx2="http://schemas.microsoft.com/office/drawing/2015/10/21/chartex" xmlns:cx3="http://schemas.microsoft.com/office/drawing/2016/5/9/chartex" xmlns:cx4="http://schemas.microsoft.com/office/drawing/2016/5/10/chartex" xmlns:cx5="http://schemas.microsoft.com/office/drawing/2016/5/11/chartex" xmlns:cx6="http://schemas.microsoft.com/office/drawing/2016/5/12/chartex" xmlns:cx7="http://schemas.microsoft.com/office/drawing/2016/5/13/chartex" xmlns:cx8="http://schemas.microsoft.com/office/drawing/2016/5/14/chartex" xmlns:aink="http://schemas.microsoft.com/office/drawing/2016/ink" xmlns:am3d="http://schemas.microsoft.com/office/drawing/2017/model3d" xmlns:oel="http://schemas.microsoft.com/office/2019/extlst" xmlns:w16cex="http://schemas.microsoft.com/office/word/2018/wordml/cex" xmlns:w16cid="http://schemas.microsoft.com/office/word/2016/wordml/cid" xmlns:w16="http://schemas.microsoft.com/office/word/2018/wordml" xmlns:w16sdtdh="http://schemas.microsoft.com/office/word/2020/wordml/sdtdatahash">
           <w:pict>
             <v:rect w14:anchorId="438C3030" id="Rectangle 26" o:spid="_x0000_s1026" style="position:absolute;margin-left:38.95pt;margin-top:778.55pt;width:7.15pt;height:62.15pt;z-index:251655168;visibility:visible;mso-wrap-style:square;mso-width-percent:0;mso-height-percent:900;mso-wrap-distance-left:9pt;mso-wrap-distance-top:0;mso-wrap-distance-right:9pt;mso-wrap-distance-bottom:0;mso-position-horizontal:absolute;mso-position-horizontal-relative:page;mso-position-vertical:absolute;mso-position-vertical-relative:page;mso-width-percent:0;mso-height-percent:900;mso-width-relative:page;mso-height-relative:bottom-margin-area;v-text-anchor:top" o:gfxdata="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" fillcolor="#ed7d31" strokecolor="#ed7d31">
               <w10:wrap anchorx="page" anchory="page"/>
@@ -9408,7 +10318,7 @@
         <w:rFonts w:ascii="Cambria" w:hAnsi="Cambria" w:cs="Cambria"/>
         <w:noProof/>
       </w:rPr>
-      <w:t>11</w:t>
+      <w:t>3</w:t>
     </w:r>
     <w:r>
       <w:rPr>
@@ -9517,7 +10427,7 @@
             </wp:anchor>
           </w:drawing>
         </mc:Choice>
-        <mc:Fallback xmlns:w16sdtdh="http://schemas.microsoft.com/office/word/2020/wordml/sdtdatahash" xmlns:w16="http://schemas.microsoft.com/office/word/2018/wordml" xmlns:w16cid="http://schemas.microsoft.com/office/word/2016/wordml/cid" xmlns:w16cex="http://schemas.microsoft.com/office/word/2018/wordml/cex" xmlns:oel="http://schemas.microsoft.com/office/2019/extlst" xmlns:am3d="http://schemas.microsoft.com/office/drawing/2017/model3d" xmlns:aink="http://schemas.microsoft.com/office/drawing/2016/ink" xmlns:cx8="http://schemas.microsoft.com/office/drawing/2016/5/14/chartex" xmlns:cx7="http://schemas.microsoft.com/office/drawing/2016/5/13/chartex" xmlns:cx6="http://schemas.microsoft.com/office/drawing/2016/5/12/chartex" xmlns:cx5="http://schemas.microsoft.com/office/drawing/2016/5/11/chartex" xmlns:cx4="http://schemas.microsoft.com/office/drawing/2016/5/10/chartex" xmlns:cx3="http://schemas.microsoft.com/office/drawing/2016/5/9/chartex" xmlns:cx2="http://schemas.microsoft.com/office/drawing/2015/10/21/chartex" xmlns:cx1="http://schemas.microsoft.com/office/drawing/2015/9/8/chartex">
+        <mc:Fallback xmlns:cx1="http://schemas.microsoft.com/office/drawing/2015/9/8/chartex" xmlns:cx2="http://schemas.microsoft.com/office/drawing/2015/10/21/chartex" xmlns:cx3="http://schemas.microsoft.com/office/drawing/2016/5/9/chartex" xmlns:cx4="http://schemas.microsoft.com/office/drawing/2016/5/10/chartex" xmlns:cx5="http://schemas.microsoft.com/office/drawing/2016/5/11/chartex" xmlns:cx6="http://schemas.microsoft.com/office/drawing/2016/5/12/chartex" xmlns:cx7="http://schemas.microsoft.com/office/drawing/2016/5/13/chartex" xmlns:cx8="http://schemas.microsoft.com/office/drawing/2016/5/14/chartex" xmlns:aink="http://schemas.microsoft.com/office/drawing/2016/ink" xmlns:am3d="http://schemas.microsoft.com/office/drawing/2017/model3d" xmlns:oel="http://schemas.microsoft.com/office/2019/extlst" xmlns:w16cex="http://schemas.microsoft.com/office/word/2018/wordml/cex" xmlns:w16cid="http://schemas.microsoft.com/office/word/2016/wordml/cid" xmlns:w16="http://schemas.microsoft.com/office/word/2018/wordml" xmlns:w16sdtdh="http://schemas.microsoft.com/office/word/2020/wordml/sdtdatahash">
           <w:pict>
             <v:rect w14:anchorId="38DD0C56" id="Rectangle 11" o:spid="_x0000_s1026" style="position:absolute;margin-left:549.2pt;margin-top:778.55pt;width:7.15pt;height:62.15pt;z-index:251654144;visibility:visible;mso-wrap-style:square;mso-width-percent:0;mso-height-percent:900;mso-wrap-distance-left:9pt;mso-wrap-distance-top:0;mso-wrap-distance-right:9pt;mso-wrap-distance-bottom:0;mso-position-horizontal:absolute;mso-position-horizontal-relative:page;mso-position-vertical:absolute;mso-position-vertical-relative:page;mso-width-percent:0;mso-height-percent:900;mso-width-relative:page;mso-height-relative:bottom-margin-area;v-text-anchor:top" o:gfxdata="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" fillcolor="#ed7d31" strokecolor="#ed7d31">
               <w10:wrap anchorx="page" anchory="page"/>
@@ -9802,7 +10712,7 @@
             </wp:anchor>
           </w:drawing>
         </mc:Choice>
-        <mc:Fallback xmlns:w16sdtdh="http://schemas.microsoft.com/office/word/2020/wordml/sdtdatahash" xmlns:w16="http://schemas.microsoft.com/office/word/2018/wordml" xmlns:w16cid="http://schemas.microsoft.com/office/word/2016/wordml/cid" xmlns:w16cex="http://schemas.microsoft.com/office/word/2018/wordml/cex" xmlns:oel="http://schemas.microsoft.com/office/2019/extlst" xmlns:am3d="http://schemas.microsoft.com/office/drawing/2017/model3d" xmlns:aink="http://schemas.microsoft.com/office/drawing/2016/ink" xmlns:cx8="http://schemas.microsoft.com/office/drawing/2016/5/14/chartex" xmlns:cx7="http://schemas.microsoft.com/office/drawing/2016/5/13/chartex" xmlns:cx6="http://schemas.microsoft.com/office/drawing/2016/5/12/chartex" xmlns:cx5="http://schemas.microsoft.com/office/drawing/2016/5/11/chartex" xmlns:cx4="http://schemas.microsoft.com/office/drawing/2016/5/10/chartex" xmlns:cx3="http://schemas.microsoft.com/office/drawing/2016/5/9/chartex" xmlns:cx2="http://schemas.microsoft.com/office/drawing/2015/10/21/chartex" xmlns:cx1="http://schemas.microsoft.com/office/drawing/2015/9/8/chartex">
+        <mc:Fallback xmlns:cx1="http://schemas.microsoft.com/office/drawing/2015/9/8/chartex" xmlns:cx2="http://schemas.microsoft.com/office/drawing/2015/10/21/chartex" xmlns:cx3="http://schemas.microsoft.com/office/drawing/2016/5/9/chartex" xmlns:cx4="http://schemas.microsoft.com/office/drawing/2016/5/10/chartex" xmlns:cx5="http://schemas.microsoft.com/office/drawing/2016/5/11/chartex" xmlns:cx6="http://schemas.microsoft.com/office/drawing/2016/5/12/chartex" xmlns:cx7="http://schemas.microsoft.com/office/drawing/2016/5/13/chartex" xmlns:cx8="http://schemas.microsoft.com/office/drawing/2016/5/14/chartex" xmlns:aink="http://schemas.microsoft.com/office/drawing/2016/ink" xmlns:am3d="http://schemas.microsoft.com/office/drawing/2017/model3d" xmlns:oel="http://schemas.microsoft.com/office/2019/extlst" xmlns:w16cex="http://schemas.microsoft.com/office/word/2018/wordml/cex" xmlns:w16cid="http://schemas.microsoft.com/office/word/2016/wordml/cid" xmlns:w16="http://schemas.microsoft.com/office/word/2018/wordml" xmlns:w16sdtdh="http://schemas.microsoft.com/office/word/2020/wordml/sdtdatahash">
           <w:pict>
             <v:rect w14:anchorId="280A97BD" id="Rectangle 41" o:spid="_x0000_s1026" style="position:absolute;margin-left:39.3pt;margin-top:.4pt;width:7.15pt;height:62.95pt;z-index:251657216;visibility:visible;mso-wrap-style:square;mso-width-percent:0;mso-height-percent:900;mso-wrap-distance-left:9pt;mso-wrap-distance-top:0;mso-wrap-distance-right:9pt;mso-wrap-distance-bottom:0;mso-position-horizontal:absolute;mso-position-horizontal-relative:page;mso-position-vertical:absolute;mso-position-vertical-relative:page;mso-width-percent:0;mso-height-percent:900;mso-width-relative:page;mso-height-relative:bottom-margin-area;v-text-anchor:top" o:gfxdata="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" fillcolor="#ed7d31" strokecolor="#ed7d31">
               <w10:wrap anchorx="page" anchory="page"/>
@@ -9877,7 +10787,7 @@
             </wp:anchor>
           </w:drawing>
         </mc:Choice>
-        <mc:Fallback xmlns:w16sdtdh="http://schemas.microsoft.com/office/word/2020/wordml/sdtdatahash" xmlns:w16="http://schemas.microsoft.com/office/word/2018/wordml" xmlns:w16cid="http://schemas.microsoft.com/office/word/2016/wordml/cid" xmlns:w16cex="http://schemas.microsoft.com/office/word/2018/wordml/cex" xmlns:oel="http://schemas.microsoft.com/office/2019/extlst" xmlns:am3d="http://schemas.microsoft.com/office/drawing/2017/model3d" xmlns:aink="http://schemas.microsoft.com/office/drawing/2016/ink" xmlns:cx8="http://schemas.microsoft.com/office/drawing/2016/5/14/chartex" xmlns:cx7="http://schemas.microsoft.com/office/drawing/2016/5/13/chartex" xmlns:cx6="http://schemas.microsoft.com/office/drawing/2016/5/12/chartex" xmlns:cx5="http://schemas.microsoft.com/office/drawing/2016/5/11/chartex" xmlns:cx4="http://schemas.microsoft.com/office/drawing/2016/5/10/chartex" xmlns:cx3="http://schemas.microsoft.com/office/drawing/2016/5/9/chartex" xmlns:cx2="http://schemas.microsoft.com/office/drawing/2015/10/21/chartex" xmlns:cx1="http://schemas.microsoft.com/office/drawing/2015/9/8/chartex">
+        <mc:Fallback xmlns:cx1="http://schemas.microsoft.com/office/drawing/2015/9/8/chartex" xmlns:cx2="http://schemas.microsoft.com/office/drawing/2015/10/21/chartex" xmlns:cx3="http://schemas.microsoft.com/office/drawing/2016/5/9/chartex" xmlns:cx4="http://schemas.microsoft.com/office/drawing/2016/5/10/chartex" xmlns:cx5="http://schemas.microsoft.com/office/drawing/2016/5/11/chartex" xmlns:cx6="http://schemas.microsoft.com/office/drawing/2016/5/12/chartex" xmlns:cx7="http://schemas.microsoft.com/office/drawing/2016/5/13/chartex" xmlns:cx8="http://schemas.microsoft.com/office/drawing/2016/5/14/chartex" xmlns:aink="http://schemas.microsoft.com/office/drawing/2016/ink" xmlns:am3d="http://schemas.microsoft.com/office/drawing/2017/model3d" xmlns:oel="http://schemas.microsoft.com/office/2019/extlst" xmlns:w16cex="http://schemas.microsoft.com/office/word/2018/wordml/cex" xmlns:w16cid="http://schemas.microsoft.com/office/word/2016/wordml/cid" xmlns:w16="http://schemas.microsoft.com/office/word/2018/wordml" xmlns:w16sdtdh="http://schemas.microsoft.com/office/word/2020/wordml/sdtdatahash">
           <w:pict>
             <v:rect w14:anchorId="065A89A6" id="Rectangle 34" o:spid="_x0000_s1026" style="position:absolute;margin-left:549.6pt;margin-top:.4pt;width:7.15pt;height:62.9pt;z-index:251656192;visibility:visible;mso-wrap-style:square;mso-width-percent:0;mso-height-percent:900;mso-wrap-distance-left:9pt;mso-wrap-distance-top:0;mso-wrap-distance-right:9pt;mso-wrap-distance-bottom:0;mso-position-horizontal:absolute;mso-position-horizontal-relative:page;mso-position-vertical:absolute;mso-position-vertical-relative:page;mso-width-percent:0;mso-height-percent:900;mso-width-relative:page;mso-height-relative:bottom-margin-area;v-text-anchor:top" o:gfxdata="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" fillcolor="#ed7d31" strokecolor="#ed7d31">
               <w10:wrap anchorx="page" anchory="page"/>
@@ -9886,6 +10796,7 @@
         </mc:Fallback>
       </mc:AlternateContent>
     </w:r>
+    <w:proofErr w:type="spellStart"/>
     <w:r>
       <w:rPr>
         <w:rFonts w:ascii="Cambria" w:eastAsia="Times New Roman" w:hAnsi="Cambria"/>
@@ -9893,6 +10804,7 @@
       </w:rPr>
       <w:t>Testify</w:t>
     </w:r>
+    <w:proofErr w:type="spellEnd"/>
   </w:p>
   <w:p>
     <w:pPr>
@@ -9978,7 +10890,7 @@
             </wp:anchor>
           </w:drawing>
         </mc:Choice>
-        <mc:Fallback xmlns:w16sdtdh="http://schemas.microsoft.com/office/word/2020/wordml/sdtdatahash" xmlns:w16="http://schemas.microsoft.com/office/word/2018/wordml" xmlns:w16cid="http://schemas.microsoft.com/office/word/2016/wordml/cid" xmlns:w16cex="http://schemas.microsoft.com/office/word/2018/wordml/cex" xmlns:oel="http://schemas.microsoft.com/office/2019/extlst" xmlns:am3d="http://schemas.microsoft.com/office/drawing/2017/model3d" xmlns:aink="http://schemas.microsoft.com/office/drawing/2016/ink" xmlns:cx8="http://schemas.microsoft.com/office/drawing/2016/5/14/chartex" xmlns:cx7="http://schemas.microsoft.com/office/drawing/2016/5/13/chartex" xmlns:cx6="http://schemas.microsoft.com/office/drawing/2016/5/12/chartex" xmlns:cx5="http://schemas.microsoft.com/office/drawing/2016/5/11/chartex" xmlns:cx4="http://schemas.microsoft.com/office/drawing/2016/5/10/chartex" xmlns:cx3="http://schemas.microsoft.com/office/drawing/2016/5/9/chartex" xmlns:cx2="http://schemas.microsoft.com/office/drawing/2015/10/21/chartex" xmlns:cx1="http://schemas.microsoft.com/office/drawing/2015/9/8/chartex">
+        <mc:Fallback xmlns:cx1="http://schemas.microsoft.com/office/drawing/2015/9/8/chartex" xmlns:cx2="http://schemas.microsoft.com/office/drawing/2015/10/21/chartex" xmlns:cx3="http://schemas.microsoft.com/office/drawing/2016/5/9/chartex" xmlns:cx4="http://schemas.microsoft.com/office/drawing/2016/5/10/chartex" xmlns:cx5="http://schemas.microsoft.com/office/drawing/2016/5/11/chartex" xmlns:cx6="http://schemas.microsoft.com/office/drawing/2016/5/12/chartex" xmlns:cx7="http://schemas.microsoft.com/office/drawing/2016/5/13/chartex" xmlns:cx8="http://schemas.microsoft.com/office/drawing/2016/5/14/chartex" xmlns:aink="http://schemas.microsoft.com/office/drawing/2016/ink" xmlns:am3d="http://schemas.microsoft.com/office/drawing/2017/model3d" xmlns:oel="http://schemas.microsoft.com/office/2019/extlst" xmlns:w16cex="http://schemas.microsoft.com/office/word/2018/wordml/cex" xmlns:w16cid="http://schemas.microsoft.com/office/word/2016/wordml/cid" xmlns:w16="http://schemas.microsoft.com/office/word/2018/wordml" xmlns:w16sdtdh="http://schemas.microsoft.com/office/word/2020/wordml/sdtdatahash">
           <w:pict>
             <v:shapetype w14:anchorId="7DD4A485" id="_x0000_t32" coordsize="21600,21600" o:spt="32" o:oned="t" path="m,l21600,21600e" filled="f">
               <v:path arrowok="t" fillok="f" o:connecttype="none"/>
@@ -16463,7 +17375,7 @@
 </file>
 
 <file path=customXml/itemProps2.xml><?xml version="1.0" encoding="utf-8"?>
-<ds:datastoreItem xmlns:ds="http://schemas.openxmlformats.org/officeDocument/2006/customXml" ds:itemID="{9B4BF903-3437-4DAB-B904-96F862217549}">
+<ds:datastoreItem xmlns:ds="http://schemas.openxmlformats.org/officeDocument/2006/customXml" ds:itemID="{154F896B-3DE1-4E29-8F43-5BEF93D4478A}">
   <ds:schemaRefs>
     <ds:schemaRef ds:uri="http://schemas.openxmlformats.org/officeDocument/2006/bibliography"/>
   </ds:schemaRefs>

</xml_diff>

<commit_message>
Documentos MCU MD DCU DC
</commit_message>
<xml_diff>
--- a/Fases_de_desarrollo/02-Elaboracion/02- Analisis y Diseño/E202-OSLO-Modelo de Casos de Uso.docx
+++ b/Fases_de_desarrollo/02-Elaboracion/02- Analisis y Diseño/E202-OSLO-Modelo de Casos de Uso.docx
@@ -95,7 +95,7 @@
               </wp:anchor>
             </w:drawing>
           </mc:Choice>
-          <mc:Fallback xmlns:w16sdtdh="http://schemas.microsoft.com/office/word/2020/wordml/sdtdatahash" xmlns:w16="http://schemas.microsoft.com/office/word/2018/wordml" xmlns:w16cid="http://schemas.microsoft.com/office/word/2016/wordml/cid" xmlns:w16cex="http://schemas.microsoft.com/office/word/2018/wordml/cex" xmlns:oel="http://schemas.microsoft.com/office/2019/extlst" xmlns:am3d="http://schemas.microsoft.com/office/drawing/2017/model3d" xmlns:aink="http://schemas.microsoft.com/office/drawing/2016/ink" xmlns:cx8="http://schemas.microsoft.com/office/drawing/2016/5/14/chartex" xmlns:cx7="http://schemas.microsoft.com/office/drawing/2016/5/13/chartex" xmlns:cx6="http://schemas.microsoft.com/office/drawing/2016/5/12/chartex" xmlns:cx5="http://schemas.microsoft.com/office/drawing/2016/5/11/chartex" xmlns:cx4="http://schemas.microsoft.com/office/drawing/2016/5/10/chartex" xmlns:cx3="http://schemas.microsoft.com/office/drawing/2016/5/9/chartex" xmlns:cx2="http://schemas.microsoft.com/office/drawing/2015/10/21/chartex" xmlns:cx1="http://schemas.microsoft.com/office/drawing/2015/9/8/chartex">
+          <mc:Fallback xmlns:cx1="http://schemas.microsoft.com/office/drawing/2015/9/8/chartex" xmlns:cx2="http://schemas.microsoft.com/office/drawing/2015/10/21/chartex" xmlns:cx3="http://schemas.microsoft.com/office/drawing/2016/5/9/chartex" xmlns:cx4="http://schemas.microsoft.com/office/drawing/2016/5/10/chartex" xmlns:cx5="http://schemas.microsoft.com/office/drawing/2016/5/11/chartex" xmlns:cx6="http://schemas.microsoft.com/office/drawing/2016/5/12/chartex" xmlns:cx7="http://schemas.microsoft.com/office/drawing/2016/5/13/chartex" xmlns:cx8="http://schemas.microsoft.com/office/drawing/2016/5/14/chartex" xmlns:aink="http://schemas.microsoft.com/office/drawing/2016/ink" xmlns:am3d="http://schemas.microsoft.com/office/drawing/2017/model3d" xmlns:oel="http://schemas.microsoft.com/office/2019/extlst" xmlns:w16cex="http://schemas.microsoft.com/office/word/2018/wordml/cex" xmlns:w16cid="http://schemas.microsoft.com/office/word/2016/wordml/cid" xmlns:w16="http://schemas.microsoft.com/office/word/2018/wordml" xmlns:w16sdtdh="http://schemas.microsoft.com/office/word/2020/wordml/sdtdatahash">
             <w:pict>
               <v:rect w14:anchorId="57B9339F" id="Rectangle 6" o:spid="_x0000_s1026" style="position:absolute;margin-left:0;margin-top:0;width:623.8pt;height:67.65pt;z-index:251656192;visibility:visible;mso-wrap-style:square;mso-width-percent:1050;mso-height-percent:900;mso-wrap-distance-left:9pt;mso-wrap-distance-top:0;mso-wrap-distance-right:9pt;mso-wrap-distance-bottom:0;mso-position-horizontal:center;mso-position-horizontal-relative:page;mso-position-vertical:bottom;mso-position-vertical-relative:page;mso-width-percent:1050;mso-height-percent:900;mso-width-relative:page;mso-height-relative:top-margin-area;v-text-anchor:top" o:gfxdata="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" o:allowincell="f" fillcolor="#ed7d31" strokecolor="#ed7d31">
                 <w10:wrap anchorx="page" anchory="page"/>
@@ -168,7 +168,7 @@
               </wp:anchor>
             </w:drawing>
           </mc:Choice>
-          <mc:Fallback xmlns:w16sdtdh="http://schemas.microsoft.com/office/word/2020/wordml/sdtdatahash" xmlns:w16="http://schemas.microsoft.com/office/word/2018/wordml" xmlns:w16cid="http://schemas.microsoft.com/office/word/2016/wordml/cid" xmlns:w16cex="http://schemas.microsoft.com/office/word/2018/wordml/cex" xmlns:oel="http://schemas.microsoft.com/office/2019/extlst" xmlns:am3d="http://schemas.microsoft.com/office/drawing/2017/model3d" xmlns:aink="http://schemas.microsoft.com/office/drawing/2016/ink" xmlns:cx8="http://schemas.microsoft.com/office/drawing/2016/5/14/chartex" xmlns:cx7="http://schemas.microsoft.com/office/drawing/2016/5/13/chartex" xmlns:cx6="http://schemas.microsoft.com/office/drawing/2016/5/12/chartex" xmlns:cx5="http://schemas.microsoft.com/office/drawing/2016/5/11/chartex" xmlns:cx4="http://schemas.microsoft.com/office/drawing/2016/5/10/chartex" xmlns:cx3="http://schemas.microsoft.com/office/drawing/2016/5/9/chartex" xmlns:cx2="http://schemas.microsoft.com/office/drawing/2015/10/21/chartex" xmlns:cx1="http://schemas.microsoft.com/office/drawing/2015/9/8/chartex">
+          <mc:Fallback xmlns:cx1="http://schemas.microsoft.com/office/drawing/2015/9/8/chartex" xmlns:cx2="http://schemas.microsoft.com/office/drawing/2015/10/21/chartex" xmlns:cx3="http://schemas.microsoft.com/office/drawing/2016/5/9/chartex" xmlns:cx4="http://schemas.microsoft.com/office/drawing/2016/5/10/chartex" xmlns:cx5="http://schemas.microsoft.com/office/drawing/2016/5/11/chartex" xmlns:cx6="http://schemas.microsoft.com/office/drawing/2016/5/12/chartex" xmlns:cx7="http://schemas.microsoft.com/office/drawing/2016/5/13/chartex" xmlns:cx8="http://schemas.microsoft.com/office/drawing/2016/5/14/chartex" xmlns:aink="http://schemas.microsoft.com/office/drawing/2016/ink" xmlns:am3d="http://schemas.microsoft.com/office/drawing/2017/model3d" xmlns:oel="http://schemas.microsoft.com/office/2019/extlst" xmlns:w16cex="http://schemas.microsoft.com/office/word/2018/wordml/cex" xmlns:w16cid="http://schemas.microsoft.com/office/word/2016/wordml/cid" xmlns:w16="http://schemas.microsoft.com/office/word/2018/wordml" xmlns:w16sdtdh="http://schemas.microsoft.com/office/word/2020/wordml/sdtdatahash">
             <w:pict>
               <v:rect w14:anchorId="4E98D685" id="Rectangle 9" o:spid="_x0000_s1026" style="position:absolute;margin-left:38.95pt;margin-top:-20.65pt;width:7.15pt;height:882.2pt;z-index:251654144;visibility:visible;mso-wrap-style:square;mso-width-percent:0;mso-height-percent:1050;mso-wrap-distance-left:9pt;mso-wrap-distance-top:0;mso-wrap-distance-right:9pt;mso-wrap-distance-bottom:0;mso-position-horizontal:absolute;mso-position-horizontal-relative:page;mso-position-vertical:absolute;mso-position-vertical-relative:page;mso-width-percent:0;mso-height-percent:1050;mso-width-relative:page;mso-height-relative:page;v-text-anchor:top" o:gfxdata="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" o:allowincell="f" strokecolor="#ed7d31">
                 <w10:wrap anchorx="page" anchory="page"/>
@@ -241,7 +241,7 @@
               </wp:anchor>
             </w:drawing>
           </mc:Choice>
-          <mc:Fallback xmlns:w16sdtdh="http://schemas.microsoft.com/office/word/2020/wordml/sdtdatahash" xmlns:w16="http://schemas.microsoft.com/office/word/2018/wordml" xmlns:w16cid="http://schemas.microsoft.com/office/word/2016/wordml/cid" xmlns:w16cex="http://schemas.microsoft.com/office/word/2018/wordml/cex" xmlns:oel="http://schemas.microsoft.com/office/2019/extlst" xmlns:am3d="http://schemas.microsoft.com/office/drawing/2017/model3d" xmlns:aink="http://schemas.microsoft.com/office/drawing/2016/ink" xmlns:cx8="http://schemas.microsoft.com/office/drawing/2016/5/14/chartex" xmlns:cx7="http://schemas.microsoft.com/office/drawing/2016/5/13/chartex" xmlns:cx6="http://schemas.microsoft.com/office/drawing/2016/5/12/chartex" xmlns:cx5="http://schemas.microsoft.com/office/drawing/2016/5/11/chartex" xmlns:cx4="http://schemas.microsoft.com/office/drawing/2016/5/10/chartex" xmlns:cx3="http://schemas.microsoft.com/office/drawing/2016/5/9/chartex" xmlns:cx2="http://schemas.microsoft.com/office/drawing/2015/10/21/chartex" xmlns:cx1="http://schemas.microsoft.com/office/drawing/2015/9/8/chartex">
+          <mc:Fallback xmlns:cx1="http://schemas.microsoft.com/office/drawing/2015/9/8/chartex" xmlns:cx2="http://schemas.microsoft.com/office/drawing/2015/10/21/chartex" xmlns:cx3="http://schemas.microsoft.com/office/drawing/2016/5/9/chartex" xmlns:cx4="http://schemas.microsoft.com/office/drawing/2016/5/10/chartex" xmlns:cx5="http://schemas.microsoft.com/office/drawing/2016/5/11/chartex" xmlns:cx6="http://schemas.microsoft.com/office/drawing/2016/5/12/chartex" xmlns:cx7="http://schemas.microsoft.com/office/drawing/2016/5/13/chartex" xmlns:cx8="http://schemas.microsoft.com/office/drawing/2016/5/14/chartex" xmlns:aink="http://schemas.microsoft.com/office/drawing/2016/ink" xmlns:am3d="http://schemas.microsoft.com/office/drawing/2017/model3d" xmlns:oel="http://schemas.microsoft.com/office/2019/extlst" xmlns:w16cex="http://schemas.microsoft.com/office/word/2018/wordml/cex" xmlns:w16cid="http://schemas.microsoft.com/office/word/2016/wordml/cid" xmlns:w16="http://schemas.microsoft.com/office/word/2018/wordml" xmlns:w16sdtdh="http://schemas.microsoft.com/office/word/2020/wordml/sdtdatahash">
             <w:pict>
               <v:rect w14:anchorId="32696341" id="Rectangle 8" o:spid="_x0000_s1026" style="position:absolute;margin-left:549.2pt;margin-top:-20.65pt;width:7.15pt;height:882.2pt;z-index:251655168;visibility:visible;mso-wrap-style:square;mso-width-percent:0;mso-height-percent:1050;mso-wrap-distance-left:9pt;mso-wrap-distance-top:0;mso-wrap-distance-right:9pt;mso-wrap-distance-bottom:0;mso-position-horizontal:absolute;mso-position-horizontal-relative:page;mso-position-vertical:absolute;mso-position-vertical-relative:page;mso-width-percent:0;mso-height-percent:1050;mso-width-relative:page;mso-height-relative:page;v-text-anchor:top" o:gfxdata="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" o:allowincell="f" strokecolor="#ed7d31">
                 <w10:wrap anchorx="page" anchory="page"/>
@@ -314,7 +314,7 @@
               </wp:anchor>
             </w:drawing>
           </mc:Choice>
-          <mc:Fallback xmlns:w16sdtdh="http://schemas.microsoft.com/office/word/2020/wordml/sdtdatahash" xmlns:w16="http://schemas.microsoft.com/office/word/2018/wordml" xmlns:w16cid="http://schemas.microsoft.com/office/word/2016/wordml/cid" xmlns:w16cex="http://schemas.microsoft.com/office/word/2018/wordml/cex" xmlns:oel="http://schemas.microsoft.com/office/2019/extlst" xmlns:am3d="http://schemas.microsoft.com/office/drawing/2017/model3d" xmlns:aink="http://schemas.microsoft.com/office/drawing/2016/ink" xmlns:cx8="http://schemas.microsoft.com/office/drawing/2016/5/14/chartex" xmlns:cx7="http://schemas.microsoft.com/office/drawing/2016/5/13/chartex" xmlns:cx6="http://schemas.microsoft.com/office/drawing/2016/5/12/chartex" xmlns:cx5="http://schemas.microsoft.com/office/drawing/2016/5/11/chartex" xmlns:cx4="http://schemas.microsoft.com/office/drawing/2016/5/10/chartex" xmlns:cx3="http://schemas.microsoft.com/office/drawing/2016/5/9/chartex" xmlns:cx2="http://schemas.microsoft.com/office/drawing/2015/10/21/chartex" xmlns:cx1="http://schemas.microsoft.com/office/drawing/2015/9/8/chartex">
+          <mc:Fallback xmlns:cx1="http://schemas.microsoft.com/office/drawing/2015/9/8/chartex" xmlns:cx2="http://schemas.microsoft.com/office/drawing/2015/10/21/chartex" xmlns:cx3="http://schemas.microsoft.com/office/drawing/2016/5/9/chartex" xmlns:cx4="http://schemas.microsoft.com/office/drawing/2016/5/10/chartex" xmlns:cx5="http://schemas.microsoft.com/office/drawing/2016/5/11/chartex" xmlns:cx6="http://schemas.microsoft.com/office/drawing/2016/5/12/chartex" xmlns:cx7="http://schemas.microsoft.com/office/drawing/2016/5/13/chartex" xmlns:cx8="http://schemas.microsoft.com/office/drawing/2016/5/14/chartex" xmlns:aink="http://schemas.microsoft.com/office/drawing/2016/ink" xmlns:am3d="http://schemas.microsoft.com/office/drawing/2017/model3d" xmlns:oel="http://schemas.microsoft.com/office/2019/extlst" xmlns:w16cex="http://schemas.microsoft.com/office/word/2018/wordml/cex" xmlns:w16cid="http://schemas.microsoft.com/office/word/2016/wordml/cid" xmlns:w16="http://schemas.microsoft.com/office/word/2018/wordml" xmlns:w16sdtdh="http://schemas.microsoft.com/office/word/2020/wordml/sdtdatahash">
             <w:pict>
               <v:rect w14:anchorId="2E31E359" id="Rectangle 7" o:spid="_x0000_s1026" style="position:absolute;margin-left:-14.45pt;margin-top:.4pt;width:623.8pt;height:67.65pt;z-index:251657216;visibility:visible;mso-wrap-style:square;mso-width-percent:1050;mso-height-percent:900;mso-wrap-distance-left:9pt;mso-wrap-distance-top:0;mso-wrap-distance-right:9pt;mso-wrap-distance-bottom:0;mso-position-horizontal:absolute;mso-position-horizontal-relative:page;mso-position-vertical:absolute;mso-position-vertical-relative:page;mso-width-percent:1050;mso-height-percent:900;mso-width-relative:page;mso-height-relative:top-margin-area;v-text-anchor:top" o:gfxdata="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" o:allowincell="f" fillcolor="#ed7d31" strokecolor="#ed7d31">
                 <w10:wrap anchorx="page" anchory="page"/>
@@ -865,7 +865,7 @@
               </wp:anchor>
             </w:drawing>
           </mc:Choice>
-          <mc:Fallback xmlns:w16sdtdh="http://schemas.microsoft.com/office/word/2020/wordml/sdtdatahash" xmlns:w16="http://schemas.microsoft.com/office/word/2018/wordml" xmlns:w16cid="http://schemas.microsoft.com/office/word/2016/wordml/cid" xmlns:w16cex="http://schemas.microsoft.com/office/word/2018/wordml/cex" xmlns:oel="http://schemas.microsoft.com/office/2019/extlst" xmlns:am3d="http://schemas.microsoft.com/office/drawing/2017/model3d" xmlns:aink="http://schemas.microsoft.com/office/drawing/2016/ink" xmlns:cx8="http://schemas.microsoft.com/office/drawing/2016/5/14/chartex" xmlns:cx7="http://schemas.microsoft.com/office/drawing/2016/5/13/chartex" xmlns:cx6="http://schemas.microsoft.com/office/drawing/2016/5/12/chartex" xmlns:cx5="http://schemas.microsoft.com/office/drawing/2016/5/11/chartex" xmlns:cx4="http://schemas.microsoft.com/office/drawing/2016/5/10/chartex" xmlns:cx3="http://schemas.microsoft.com/office/drawing/2016/5/9/chartex" xmlns:cx2="http://schemas.microsoft.com/office/drawing/2015/10/21/chartex" xmlns:cx1="http://schemas.microsoft.com/office/drawing/2015/9/8/chartex">
+          <mc:Fallback xmlns:cx1="http://schemas.microsoft.com/office/drawing/2015/9/8/chartex" xmlns:cx2="http://schemas.microsoft.com/office/drawing/2015/10/21/chartex" xmlns:cx3="http://schemas.microsoft.com/office/drawing/2016/5/9/chartex" xmlns:cx4="http://schemas.microsoft.com/office/drawing/2016/5/10/chartex" xmlns:cx5="http://schemas.microsoft.com/office/drawing/2016/5/11/chartex" xmlns:cx6="http://schemas.microsoft.com/office/drawing/2016/5/12/chartex" xmlns:cx7="http://schemas.microsoft.com/office/drawing/2016/5/13/chartex" xmlns:cx8="http://schemas.microsoft.com/office/drawing/2016/5/14/chartex" xmlns:aink="http://schemas.microsoft.com/office/drawing/2016/ink" xmlns:am3d="http://schemas.microsoft.com/office/drawing/2017/model3d" xmlns:oel="http://schemas.microsoft.com/office/2019/extlst" xmlns:w16cex="http://schemas.microsoft.com/office/word/2018/wordml/cex" xmlns:w16cid="http://schemas.microsoft.com/office/word/2016/wordml/cid" xmlns:w16="http://schemas.microsoft.com/office/word/2018/wordml" xmlns:w16sdtdh="http://schemas.microsoft.com/office/word/2020/wordml/sdtdatahash">
             <w:pict>
               <v:rect w14:anchorId="78184FBB" id="Rectangle 17" o:spid="_x0000_s1026" style="position:absolute;margin-left:315.7pt;margin-top:-76.25pt;width:195.35pt;height:844.9pt;z-index:-251655168;visibility:visible;mso-wrap-style:square;mso-width-percent:0;mso-height-percent:0;mso-wrap-distance-left:9pt;mso-wrap-distance-top:0;mso-wrap-distance-right:9pt;mso-wrap-distance-bottom:0;mso-position-horizontal:absolute;mso-position-horizontal-relative:margin;mso-position-vertical:absolute;mso-position-vertical-relative:margin;mso-width-percent:0;mso-height-percent:0;mso-width-relative:page;mso-height-relative:page;v-text-anchor:top" o:gfxdata="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" fillcolor="#ed7d31" strokecolor="#ed7d31">
                 <w10:wrap type="square" anchorx="margin" anchory="margin"/>
@@ -1978,12 +1978,7 @@
         <w:pStyle w:val="PSI-Normal"/>
       </w:pPr>
       <w:r>
-        <w:t>RF06: Las precondi</w:t>
-      </w:r>
-      <w:bookmarkStart w:id="7" w:name="_GoBack"/>
-      <w:bookmarkEnd w:id="7"/>
-      <w:r>
-        <w:t>ciones pueden estar activas o desestimadas.</w:t>
+        <w:t>RF06: Las precondiciones pueden estar activas o desestimadas.</w:t>
       </w:r>
     </w:p>
     <w:p>
@@ -2235,15 +2230,15 @@
       <w:pPr>
         <w:pStyle w:val="PSI-Ttulo2"/>
       </w:pPr>
-      <w:bookmarkStart w:id="8" w:name="_Toc228266920"/>
-      <w:bookmarkStart w:id="9" w:name="_Toc234682912"/>
-      <w:bookmarkStart w:id="10" w:name="_Toc179069150"/>
+      <w:bookmarkStart w:id="7" w:name="_Toc228266920"/>
+      <w:bookmarkStart w:id="8" w:name="_Toc234682912"/>
+      <w:bookmarkStart w:id="9" w:name="_Toc179069150"/>
       <w:r>
         <w:t>Requerimientos no Funcionales</w:t>
       </w:r>
+      <w:bookmarkEnd w:id="7"/>
       <w:bookmarkEnd w:id="8"/>
       <w:bookmarkEnd w:id="9"/>
-      <w:bookmarkEnd w:id="10"/>
     </w:p>
     <w:p>
       <w:pPr>
@@ -2303,16 +2298,16 @@
       <w:pPr>
         <w:pStyle w:val="PSI-Ttulo1"/>
       </w:pPr>
-      <w:bookmarkStart w:id="11" w:name="_Toc228266921"/>
-      <w:bookmarkStart w:id="12" w:name="_Toc234682913"/>
-      <w:bookmarkStart w:id="13" w:name="_Toc179069151"/>
+      <w:bookmarkStart w:id="10" w:name="_Toc228266921"/>
+      <w:bookmarkStart w:id="11" w:name="_Toc234682913"/>
+      <w:bookmarkStart w:id="12" w:name="_Toc179069151"/>
       <w:r>
         <w:t>Actores</w:t>
       </w:r>
       <w:bookmarkEnd w:id="2"/>
+      <w:bookmarkEnd w:id="10"/>
       <w:bookmarkEnd w:id="11"/>
       <w:bookmarkEnd w:id="12"/>
-      <w:bookmarkEnd w:id="13"/>
     </w:p>
     <w:p>
       <w:pPr>
@@ -2386,11 +2381,11 @@
       <w:pPr>
         <w:pStyle w:val="PSI-Ttulo2"/>
       </w:pPr>
-      <w:bookmarkStart w:id="14" w:name="_Toc179069152"/>
+      <w:bookmarkStart w:id="13" w:name="_Toc179069152"/>
       <w:r>
         <w:t>Administrador</w:t>
       </w:r>
-      <w:bookmarkEnd w:id="14"/>
+      <w:bookmarkEnd w:id="13"/>
     </w:p>
     <w:p>
       <w:pPr>
@@ -2850,11 +2845,11 @@
       <w:pPr>
         <w:pStyle w:val="PSI-Ttulo2"/>
       </w:pPr>
-      <w:bookmarkStart w:id="15" w:name="_Toc179069153"/>
+      <w:bookmarkStart w:id="14" w:name="_Toc179069153"/>
       <w:r>
         <w:t>Gestor de Prueba</w:t>
       </w:r>
-      <w:bookmarkEnd w:id="15"/>
+      <w:bookmarkEnd w:id="14"/>
     </w:p>
     <w:p>
       <w:pPr>
@@ -3301,12 +3296,12 @@
       <w:pPr>
         <w:pStyle w:val="PSI-Ttulo2"/>
       </w:pPr>
-      <w:bookmarkStart w:id="16" w:name="_Toc179069154"/>
+      <w:bookmarkStart w:id="15" w:name="_Toc179069154"/>
       <w:proofErr w:type="spellStart"/>
       <w:r>
         <w:t>Tester</w:t>
       </w:r>
-      <w:bookmarkEnd w:id="16"/>
+      <w:bookmarkEnd w:id="15"/>
       <w:proofErr w:type="spellEnd"/>
     </w:p>
     <w:p>
@@ -3752,11 +3747,11 @@
       <w:pPr>
         <w:pStyle w:val="PSI-Ttulo2"/>
       </w:pPr>
-      <w:bookmarkStart w:id="17" w:name="_Toc179069155"/>
+      <w:bookmarkStart w:id="16" w:name="_Toc179069155"/>
       <w:r>
         <w:t>Invitado</w:t>
       </w:r>
-      <w:bookmarkEnd w:id="17"/>
+      <w:bookmarkEnd w:id="16"/>
     </w:p>
     <w:p>
       <w:pPr>
@@ -4182,26 +4177,26 @@
       <w:pPr>
         <w:pStyle w:val="PSI-Ttulo1"/>
       </w:pPr>
-      <w:bookmarkStart w:id="18" w:name="_Toc12016615"/>
-      <w:bookmarkStart w:id="19" w:name="_Toc228266924"/>
-      <w:bookmarkStart w:id="20" w:name="_Toc234682916"/>
-      <w:bookmarkStart w:id="21" w:name="_Toc179069156"/>
+      <w:bookmarkStart w:id="17" w:name="_Toc12016615"/>
+      <w:bookmarkStart w:id="18" w:name="_Toc228266924"/>
+      <w:bookmarkStart w:id="19" w:name="_Toc234682916"/>
+      <w:bookmarkStart w:id="20" w:name="_Toc179069156"/>
       <w:r>
         <w:t>Casos de Uso</w:t>
       </w:r>
+      <w:bookmarkEnd w:id="17"/>
       <w:bookmarkEnd w:id="18"/>
       <w:bookmarkEnd w:id="19"/>
       <w:bookmarkEnd w:id="20"/>
-      <w:bookmarkEnd w:id="21"/>
     </w:p>
     <w:p>
       <w:pPr>
         <w:pStyle w:val="PSI-Normal"/>
       </w:pPr>
-      <w:bookmarkStart w:id="22" w:name="_Toc12016616"/>
-      <w:bookmarkStart w:id="23" w:name="_Toc228266925"/>
-      <w:bookmarkStart w:id="24" w:name="_Toc234682917"/>
-      <w:bookmarkStart w:id="25" w:name="_Toc235346532"/>
+      <w:bookmarkStart w:id="21" w:name="_Toc12016616"/>
+      <w:bookmarkStart w:id="22" w:name="_Toc228266925"/>
+      <w:bookmarkStart w:id="23" w:name="_Toc234682917"/>
+      <w:bookmarkStart w:id="24" w:name="_Toc235346532"/>
       <w:r>
         <w:t xml:space="preserve">En este apartado se detallan los Casos de Uso del sistema, los cuales describen las interacciones clave entre los usuarios y el sistema para alcanzar objetivos específicos. Cada </w:t>
       </w:r>
@@ -4261,10 +4256,10 @@
             </w:tcMar>
             <w:hideMark/>
           </w:tcPr>
+          <w:bookmarkEnd w:id="21"/>
           <w:bookmarkEnd w:id="22"/>
           <w:bookmarkEnd w:id="23"/>
           <w:bookmarkEnd w:id="24"/>
-          <w:bookmarkEnd w:id="25"/>
           <w:p>
             <w:pPr>
               <w:spacing w:before="0" w:line="240" w:lineRule="auto"/>
@@ -8205,59 +8200,59 @@
       <w:pPr>
         <w:pStyle w:val="PSI-Ttulo1"/>
       </w:pPr>
-      <w:bookmarkStart w:id="26" w:name="_Toc228206481"/>
-      <w:bookmarkStart w:id="27" w:name="_Toc228242381"/>
-      <w:bookmarkStart w:id="28" w:name="_Toc228266927"/>
-      <w:bookmarkStart w:id="29" w:name="_Toc234682919"/>
-      <w:bookmarkStart w:id="30" w:name="_Toc179069157"/>
+      <w:bookmarkStart w:id="25" w:name="_Toc228206481"/>
+      <w:bookmarkStart w:id="26" w:name="_Toc228242381"/>
+      <w:bookmarkStart w:id="27" w:name="_Toc228266927"/>
+      <w:bookmarkStart w:id="28" w:name="_Toc234682919"/>
+      <w:bookmarkStart w:id="29" w:name="_Toc179069157"/>
       <w:r>
         <w:t>Diagramas Asociados</w:t>
       </w:r>
+      <w:bookmarkEnd w:id="25"/>
       <w:bookmarkEnd w:id="26"/>
       <w:bookmarkEnd w:id="27"/>
       <w:bookmarkEnd w:id="28"/>
       <w:bookmarkEnd w:id="29"/>
+    </w:p>
+    <w:p>
+      <w:pPr>
+        <w:pStyle w:val="PSI-Comentario"/>
+      </w:pPr>
+      <w:bookmarkStart w:id="30" w:name="_Toc234903959"/>
+      <w:r>
+        <w:t xml:space="preserve">En el marco del desarrollo del sistema </w:t>
+      </w:r>
+      <w:proofErr w:type="spellStart"/>
+      <w:r>
+        <w:t>Testify</w:t>
+      </w:r>
+      <w:proofErr w:type="spellEnd"/>
+      <w:r>
+        <w:t xml:space="preserve">, es fundamental describir cómo se organizan y relacionan sus distintos componentes a través de diagramas de UML. Estos diagramas no solo ofrecen una visión clara de la arquitectura interna del sistema, sino que también facilitan la comprensión de las interacciones entre los elementos que lo componen. A continuación, se presentan los diagramas de casos de uso, </w:t>
+      </w:r>
+      <w:r>
+        <w:t xml:space="preserve">de paquetes, </w:t>
+      </w:r>
+      <w:r>
+        <w:t>de componentes</w:t>
+      </w:r>
+      <w:r>
+        <w:t xml:space="preserve"> y de clases</w:t>
+      </w:r>
+      <w:r>
+        <w:t>, los cuales permiten visualizar las diferentes capas de abstracción del sistema.</w:t>
+      </w:r>
+    </w:p>
+    <w:p>
+      <w:pPr>
+        <w:pStyle w:val="PSI-Ttulo2"/>
+      </w:pPr>
+      <w:bookmarkStart w:id="31" w:name="_Toc179069158"/>
+      <w:r>
+        <w:t>Diagrama de casos de uso</w:t>
+      </w:r>
       <w:bookmarkEnd w:id="30"/>
-    </w:p>
-    <w:p>
-      <w:pPr>
-        <w:pStyle w:val="PSI-Comentario"/>
-      </w:pPr>
-      <w:bookmarkStart w:id="31" w:name="_Toc234903959"/>
-      <w:r>
-        <w:t xml:space="preserve">En el marco del desarrollo del sistema </w:t>
-      </w:r>
-      <w:proofErr w:type="spellStart"/>
-      <w:r>
-        <w:t>Testify</w:t>
-      </w:r>
-      <w:proofErr w:type="spellEnd"/>
-      <w:r>
-        <w:t xml:space="preserve">, es fundamental describir cómo se organizan y relacionan sus distintos componentes a través de diagramas de UML. Estos diagramas no solo ofrecen una visión clara de la arquitectura interna del sistema, sino que también facilitan la comprensión de las interacciones entre los elementos que lo componen. A continuación, se presentan los diagramas de casos de uso, </w:t>
-      </w:r>
-      <w:r>
-        <w:t xml:space="preserve">de paquetes, </w:t>
-      </w:r>
-      <w:r>
-        <w:t>de componentes</w:t>
-      </w:r>
-      <w:r>
-        <w:t xml:space="preserve"> y de clases</w:t>
-      </w:r>
-      <w:r>
-        <w:t>, los cuales permiten visualizar las diferentes capas de abstracción del sistema.</w:t>
-      </w:r>
-    </w:p>
-    <w:p>
-      <w:pPr>
-        <w:pStyle w:val="PSI-Ttulo2"/>
-      </w:pPr>
-      <w:bookmarkStart w:id="32" w:name="_Toc179069158"/>
-      <w:r>
-        <w:t>Diagrama de casos de uso</w:t>
-      </w:r>
       <w:bookmarkEnd w:id="31"/>
-      <w:bookmarkEnd w:id="32"/>
     </w:p>
     <w:p>
       <w:pPr>
@@ -8320,10 +8315,10 @@
         </w:rPr>
         <w:lastRenderedPageBreak/>
         <w:drawing>
-          <wp:inline distT="0" distB="0" distL="0" distR="0" wp14:anchorId="224EDCE2" wp14:editId="50FB8CC7">
-            <wp:extent cx="5391785" cy="3195320"/>
-            <wp:effectExtent l="0" t="0" r="0" b="5080"/>
-            <wp:docPr id="7" name="Imagen 7"/>
+          <wp:inline distT="0" distB="0" distL="0" distR="0" wp14:anchorId="16DB745B" wp14:editId="0AAA1681">
+            <wp:extent cx="5385435" cy="2447925"/>
+            <wp:effectExtent l="0" t="0" r="5715" b="9525"/>
+            <wp:docPr id="10" name="Imagen 10"/>
             <wp:cNvGraphicFramePr>
               <a:graphicFrameLocks xmlns:a="http://schemas.openxmlformats.org/drawingml/2006/main" noChangeAspect="1"/>
             </wp:cNvGraphicFramePr>
@@ -8331,13 +8326,13 @@
               <a:graphicData uri="http://schemas.openxmlformats.org/drawingml/2006/picture">
                 <pic:pic xmlns:pic="http://schemas.openxmlformats.org/drawingml/2006/picture">
                   <pic:nvPicPr>
-                    <pic:cNvPr id="0" name="Picture 1"/>
+                    <pic:cNvPr id="0" name="Picture 2"/>
                     <pic:cNvPicPr>
                       <a:picLocks noChangeAspect="1" noChangeArrowheads="1"/>
                     </pic:cNvPicPr>
                   </pic:nvPicPr>
                   <pic:blipFill>
-                    <a:blip r:embed="rId11">
+                    <a:blip r:embed="rId11" cstate="print">
                       <a:extLst>
                         <a:ext uri="{28A0092B-C50C-407E-A947-70E740481C1C}">
                           <a14:useLocalDpi xmlns:a14="http://schemas.microsoft.com/office/drawing/2010/main" val="0"/>
@@ -8352,7 +8347,7 @@
                   <pic:spPr bwMode="auto">
                     <a:xfrm>
                       <a:off x="0" y="0"/>
-                      <a:ext cx="5391785" cy="3195320"/>
+                      <a:ext cx="5385435" cy="2447925"/>
                     </a:xfrm>
                     <a:prstGeom prst="rect">
                       <a:avLst/>
@@ -8368,6 +8363,8 @@
           </wp:inline>
         </w:drawing>
       </w:r>
+      <w:bookmarkStart w:id="32" w:name="_GoBack"/>
+      <w:bookmarkEnd w:id="32"/>
     </w:p>
     <w:p>
       <w:pPr>
@@ -8598,7 +8595,6 @@
         </w:numPr>
       </w:pPr>
       <w:r>
-        <w:lastRenderedPageBreak/>
         <w:t xml:space="preserve">Relación de muchos a muchos con Usuario a través de </w:t>
       </w:r>
       <w:proofErr w:type="spellStart"/>
@@ -8653,6 +8649,7 @@
         <w:pStyle w:val="PSI-Comentario"/>
       </w:pPr>
       <w:r>
+        <w:lastRenderedPageBreak/>
         <w:t>Atributos:</w:t>
       </w:r>
     </w:p>
@@ -8950,7 +8947,6 @@
         </w:numPr>
       </w:pPr>
       <w:r>
-        <w:lastRenderedPageBreak/>
         <w:t xml:space="preserve">Relación muchos a muchos con Rol a través de </w:t>
       </w:r>
       <w:proofErr w:type="spellStart"/>
@@ -9298,7 +9294,6 @@
       </w:pPr>
       <w:proofErr w:type="spellStart"/>
       <w:r>
-        <w:lastRenderedPageBreak/>
         <w:t>tester</w:t>
       </w:r>
       <w:proofErr w:type="spellEnd"/>
@@ -9354,6 +9349,7 @@
         </w:numPr>
       </w:pPr>
       <w:r>
+        <w:lastRenderedPageBreak/>
         <w:t xml:space="preserve">estado: Tipo enumerado </w:t>
       </w:r>
       <w:proofErr w:type="spellStart"/>
@@ -9712,7 +9708,6 @@
       </w:pPr>
       <w:proofErr w:type="spellStart"/>
       <w:r>
-        <w:lastRenderedPageBreak/>
         <w:t>descripcion</w:t>
       </w:r>
       <w:proofErr w:type="spellEnd"/>
@@ -9737,6 +9732,7 @@
         </w:numPr>
       </w:pPr>
       <w:r>
+        <w:lastRenderedPageBreak/>
         <w:t xml:space="preserve">Relación uno a muchos con </w:t>
       </w:r>
       <w:proofErr w:type="spellStart"/>
@@ -10029,10 +10025,10 @@
         </w:rPr>
         <w:lastRenderedPageBreak/>
         <w:drawing>
-          <wp:inline distT="0" distB="0" distL="0" distR="0" wp14:anchorId="3827CC81" wp14:editId="642EDCEF">
-            <wp:extent cx="5393690" cy="5324475"/>
-            <wp:effectExtent l="0" t="0" r="0" b="9525"/>
-            <wp:docPr id="8" name="Imagen 8"/>
+          <wp:inline distT="0" distB="0" distL="0" distR="0" wp14:anchorId="17BC4871" wp14:editId="0E929222">
+            <wp:extent cx="5393055" cy="5385435"/>
+            <wp:effectExtent l="0" t="0" r="0" b="5715"/>
+            <wp:docPr id="9" name="Imagen 9"/>
             <wp:cNvGraphicFramePr>
               <a:graphicFrameLocks xmlns:a="http://schemas.openxmlformats.org/drawingml/2006/main" noChangeAspect="1"/>
             </wp:cNvGraphicFramePr>
@@ -10061,7 +10057,7 @@
                   <pic:spPr bwMode="auto">
                     <a:xfrm>
                       <a:off x="0" y="0"/>
-                      <a:ext cx="5393690" cy="5324475"/>
+                      <a:ext cx="5393055" cy="5385435"/>
                     </a:xfrm>
                     <a:prstGeom prst="rect">
                       <a:avLst/>
@@ -10193,7 +10189,7 @@
             </wp:anchor>
           </w:drawing>
         </mc:Choice>
-        <mc:Fallback xmlns:w16sdtdh="http://schemas.microsoft.com/office/word/2020/wordml/sdtdatahash" xmlns:w16="http://schemas.microsoft.com/office/word/2018/wordml" xmlns:w16cid="http://schemas.microsoft.com/office/word/2016/wordml/cid" xmlns:w16cex="http://schemas.microsoft.com/office/word/2018/wordml/cex" xmlns:oel="http://schemas.microsoft.com/office/2019/extlst" xmlns:am3d="http://schemas.microsoft.com/office/drawing/2017/model3d" xmlns:aink="http://schemas.microsoft.com/office/drawing/2016/ink" xmlns:cx8="http://schemas.microsoft.com/office/drawing/2016/5/14/chartex" xmlns:cx7="http://schemas.microsoft.com/office/drawing/2016/5/13/chartex" xmlns:cx6="http://schemas.microsoft.com/office/drawing/2016/5/12/chartex" xmlns:cx5="http://schemas.microsoft.com/office/drawing/2016/5/11/chartex" xmlns:cx4="http://schemas.microsoft.com/office/drawing/2016/5/10/chartex" xmlns:cx3="http://schemas.microsoft.com/office/drawing/2016/5/9/chartex" xmlns:cx2="http://schemas.microsoft.com/office/drawing/2015/10/21/chartex" xmlns:cx1="http://schemas.microsoft.com/office/drawing/2015/9/8/chartex">
+        <mc:Fallback xmlns:cx1="http://schemas.microsoft.com/office/drawing/2015/9/8/chartex" xmlns:cx2="http://schemas.microsoft.com/office/drawing/2015/10/21/chartex" xmlns:cx3="http://schemas.microsoft.com/office/drawing/2016/5/9/chartex" xmlns:cx4="http://schemas.microsoft.com/office/drawing/2016/5/10/chartex" xmlns:cx5="http://schemas.microsoft.com/office/drawing/2016/5/11/chartex" xmlns:cx6="http://schemas.microsoft.com/office/drawing/2016/5/12/chartex" xmlns:cx7="http://schemas.microsoft.com/office/drawing/2016/5/13/chartex" xmlns:cx8="http://schemas.microsoft.com/office/drawing/2016/5/14/chartex" xmlns:aink="http://schemas.microsoft.com/office/drawing/2016/ink" xmlns:am3d="http://schemas.microsoft.com/office/drawing/2017/model3d" xmlns:oel="http://schemas.microsoft.com/office/2019/extlst" xmlns:w16cex="http://schemas.microsoft.com/office/word/2018/wordml/cex" xmlns:w16cid="http://schemas.microsoft.com/office/word/2016/wordml/cid" xmlns:w16="http://schemas.microsoft.com/office/word/2018/wordml" xmlns:w16sdtdh="http://schemas.microsoft.com/office/word/2020/wordml/sdtdatahash">
           <w:pict>
             <v:shapetype w14:anchorId="4DBDFC12" id="_x0000_t32" coordsize="21600,21600" o:spt="32" o:oned="t" path="m,l21600,21600e" filled="f">
               <v:path arrowok="t" fillok="f" o:connecttype="none"/>
@@ -10280,7 +10276,7 @@
             </wp:anchor>
           </w:drawing>
         </mc:Choice>
-        <mc:Fallback xmlns:w16sdtdh="http://schemas.microsoft.com/office/word/2020/wordml/sdtdatahash" xmlns:w16="http://schemas.microsoft.com/office/word/2018/wordml" xmlns:w16cid="http://schemas.microsoft.com/office/word/2016/wordml/cid" xmlns:w16cex="http://schemas.microsoft.com/office/word/2018/wordml/cex" xmlns:oel="http://schemas.microsoft.com/office/2019/extlst" xmlns:am3d="http://schemas.microsoft.com/office/drawing/2017/model3d" xmlns:aink="http://schemas.microsoft.com/office/drawing/2016/ink" xmlns:cx8="http://schemas.microsoft.com/office/drawing/2016/5/14/chartex" xmlns:cx7="http://schemas.microsoft.com/office/drawing/2016/5/13/chartex" xmlns:cx6="http://schemas.microsoft.com/office/drawing/2016/5/12/chartex" xmlns:cx5="http://schemas.microsoft.com/office/drawing/2016/5/11/chartex" xmlns:cx4="http://schemas.microsoft.com/office/drawing/2016/5/10/chartex" xmlns:cx3="http://schemas.microsoft.com/office/drawing/2016/5/9/chartex" xmlns:cx2="http://schemas.microsoft.com/office/drawing/2015/10/21/chartex" xmlns:cx1="http://schemas.microsoft.com/office/drawing/2015/9/8/chartex">
+        <mc:Fallback xmlns:cx1="http://schemas.microsoft.com/office/drawing/2015/9/8/chartex" xmlns:cx2="http://schemas.microsoft.com/office/drawing/2015/10/21/chartex" xmlns:cx3="http://schemas.microsoft.com/office/drawing/2016/5/9/chartex" xmlns:cx4="http://schemas.microsoft.com/office/drawing/2016/5/10/chartex" xmlns:cx5="http://schemas.microsoft.com/office/drawing/2016/5/11/chartex" xmlns:cx6="http://schemas.microsoft.com/office/drawing/2016/5/12/chartex" xmlns:cx7="http://schemas.microsoft.com/office/drawing/2016/5/13/chartex" xmlns:cx8="http://schemas.microsoft.com/office/drawing/2016/5/14/chartex" xmlns:aink="http://schemas.microsoft.com/office/drawing/2016/ink" xmlns:am3d="http://schemas.microsoft.com/office/drawing/2017/model3d" xmlns:oel="http://schemas.microsoft.com/office/2019/extlst" xmlns:w16cex="http://schemas.microsoft.com/office/word/2018/wordml/cex" xmlns:w16cid="http://schemas.microsoft.com/office/word/2016/wordml/cid" xmlns:w16="http://schemas.microsoft.com/office/word/2018/wordml" xmlns:w16sdtdh="http://schemas.microsoft.com/office/word/2020/wordml/sdtdatahash">
           <w:pict>
             <v:rect w14:anchorId="438C3030" id="Rectangle 26" o:spid="_x0000_s1026" style="position:absolute;margin-left:38.95pt;margin-top:778.55pt;width:7.15pt;height:62.15pt;z-index:251655168;visibility:visible;mso-wrap-style:square;mso-width-percent:0;mso-height-percent:900;mso-wrap-distance-left:9pt;mso-wrap-distance-top:0;mso-wrap-distance-right:9pt;mso-wrap-distance-bottom:0;mso-position-horizontal:absolute;mso-position-horizontal-relative:page;mso-position-vertical:absolute;mso-position-vertical-relative:page;mso-width-percent:0;mso-height-percent:900;mso-width-relative:page;mso-height-relative:bottom-margin-area;v-text-anchor:top" o:gfxdata="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" fillcolor="#ed7d31" strokecolor="#ed7d31">
               <w10:wrap anchorx="page" anchory="page"/>
@@ -10333,7 +10329,7 @@
         <w:rFonts w:ascii="Cambria" w:hAnsi="Cambria" w:cs="Cambria"/>
         <w:noProof/>
       </w:rPr>
-      <w:t>16</w:t>
+      <w:t>15</w:t>
     </w:r>
     <w:r>
       <w:rPr>
@@ -10442,7 +10438,7 @@
             </wp:anchor>
           </w:drawing>
         </mc:Choice>
-        <mc:Fallback xmlns:w16sdtdh="http://schemas.microsoft.com/office/word/2020/wordml/sdtdatahash" xmlns:w16="http://schemas.microsoft.com/office/word/2018/wordml" xmlns:w16cid="http://schemas.microsoft.com/office/word/2016/wordml/cid" xmlns:w16cex="http://schemas.microsoft.com/office/word/2018/wordml/cex" xmlns:oel="http://schemas.microsoft.com/office/2019/extlst" xmlns:am3d="http://schemas.microsoft.com/office/drawing/2017/model3d" xmlns:aink="http://schemas.microsoft.com/office/drawing/2016/ink" xmlns:cx8="http://schemas.microsoft.com/office/drawing/2016/5/14/chartex" xmlns:cx7="http://schemas.microsoft.com/office/drawing/2016/5/13/chartex" xmlns:cx6="http://schemas.microsoft.com/office/drawing/2016/5/12/chartex" xmlns:cx5="http://schemas.microsoft.com/office/drawing/2016/5/11/chartex" xmlns:cx4="http://schemas.microsoft.com/office/drawing/2016/5/10/chartex" xmlns:cx3="http://schemas.microsoft.com/office/drawing/2016/5/9/chartex" xmlns:cx2="http://schemas.microsoft.com/office/drawing/2015/10/21/chartex" xmlns:cx1="http://schemas.microsoft.com/office/drawing/2015/9/8/chartex">
+        <mc:Fallback xmlns:cx1="http://schemas.microsoft.com/office/drawing/2015/9/8/chartex" xmlns:cx2="http://schemas.microsoft.com/office/drawing/2015/10/21/chartex" xmlns:cx3="http://schemas.microsoft.com/office/drawing/2016/5/9/chartex" xmlns:cx4="http://schemas.microsoft.com/office/drawing/2016/5/10/chartex" xmlns:cx5="http://schemas.microsoft.com/office/drawing/2016/5/11/chartex" xmlns:cx6="http://schemas.microsoft.com/office/drawing/2016/5/12/chartex" xmlns:cx7="http://schemas.microsoft.com/office/drawing/2016/5/13/chartex" xmlns:cx8="http://schemas.microsoft.com/office/drawing/2016/5/14/chartex" xmlns:aink="http://schemas.microsoft.com/office/drawing/2016/ink" xmlns:am3d="http://schemas.microsoft.com/office/drawing/2017/model3d" xmlns:oel="http://schemas.microsoft.com/office/2019/extlst" xmlns:w16cex="http://schemas.microsoft.com/office/word/2018/wordml/cex" xmlns:w16cid="http://schemas.microsoft.com/office/word/2016/wordml/cid" xmlns:w16="http://schemas.microsoft.com/office/word/2018/wordml" xmlns:w16sdtdh="http://schemas.microsoft.com/office/word/2020/wordml/sdtdatahash">
           <w:pict>
             <v:rect w14:anchorId="38DD0C56" id="Rectangle 11" o:spid="_x0000_s1026" style="position:absolute;margin-left:549.2pt;margin-top:778.55pt;width:7.15pt;height:62.15pt;z-index:251654144;visibility:visible;mso-wrap-style:square;mso-width-percent:0;mso-height-percent:900;mso-wrap-distance-left:9pt;mso-wrap-distance-top:0;mso-wrap-distance-right:9pt;mso-wrap-distance-bottom:0;mso-position-horizontal:absolute;mso-position-horizontal-relative:page;mso-position-vertical:absolute;mso-position-vertical-relative:page;mso-width-percent:0;mso-height-percent:900;mso-width-relative:page;mso-height-relative:bottom-margin-area;v-text-anchor:top" o:gfxdata="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" fillcolor="#ed7d31" strokecolor="#ed7d31">
               <w10:wrap anchorx="page" anchory="page"/>
@@ -10727,7 +10723,7 @@
             </wp:anchor>
           </w:drawing>
         </mc:Choice>
-        <mc:Fallback xmlns:w16sdtdh="http://schemas.microsoft.com/office/word/2020/wordml/sdtdatahash" xmlns:w16="http://schemas.microsoft.com/office/word/2018/wordml" xmlns:w16cid="http://schemas.microsoft.com/office/word/2016/wordml/cid" xmlns:w16cex="http://schemas.microsoft.com/office/word/2018/wordml/cex" xmlns:oel="http://schemas.microsoft.com/office/2019/extlst" xmlns:am3d="http://schemas.microsoft.com/office/drawing/2017/model3d" xmlns:aink="http://schemas.microsoft.com/office/drawing/2016/ink" xmlns:cx8="http://schemas.microsoft.com/office/drawing/2016/5/14/chartex" xmlns:cx7="http://schemas.microsoft.com/office/drawing/2016/5/13/chartex" xmlns:cx6="http://schemas.microsoft.com/office/drawing/2016/5/12/chartex" xmlns:cx5="http://schemas.microsoft.com/office/drawing/2016/5/11/chartex" xmlns:cx4="http://schemas.microsoft.com/office/drawing/2016/5/10/chartex" xmlns:cx3="http://schemas.microsoft.com/office/drawing/2016/5/9/chartex" xmlns:cx2="http://schemas.microsoft.com/office/drawing/2015/10/21/chartex" xmlns:cx1="http://schemas.microsoft.com/office/drawing/2015/9/8/chartex">
+        <mc:Fallback xmlns:cx1="http://schemas.microsoft.com/office/drawing/2015/9/8/chartex" xmlns:cx2="http://schemas.microsoft.com/office/drawing/2015/10/21/chartex" xmlns:cx3="http://schemas.microsoft.com/office/drawing/2016/5/9/chartex" xmlns:cx4="http://schemas.microsoft.com/office/drawing/2016/5/10/chartex" xmlns:cx5="http://schemas.microsoft.com/office/drawing/2016/5/11/chartex" xmlns:cx6="http://schemas.microsoft.com/office/drawing/2016/5/12/chartex" xmlns:cx7="http://schemas.microsoft.com/office/drawing/2016/5/13/chartex" xmlns:cx8="http://schemas.microsoft.com/office/drawing/2016/5/14/chartex" xmlns:aink="http://schemas.microsoft.com/office/drawing/2016/ink" xmlns:am3d="http://schemas.microsoft.com/office/drawing/2017/model3d" xmlns:oel="http://schemas.microsoft.com/office/2019/extlst" xmlns:w16cex="http://schemas.microsoft.com/office/word/2018/wordml/cex" xmlns:w16cid="http://schemas.microsoft.com/office/word/2016/wordml/cid" xmlns:w16="http://schemas.microsoft.com/office/word/2018/wordml" xmlns:w16sdtdh="http://schemas.microsoft.com/office/word/2020/wordml/sdtdatahash">
           <w:pict>
             <v:rect w14:anchorId="280A97BD" id="Rectangle 41" o:spid="_x0000_s1026" style="position:absolute;margin-left:39.3pt;margin-top:.4pt;width:7.15pt;height:62.95pt;z-index:251657216;visibility:visible;mso-wrap-style:square;mso-width-percent:0;mso-height-percent:900;mso-wrap-distance-left:9pt;mso-wrap-distance-top:0;mso-wrap-distance-right:9pt;mso-wrap-distance-bottom:0;mso-position-horizontal:absolute;mso-position-horizontal-relative:page;mso-position-vertical:absolute;mso-position-vertical-relative:page;mso-width-percent:0;mso-height-percent:900;mso-width-relative:page;mso-height-relative:bottom-margin-area;v-text-anchor:top" o:gfxdata="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" fillcolor="#ed7d31" strokecolor="#ed7d31">
               <w10:wrap anchorx="page" anchory="page"/>
@@ -10802,7 +10798,7 @@
             </wp:anchor>
           </w:drawing>
         </mc:Choice>
-        <mc:Fallback xmlns:w16sdtdh="http://schemas.microsoft.com/office/word/2020/wordml/sdtdatahash" xmlns:w16="http://schemas.microsoft.com/office/word/2018/wordml" xmlns:w16cid="http://schemas.microsoft.com/office/word/2016/wordml/cid" xmlns:w16cex="http://schemas.microsoft.com/office/word/2018/wordml/cex" xmlns:oel="http://schemas.microsoft.com/office/2019/extlst" xmlns:am3d="http://schemas.microsoft.com/office/drawing/2017/model3d" xmlns:aink="http://schemas.microsoft.com/office/drawing/2016/ink" xmlns:cx8="http://schemas.microsoft.com/office/drawing/2016/5/14/chartex" xmlns:cx7="http://schemas.microsoft.com/office/drawing/2016/5/13/chartex" xmlns:cx6="http://schemas.microsoft.com/office/drawing/2016/5/12/chartex" xmlns:cx5="http://schemas.microsoft.com/office/drawing/2016/5/11/chartex" xmlns:cx4="http://schemas.microsoft.com/office/drawing/2016/5/10/chartex" xmlns:cx3="http://schemas.microsoft.com/office/drawing/2016/5/9/chartex" xmlns:cx2="http://schemas.microsoft.com/office/drawing/2015/10/21/chartex" xmlns:cx1="http://schemas.microsoft.com/office/drawing/2015/9/8/chartex">
+        <mc:Fallback xmlns:cx1="http://schemas.microsoft.com/office/drawing/2015/9/8/chartex" xmlns:cx2="http://schemas.microsoft.com/office/drawing/2015/10/21/chartex" xmlns:cx3="http://schemas.microsoft.com/office/drawing/2016/5/9/chartex" xmlns:cx4="http://schemas.microsoft.com/office/drawing/2016/5/10/chartex" xmlns:cx5="http://schemas.microsoft.com/office/drawing/2016/5/11/chartex" xmlns:cx6="http://schemas.microsoft.com/office/drawing/2016/5/12/chartex" xmlns:cx7="http://schemas.microsoft.com/office/drawing/2016/5/13/chartex" xmlns:cx8="http://schemas.microsoft.com/office/drawing/2016/5/14/chartex" xmlns:aink="http://schemas.microsoft.com/office/drawing/2016/ink" xmlns:am3d="http://schemas.microsoft.com/office/drawing/2017/model3d" xmlns:oel="http://schemas.microsoft.com/office/2019/extlst" xmlns:w16cex="http://schemas.microsoft.com/office/word/2018/wordml/cex" xmlns:w16cid="http://schemas.microsoft.com/office/word/2016/wordml/cid" xmlns:w16="http://schemas.microsoft.com/office/word/2018/wordml" xmlns:w16sdtdh="http://schemas.microsoft.com/office/word/2020/wordml/sdtdatahash">
           <w:pict>
             <v:rect w14:anchorId="065A89A6" id="Rectangle 34" o:spid="_x0000_s1026" style="position:absolute;margin-left:549.6pt;margin-top:.4pt;width:7.15pt;height:62.9pt;z-index:251656192;visibility:visible;mso-wrap-style:square;mso-width-percent:0;mso-height-percent:900;mso-wrap-distance-left:9pt;mso-wrap-distance-top:0;mso-wrap-distance-right:9pt;mso-wrap-distance-bottom:0;mso-position-horizontal:absolute;mso-position-horizontal-relative:page;mso-position-vertical:absolute;mso-position-vertical-relative:page;mso-width-percent:0;mso-height-percent:900;mso-width-relative:page;mso-height-relative:bottom-margin-area;v-text-anchor:top" o:gfxdata="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" fillcolor="#ed7d31" strokecolor="#ed7d31">
               <w10:wrap anchorx="page" anchory="page"/>
@@ -10905,7 +10901,7 @@
             </wp:anchor>
           </w:drawing>
         </mc:Choice>
-        <mc:Fallback xmlns:w16sdtdh="http://schemas.microsoft.com/office/word/2020/wordml/sdtdatahash" xmlns:w16="http://schemas.microsoft.com/office/word/2018/wordml" xmlns:w16cid="http://schemas.microsoft.com/office/word/2016/wordml/cid" xmlns:w16cex="http://schemas.microsoft.com/office/word/2018/wordml/cex" xmlns:oel="http://schemas.microsoft.com/office/2019/extlst" xmlns:am3d="http://schemas.microsoft.com/office/drawing/2017/model3d" xmlns:aink="http://schemas.microsoft.com/office/drawing/2016/ink" xmlns:cx8="http://schemas.microsoft.com/office/drawing/2016/5/14/chartex" xmlns:cx7="http://schemas.microsoft.com/office/drawing/2016/5/13/chartex" xmlns:cx6="http://schemas.microsoft.com/office/drawing/2016/5/12/chartex" xmlns:cx5="http://schemas.microsoft.com/office/drawing/2016/5/11/chartex" xmlns:cx4="http://schemas.microsoft.com/office/drawing/2016/5/10/chartex" xmlns:cx3="http://schemas.microsoft.com/office/drawing/2016/5/9/chartex" xmlns:cx2="http://schemas.microsoft.com/office/drawing/2015/10/21/chartex" xmlns:cx1="http://schemas.microsoft.com/office/drawing/2015/9/8/chartex">
+        <mc:Fallback xmlns:cx1="http://schemas.microsoft.com/office/drawing/2015/9/8/chartex" xmlns:cx2="http://schemas.microsoft.com/office/drawing/2015/10/21/chartex" xmlns:cx3="http://schemas.microsoft.com/office/drawing/2016/5/9/chartex" xmlns:cx4="http://schemas.microsoft.com/office/drawing/2016/5/10/chartex" xmlns:cx5="http://schemas.microsoft.com/office/drawing/2016/5/11/chartex" xmlns:cx6="http://schemas.microsoft.com/office/drawing/2016/5/12/chartex" xmlns:cx7="http://schemas.microsoft.com/office/drawing/2016/5/13/chartex" xmlns:cx8="http://schemas.microsoft.com/office/drawing/2016/5/14/chartex" xmlns:aink="http://schemas.microsoft.com/office/drawing/2016/ink" xmlns:am3d="http://schemas.microsoft.com/office/drawing/2017/model3d" xmlns:oel="http://schemas.microsoft.com/office/2019/extlst" xmlns:w16cex="http://schemas.microsoft.com/office/word/2018/wordml/cex" xmlns:w16cid="http://schemas.microsoft.com/office/word/2016/wordml/cid" xmlns:w16="http://schemas.microsoft.com/office/word/2018/wordml" xmlns:w16sdtdh="http://schemas.microsoft.com/office/word/2020/wordml/sdtdatahash">
           <w:pict>
             <v:shapetype w14:anchorId="7DD4A485" id="_x0000_t32" coordsize="21600,21600" o:spt="32" o:oned="t" path="m,l21600,21600e" filled="f">
               <v:path arrowok="t" fillok="f" o:connecttype="none"/>
@@ -17390,7 +17386,7 @@
 </file>
 
 <file path=customXml/itemProps2.xml><?xml version="1.0" encoding="utf-8"?>
-<ds:datastoreItem xmlns:ds="http://schemas.openxmlformats.org/officeDocument/2006/customXml" ds:itemID="{6C8C2820-3E9D-4196-B19E-77FD1610F357}">
+<ds:datastoreItem xmlns:ds="http://schemas.openxmlformats.org/officeDocument/2006/customXml" ds:itemID="{51C45E91-BFA0-48AB-9799-F10253755B8A}">
   <ds:schemaRefs>
     <ds:schemaRef ds:uri="http://schemas.openxmlformats.org/officeDocument/2006/bibliography"/>
   </ds:schemaRefs>

</xml_diff>